<commit_message>
Zwischenstand Datenstrucktur ist abgeschlossen
</commit_message>
<xml_diff>
--- a/documentation/DokumentationVS.docx
+++ b/documentation/DokumentationVS.docx
@@ -1,6 +1,6 @@
 
 <file path=word/document.xml><?xml version="1.0" encoding="utf-8"?>
-<w:document xmlns:wpc="http://schemas.microsoft.com/office/word/2010/wordprocessingCanvas" xmlns:cx="http://schemas.microsoft.com/office/drawing/2014/chartex" xmlns:cx1="http://schemas.microsoft.com/office/drawing/2015/9/8/chartex" xmlns:mc="http://schemas.openxmlformats.org/markup-compatibility/2006" xmlns:o="urn:schemas-microsoft-com:office:office" xmlns:r="http://schemas.openxmlformats.org/officeDocument/2006/relationships" xmlns:m="http://schemas.openxmlformats.org/officeDocument/2006/math" xmlns:v="urn:schemas-microsoft-com:vml" xmlns:wp14="http://schemas.microsoft.com/office/word/2010/wordprocessingDrawing" xmlns:wp="http://schemas.openxmlformats.org/drawingml/2006/wordprocessingDrawing" xmlns:w10="urn:schemas-microsoft-com:office:word" xmlns:w="http://schemas.openxmlformats.org/wordprocessingml/2006/main" xmlns:w14="http://schemas.microsoft.com/office/word/2010/wordml" xmlns:w15="http://schemas.microsoft.com/office/word/2012/wordml" xmlns:w16se="http://schemas.microsoft.com/office/word/2015/wordml/symex" xmlns:wpg="http://schemas.microsoft.com/office/word/2010/wordprocessingGroup" xmlns:wpi="http://schemas.microsoft.com/office/word/2010/wordprocessingInk" xmlns:wne="http://schemas.microsoft.com/office/word/2006/wordml" xmlns:wps="http://schemas.microsoft.com/office/word/2010/wordprocessingShape" mc:Ignorable="w14 w15 w16se wp14">
+<w:document xmlns:wpc="http://schemas.microsoft.com/office/word/2010/wordprocessingCanvas" xmlns:cx="http://schemas.microsoft.com/office/drawing/2014/chartex" xmlns:cx1="http://schemas.microsoft.com/office/drawing/2015/9/8/chartex" xmlns:cx2="http://schemas.microsoft.com/office/drawing/2015/10/21/chartex" xmlns:cx3="http://schemas.microsoft.com/office/drawing/2016/5/9/chartex" xmlns:cx4="http://schemas.microsoft.com/office/drawing/2016/5/10/chartex" xmlns:cx5="http://schemas.microsoft.com/office/drawing/2016/5/11/chartex" xmlns:cx6="http://schemas.microsoft.com/office/drawing/2016/5/12/chartex" xmlns:cx7="http://schemas.microsoft.com/office/drawing/2016/5/13/chartex" xmlns:cx8="http://schemas.microsoft.com/office/drawing/2016/5/14/chartex" xmlns:mc="http://schemas.openxmlformats.org/markup-compatibility/2006" xmlns:aink="http://schemas.microsoft.com/office/drawing/2016/ink" xmlns:am3d="http://schemas.microsoft.com/office/drawing/2017/model3d" xmlns:o="urn:schemas-microsoft-com:office:office" xmlns:r="http://schemas.openxmlformats.org/officeDocument/2006/relationships" xmlns:m="http://schemas.openxmlformats.org/officeDocument/2006/math" xmlns:v="urn:schemas-microsoft-com:vml" xmlns:wp14="http://schemas.microsoft.com/office/word/2010/wordprocessingDrawing" xmlns:wp="http://schemas.openxmlformats.org/drawingml/2006/wordprocessingDrawing" xmlns:w10="urn:schemas-microsoft-com:office:word" xmlns:w="http://schemas.openxmlformats.org/wordprocessingml/2006/main" xmlns:w14="http://schemas.microsoft.com/office/word/2010/wordml" xmlns:w15="http://schemas.microsoft.com/office/word/2012/wordml" xmlns:w16cid="http://schemas.microsoft.com/office/word/2016/wordml/cid" xmlns:w16se="http://schemas.microsoft.com/office/word/2015/wordml/symex" xmlns:wpg="http://schemas.microsoft.com/office/word/2010/wordprocessingGroup" xmlns:wpi="http://schemas.microsoft.com/office/word/2010/wordprocessingInk" xmlns:wne="http://schemas.microsoft.com/office/word/2006/wordml" xmlns:wps="http://schemas.microsoft.com/office/word/2010/wordprocessingShape" mc:Ignorable="w14 w15 w16se w16cid wp14">
   <w:body>
     <w:p>
       <w:pPr>
@@ -616,6 +616,13 @@
           <w:rFonts w:asciiTheme="majorHAnsi" w:hAnsiTheme="majorHAnsi"/>
           <w:sz w:val="24"/>
         </w:rPr>
+        <w:t xml:space="preserve"> mit Internetverbindung</w:t>
+      </w:r>
+      <w:r>
+        <w:rPr>
+          <w:rFonts w:asciiTheme="majorHAnsi" w:hAnsiTheme="majorHAnsi"/>
+          <w:sz w:val="24"/>
+        </w:rPr>
         <w:t>)</w:t>
       </w:r>
       <w:r>
@@ -672,29 +679,71 @@
           <w:rFonts w:asciiTheme="majorHAnsi" w:hAnsiTheme="majorHAnsi"/>
           <w:sz w:val="24"/>
         </w:rPr>
-        <w:t>, weil dieser bereits vor dem Projekt zur Verfügung stand</w:t>
-      </w:r>
-      <w:r>
-        <w:rPr>
-          <w:rFonts w:asciiTheme="majorHAnsi" w:hAnsiTheme="majorHAnsi"/>
-          <w:sz w:val="24"/>
-        </w:rPr>
-        <w:t>.</w:t>
-      </w:r>
-    </w:p>
-    <w:p>
-      <w:pPr>
-        <w:rPr>
-          <w:rFonts w:asciiTheme="majorHAnsi" w:hAnsiTheme="majorHAnsi"/>
-          <w:sz w:val="24"/>
-        </w:rPr>
-      </w:pPr>
-      <w:r>
-        <w:rPr>
-          <w:rFonts w:asciiTheme="majorHAnsi" w:hAnsiTheme="majorHAnsi"/>
-          <w:sz w:val="24"/>
-        </w:rPr>
-        <w:t xml:space="preserve">Bei </w:t>
+        <w:t>, weil dieser Server</w:t>
+      </w:r>
+      <w:r>
+        <w:rPr>
+          <w:rFonts w:asciiTheme="majorHAnsi" w:hAnsiTheme="majorHAnsi"/>
+          <w:sz w:val="24"/>
+        </w:rPr>
+        <w:t xml:space="preserve"> bereits vor dem Projekt zur Verfügung stand</w:t>
+      </w:r>
+      <w:r>
+        <w:rPr>
+          <w:rFonts w:asciiTheme="majorHAnsi" w:hAnsiTheme="majorHAnsi"/>
+          <w:sz w:val="24"/>
+        </w:rPr>
+        <w:t>, keine zusätzlichen Kosten verursacht und bereits eingerichtet war, so dass wir ohne großen Zeitaufwand mit dem Projekt beginnen konnten.</w:t>
+      </w:r>
+      <w:r>
+        <w:rPr>
+          <w:rFonts w:asciiTheme="majorHAnsi" w:hAnsiTheme="majorHAnsi"/>
+          <w:sz w:val="24"/>
+        </w:rPr>
+        <w:br/>
+      </w:r>
+      <w:r>
+        <w:rPr>
+          <w:rFonts w:asciiTheme="majorHAnsi" w:hAnsiTheme="majorHAnsi"/>
+          <w:sz w:val="24"/>
+        </w:rPr>
+        <w:br/>
+        <w:t>Bei Strato wird s</w:t>
+      </w:r>
+      <w:r>
+        <w:rPr>
+          <w:rFonts w:asciiTheme="majorHAnsi" w:hAnsiTheme="majorHAnsi"/>
+          <w:sz w:val="24"/>
+        </w:rPr>
+        <w:t xml:space="preserve">tandardmäßig bei jedem Hosting-Paket eine MySQL Datenbank </w:t>
+      </w:r>
+      <w:r>
+        <w:rPr>
+          <w:rFonts w:asciiTheme="majorHAnsi" w:hAnsiTheme="majorHAnsi"/>
+          <w:sz w:val="24"/>
+        </w:rPr>
+        <w:t>bereitgestellt</w:t>
+      </w:r>
+      <w:r>
+        <w:rPr>
+          <w:rFonts w:asciiTheme="majorHAnsi" w:hAnsiTheme="majorHAnsi"/>
+          <w:sz w:val="24"/>
+        </w:rPr>
+        <w:t xml:space="preserve">. Es ist aber auch möglich </w:t>
+      </w:r>
+      <w:r>
+        <w:rPr>
+          <w:rFonts w:asciiTheme="majorHAnsi" w:hAnsiTheme="majorHAnsi"/>
+          <w:sz w:val="24"/>
+        </w:rPr>
+        <w:t xml:space="preserve">ein eigenes </w:t>
+      </w:r>
+      <w:r>
+        <w:rPr>
+          <w:rFonts w:asciiTheme="majorHAnsi" w:hAnsiTheme="majorHAnsi"/>
+          <w:sz w:val="24"/>
+        </w:rPr>
+        <w:t xml:space="preserve">Datenbank System aufsetzten wie Beispielsweise </w:t>
       </w:r>
       <w:proofErr w:type="spellStart"/>
       <w:r>
@@ -702,7 +751,7 @@
           <w:rFonts w:asciiTheme="majorHAnsi" w:hAnsiTheme="majorHAnsi"/>
           <w:sz w:val="24"/>
         </w:rPr>
-        <w:t>Strato</w:t>
+        <w:t>NoSQL</w:t>
       </w:r>
       <w:proofErr w:type="spellEnd"/>
       <w:r>
@@ -710,28 +759,7 @@
           <w:rFonts w:asciiTheme="majorHAnsi" w:hAnsiTheme="majorHAnsi"/>
           <w:sz w:val="24"/>
         </w:rPr>
-        <w:t xml:space="preserve"> werden Standardmäßig bei jedem Hosting-Paket eine MySQL Datenbank </w:t>
-      </w:r>
-      <w:r>
-        <w:rPr>
-          <w:rFonts w:asciiTheme="majorHAnsi" w:hAnsiTheme="majorHAnsi"/>
-          <w:sz w:val="24"/>
-        </w:rPr>
-        <w:t>bereitgestellt</w:t>
-      </w:r>
-      <w:r>
-        <w:rPr>
-          <w:rFonts w:asciiTheme="majorHAnsi" w:hAnsiTheme="majorHAnsi"/>
-          <w:sz w:val="24"/>
-        </w:rPr>
-        <w:t xml:space="preserve">, man könnte aber auch sein eigenes </w:t>
-      </w:r>
-      <w:r>
-        <w:rPr>
-          <w:rFonts w:asciiTheme="majorHAnsi" w:hAnsiTheme="majorHAnsi"/>
-          <w:sz w:val="24"/>
-        </w:rPr>
-        <w:t xml:space="preserve">Datenbank System aufsetzten wie Beispielsweise </w:t>
+        <w:t xml:space="preserve"> oder </w:t>
       </w:r>
       <w:proofErr w:type="spellStart"/>
       <w:r>
@@ -739,7 +767,7 @@
           <w:rFonts w:asciiTheme="majorHAnsi" w:hAnsiTheme="majorHAnsi"/>
           <w:sz w:val="24"/>
         </w:rPr>
-        <w:t>NoSQL</w:t>
+        <w:t>MariaDB</w:t>
       </w:r>
       <w:proofErr w:type="spellEnd"/>
       <w:r>
@@ -747,31 +775,66 @@
           <w:rFonts w:asciiTheme="majorHAnsi" w:hAnsiTheme="majorHAnsi"/>
           <w:sz w:val="24"/>
         </w:rPr>
-        <w:t xml:space="preserve"> oder </w:t>
-      </w:r>
-      <w:proofErr w:type="spellStart"/>
-      <w:r>
-        <w:rPr>
-          <w:rFonts w:asciiTheme="majorHAnsi" w:hAnsiTheme="majorHAnsi"/>
-          <w:sz w:val="24"/>
-        </w:rPr>
-        <w:t>MariaDB</w:t>
-      </w:r>
-      <w:proofErr w:type="spellEnd"/>
-      <w:r>
-        <w:rPr>
-          <w:rFonts w:asciiTheme="majorHAnsi" w:hAnsiTheme="majorHAnsi"/>
-          <w:sz w:val="24"/>
-        </w:rPr>
-        <w:t xml:space="preserve">. Da wir aber bereits während der Praxisphase gute Erfahrungen mit MySQL gemacht haben und unsere Kenntnisse zu dieser Technologie weiter vertiefen wollen, haben wir uns für dieses System entschieden und </w:t>
-      </w:r>
-      <w:r>
-        <w:rPr>
-          <w:rFonts w:asciiTheme="majorHAnsi" w:hAnsiTheme="majorHAnsi"/>
-          <w:sz w:val="24"/>
-        </w:rPr>
-        <w:t>dabei die</w:t>
-      </w:r>
+        <w:t xml:space="preserve">. Da wir aber bereits während der Praxisphase </w:t>
+      </w:r>
+      <w:r>
+        <w:rPr>
+          <w:rFonts w:asciiTheme="majorHAnsi" w:hAnsiTheme="majorHAnsi"/>
+          <w:sz w:val="24"/>
+        </w:rPr>
+        <w:t xml:space="preserve">bei unseren Praxispartnern </w:t>
+      </w:r>
+      <w:r>
+        <w:rPr>
+          <w:rFonts w:asciiTheme="majorHAnsi" w:hAnsiTheme="majorHAnsi"/>
+          <w:sz w:val="24"/>
+        </w:rPr>
+        <w:t>gute Erfahrungen mit MySQL gemacht haben und unsere Kenntnisse zu dieser Technologie weiter vertiefen woll</w:t>
+      </w:r>
+      <w:r>
+        <w:rPr>
+          <w:rFonts w:asciiTheme="majorHAnsi" w:hAnsiTheme="majorHAnsi"/>
+          <w:sz w:val="24"/>
+        </w:rPr>
+        <w:t>t</w:t>
+      </w:r>
+      <w:r>
+        <w:rPr>
+          <w:rFonts w:asciiTheme="majorHAnsi" w:hAnsiTheme="majorHAnsi"/>
+          <w:sz w:val="24"/>
+        </w:rPr>
+        <w:t xml:space="preserve">en, haben wir uns für dieses System entschieden und </w:t>
+      </w:r>
+      <w:r>
+        <w:rPr>
+          <w:rFonts w:asciiTheme="majorHAnsi" w:hAnsiTheme="majorHAnsi"/>
+          <w:sz w:val="24"/>
+        </w:rPr>
+        <w:t xml:space="preserve">dabei </w:t>
+      </w:r>
+      <w:proofErr w:type="gramStart"/>
+      <w:r>
+        <w:rPr>
+          <w:rFonts w:asciiTheme="majorHAnsi" w:hAnsiTheme="majorHAnsi"/>
+          <w:sz w:val="24"/>
+        </w:rPr>
+        <w:t>die</w:t>
+      </w:r>
+      <w:r>
+        <w:rPr>
+          <w:rFonts w:asciiTheme="majorHAnsi" w:hAnsiTheme="majorHAnsi"/>
+          <w:sz w:val="24"/>
+        </w:rPr>
+        <w:t xml:space="preserve"> s</w:t>
+      </w:r>
+      <w:r>
+        <w:rPr>
+          <w:rFonts w:asciiTheme="majorHAnsi" w:hAnsiTheme="majorHAnsi"/>
+          <w:sz w:val="24"/>
+        </w:rPr>
+        <w:t>tandardmäßig Installation</w:t>
+      </w:r>
+      <w:proofErr w:type="gramEnd"/>
       <w:r>
         <w:rPr>
           <w:rFonts w:asciiTheme="majorHAnsi" w:hAnsiTheme="majorHAnsi"/>
@@ -784,51 +847,14 @@
           <w:rFonts w:asciiTheme="majorHAnsi" w:hAnsiTheme="majorHAnsi"/>
           <w:sz w:val="24"/>
         </w:rPr>
-        <w:t>Standardmäßig</w:t>
-      </w:r>
-      <w:r>
-        <w:rPr>
-          <w:rFonts w:asciiTheme="majorHAnsi" w:hAnsiTheme="majorHAnsi"/>
-          <w:sz w:val="24"/>
-        </w:rPr>
-        <w:t xml:space="preserve"> Installation </w:t>
-      </w:r>
-      <w:r>
-        <w:rPr>
-          <w:rFonts w:asciiTheme="majorHAnsi" w:hAnsiTheme="majorHAnsi"/>
-          <w:sz w:val="24"/>
-        </w:rPr>
-        <w:t xml:space="preserve">von </w:t>
-      </w:r>
-      <w:proofErr w:type="spellStart"/>
-      <w:r>
-        <w:rPr>
-          <w:rFonts w:asciiTheme="majorHAnsi" w:hAnsiTheme="majorHAnsi"/>
-          <w:sz w:val="24"/>
-        </w:rPr>
-        <w:t>Strato</w:t>
-      </w:r>
-      <w:proofErr w:type="spellEnd"/>
-      <w:r>
-        <w:rPr>
-          <w:rFonts w:asciiTheme="majorHAnsi" w:hAnsiTheme="majorHAnsi"/>
-          <w:sz w:val="24"/>
-        </w:rPr>
-        <w:t xml:space="preserve"> </w:t>
-      </w:r>
-      <w:r>
-        <w:rPr>
-          <w:rFonts w:asciiTheme="majorHAnsi" w:hAnsiTheme="majorHAnsi"/>
-          <w:sz w:val="24"/>
-        </w:rPr>
-        <w:t>verwendet</w:t>
-      </w:r>
-      <w:r>
-        <w:rPr>
-          <w:rFonts w:asciiTheme="majorHAnsi" w:hAnsiTheme="majorHAnsi"/>
-          <w:sz w:val="24"/>
-        </w:rPr>
-        <w:t>.</w:t>
+        <w:t xml:space="preserve">von Strato </w:t>
+      </w:r>
+      <w:r>
+        <w:rPr>
+          <w:rFonts w:asciiTheme="majorHAnsi" w:hAnsiTheme="majorHAnsi"/>
+          <w:sz w:val="24"/>
+        </w:rPr>
+        <w:t>verwendet.</w:t>
       </w:r>
     </w:p>
     <w:p>
@@ -1068,7 +1094,21 @@
           <w:rFonts w:asciiTheme="majorHAnsi" w:hAnsiTheme="majorHAnsi"/>
           <w:sz w:val="24"/>
         </w:rPr>
-        <w:t xml:space="preserve"> Der Verbindungsaufbau zur Datenbank wird über das PHP-Skript aufgebaut. Die Variablen und hinterlegten Passwörter stehen zwar im Klartext im Quelltext, aber sind von außen nicht </w:t>
+        <w:t xml:space="preserve"> Der Verbindungsaufbau zur Datenbank wird über das PHP-Skript aufgebaut. Die Variablen und hinterlegten Passwörter stehen zwar im Klartext im Quell</w:t>
+      </w:r>
+      <w:r>
+        <w:rPr>
+          <w:rFonts w:asciiTheme="majorHAnsi" w:hAnsiTheme="majorHAnsi"/>
+          <w:sz w:val="24"/>
+        </w:rPr>
+        <w:t>code</w:t>
+      </w:r>
+      <w:r>
+        <w:rPr>
+          <w:rFonts w:asciiTheme="majorHAnsi" w:hAnsiTheme="majorHAnsi"/>
+          <w:sz w:val="24"/>
+        </w:rPr>
+        <w:t xml:space="preserve">, aber sind von außen nicht </w:t>
       </w:r>
       <w:r>
         <w:rPr>
@@ -1182,7 +1222,15 @@
           <w:rFonts w:asciiTheme="majorHAnsi" w:hAnsiTheme="majorHAnsi"/>
           <w:sz w:val="24"/>
         </w:rPr>
-        <w:t xml:space="preserve">der Aktivierung, wo </w:t>
+        <w:t xml:space="preserve">der Aktivierung, </w:t>
+      </w:r>
+      <w:r>
+        <w:rPr>
+          <w:rFonts w:asciiTheme="majorHAnsi" w:hAnsiTheme="majorHAnsi"/>
+          <w:sz w:val="24"/>
+        </w:rPr>
+        <w:lastRenderedPageBreak/>
+        <w:t xml:space="preserve">wo </w:t>
       </w:r>
       <w:r>
         <w:rPr>
@@ -1204,498 +1252,531 @@
           <w:sz w:val="24"/>
         </w:rPr>
         <w:br/>
-        <w:t xml:space="preserve">Des Weiteren können bei dieser Methode die Parameter in der URL mitgegeben werden, was </w:t>
-      </w:r>
-      <w:r>
-        <w:rPr>
-          <w:rFonts w:asciiTheme="majorHAnsi" w:hAnsiTheme="majorHAnsi"/>
-          <w:sz w:val="24"/>
-        </w:rPr>
+        <w:t xml:space="preserve">Des Weiteren können bei dieser Methode die Parameter in der URL mitgegeben werden, was es auch ermöglicht in der Aktivierungs-E-Mail </w:t>
+      </w:r>
+      <w:r>
+        <w:rPr>
+          <w:rFonts w:asciiTheme="majorHAnsi" w:hAnsiTheme="majorHAnsi"/>
+          <w:sz w:val="24"/>
+        </w:rPr>
+        <w:t>einen klickbaren-Link einzupflegen. So kann die Aktivierung mit einem Klick ausgeführt werden.</w:t>
+      </w:r>
+      <w:r>
+        <w:rPr>
+          <w:rFonts w:asciiTheme="majorHAnsi" w:hAnsiTheme="majorHAnsi"/>
+          <w:sz w:val="24"/>
+        </w:rPr>
+        <w:br/>
+      </w:r>
+      <w:r>
+        <w:rPr>
+          <w:rFonts w:asciiTheme="majorHAnsi" w:hAnsiTheme="majorHAnsi"/>
+          <w:sz w:val="24"/>
+        </w:rPr>
+        <w:t xml:space="preserve">Für die restlichen </w:t>
+      </w:r>
+      <w:r>
+        <w:rPr>
+          <w:rFonts w:asciiTheme="majorHAnsi" w:hAnsiTheme="majorHAnsi"/>
+          <w:sz w:val="24"/>
+        </w:rPr>
+        <w:t>Request</w:t>
+      </w:r>
+      <w:r>
+        <w:rPr>
+          <w:rFonts w:asciiTheme="majorHAnsi" w:hAnsiTheme="majorHAnsi"/>
+          <w:sz w:val="24"/>
+        </w:rPr>
+        <w:t xml:space="preserve"> nutzen wir</w:t>
+      </w:r>
+      <w:r>
+        <w:rPr>
+          <w:rFonts w:asciiTheme="majorHAnsi" w:hAnsiTheme="majorHAnsi"/>
+          <w:sz w:val="24"/>
+        </w:rPr>
+        <w:t xml:space="preserve"> die POST </w:t>
+      </w:r>
+      <w:r>
+        <w:rPr>
+          <w:rFonts w:asciiTheme="majorHAnsi" w:hAnsiTheme="majorHAnsi"/>
+          <w:sz w:val="24"/>
+        </w:rPr>
+        <w:t>Method. D</w:t>
+      </w:r>
+      <w:r>
+        <w:rPr>
+          <w:rFonts w:asciiTheme="majorHAnsi" w:hAnsiTheme="majorHAnsi"/>
+          <w:sz w:val="24"/>
+        </w:rPr>
+        <w:t xml:space="preserve">a hier die Parameter im Body mitgeschickt werden. Über diese Methode können die mitgeschickten Parameter in abhängig von der Einstellungsgröße der php.ini-Datei nahezu beliebig groß gewählt werden. </w:t>
+      </w:r>
+      <w:r>
+        <w:rPr>
+          <w:rFonts w:asciiTheme="majorHAnsi" w:hAnsiTheme="majorHAnsi"/>
+          <w:sz w:val="24"/>
+        </w:rPr>
+        <w:t>Somit stellen wir sicher, dass auch Texte die größer sind als 8192 Bytes gespeichert werden.</w:t>
+      </w:r>
+    </w:p>
+    <w:p>
+      <w:pPr>
+        <w:pStyle w:val="berschrift1"/>
+      </w:pPr>
+      <w:r>
+        <w:t>Datenbanks</w:t>
+      </w:r>
+      <w:r>
+        <w:t>truktur</w:t>
+      </w:r>
+    </w:p>
+    <w:p/>
+    <w:p>
+      <w:r>
+        <w:t xml:space="preserve">Um Redundanzen zu entfernen haben wir die Datenbankstruktur </w:t>
+      </w:r>
+      <w:r>
+        <w:t>auf drei Tabellen aufgeteilt.</w:t>
+      </w:r>
+      <w:r>
+        <w:t xml:space="preserve"> </w:t>
+      </w:r>
+      <w:r>
+        <w:t xml:space="preserve">Die erste Tabelle </w:t>
+      </w:r>
+      <w:r>
+        <w:t>„</w:t>
+      </w:r>
+      <w:r>
+        <w:t>clipboarder</w:t>
+      </w:r>
+      <w:r>
+        <w:t xml:space="preserve">user“ </w:t>
+      </w:r>
+      <w:r>
+        <w:t>enthält alle 1 zu 1 Beziehungen.</w:t>
+      </w:r>
+      <w:r>
+        <w:t xml:space="preserve"> </w:t>
+      </w:r>
+      <w:r>
+        <w:t>Jeder Benutzer hat eine eindeutige ID, diese ist</w:t>
+      </w:r>
+      <w:r>
+        <w:t xml:space="preserve"> eine einzigartig fortlaufende </w:t>
+      </w:r>
+      <w:r>
+        <w:t>Ganzzahlige Zahl (Integer)</w:t>
+      </w:r>
+      <w:r>
+        <w:t xml:space="preserve"> mit </w:t>
+      </w:r>
+      <w:r>
+        <w:t>einem Inkrement</w:t>
+      </w:r>
+      <w:r>
+        <w:t>. Die ID bildet zugleich den Primärschlüssel dieser Tabelle.</w:t>
+      </w:r>
+      <w:r>
+        <w:t xml:space="preserve"> </w:t>
+      </w:r>
+      <w:r>
+        <w:t>Die „</w:t>
+      </w:r>
+      <w:proofErr w:type="spellStart"/>
+      <w:r>
+        <w:t>EMail</w:t>
+      </w:r>
+      <w:proofErr w:type="spellEnd"/>
+      <w:r>
+        <w:t>“-Spalte</w:t>
+      </w:r>
+      <w:r>
+        <w:t xml:space="preserve"> vom</w:t>
+      </w:r>
+      <w:r>
+        <w:t xml:space="preserve"> Typ „</w:t>
+      </w:r>
+      <w:proofErr w:type="spellStart"/>
+      <w:r>
+        <w:t>varchar</w:t>
+      </w:r>
+      <w:proofErr w:type="spellEnd"/>
+      <w:r>
+        <w:t xml:space="preserve">“ ist ebenfalls einzigartig, da jede Adresse nur einmal in unserem System verwendet werden kann. Den </w:t>
+      </w:r>
+      <w:r>
+        <w:t>„</w:t>
+      </w:r>
+      <w:r>
+        <w:t>Username</w:t>
+      </w:r>
+      <w:r>
+        <w:t>“</w:t>
+      </w:r>
+      <w:r>
+        <w:t xml:space="preserve"> vom Typ „</w:t>
+      </w:r>
+      <w:proofErr w:type="spellStart"/>
+      <w:r>
+        <w:t>text</w:t>
+      </w:r>
+      <w:proofErr w:type="spellEnd"/>
+      <w:r>
+        <w:t>“</w:t>
+      </w:r>
+      <w:r>
+        <w:t xml:space="preserve"> </w:t>
+      </w:r>
+      <w:r>
+        <w:t>verwenden wir um den Benutzer in den E</w:t>
+      </w:r>
+      <w:r>
+        <w:t>-</w:t>
+      </w:r>
+      <w:r>
+        <w:t xml:space="preserve">Mails persönlich anzusprechen. </w:t>
+      </w:r>
+      <w:r>
+        <w:t xml:space="preserve">Zu Sicherung des Accounts verwendet der Benutzer ein Passwort, dieses wird </w:t>
+      </w:r>
+      <w:proofErr w:type="spellStart"/>
+      <w:r>
+        <w:t>gehast</w:t>
+      </w:r>
+      <w:proofErr w:type="spellEnd"/>
+      <w:r>
+        <w:t xml:space="preserve"> in der Spalte „Password“ hinterlegt und ist ebenfalls vom Typ „</w:t>
+      </w:r>
+      <w:proofErr w:type="spellStart"/>
+      <w:r>
+        <w:t>text</w:t>
+      </w:r>
+      <w:proofErr w:type="spellEnd"/>
+      <w:r>
+        <w:t xml:space="preserve">“. </w:t>
+      </w:r>
+      <w:r>
+        <w:t>Die Spalten „</w:t>
+      </w:r>
+      <w:r>
+        <w:t>Registerdate</w:t>
+      </w:r>
+      <w:r>
+        <w:t>“ und „</w:t>
+      </w:r>
+      <w:proofErr w:type="spellStart"/>
+      <w:r>
+        <w:t>Activatedate</w:t>
+      </w:r>
+      <w:proofErr w:type="spellEnd"/>
+      <w:r>
+        <w:t xml:space="preserve">“ sind vom Typ „int“, wobei das </w:t>
+      </w:r>
+      <w:r>
+        <w:t xml:space="preserve">Registrierungsdatum </w:t>
+      </w:r>
+      <w:r>
+        <w:t>gesetzt sein muss</w:t>
+      </w:r>
+      <w:r>
+        <w:t xml:space="preserve"> (</w:t>
+      </w:r>
+      <w:r>
+        <w:t>NOT NULL</w:t>
+      </w:r>
+      <w:r>
+        <w:t>)</w:t>
+      </w:r>
+      <w:r>
+        <w:t xml:space="preserve">, da beim Erstellen des Datensatzes (während der Registrierung) das Datum </w:t>
+      </w:r>
+      <w:r>
+        <w:t xml:space="preserve">vorhanden ist </w:t>
+      </w:r>
+      <w:r>
+        <w:t xml:space="preserve">zwingend </w:t>
+      </w:r>
+      <w:r>
+        <w:t>eingetragen werden</w:t>
+      </w:r>
+      <w:r>
+        <w:t xml:space="preserve"> muss</w:t>
+      </w:r>
+      <w:r>
+        <w:t>.</w:t>
+      </w:r>
+      <w:r>
+        <w:t xml:space="preserve"> Das Aktivierungsdatum wird während der </w:t>
+      </w:r>
+      <w:r>
+        <w:t>Aktivierung</w:t>
+      </w:r>
+      <w:r>
+        <w:t xml:space="preserve"> aktualisiert</w:t>
+      </w:r>
+      <w:r>
+        <w:t xml:space="preserve"> und nachgetragen</w:t>
+      </w:r>
+      <w:r>
+        <w:t>.</w:t>
+      </w:r>
+      <w:r>
+        <w:t xml:space="preserve"> Ähnlich ist es auch mit den Spalten „</w:t>
+      </w:r>
+      <w:r>
+        <w:t>Activatetoken</w:t>
+      </w:r>
+      <w:r>
+        <w:t>“ und „</w:t>
+      </w:r>
+      <w:r>
+        <w:t>PasswordReset</w:t>
+      </w:r>
+      <w:r>
+        <w:t>“, beide sind vom Typ „int“</w:t>
+      </w:r>
+      <w:r>
+        <w:t xml:space="preserve"> </w:t>
+      </w:r>
+      <w:r>
+        <w:t xml:space="preserve">und speichern jeweils einen sechsstelligen Token, der vom PHP-Skript generiert wird. Der Aktivierungstoken wird ebenfalls währende der </w:t>
+      </w:r>
+      <w:r>
+        <w:t>Registrierung</w:t>
+      </w:r>
+      <w:r>
+        <w:t xml:space="preserve"> erzeugt und muss ebenso zwingen gesetzt sein (</w:t>
+      </w:r>
+      <w:r>
+        <w:t>NOT NULL</w:t>
+      </w:r>
+      <w:r>
+        <w:t>). Der Token zum zurücksetzten des Passwortes wird in „</w:t>
+      </w:r>
+      <w:r>
+        <w:t>PasswordReset</w:t>
+      </w:r>
+      <w:r>
+        <w:t xml:space="preserve">“ gespeichert. Die Funktion zum zurücksetzten des Passwortes, wird möglicherweise nie vom Benutzer verwendet, </w:t>
+      </w:r>
+      <w:r>
+        <w:t xml:space="preserve">so wird auch nie ein Token generiert, deswegen benötigt diese </w:t>
+      </w:r>
+      <w:r>
+        <w:t>Spalte</w:t>
+      </w:r>
+      <w:r>
+        <w:t xml:space="preserve"> nicht den Zusatz, dass sie niemals leer sein darf (NOT NULL).</w:t>
+      </w:r>
+    </w:p>
+    <w:p>
+      <w:r>
+        <w:t>Die Tabelle „</w:t>
+      </w:r>
+      <w:r>
+        <w:t>clipboarderclipboards</w:t>
+      </w:r>
+      <w:r>
+        <w:t>“ enthält die vom Benutzer hinzugefügten Zwischenablagen. Diese stehen in einer 1 zu n Beziehung zur Tabelle „clipboarderuser“.</w:t>
+      </w:r>
+      <w:r>
+        <w:t xml:space="preserve"> Jeder Benutzer kann keine oder mehrere Zwischenablagen speichern. Dabei dient die Spalte „</w:t>
+      </w:r>
+      <w:r>
+        <w:t>UserID</w:t>
+      </w:r>
+      <w:r>
+        <w:t xml:space="preserve">“ </w:t>
+      </w:r>
+      <w:r>
+        <w:t xml:space="preserve">als </w:t>
+      </w:r>
+      <w:r>
+        <w:t>Frem</w:t>
+      </w:r>
+      <w:r>
+        <w:t>d</w:t>
+      </w:r>
+      <w:r>
+        <w:t>schlüssel und</w:t>
+      </w:r>
+      <w:r>
+        <w:t xml:space="preserve"> </w:t>
+      </w:r>
+      <w:r>
+        <w:t>referenziert</w:t>
+      </w:r>
+      <w:r>
+        <w:t xml:space="preserve"> auf die Tabelle „clipboarderuser“.</w:t>
+      </w:r>
+      <w:r>
+        <w:t xml:space="preserve"> </w:t>
+      </w:r>
+      <w:r>
+        <w:t xml:space="preserve">Um einen Datensatz (Tupel) gezielt anzusprechen zu können, vergeben wir auch hier einen </w:t>
+      </w:r>
+      <w:r>
+        <w:t xml:space="preserve">Primärschlüssel </w:t>
+      </w:r>
+      <w:r>
+        <w:t>der</w:t>
+      </w:r>
+      <w:r>
+        <w:t xml:space="preserve"> einzigartig </w:t>
+      </w:r>
+      <w:r>
+        <w:t>ist. Hierfür haben wir wieder eine Spalte mit der Bezeichnung „ID“</w:t>
+      </w:r>
+      <w:r>
+        <w:t xml:space="preserve"> und den Typ „</w:t>
+      </w:r>
+      <w:r>
+        <w:t>int</w:t>
+      </w:r>
+      <w:r>
+        <w:t>“</w:t>
+      </w:r>
+      <w:r>
+        <w:t xml:space="preserve"> implementiert</w:t>
+      </w:r>
+      <w:r>
+        <w:t xml:space="preserve">, die auch über ein </w:t>
+      </w:r>
+      <w:r>
+        <w:t>Inkrement</w:t>
+      </w:r>
+      <w:r>
+        <w:t xml:space="preserve"> verfügt und automatisch bei einem Insert hochzählt. </w:t>
+      </w:r>
+      <w:r>
+        <w:t>In der Spalte „</w:t>
+      </w:r>
+      <w:r>
+        <w:t>Content</w:t>
+      </w:r>
+      <w:r>
+        <w:t>“ speichern wir den eigentlichen Inhalt, da dieser aus verschieden Zeichen bestehen kann speichern wir ihn als Typ „</w:t>
+      </w:r>
+      <w:proofErr w:type="spellStart"/>
+      <w:r>
+        <w:t>text</w:t>
+      </w:r>
+      <w:proofErr w:type="spellEnd"/>
+      <w:r>
+        <w:t>“ ab. Die letzte Spalte dieser Tabelle</w:t>
+      </w:r>
+      <w:r>
+        <w:t xml:space="preserve"> „</w:t>
+      </w:r>
+      <w:r>
+        <w:t>CreateDate</w:t>
+      </w:r>
+      <w:r>
+        <w:t>“</w:t>
+      </w:r>
+      <w:r>
+        <w:t xml:space="preserve"> enthält den Zeitstempel der Erstellung und hat deswegen den Typ „int“. Alle Spalten müssen beim Erstellen eines Tupels gesetzt sein, deswegen hat jede Spalte die Bedingung „NOT NULL“. </w:t>
+      </w:r>
+    </w:p>
+    <w:p>
+      <w:r>
+        <w:t>In der letzten Tabelle „</w:t>
+      </w:r>
+      <w:proofErr w:type="spellStart"/>
+      <w:r>
+        <w:t>clipboarderlogin</w:t>
+      </w:r>
+      <w:proofErr w:type="spellEnd"/>
+      <w:r>
+        <w:t xml:space="preserve">“ werden alle Zugangstokens, die die </w:t>
+      </w:r>
+      <w:r>
+        <w:t xml:space="preserve">Verifizierung </w:t>
+      </w:r>
+      <w:r>
+        <w:t xml:space="preserve">via Passwort ersetzten hinterlegt. Es möglich, dass ein Benutzer mehrere Tokens besitzt, daraus ergibt sich eine </w:t>
+      </w:r>
+      <w:r>
+        <w:t>1 zu n Beziehung</w:t>
+      </w:r>
+      <w:r>
+        <w:t xml:space="preserve">. </w:t>
+      </w:r>
+      <w:r>
+        <w:t>D</w:t>
+      </w:r>
+      <w:r>
+        <w:t>ie Spalte „</w:t>
+      </w:r>
+      <w:r>
+        <w:t>UserID</w:t>
+      </w:r>
+      <w:proofErr w:type="gramStart"/>
+      <w:r>
+        <w:t xml:space="preserve">“ </w:t>
+      </w:r>
+      <w:r>
+        <w:t xml:space="preserve"> dient</w:t>
+      </w:r>
+      <w:proofErr w:type="gramEnd"/>
+      <w:r>
+        <w:t xml:space="preserve"> </w:t>
+      </w:r>
+      <w:r>
+        <w:t>als Fremdschlüssel und referenziert auf die Tabelle „clipboarderuser“.</w:t>
+      </w:r>
+      <w:r>
+        <w:t xml:space="preserve"> </w:t>
+      </w:r>
+      <w:r>
+        <w:t xml:space="preserve">Um einen Datensatz (Tupel) gezielt anzusprechen zu können, vergeben wir auch hier einen Primärschlüssel der einzigartig ist. Hierfür haben wir </w:t>
+      </w:r>
+      <w:r>
+        <w:t>ebenfalls</w:t>
+      </w:r>
+      <w:r>
+        <w:t xml:space="preserve"> eine Spalte mit der Bezeichnung „ID“ und den Typ „int“ implementiert, die auch über ein Inkrement verfügt und </w:t>
+      </w:r>
+      <w:r>
         <w:lastRenderedPageBreak/>
-        <w:t xml:space="preserve">es auch ermöglicht in der Aktivierungs-E-Mail </w:t>
-      </w:r>
-      <w:r>
-        <w:rPr>
-          <w:rFonts w:asciiTheme="majorHAnsi" w:hAnsiTheme="majorHAnsi"/>
-          <w:sz w:val="24"/>
-        </w:rPr>
-        <w:t>einen klickbaren-Link einzupflegen. So kann die Aktivierung mit einem Klick ausgeführt werden.</w:t>
-      </w:r>
-      <w:r>
-        <w:rPr>
-          <w:rFonts w:asciiTheme="majorHAnsi" w:hAnsiTheme="majorHAnsi"/>
-          <w:sz w:val="24"/>
-        </w:rPr>
-        <w:br/>
-      </w:r>
-      <w:r>
-        <w:rPr>
-          <w:rFonts w:asciiTheme="majorHAnsi" w:hAnsiTheme="majorHAnsi"/>
-          <w:sz w:val="24"/>
-        </w:rPr>
-        <w:t xml:space="preserve">Für die restlichen </w:t>
-      </w:r>
-      <w:r>
-        <w:rPr>
-          <w:rFonts w:asciiTheme="majorHAnsi" w:hAnsiTheme="majorHAnsi"/>
-          <w:sz w:val="24"/>
-        </w:rPr>
-        <w:t>Request</w:t>
-      </w:r>
-      <w:r>
-        <w:rPr>
-          <w:rFonts w:asciiTheme="majorHAnsi" w:hAnsiTheme="majorHAnsi"/>
-          <w:sz w:val="24"/>
-        </w:rPr>
-        <w:t xml:space="preserve"> nutzen wir</w:t>
-      </w:r>
-      <w:r>
-        <w:rPr>
-          <w:rFonts w:asciiTheme="majorHAnsi" w:hAnsiTheme="majorHAnsi"/>
-          <w:sz w:val="24"/>
-        </w:rPr>
-        <w:t xml:space="preserve"> die POST </w:t>
-      </w:r>
-      <w:r>
-        <w:rPr>
-          <w:rFonts w:asciiTheme="majorHAnsi" w:hAnsiTheme="majorHAnsi"/>
-          <w:sz w:val="24"/>
-        </w:rPr>
-        <w:t>Method. D</w:t>
-      </w:r>
-      <w:r>
-        <w:rPr>
-          <w:rFonts w:asciiTheme="majorHAnsi" w:hAnsiTheme="majorHAnsi"/>
-          <w:sz w:val="24"/>
-        </w:rPr>
-        <w:t xml:space="preserve">a hier die Parameter im Body mitgeschickt werden. Über diese Methode können die mitgeschickten Parameter in abhängig von der Einstellungsgröße der php.ini-Datei nahezu beliebig groß gewählt werden. </w:t>
-      </w:r>
-      <w:r>
-        <w:rPr>
-          <w:rFonts w:asciiTheme="majorHAnsi" w:hAnsiTheme="majorHAnsi"/>
-          <w:sz w:val="24"/>
-        </w:rPr>
-        <w:t xml:space="preserve">Somit stellen wir sicher, dass auch Texte die größer sind als </w:t>
-      </w:r>
-      <w:r>
-        <w:rPr>
-          <w:rFonts w:asciiTheme="majorHAnsi" w:hAnsiTheme="majorHAnsi"/>
-          <w:sz w:val="24"/>
-        </w:rPr>
-        <w:t>8192</w:t>
-      </w:r>
-      <w:r>
-        <w:rPr>
-          <w:rFonts w:asciiTheme="majorHAnsi" w:hAnsiTheme="majorHAnsi"/>
-          <w:sz w:val="24"/>
-        </w:rPr>
-        <w:t xml:space="preserve"> Bytes gespeichert werden.</w:t>
-      </w:r>
-    </w:p>
-    <w:p>
-      <w:pPr>
-        <w:pStyle w:val="berschrift1"/>
-      </w:pPr>
-      <w:r>
-        <w:t>Datenbanks</w:t>
-      </w:r>
-      <w:r>
-        <w:t>truktur</w:t>
+        <w:t>automatisch bei einem Insert hochzählt.</w:t>
+      </w:r>
+      <w:r>
+        <w:t xml:space="preserve"> In der Spalte „Token“ speichern wir den vom PHP-Skript generierten Token ab, der Typ ist „int“. </w:t>
+      </w:r>
+      <w:r>
+        <w:t>Die letzte Spalte dieser Tabelle „</w:t>
+      </w:r>
+      <w:r>
+        <w:t>CreateDate</w:t>
+      </w:r>
+      <w:r>
+        <w:t xml:space="preserve">“ enthält den Zeitstempel der Erstellung und hat deswegen den Typ „int“. Alle Spalten müssen beim Erstellen eines </w:t>
+      </w:r>
+      <w:r>
+        <w:t>Datensatzes</w:t>
+      </w:r>
+      <w:r>
+        <w:t xml:space="preserve"> gesetzt sein, deswegen hat jede Spalte die Bedingung „NOT NULL“.</w:t>
       </w:r>
     </w:p>
     <w:p/>
-    <w:p>
-      <w:r>
-        <w:t xml:space="preserve">Um Redundanzen zu entfernen haben wir die Datenbankstruktur </w:t>
-      </w:r>
-      <w:r>
-        <w:t>auf drei Tabellen aufgeteilt.</w:t>
-      </w:r>
-      <w:r>
-        <w:t xml:space="preserve"> </w:t>
-      </w:r>
-      <w:r>
-        <w:t xml:space="preserve">Die erste Tabelle </w:t>
-      </w:r>
-      <w:r>
-        <w:t>„</w:t>
-      </w:r>
-      <w:proofErr w:type="spellStart"/>
-      <w:r>
-        <w:t>clipboarder</w:t>
-      </w:r>
-      <w:r>
-        <w:t>user</w:t>
-      </w:r>
-      <w:proofErr w:type="spellEnd"/>
-      <w:r>
-        <w:t xml:space="preserve">“ </w:t>
-      </w:r>
-      <w:r>
-        <w:t>enthält alle 1 zu 1 Beziehungen.</w:t>
-      </w:r>
-      <w:r>
-        <w:t xml:space="preserve"> </w:t>
-      </w:r>
-      <w:r>
-        <w:t>Jeder Benutzer hat eine eindeutige ID, diese ist</w:t>
-      </w:r>
-      <w:r>
-        <w:t xml:space="preserve"> eine </w:t>
-      </w:r>
-      <w:r>
-        <w:t xml:space="preserve">einzigartig </w:t>
-      </w:r>
-      <w:r>
-        <w:t xml:space="preserve">fortlaufende </w:t>
-      </w:r>
-      <w:r>
-        <w:t>Ganzzahlige Zahl (Integer)</w:t>
-      </w:r>
-      <w:r>
-        <w:t xml:space="preserve"> mit </w:t>
-      </w:r>
-      <w:r>
-        <w:t>einem Inkrement</w:t>
-      </w:r>
-      <w:r>
-        <w:t>. Die ID bildet zugleich den Primärschlüssel dieser Tabelle.</w:t>
-      </w:r>
-      <w:r>
-        <w:t xml:space="preserve"> </w:t>
-      </w:r>
-      <w:r>
-        <w:t>Die „</w:t>
-      </w:r>
-      <w:proofErr w:type="spellStart"/>
-      <w:r>
-        <w:t>EMail</w:t>
-      </w:r>
-      <w:proofErr w:type="spellEnd"/>
-      <w:r>
-        <w:t>“-Spalte</w:t>
-      </w:r>
-      <w:r>
-        <w:t xml:space="preserve"> vom</w:t>
-      </w:r>
-      <w:r>
-        <w:t xml:space="preserve"> Typ „</w:t>
-      </w:r>
-      <w:proofErr w:type="spellStart"/>
-      <w:r>
-        <w:t>varchar</w:t>
-      </w:r>
-      <w:proofErr w:type="spellEnd"/>
-      <w:r>
-        <w:t xml:space="preserve">“ ist ebenfalls einzigartig, da jede Adresse nur einmal in unserem System verwendet werden kann. Den </w:t>
-      </w:r>
-      <w:r>
-        <w:t>„</w:t>
-      </w:r>
-      <w:r>
-        <w:t>Username</w:t>
-      </w:r>
-      <w:r>
-        <w:t>“</w:t>
-      </w:r>
-      <w:r>
-        <w:t xml:space="preserve"> vom Typ „</w:t>
-      </w:r>
-      <w:proofErr w:type="spellStart"/>
-      <w:r>
-        <w:t>text</w:t>
-      </w:r>
-      <w:proofErr w:type="spellEnd"/>
-      <w:r>
-        <w:t>“</w:t>
-      </w:r>
-      <w:r>
-        <w:t xml:space="preserve"> </w:t>
-      </w:r>
-      <w:r>
-        <w:t>verwenden wir um den Benutzer in den E</w:t>
-      </w:r>
-      <w:r>
-        <w:t>-</w:t>
-      </w:r>
-      <w:r>
-        <w:t xml:space="preserve">Mails persönlich anzusprechen. </w:t>
-      </w:r>
-      <w:r>
-        <w:t xml:space="preserve">Zu Sicherung des Accounts verwendet der Benutzer ein Passwort, dieses wird </w:t>
-      </w:r>
-      <w:proofErr w:type="spellStart"/>
-      <w:r>
-        <w:t>gehast</w:t>
-      </w:r>
-      <w:proofErr w:type="spellEnd"/>
-      <w:r>
-        <w:t xml:space="preserve"> in der Spalte „Password“ hinterlegt und ist ebenfalls vom Typ „</w:t>
-      </w:r>
-      <w:proofErr w:type="spellStart"/>
-      <w:r>
-        <w:t>text</w:t>
-      </w:r>
-      <w:proofErr w:type="spellEnd"/>
-      <w:r>
-        <w:t xml:space="preserve">“. </w:t>
-      </w:r>
-      <w:r>
-        <w:t>Die Spalten „</w:t>
-      </w:r>
-      <w:r>
-        <w:t>Registerdate</w:t>
-      </w:r>
-      <w:r>
-        <w:t>“ und „</w:t>
-      </w:r>
-      <w:proofErr w:type="spellStart"/>
-      <w:r>
-        <w:t>Activatedate</w:t>
-      </w:r>
-      <w:proofErr w:type="spellEnd"/>
-      <w:r>
-        <w:t>“ sind vom Typ „</w:t>
-      </w:r>
-      <w:proofErr w:type="spellStart"/>
-      <w:r>
-        <w:t>int</w:t>
-      </w:r>
-      <w:proofErr w:type="spellEnd"/>
-      <w:r>
-        <w:t xml:space="preserve">“, wobei das </w:t>
-      </w:r>
-      <w:r>
-        <w:t xml:space="preserve">Registrierungsdatum </w:t>
-      </w:r>
-      <w:r>
-        <w:t>gesetzt sein muss</w:t>
-      </w:r>
-      <w:r>
-        <w:t xml:space="preserve"> (</w:t>
-      </w:r>
-      <w:r>
-        <w:t>NOT NULL</w:t>
-      </w:r>
-      <w:r>
-        <w:t>)</w:t>
-      </w:r>
-      <w:r>
-        <w:t xml:space="preserve">, da beim Erstellen des Datensatzes (während der Registrierung) das Datum </w:t>
-      </w:r>
-      <w:r>
-        <w:t xml:space="preserve">vorhanden ist </w:t>
-      </w:r>
-      <w:r>
-        <w:t xml:space="preserve">zwingend </w:t>
-      </w:r>
-      <w:r>
-        <w:t>eingetragen werden</w:t>
-      </w:r>
-      <w:r>
-        <w:t xml:space="preserve"> muss</w:t>
-      </w:r>
-      <w:r>
-        <w:t>.</w:t>
-      </w:r>
-      <w:r>
-        <w:t xml:space="preserve"> Das Aktivierungsdatum wird während der </w:t>
-      </w:r>
-      <w:r>
-        <w:t>Aktivierung</w:t>
-      </w:r>
-      <w:r>
-        <w:t xml:space="preserve"> aktualisiert</w:t>
-      </w:r>
-      <w:r>
-        <w:t xml:space="preserve"> und nachgetragen</w:t>
-      </w:r>
-      <w:r>
-        <w:t>.</w:t>
-      </w:r>
-      <w:r>
-        <w:t xml:space="preserve"> Ähnlich ist es auch mit den Spalten „</w:t>
-      </w:r>
-      <w:proofErr w:type="spellStart"/>
-      <w:r>
-        <w:t>Activatetoken</w:t>
-      </w:r>
-      <w:proofErr w:type="spellEnd"/>
-      <w:r>
-        <w:t>“ und „</w:t>
-      </w:r>
-      <w:proofErr w:type="spellStart"/>
-      <w:r>
-        <w:t>PasswordReset</w:t>
-      </w:r>
-      <w:proofErr w:type="spellEnd"/>
-      <w:r>
-        <w:t>“, beide sind vom Typ „</w:t>
-      </w:r>
-      <w:proofErr w:type="spellStart"/>
-      <w:r>
-        <w:t>int</w:t>
-      </w:r>
-      <w:proofErr w:type="spellEnd"/>
-      <w:r>
-        <w:t>“</w:t>
-      </w:r>
-      <w:r>
-        <w:t xml:space="preserve"> </w:t>
-      </w:r>
-      <w:r>
-        <w:t xml:space="preserve">und speichern jeweils einen sechsstelligen Token, der vom PHP-Skript generiert wird. Der Aktivierungstoken wird ebenfalls währende der </w:t>
-      </w:r>
-      <w:r>
-        <w:t>Registrierung</w:t>
-      </w:r>
-      <w:r>
-        <w:t xml:space="preserve"> erzeugt und muss ebenso zwingen </w:t>
-      </w:r>
-      <w:r>
-        <w:t>gesetzt sein (</w:t>
-      </w:r>
-      <w:r>
-        <w:t>NOT NULL</w:t>
-      </w:r>
-      <w:r>
-        <w:t>)</w:t>
-      </w:r>
-      <w:r>
-        <w:t>. Der Token zum zurücksetzten des Passwortes wird in „</w:t>
-      </w:r>
-      <w:proofErr w:type="spellStart"/>
-      <w:r>
-        <w:t>PasswordReset</w:t>
-      </w:r>
-      <w:proofErr w:type="spellEnd"/>
-      <w:r>
-        <w:t xml:space="preserve">“ gespeichert. Die Funktion zum zurücksetzten des Passwortes, wird möglicherweise nie vom Benutzer verwendet, </w:t>
-      </w:r>
-      <w:r>
-        <w:t xml:space="preserve">so wird auch nie ein Token generiert, deswegen benötigt diese </w:t>
-      </w:r>
-      <w:proofErr w:type="spellStart"/>
-      <w:r>
-        <w:t>Splate</w:t>
-      </w:r>
-      <w:proofErr w:type="spellEnd"/>
-      <w:r>
-        <w:t xml:space="preserve"> nicht den Zusatz, dass sie niemals leer sein darf (NOT NULL).</w:t>
-      </w:r>
-    </w:p>
-    <w:p>
-      <w:r>
-        <w:t>Die Tabelle „</w:t>
-      </w:r>
-      <w:proofErr w:type="spellStart"/>
-      <w:r>
-        <w:t>clipboarderclipboards</w:t>
-      </w:r>
-      <w:proofErr w:type="spellEnd"/>
-      <w:r>
-        <w:t xml:space="preserve">“ enthält die vom Benutzer hinzugefügten Zwischenablagen. Diese stehen in einer </w:t>
-      </w:r>
-      <w:r>
-        <w:t xml:space="preserve">1 zu n </w:t>
-      </w:r>
-      <w:r>
-        <w:t>Beziehung zur Tabelle „</w:t>
-      </w:r>
-      <w:proofErr w:type="spellStart"/>
-      <w:r>
-        <w:t>clipboarderuser</w:t>
-      </w:r>
-      <w:proofErr w:type="spellEnd"/>
-      <w:r>
-        <w:t>“.</w:t>
-      </w:r>
-      <w:r>
-        <w:t xml:space="preserve"> Jeder Benutzer kann keinen oder mehrere Zwischenablagen speichern. Dabei dient die Spalte „</w:t>
-      </w:r>
-      <w:proofErr w:type="spellStart"/>
-      <w:r>
-        <w:t>UserID</w:t>
-      </w:r>
-      <w:proofErr w:type="spellEnd"/>
-      <w:r>
-        <w:t>“ zum Verbinden der beiden Tabellen.</w:t>
-      </w:r>
-      <w:r>
-        <w:t xml:space="preserve"> Da sie </w:t>
-      </w:r>
-      <w:proofErr w:type="spellStart"/>
-      <w:r>
-        <w:t>dern</w:t>
-      </w:r>
-      <w:proofErr w:type="spellEnd"/>
-      <w:r>
-        <w:t xml:space="preserve"> auch Frem</w:t>
-      </w:r>
-      <w:r>
-        <w:t>d</w:t>
-      </w:r>
-      <w:r>
-        <w:t>schlüssel und auf die Tabelle „</w:t>
-      </w:r>
-      <w:proofErr w:type="spellStart"/>
-      <w:r>
-        <w:t>clipboarderuser</w:t>
-      </w:r>
-      <w:proofErr w:type="spellEnd"/>
-      <w:r>
-        <w:t>“ referenziert.</w:t>
-      </w:r>
-      <w:r>
-        <w:t xml:space="preserve"> Somit haben wir es ermöglicht </w:t>
-      </w:r>
-    </w:p>
-    <w:p>
-      <w:r>
-        <w:t>sind</w:t>
-      </w:r>
-      <w:r>
-        <w:t xml:space="preserve"> vom Typ </w:t>
-      </w:r>
-      <w:r>
-        <w:t xml:space="preserve"> </w:t>
-      </w:r>
-    </w:p>
-    <w:p/>
-    <w:p>
-      <w:r>
-        <w:t>Da sie nicht nur einzigartig und Primärschlüssel ist,</w:t>
-      </w:r>
-    </w:p>
     <w:p>
       <w:bookmarkStart w:id="0" w:name="_GoBack"/>
       <w:bookmarkEnd w:id="0"/>
     </w:p>
     <w:p>
-      <w:r>
-        <w:t>Die Weiteren Spalten enthalten Informationen über</w:t>
-      </w:r>
-    </w:p>
-    <w:p/>
-    <w:p>
-      <w:r>
-        <w:t xml:space="preserve">Um möglichst wenig </w:t>
-      </w:r>
-    </w:p>
-    <w:p/>
-    <w:p>
-      <w:pPr>
-        <w:rPr>
-          <w:rFonts w:asciiTheme="majorHAnsi" w:hAnsiTheme="majorHAnsi"/>
-          <w:sz w:val="24"/>
-        </w:rPr>
-      </w:pPr>
-      <w:r>
-        <w:rPr>
-          <w:rFonts w:asciiTheme="majorHAnsi" w:hAnsiTheme="majorHAnsi"/>
-          <w:sz w:val="24"/>
-        </w:rPr>
-        <w:lastRenderedPageBreak/>
+      <w:pPr>
+        <w:rPr>
+          <w:rFonts w:asciiTheme="majorHAnsi" w:hAnsiTheme="majorHAnsi"/>
+          <w:sz w:val="24"/>
+        </w:rPr>
+      </w:pPr>
+      <w:r>
+        <w:rPr>
+          <w:rFonts w:asciiTheme="majorHAnsi" w:hAnsiTheme="majorHAnsi"/>
+          <w:sz w:val="24"/>
+        </w:rPr>
         <w:br/>
         <w:t>Das PHP-Skript überprüft bei jeder Antragsstellung ob der Anfragende auch die entsprechende rechte hat.</w:t>
       </w:r>
@@ -2044,6 +2125,7 @@
         <w:rPr>
           <w:sz w:val="28"/>
         </w:rPr>
+        <w:lastRenderedPageBreak/>
         <w:t>Aktivierung</w:t>
       </w:r>
     </w:p>
@@ -2124,13 +2206,6 @@
           <w:sz w:val="24"/>
         </w:rPr>
         <w:br/>
-      </w:r>
-      <w:r>
-        <w:rPr>
-          <w:rFonts w:asciiTheme="majorHAnsi" w:hAnsiTheme="majorHAnsi"/>
-          <w:sz w:val="24"/>
-        </w:rPr>
-        <w:lastRenderedPageBreak/>
         <w:t>Um den Vorgang abzuschließen klicken sie Im Anschluss auf „Activate“.</w:t>
       </w:r>
       <w:r>
@@ -2301,23 +2376,7 @@
           <w:rFonts w:asciiTheme="majorHAnsi" w:hAnsiTheme="majorHAnsi"/>
           <w:sz w:val="24"/>
         </w:rPr>
-        <w:t xml:space="preserve"> </w:t>
-      </w:r>
-      <w:proofErr w:type="spellStart"/>
-      <w:r>
-        <w:rPr>
-          <w:rFonts w:asciiTheme="majorHAnsi" w:hAnsiTheme="majorHAnsi"/>
-          <w:sz w:val="24"/>
-        </w:rPr>
-        <w:t>Me</w:t>
-      </w:r>
-      <w:proofErr w:type="spellEnd"/>
-      <w:r>
-        <w:rPr>
-          <w:rFonts w:asciiTheme="majorHAnsi" w:hAnsiTheme="majorHAnsi"/>
-          <w:sz w:val="24"/>
-        </w:rPr>
-        <w:t>“ angehakt haben.</w:t>
+        <w:t xml:space="preserve"> Me“ angehakt haben.</w:t>
       </w:r>
     </w:p>
     <w:p>
@@ -2356,6 +2415,143 @@
           <w:rFonts w:asciiTheme="majorHAnsi" w:hAnsiTheme="majorHAnsi"/>
           <w:sz w:val="24"/>
         </w:rPr>
+        <w:t xml:space="preserve"> Me“</w:t>
+      </w:r>
+      <w:r>
+        <w:rPr>
+          <w:rFonts w:asciiTheme="majorHAnsi" w:hAnsiTheme="majorHAnsi"/>
+          <w:sz w:val="24"/>
+        </w:rPr>
+        <w:t xml:space="preserve"> anzuhaken.</w:t>
+      </w:r>
+    </w:p>
+    <w:p>
+      <w:pPr>
+        <w:rPr>
+          <w:rFonts w:asciiTheme="majorHAnsi" w:hAnsiTheme="majorHAnsi"/>
+          <w:sz w:val="24"/>
+        </w:rPr>
+      </w:pPr>
+      <w:r>
+        <w:rPr>
+          <w:rFonts w:asciiTheme="majorHAnsi" w:hAnsiTheme="majorHAnsi"/>
+          <w:sz w:val="24"/>
+        </w:rPr>
+        <w:t>Mit dem Klick auf „Login“ senden Sie eine Anfrage ihr Passwort Abzugleichen. Stimmt es mit dem von Ihnen hinterlegten überein werden Sie in die Anwendung eingeloggt.  Sie werden in das „Clip“</w:t>
+      </w:r>
+      <w:r>
+        <w:rPr>
+          <w:rFonts w:asciiTheme="majorHAnsi" w:hAnsiTheme="majorHAnsi"/>
+          <w:sz w:val="24"/>
+        </w:rPr>
+        <w:t>-</w:t>
+      </w:r>
+      <w:r>
+        <w:rPr>
+          <w:rFonts w:asciiTheme="majorHAnsi" w:hAnsiTheme="majorHAnsi"/>
+          <w:sz w:val="24"/>
+        </w:rPr>
+        <w:t xml:space="preserve">Menü geleitet. Dort sehen Sie eine Liste mit letzten fünfzig Einträgen. Sollten Sie sich zum </w:t>
+      </w:r>
+      <w:r>
+        <w:rPr>
+          <w:rFonts w:asciiTheme="majorHAnsi" w:hAnsiTheme="majorHAnsi"/>
+          <w:sz w:val="24"/>
+        </w:rPr>
+        <w:t>e</w:t>
+      </w:r>
+      <w:r>
+        <w:rPr>
+          <w:rFonts w:asciiTheme="majorHAnsi" w:hAnsiTheme="majorHAnsi"/>
+          <w:sz w:val="24"/>
+        </w:rPr>
+        <w:t xml:space="preserve">rsten </w:t>
+      </w:r>
+      <w:r>
+        <w:rPr>
+          <w:rFonts w:asciiTheme="majorHAnsi" w:hAnsiTheme="majorHAnsi"/>
+          <w:sz w:val="24"/>
+        </w:rPr>
+        <w:t>Mal</w:t>
+      </w:r>
+      <w:r>
+        <w:rPr>
+          <w:rFonts w:asciiTheme="majorHAnsi" w:hAnsiTheme="majorHAnsi"/>
+          <w:sz w:val="24"/>
+        </w:rPr>
+        <w:t xml:space="preserve"> in Ihren Accou</w:t>
+      </w:r>
+      <w:r>
+        <w:rPr>
+          <w:rFonts w:asciiTheme="majorHAnsi" w:hAnsiTheme="majorHAnsi"/>
+          <w:sz w:val="24"/>
+        </w:rPr>
+        <w:t>n</w:t>
+      </w:r>
+      <w:r>
+        <w:rPr>
+          <w:rFonts w:asciiTheme="majorHAnsi" w:hAnsiTheme="majorHAnsi"/>
+          <w:sz w:val="24"/>
+        </w:rPr>
+        <w:t>t einloggen und/oder noch keinen Eintrag hochgeladen haben sehen Sie zu</w:t>
+      </w:r>
+      <w:r>
+        <w:rPr>
+          <w:rFonts w:asciiTheme="majorHAnsi" w:hAnsiTheme="majorHAnsi"/>
+          <w:sz w:val="24"/>
+        </w:rPr>
+        <w:t>nächst einen Initial-Eintrag.</w:t>
+      </w:r>
+    </w:p>
+    <w:p>
+      <w:pPr>
+        <w:rPr>
+          <w:rFonts w:asciiTheme="majorHAnsi" w:hAnsiTheme="majorHAnsi"/>
+          <w:sz w:val="24"/>
+        </w:rPr>
+      </w:pPr>
+      <w:r>
+        <w:rPr>
+          <w:rFonts w:asciiTheme="majorHAnsi" w:hAnsiTheme="majorHAnsi"/>
+          <w:sz w:val="24"/>
+        </w:rPr>
+        <w:t>Sollte Ihr Pas</w:t>
+      </w:r>
+      <w:r>
+        <w:rPr>
+          <w:rFonts w:asciiTheme="majorHAnsi" w:hAnsiTheme="majorHAnsi"/>
+          <w:sz w:val="24"/>
+        </w:rPr>
+        <w:t>swort nicht übereinstimmen, ersch</w:t>
+      </w:r>
+      <w:r>
+        <w:rPr>
+          <w:rFonts w:asciiTheme="majorHAnsi" w:hAnsiTheme="majorHAnsi"/>
+          <w:sz w:val="24"/>
+        </w:rPr>
+        <w:t>eint</w:t>
+      </w:r>
+      <w:r>
+        <w:rPr>
+          <w:rFonts w:asciiTheme="majorHAnsi" w:hAnsiTheme="majorHAnsi"/>
+          <w:sz w:val="24"/>
+        </w:rPr>
+        <w:t xml:space="preserve"> die Information „</w:t>
+      </w:r>
+      <w:proofErr w:type="spellStart"/>
+      <w:r>
+        <w:rPr>
+          <w:rFonts w:asciiTheme="majorHAnsi" w:hAnsiTheme="majorHAnsi"/>
+          <w:sz w:val="24"/>
+        </w:rPr>
+        <w:t>Wrong</w:t>
+      </w:r>
+      <w:proofErr w:type="spellEnd"/>
+      <w:r>
+        <w:rPr>
+          <w:rFonts w:asciiTheme="majorHAnsi" w:hAnsiTheme="majorHAnsi"/>
+          <w:sz w:val="24"/>
+        </w:rPr>
         <w:t xml:space="preserve"> </w:t>
       </w:r>
       <w:proofErr w:type="spellStart"/>
@@ -2364,7 +2560,7 @@
           <w:rFonts w:asciiTheme="majorHAnsi" w:hAnsiTheme="majorHAnsi"/>
           <w:sz w:val="24"/>
         </w:rPr>
-        <w:t>Me</w:t>
+        <w:t>password</w:t>
       </w:r>
       <w:proofErr w:type="spellEnd"/>
       <w:r>
@@ -2372,128 +2568,22 @@
           <w:rFonts w:asciiTheme="majorHAnsi" w:hAnsiTheme="majorHAnsi"/>
           <w:sz w:val="24"/>
         </w:rPr>
-        <w:t>“</w:t>
-      </w:r>
-      <w:r>
-        <w:rPr>
-          <w:rFonts w:asciiTheme="majorHAnsi" w:hAnsiTheme="majorHAnsi"/>
-          <w:sz w:val="24"/>
-        </w:rPr>
-        <w:t xml:space="preserve"> anzuhaken.</w:t>
-      </w:r>
-    </w:p>
-    <w:p>
-      <w:pPr>
-        <w:rPr>
-          <w:rFonts w:asciiTheme="majorHAnsi" w:hAnsiTheme="majorHAnsi"/>
-          <w:sz w:val="24"/>
-        </w:rPr>
-      </w:pPr>
-      <w:r>
-        <w:rPr>
-          <w:rFonts w:asciiTheme="majorHAnsi" w:hAnsiTheme="majorHAnsi"/>
-          <w:sz w:val="24"/>
-        </w:rPr>
-        <w:t>Mit dem Klick auf „Login“ senden Sie eine Anfrage ihr Passwort Abzugleichen. Stimmt es mit dem von Ihnen hinterlegten überein werden Sie in die Anwendung eingeloggt.  Sie werden in das „Clip“</w:t>
-      </w:r>
-      <w:r>
-        <w:rPr>
-          <w:rFonts w:asciiTheme="majorHAnsi" w:hAnsiTheme="majorHAnsi"/>
-          <w:sz w:val="24"/>
-        </w:rPr>
-        <w:t>-</w:t>
-      </w:r>
-      <w:r>
-        <w:rPr>
-          <w:rFonts w:asciiTheme="majorHAnsi" w:hAnsiTheme="majorHAnsi"/>
-          <w:sz w:val="24"/>
-        </w:rPr>
-        <w:t xml:space="preserve">Menü geleitet. Dort sehen Sie eine Liste mit letzten fünfzig Einträgen. Sollten Sie sich zum </w:t>
-      </w:r>
-      <w:r>
-        <w:rPr>
-          <w:rFonts w:asciiTheme="majorHAnsi" w:hAnsiTheme="majorHAnsi"/>
-          <w:sz w:val="24"/>
-        </w:rPr>
-        <w:t>e</w:t>
-      </w:r>
-      <w:r>
-        <w:rPr>
-          <w:rFonts w:asciiTheme="majorHAnsi" w:hAnsiTheme="majorHAnsi"/>
-          <w:sz w:val="24"/>
-        </w:rPr>
-        <w:t xml:space="preserve">rsten </w:t>
-      </w:r>
-      <w:r>
-        <w:rPr>
-          <w:rFonts w:asciiTheme="majorHAnsi" w:hAnsiTheme="majorHAnsi"/>
-          <w:sz w:val="24"/>
-        </w:rPr>
-        <w:t>Mal</w:t>
-      </w:r>
-      <w:r>
-        <w:rPr>
-          <w:rFonts w:asciiTheme="majorHAnsi" w:hAnsiTheme="majorHAnsi"/>
-          <w:sz w:val="24"/>
-        </w:rPr>
-        <w:t xml:space="preserve"> in Ihren Accou</w:t>
-      </w:r>
-      <w:r>
-        <w:rPr>
-          <w:rFonts w:asciiTheme="majorHAnsi" w:hAnsiTheme="majorHAnsi"/>
-          <w:sz w:val="24"/>
-        </w:rPr>
-        <w:t>n</w:t>
-      </w:r>
-      <w:r>
-        <w:rPr>
-          <w:rFonts w:asciiTheme="majorHAnsi" w:hAnsiTheme="majorHAnsi"/>
-          <w:sz w:val="24"/>
-        </w:rPr>
-        <w:t>t einloggen und/oder noch keinen Eintrag hochgeladen haben sehen Sie zu</w:t>
-      </w:r>
-      <w:r>
-        <w:rPr>
-          <w:rFonts w:asciiTheme="majorHAnsi" w:hAnsiTheme="majorHAnsi"/>
-          <w:sz w:val="24"/>
-        </w:rPr>
-        <w:t>nächst einen Initial-Eintrag.</w:t>
-      </w:r>
-    </w:p>
-    <w:p>
-      <w:pPr>
-        <w:rPr>
-          <w:rFonts w:asciiTheme="majorHAnsi" w:hAnsiTheme="majorHAnsi"/>
-          <w:sz w:val="24"/>
-        </w:rPr>
-      </w:pPr>
-      <w:r>
-        <w:rPr>
-          <w:rFonts w:asciiTheme="majorHAnsi" w:hAnsiTheme="majorHAnsi"/>
-          <w:sz w:val="24"/>
-        </w:rPr>
-        <w:t>Sollte Ihr Pas</w:t>
-      </w:r>
-      <w:r>
-        <w:rPr>
-          <w:rFonts w:asciiTheme="majorHAnsi" w:hAnsiTheme="majorHAnsi"/>
-          <w:sz w:val="24"/>
-        </w:rPr>
-        <w:t>swort nicht übereinstimmen, ersch</w:t>
-      </w:r>
-      <w:r>
-        <w:rPr>
-          <w:rFonts w:asciiTheme="majorHAnsi" w:hAnsiTheme="majorHAnsi"/>
-          <w:sz w:val="24"/>
-        </w:rPr>
-        <w:t>eint</w:t>
-      </w:r>
-      <w:r>
-        <w:rPr>
-          <w:rFonts w:asciiTheme="majorHAnsi" w:hAnsiTheme="majorHAnsi"/>
-          <w:sz w:val="24"/>
-        </w:rPr>
-        <w:t xml:space="preserve"> die Information „</w:t>
+        <w:t>“ welche Sie mit „Okay“ bestätigen können. Sie erden im Anschluss wieder zu dem Authentifizierungs-Bildschirm weitergeleitet.</w:t>
+      </w:r>
+    </w:p>
+    <w:p>
+      <w:pPr>
+        <w:rPr>
+          <w:rFonts w:asciiTheme="majorHAnsi" w:hAnsiTheme="majorHAnsi"/>
+          <w:sz w:val="24"/>
+        </w:rPr>
+      </w:pPr>
+      <w:r>
+        <w:rPr>
+          <w:rFonts w:asciiTheme="majorHAnsi" w:hAnsiTheme="majorHAnsi"/>
+          <w:sz w:val="24"/>
+        </w:rPr>
+        <w:t>Sollten Sie sich für die Option „</w:t>
       </w:r>
       <w:proofErr w:type="spellStart"/>
       <w:r>
@@ -2501,7 +2591,7 @@
           <w:rFonts w:asciiTheme="majorHAnsi" w:hAnsiTheme="majorHAnsi"/>
           <w:sz w:val="24"/>
         </w:rPr>
-        <w:t>Wrong</w:t>
+        <w:t>Remember</w:t>
       </w:r>
       <w:proofErr w:type="spellEnd"/>
       <w:r>
@@ -2509,70 +2599,7 @@
           <w:rFonts w:asciiTheme="majorHAnsi" w:hAnsiTheme="majorHAnsi"/>
           <w:sz w:val="24"/>
         </w:rPr>
-        <w:t xml:space="preserve"> </w:t>
-      </w:r>
-      <w:proofErr w:type="spellStart"/>
-      <w:r>
-        <w:rPr>
-          <w:rFonts w:asciiTheme="majorHAnsi" w:hAnsiTheme="majorHAnsi"/>
-          <w:sz w:val="24"/>
-        </w:rPr>
-        <w:t>password</w:t>
-      </w:r>
-      <w:proofErr w:type="spellEnd"/>
-      <w:r>
-        <w:rPr>
-          <w:rFonts w:asciiTheme="majorHAnsi" w:hAnsiTheme="majorHAnsi"/>
-          <w:sz w:val="24"/>
-        </w:rPr>
-        <w:t>“ welche Sie mit „Okay“ bestätigen können. Sie erden im Anschluss wieder zu dem Authentifizierungs-Bildschirm weitergeleitet.</w:t>
-      </w:r>
-    </w:p>
-    <w:p>
-      <w:pPr>
-        <w:rPr>
-          <w:rFonts w:asciiTheme="majorHAnsi" w:hAnsiTheme="majorHAnsi"/>
-          <w:sz w:val="24"/>
-        </w:rPr>
-      </w:pPr>
-      <w:r>
-        <w:rPr>
-          <w:rFonts w:asciiTheme="majorHAnsi" w:hAnsiTheme="majorHAnsi"/>
-          <w:sz w:val="24"/>
-        </w:rPr>
-        <w:t>Sollten Sie sich für die Option „</w:t>
-      </w:r>
-      <w:proofErr w:type="spellStart"/>
-      <w:r>
-        <w:rPr>
-          <w:rFonts w:asciiTheme="majorHAnsi" w:hAnsiTheme="majorHAnsi"/>
-          <w:sz w:val="24"/>
-        </w:rPr>
-        <w:t>Remember</w:t>
-      </w:r>
-      <w:proofErr w:type="spellEnd"/>
-      <w:r>
-        <w:rPr>
-          <w:rFonts w:asciiTheme="majorHAnsi" w:hAnsiTheme="majorHAnsi"/>
-          <w:sz w:val="24"/>
-        </w:rPr>
-        <w:t xml:space="preserve"> </w:t>
-      </w:r>
-      <w:proofErr w:type="spellStart"/>
-      <w:r>
-        <w:rPr>
-          <w:rFonts w:asciiTheme="majorHAnsi" w:hAnsiTheme="majorHAnsi"/>
-          <w:sz w:val="24"/>
-        </w:rPr>
-        <w:t>Me</w:t>
-      </w:r>
-      <w:proofErr w:type="spellEnd"/>
-      <w:r>
-        <w:rPr>
-          <w:rFonts w:asciiTheme="majorHAnsi" w:hAnsiTheme="majorHAnsi"/>
-          <w:sz w:val="24"/>
-        </w:rPr>
-        <w:t xml:space="preserve">“ entschieden haben wird währende des Login-Prozesses für Sie </w:t>
+        <w:t xml:space="preserve"> Me“ entschieden haben wird währende des Login-Prozesses für Sie </w:t>
       </w:r>
       <w:r>
         <w:rPr>
@@ -2694,17 +2721,11 @@
     </w:p>
     <w:p>
       <w:r>
-        <w:t xml:space="preserve">Einführen einer </w:t>
-      </w:r>
-      <w:proofErr w:type="spellStart"/>
-      <w:r>
-        <w:t>Blacklist</w:t>
-      </w:r>
-      <w:proofErr w:type="spellEnd"/>
-    </w:p>
-    <w:p>
-      <w:r>
-        <w:lastRenderedPageBreak/>
+        <w:t>Einführen einer Blacklist</w:t>
+      </w:r>
+    </w:p>
+    <w:p>
+      <w:r>
         <w:t>Dafür ist eine Erweiterung der Datenbankstruktur notwendig. Eine neue Tabelle mit den Spalten „ID“ und „</w:t>
       </w:r>
       <w:proofErr w:type="spellStart"/>
@@ -2727,7 +2748,7 @@
 </file>
 
 <file path=word/styles.xml><?xml version="1.0" encoding="utf-8"?>
-<w:styles xmlns:mc="http://schemas.openxmlformats.org/markup-compatibility/2006" xmlns:r="http://schemas.openxmlformats.org/officeDocument/2006/relationships" xmlns:w="http://schemas.openxmlformats.org/wordprocessingml/2006/main" xmlns:w14="http://schemas.microsoft.com/office/word/2010/wordml" xmlns:w15="http://schemas.microsoft.com/office/word/2012/wordml" xmlns:w16se="http://schemas.microsoft.com/office/word/2015/wordml/symex" mc:Ignorable="w14 w15 w16se">
+<w:styles xmlns:mc="http://schemas.openxmlformats.org/markup-compatibility/2006" xmlns:r="http://schemas.openxmlformats.org/officeDocument/2006/relationships" xmlns:w="http://schemas.openxmlformats.org/wordprocessingml/2006/main" xmlns:w14="http://schemas.microsoft.com/office/word/2010/wordml" xmlns:w15="http://schemas.microsoft.com/office/word/2012/wordml" xmlns:w16cid="http://schemas.microsoft.com/office/word/2016/wordml/cid" xmlns:w16se="http://schemas.microsoft.com/office/word/2015/wordml/symex" mc:Ignorable="w14 w15 w16se w16cid">
   <w:docDefaults>
     <w:rPrDefault>
       <w:rPr>
@@ -2743,7 +2764,7 @@
       </w:pPr>
     </w:pPrDefault>
   </w:docDefaults>
-  <w:latentStyles w:defLockedState="0" w:defUIPriority="99" w:defSemiHidden="0" w:defUnhideWhenUsed="0" w:defQFormat="0" w:count="371">
+  <w:latentStyles w:defLockedState="0" w:defUIPriority="99" w:defSemiHidden="0" w:defUnhideWhenUsed="0" w:defQFormat="0" w:count="375">
     <w:lsdException w:name="Normal" w:uiPriority="0" w:qFormat="1"/>
     <w:lsdException w:name="heading 1" w:uiPriority="9" w:qFormat="1"/>
     <w:lsdException w:name="heading 2" w:semiHidden="1" w:uiPriority="9" w:unhideWhenUsed="1" w:qFormat="1"/>
@@ -2849,7 +2870,6 @@
     <w:lsdException w:name="HTML Sample" w:semiHidden="1" w:unhideWhenUsed="1"/>
     <w:lsdException w:name="HTML Typewriter" w:semiHidden="1" w:unhideWhenUsed="1"/>
     <w:lsdException w:name="HTML Variable" w:semiHidden="1" w:unhideWhenUsed="1"/>
-    <w:lsdException w:name="Normal Table" w:semiHidden="1" w:unhideWhenUsed="1"/>
     <w:lsdException w:name="annotation subject" w:semiHidden="1" w:unhideWhenUsed="1"/>
     <w:lsdException w:name="No List" w:semiHidden="1" w:unhideWhenUsed="1"/>
     <w:lsdException w:name="Outline List 1" w:semiHidden="1" w:unhideWhenUsed="1"/>
@@ -2893,10 +2913,8 @@
     <w:lsdException w:name="Table Elegant" w:semiHidden="1" w:unhideWhenUsed="1"/>
     <w:lsdException w:name="Table Professional" w:semiHidden="1" w:unhideWhenUsed="1"/>
     <w:lsdException w:name="Table Subtle 1" w:semiHidden="1" w:unhideWhenUsed="1"/>
-    <w:lsdException w:name="Table Subtle 2" w:semiHidden="1" w:unhideWhenUsed="1"/>
     <w:lsdException w:name="Table Web 1" w:semiHidden="1" w:unhideWhenUsed="1"/>
     <w:lsdException w:name="Table Web 2" w:semiHidden="1" w:unhideWhenUsed="1"/>
-    <w:lsdException w:name="Table Web 3" w:semiHidden="1" w:unhideWhenUsed="1"/>
     <w:lsdException w:name="Balloon Text" w:semiHidden="1" w:unhideWhenUsed="1"/>
     <w:lsdException w:name="Table Grid" w:uiPriority="39"/>
     <w:lsdException w:name="Table Theme" w:semiHidden="1" w:unhideWhenUsed="1"/>
@@ -3115,6 +3133,10 @@
     <w:lsdException w:name="List Table 5 Dark Accent 6" w:uiPriority="50"/>
     <w:lsdException w:name="List Table 6 Colorful Accent 6" w:uiPriority="51"/>
     <w:lsdException w:name="List Table 7 Colorful Accent 6" w:uiPriority="52"/>
+    <w:lsdException w:name="Mention" w:semiHidden="1" w:unhideWhenUsed="1"/>
+    <w:lsdException w:name="Smart Hyperlink" w:semiHidden="1" w:unhideWhenUsed="1"/>
+    <w:lsdException w:name="Hashtag" w:semiHidden="1" w:unhideWhenUsed="1"/>
+    <w:lsdException w:name="Unresolved Mention" w:semiHidden="1" w:unhideWhenUsed="1"/>
   </w:latentStyles>
   <w:style w:type="paragraph" w:default="1" w:styleId="Standard">
     <w:name w:val="Normal"/>

</xml_diff>

<commit_message>
zwischenstand, Formatiert. Aufteilung der Funktionsbeschreibungen in Anwender + technisch
</commit_message>
<xml_diff>
--- a/documentation/DokumentationVS.docx
+++ b/documentation/DokumentationVS.docx
@@ -378,7 +378,23 @@
         <w:t xml:space="preserve">ein eigenes </w:t>
       </w:r>
       <w:r>
-        <w:t xml:space="preserve">Datenbank System aufsetzten wie Beispielsweise NoSQL oder MariaDB. Da wir aber bereits während der Praxisphase </w:t>
+        <w:t xml:space="preserve">Datenbank System aufsetzten wie Beispielsweise </w:t>
+      </w:r>
+      <w:proofErr w:type="spellStart"/>
+      <w:r>
+        <w:t>NoSQL</w:t>
+      </w:r>
+      <w:proofErr w:type="spellEnd"/>
+      <w:r>
+        <w:t xml:space="preserve"> oder </w:t>
+      </w:r>
+      <w:proofErr w:type="spellStart"/>
+      <w:r>
+        <w:t>MariaDB</w:t>
+      </w:r>
+      <w:proofErr w:type="spellEnd"/>
+      <w:r>
+        <w:t xml:space="preserve">. Da wir aber bereits während der Praxisphase </w:t>
       </w:r>
       <w:r>
         <w:t xml:space="preserve">bei unseren Praxispartnern </w:t>
@@ -564,8 +580,13 @@
         <w:t xml:space="preserve">der Aktivierung, wo </w:t>
       </w:r>
       <w:r>
-        <w:t>nur der Token und die E-Mail</w:t>
-      </w:r>
+        <w:t xml:space="preserve">nur der Token und die </w:t>
+      </w:r>
+      <w:proofErr w:type="spellStart"/>
+      <w:r>
+        <w:t>Email</w:t>
+      </w:r>
+      <w:proofErr w:type="spellEnd"/>
       <w:r>
         <w:t xml:space="preserve"> benötigt wird vollkommend ausreichend.</w:t>
       </w:r>
@@ -574,7 +595,13 @@
       </w:r>
       <w:r>
         <w:lastRenderedPageBreak/>
-        <w:t xml:space="preserve">Des Weiteren können bei dieser Methode die Parameter in der URL mitgegeben werden, was es auch ermöglicht in der Aktivierungs-E-Mail </w:t>
+        <w:t>Des Weiteren können bei dieser Methode die Parameter in der URL mitgegeben werden, was es auch ermöglicht in der Aktivierungs-</w:t>
+      </w:r>
+      <w:r>
+        <w:t>Email</w:t>
+      </w:r>
+      <w:r>
+        <w:t xml:space="preserve"> </w:t>
       </w:r>
       <w:r>
         <w:t>einen klickbaren-Link einzupflegen. So kann die Aktivierung mit einem Klick ausgeführt werden.</w:t>
@@ -585,12 +612,14 @@
       <w:r>
         <w:t xml:space="preserve">Für die restlichen </w:t>
       </w:r>
+      <w:proofErr w:type="spellStart"/>
       <w:r>
         <w:t>Request</w:t>
       </w:r>
       <w:r>
         <w:t>s</w:t>
       </w:r>
+      <w:proofErr w:type="spellEnd"/>
       <w:r>
         <w:t xml:space="preserve"> nutzen wir</w:t>
       </w:r>
@@ -670,13 +699,29 @@
         <w:t xml:space="preserve"> </w:t>
       </w:r>
       <w:r>
-        <w:t>Die „EMail“-Spalte</w:t>
+        <w:t>Die „</w:t>
+      </w:r>
+      <w:proofErr w:type="spellStart"/>
+      <w:r>
+        <w:t>EMail</w:t>
+      </w:r>
+      <w:proofErr w:type="spellEnd"/>
+      <w:r>
+        <w:t>“-Spalte</w:t>
       </w:r>
       <w:r>
         <w:t xml:space="preserve"> vom</w:t>
       </w:r>
       <w:r>
-        <w:t xml:space="preserve"> Typ „varchar“ ist ebenfalls einzigartig, da jede Adresse nur einmal in unserem System verwendet werden kann. Den </w:t>
+        <w:t xml:space="preserve"> Typ „</w:t>
+      </w:r>
+      <w:proofErr w:type="spellStart"/>
+      <w:r>
+        <w:t>varchar</w:t>
+      </w:r>
+      <w:proofErr w:type="spellEnd"/>
+      <w:r>
+        <w:t xml:space="preserve">“ ist ebenfalls einzigartig, da jede Adresse nur einmal in unserem System verwendet werden kann. Den </w:t>
       </w:r>
       <w:r>
         <w:t>„</w:t>
@@ -688,22 +733,46 @@
         <w:t>“</w:t>
       </w:r>
       <w:r>
-        <w:t xml:space="preserve"> vom Typ „text“</w:t>
+        <w:t xml:space="preserve"> vom Typ „</w:t>
+      </w:r>
+      <w:proofErr w:type="spellStart"/>
+      <w:r>
+        <w:t>text</w:t>
+      </w:r>
+      <w:proofErr w:type="spellEnd"/>
+      <w:r>
+        <w:t>“</w:t>
       </w:r>
       <w:r>
         <w:t xml:space="preserve"> </w:t>
       </w:r>
       <w:r>
-        <w:t>verwenden wir um den Benutzer in den E</w:t>
-      </w:r>
-      <w:r>
-        <w:t>-</w:t>
-      </w:r>
-      <w:r>
-        <w:t xml:space="preserve">Mails persönlich anzusprechen. </w:t>
-      </w:r>
-      <w:r>
-        <w:t xml:space="preserve">Zu Sicherung des Accounts verwendet der Benutzer ein Passwort, dieses wird gehast in der Spalte „Password“ hinterlegt und ist ebenfalls vom Typ „text“. </w:t>
+        <w:t xml:space="preserve">verwenden wir um den Benutzer in den </w:t>
+      </w:r>
+      <w:r>
+        <w:t>Email</w:t>
+      </w:r>
+      <w:r>
+        <w:t xml:space="preserve">s persönlich anzusprechen. </w:t>
+      </w:r>
+      <w:r>
+        <w:t xml:space="preserve">Zu Sicherung des Accounts verwendet der Benutzer ein Passwort, dieses wird </w:t>
+      </w:r>
+      <w:proofErr w:type="spellStart"/>
+      <w:r>
+        <w:t>gehast</w:t>
+      </w:r>
+      <w:proofErr w:type="spellEnd"/>
+      <w:r>
+        <w:t xml:space="preserve"> in der Spalte „Password“ hinterlegt und ist ebenfalls vom Typ „</w:t>
+      </w:r>
+      <w:proofErr w:type="spellStart"/>
+      <w:r>
+        <w:t>text</w:t>
+      </w:r>
+      <w:proofErr w:type="spellEnd"/>
+      <w:r>
+        <w:t xml:space="preserve">“. </w:t>
       </w:r>
       <w:r>
         <w:t>Die Spalten „</w:t>
@@ -714,9 +783,11 @@
       <w:r>
         <w:t>“ und „</w:t>
       </w:r>
+      <w:proofErr w:type="spellStart"/>
       <w:r>
         <w:t>Activatedate</w:t>
       </w:r>
+      <w:proofErr w:type="spellEnd"/>
       <w:r>
         <w:t xml:space="preserve">“ sind vom Typ „int“, wobei das </w:t>
       </w:r>
@@ -882,7 +953,15 @@
         <w:t>Content</w:t>
       </w:r>
       <w:r>
-        <w:t>“ speichern wir den eigentlichen Inhalt, da dieser aus verschieden Zeichen bestehen kann speichern wir ihn als Typ „text“ ab. Die letzte Spalte dieser Tabelle</w:t>
+        <w:t>“ speichern wir den eigentlichen Inhalt, da dieser aus verschieden Zeichen bestehen kann speichern wir ihn als Typ „</w:t>
+      </w:r>
+      <w:proofErr w:type="spellStart"/>
+      <w:r>
+        <w:t>text</w:t>
+      </w:r>
+      <w:proofErr w:type="spellEnd"/>
+      <w:r>
+        <w:t>“ ab. Die letzte Spalte dieser Tabelle</w:t>
       </w:r>
       <w:r>
         <w:t xml:space="preserve"> „</w:t>
@@ -905,9 +984,11 @@
       <w:r>
         <w:t>In der letzten Tabelle „</w:t>
       </w:r>
+      <w:proofErr w:type="spellStart"/>
       <w:r>
         <w:t>clipboarderlogin</w:t>
       </w:r>
+      <w:proofErr w:type="spellEnd"/>
       <w:r>
         <w:t xml:space="preserve">“ werden alle Zugangstokens, die die </w:t>
       </w:r>
@@ -926,11 +1007,16 @@
       <w:r>
         <w:t>UserID</w:t>
       </w:r>
+      <w:proofErr w:type="gramStart"/>
       <w:r>
         <w:t xml:space="preserve">“ </w:t>
       </w:r>
       <w:r>
-        <w:t xml:space="preserve"> dient </w:t>
+        <w:t xml:space="preserve"> dient</w:t>
+      </w:r>
+      <w:proofErr w:type="gramEnd"/>
+      <w:r>
+        <w:t xml:space="preserve"> </w:t>
       </w:r>
       <w:r>
         <w:t xml:space="preserve">als Fremdschlüssel und referenziert auf die Tabelle „clipboarderuser“. Um einen Datensatz (Tupel) gezielt anzusprechen zu können, vergeben wir auch hier einen Primärschlüssel der einzigartig ist. Hierfür haben wir </w:t>
@@ -1059,9 +1145,11 @@
       <w:r>
         <w:t>Danach ist die Datenbankstruktur eingerichtet. Importieren Sie nun alle PHP Skripte, die sie auf der Abgegeben CD im Ordner „</w:t>
       </w:r>
+      <w:proofErr w:type="spellStart"/>
       <w:r>
         <w:t>Server_PHP</w:t>
       </w:r>
+      <w:proofErr w:type="spellEnd"/>
       <w:r>
         <w:t>“ finden, in ein Verzeichnis oberhalb des root Verzeichnisses</w:t>
       </w:r>
@@ -1078,30 +1166,101 @@
         <w:t xml:space="preserve"> „</w:t>
       </w:r>
       <w:r>
-        <w:t>C:\xampp\htdocs\Clipboarder</w:t>
+        <w:t>C:\</w:t>
+      </w:r>
+      <w:proofErr w:type="spellStart"/>
+      <w:r>
+        <w:t>xampp</w:t>
+      </w:r>
+      <w:proofErr w:type="spellEnd"/>
+      <w:r>
+        <w:t>\</w:t>
+      </w:r>
+      <w:proofErr w:type="spellStart"/>
+      <w:r>
+        <w:t>htdocs</w:t>
+      </w:r>
+      <w:proofErr w:type="spellEnd"/>
+      <w:r>
+        <w:t>\Clipboarder</w:t>
       </w:r>
       <w:r>
         <w:t>“) Im Anschluss daran müssen sie die „</w:t>
       </w:r>
+      <w:proofErr w:type="spellStart"/>
       <w:r>
         <w:t>getClipboarderConstant.inc.php</w:t>
       </w:r>
+      <w:proofErr w:type="spellEnd"/>
       <w:r>
         <w:t xml:space="preserve">“ bearbeiten. </w:t>
       </w:r>
       <w:r>
-        <w:t xml:space="preserve"> Tragen Sie hier sowohl den Server (Lokal: „localhost“), den Benutz</w:t>
-      </w:r>
-      <w:r>
-        <w:t xml:space="preserve">er und dessen Passwort ein. (Lokal hat „root“ ohne Passwort standardmäßig alle notwenigen Rechte) Bei „$sMySQLDBName“ tragen Sie ihre ausgewählte Datenbank ein und speichern Sie die Datei ab. Nun ist das PHH-Skript in der Lage mit der Datenbank zu kommunizieren. Testen Sie die Verbindung zum Beispiel mit </w:t>
+        <w:t xml:space="preserve"> Tragen Sie hier sowohl den Server (Lokal: „</w:t>
+      </w:r>
+      <w:proofErr w:type="spellStart"/>
+      <w:r>
+        <w:t>localhost</w:t>
+      </w:r>
+      <w:proofErr w:type="spellEnd"/>
+      <w:r>
+        <w:t>“), den Benutz</w:t>
+      </w:r>
+      <w:r>
+        <w:t>er und dessen Passwort ein. (Lokal hat „root“ ohne Passwort standardmäßig alle notwenigen Rechte) Bei „$</w:t>
+      </w:r>
+      <w:proofErr w:type="spellStart"/>
+      <w:r>
+        <w:t>sMySQLDBName</w:t>
+      </w:r>
+      <w:proofErr w:type="spellEnd"/>
+      <w:r>
+        <w:t xml:space="preserve">“ tragen Sie ihre ausgewählte Datenbank ein und speichern Sie die Datei ab. Nun ist das PHH-Skript in der Lage mit der Datenbank zu kommunizieren. Testen Sie die Verbindung zum Beispiel mit </w:t>
       </w:r>
       <w:hyperlink r:id="rId5" w:history="1">
         <w:r>
-          <w:t>http://localhost/ Clipboarder/activate.php</w:t>
+          <w:t>http://localhost/ Clipboarder/</w:t>
         </w:r>
+        <w:proofErr w:type="spellStart"/>
+        <w:r>
+          <w:t>activate.php</w:t>
+        </w:r>
+        <w:proofErr w:type="spellEnd"/>
       </w:hyperlink>
       <w:r>
-        <w:t>. Wenn kein „mysqli“ Warnung oder Fehlermeldung kommt war die Konfiguration erfolgreich. (Wenn bei Ihnen „Missing parameters“ auftaucht ist der Test ebenfalls erfolgreich, da das Skript diese Meldung ausgibt, wenn der Parameter „email“ oder „token“ nicht gesetzt ist)</w:t>
+        <w:t>. Wenn kein „</w:t>
+      </w:r>
+      <w:proofErr w:type="spellStart"/>
+      <w:r>
+        <w:t>mysqli</w:t>
+      </w:r>
+      <w:proofErr w:type="spellEnd"/>
+      <w:r>
+        <w:t>“ Warnung oder Fehlermeldung kommt war die Konfiguration erfolgreich. (Wenn bei Ihnen „</w:t>
+      </w:r>
+      <w:proofErr w:type="spellStart"/>
+      <w:r>
+        <w:t>Missing</w:t>
+      </w:r>
+      <w:proofErr w:type="spellEnd"/>
+      <w:r>
+        <w:t xml:space="preserve"> </w:t>
+      </w:r>
+      <w:proofErr w:type="spellStart"/>
+      <w:r>
+        <w:t>parameters</w:t>
+      </w:r>
+      <w:proofErr w:type="spellEnd"/>
+      <w:r>
+        <w:t>“ auftaucht ist der Test ebenfalls erfolgreich, da das Skript diese Meldung ausgibt, wenn der Parameter „email“ oder „</w:t>
+      </w:r>
+      <w:proofErr w:type="spellStart"/>
+      <w:r>
+        <w:t>token</w:t>
+      </w:r>
+      <w:proofErr w:type="spellEnd"/>
+      <w:r>
+        <w:t>“ nicht gesetzt ist)</w:t>
       </w:r>
     </w:p>
     <w:p>
@@ -1205,7 +1364,15 @@
         <w:t xml:space="preserve">Konsole </w:t>
       </w:r>
       <w:r>
-        <w:t xml:space="preserve">öffnet sich, Sie startet die eigentliche .jar Datei und muss bis zur Beendigung des Programmes ausgeführt werden. Sie können die Konsole </w:t>
+        <w:t>öffnet sich, Sie startet die eigentliche .</w:t>
+      </w:r>
+      <w:proofErr w:type="spellStart"/>
+      <w:r>
+        <w:t>jar</w:t>
+      </w:r>
+      <w:proofErr w:type="spellEnd"/>
+      <w:r>
+        <w:t xml:space="preserve"> Datei und muss bis zur Beendigung des Programmes ausgeführt werden. Sie können die Konsole </w:t>
       </w:r>
       <w:r>
         <w:t>jedoch minimieren.</w:t>
@@ -1215,34 +1382,6 @@
       </w:r>
     </w:p>
     <w:p/>
-    <w:p>
-      <w:pPr>
-        <w:pStyle w:val="berschrift2"/>
-        <w:rPr>
-          <w:sz w:val="28"/>
-        </w:rPr>
-      </w:pPr>
-      <w:r>
-        <w:rPr>
-          <w:sz w:val="28"/>
-        </w:rPr>
-        <w:t>und Funktionsablauf</w:t>
-      </w:r>
-      <w:r>
-        <w:rPr>
-          <w:sz w:val="28"/>
-        </w:rPr>
-        <w:t xml:space="preserve"> </w:t>
-      </w:r>
-    </w:p>
-    <w:p>
-      <w:pPr>
-        <w:rPr>
-          <w:rFonts w:asciiTheme="majorHAnsi" w:hAnsiTheme="majorHAnsi"/>
-          <w:sz w:val="24"/>
-        </w:rPr>
-      </w:pPr>
-    </w:p>
     <w:p>
       <w:pPr>
         <w:pStyle w:val="berschrift1"/>
@@ -1346,7 +1485,17 @@
         <w:t>Registrierung</w:t>
       </w:r>
     </w:p>
-    <w:p>
+    <w:p/>
+    <w:p>
+      <w:r>
+        <w:rPr>
+          <w:rStyle w:val="berschrift3Zchn"/>
+        </w:rPr>
+        <w:t>Anwendersicht</w:t>
+      </w:r>
+      <w:r>
+        <w:t xml:space="preserve"> </w:t>
+      </w:r>
       <w:r>
         <w:br/>
       </w:r>
@@ -1366,20 +1515,244 @@
     </w:p>
     <w:p>
       <w:r>
-        <w:t xml:space="preserve">Um zu dem Registrierungsformular zu gelangen müssen Sie im „Account“-Menü auf den Button „Register“ klicken. Das Registrierungsformular öffnet sich. Tragen Sie hier Ihren Vornamen und Ihre E-Mail-Adresse ein. Vergeben Sie außerdem ein sicheres Passwort um Ihren Account zu schützen. Mit dem Klick auf „Register“ schließen Sie den Vorgang ab. </w:t>
-      </w:r>
-      <w:r>
-        <w:br/>
-        <w:t>Eine E-Mail mit dem Aktivierungs-Token wird an ihr hinterlegtes Postfach gesendet und eine Bestätigung mit der Meldung „Check your mails“ taucht auf.</w:t>
-      </w:r>
+        <w:t xml:space="preserve">Um zu dem Registrierungsformular zu gelangen müssen Sie im „Account“-Menü auf den Button „Register“ klicken. Das Registrierungsformular öffnet sich. Tragen Sie hier Ihren Vornamen und Ihre </w:t>
+      </w:r>
+      <w:r>
+        <w:t>Email</w:t>
+      </w:r>
+      <w:r>
+        <w:t xml:space="preserve">-Adresse ein. Vergeben Sie außerdem ein sicheres Passwort um Ihren Account zu schützen. Mit dem Klick auf „Register“ schließen Sie den Vorgang ab. </w:t>
+      </w:r>
+      <w:r>
+        <w:br/>
+        <w:t xml:space="preserve">Eine </w:t>
+      </w:r>
+      <w:proofErr w:type="spellStart"/>
+      <w:r>
+        <w:t>Email</w:t>
+      </w:r>
+      <w:proofErr w:type="spellEnd"/>
+      <w:r>
+        <w:t xml:space="preserve"> mit dem Aktivierungs-Token wird an ihr hinterlegtes Postfach gesendet und eine Bestätigung mit der Meldung „Check </w:t>
+      </w:r>
+      <w:proofErr w:type="spellStart"/>
+      <w:r>
+        <w:t>your</w:t>
+      </w:r>
+      <w:proofErr w:type="spellEnd"/>
       <w:r>
         <w:t xml:space="preserve"> </w:t>
       </w:r>
-      <w:r>
-        <w:t>Bestätigen Sie diese und fahren Sie mit dem Gliederunsgpunkt „Aktivierung“ fort.</w:t>
-      </w:r>
-      <w:r>
-        <w:br/>
+      <w:proofErr w:type="spellStart"/>
+      <w:r>
+        <w:t>mails</w:t>
+      </w:r>
+      <w:proofErr w:type="spellEnd"/>
+      <w:r>
+        <w:t>“ taucht auf.</w:t>
+      </w:r>
+      <w:r>
+        <w:t xml:space="preserve"> </w:t>
+      </w:r>
+      <w:r>
+        <w:t xml:space="preserve">Bestätigen Sie diese </w:t>
+      </w:r>
+      <w:r>
+        <w:t xml:space="preserve">Meldung </w:t>
+      </w:r>
+      <w:r>
+        <w:t xml:space="preserve">und fahren Sie mit dem </w:t>
+      </w:r>
+      <w:proofErr w:type="spellStart"/>
+      <w:r>
+        <w:t>Gliederunsgpunkt</w:t>
+      </w:r>
+      <w:proofErr w:type="spellEnd"/>
+      <w:r>
+        <w:t xml:space="preserve"> „Aktivierung“ fort.</w:t>
+      </w:r>
+      <w:r>
+        <w:br/>
+      </w:r>
+    </w:p>
+    <w:p>
+      <w:pPr>
+        <w:pStyle w:val="berschrift3"/>
+      </w:pPr>
+      <w:r>
+        <w:lastRenderedPageBreak/>
+        <w:t>Technisch</w:t>
+      </w:r>
+    </w:p>
+    <w:p>
+      <w:r>
+        <w:t>Der Server nimmt I</w:t>
+      </w:r>
+      <w:r>
+        <w:t xml:space="preserve">hre Anfrage </w:t>
+      </w:r>
+      <w:r>
+        <w:t>entgegen</w:t>
+      </w:r>
+      <w:r>
+        <w:t xml:space="preserve"> und </w:t>
+      </w:r>
+      <w:r>
+        <w:t xml:space="preserve">überprüft zunächst ob Ihre eingetragene </w:t>
+      </w:r>
+      <w:r>
+        <w:t>Email</w:t>
+      </w:r>
+      <w:r>
+        <w:t>-Adresse bereits in dem System existiert. Wenn dies nicht der Fall ist, wird ein</w:t>
+      </w:r>
+      <w:r>
+        <w:t xml:space="preserve"> Datensatz mit</w:t>
+      </w:r>
+      <w:r>
+        <w:t xml:space="preserve"> folgenden Daten</w:t>
+      </w:r>
+      <w:r>
+        <w:t xml:space="preserve"> erstellt</w:t>
+      </w:r>
+      <w:r>
+        <w:t>:</w:t>
+      </w:r>
+    </w:p>
+    <w:p>
+      <w:r>
+        <w:t>ID</w:t>
+      </w:r>
+      <w:r>
+        <w:tab/>
+      </w:r>
+      <w:r>
+        <w:tab/>
+      </w:r>
+      <w:r>
+        <w:t>Fortlaufende</w:t>
+      </w:r>
+      <w:r>
+        <w:t xml:space="preserve"> </w:t>
+      </w:r>
+      <w:r>
+        <w:t>Nummer</w:t>
+      </w:r>
+      <w:r>
+        <w:t xml:space="preserve"> </w:t>
+      </w:r>
+      <w:r>
+        <w:br/>
+        <w:t>Email</w:t>
+      </w:r>
+      <w:r>
+        <w:tab/>
+      </w:r>
+      <w:r>
+        <w:tab/>
+        <w:t xml:space="preserve">Ihre </w:t>
+      </w:r>
+      <w:r>
+        <w:t>eingetragene</w:t>
+      </w:r>
+      <w:r>
+        <w:t xml:space="preserve"> </w:t>
+      </w:r>
+      <w:r>
+        <w:t>Em</w:t>
+      </w:r>
+      <w:r>
+        <w:t>ail-A</w:t>
+      </w:r>
+      <w:r>
+        <w:t>dresse</w:t>
+      </w:r>
+      <w:r>
+        <w:br/>
+        <w:t>Username</w:t>
+      </w:r>
+      <w:r>
+        <w:tab/>
+        <w:t>Ihr eingetragener Vorname</w:t>
+      </w:r>
+      <w:r>
+        <w:br/>
+      </w:r>
+      <w:r>
+        <w:t>Password</w:t>
+      </w:r>
+      <w:r>
+        <w:tab/>
+        <w:t xml:space="preserve">Ihr </w:t>
+      </w:r>
+      <w:r>
+        <w:t>eingetragene</w:t>
+      </w:r>
+      <w:r>
+        <w:t xml:space="preserve">s Passwort wird mit dem </w:t>
+      </w:r>
+      <w:r>
+        <w:t>CRYPT_BLOWFISH-Algorithmus</w:t>
+      </w:r>
+      <w:r>
+        <w:t xml:space="preserve"> zu</w:t>
+      </w:r>
+      <w:r>
+        <w:br/>
+        <w:t xml:space="preserve"> </w:t>
+      </w:r>
+      <w:r>
+        <w:tab/>
+      </w:r>
+      <w:r>
+        <w:tab/>
+        <w:t>einem 60 Zeichen langen String gehasht</w:t>
+      </w:r>
+      <w:r>
+        <w:br/>
+      </w:r>
+      <w:r>
+        <w:t>Registerdate</w:t>
+      </w:r>
+      <w:r>
+        <w:tab/>
+        <w:t xml:space="preserve">Aktuelle Serverzeit in Sekunden </w:t>
+      </w:r>
+      <w:r>
+        <w:t>seit dem 1.1.1970 um 01:00 Uhr</w:t>
+      </w:r>
+      <w:r>
+        <w:t xml:space="preserve"> </w:t>
+      </w:r>
+      <w:r>
+        <w:br/>
+      </w:r>
+      <w:r>
+        <w:t>Activatetoken</w:t>
+      </w:r>
+      <w:r>
+        <w:tab/>
+      </w:r>
+      <w:proofErr w:type="gramStart"/>
+      <w:r>
+        <w:t>Ein zufällige sechsstellige Zahl</w:t>
+      </w:r>
+      <w:proofErr w:type="gramEnd"/>
+    </w:p>
+    <w:p>
+      <w:r>
+        <w:t xml:space="preserve">Konnte der Datensatz erstellt werden wird an die angegebene Email-Adresse eine </w:t>
+      </w:r>
+      <w:proofErr w:type="spellStart"/>
+      <w:r>
+        <w:t>Email</w:t>
+      </w:r>
+      <w:proofErr w:type="spellEnd"/>
+      <w:r>
+        <w:t xml:space="preserve"> gesendet</w:t>
+      </w:r>
+      <w:r>
+        <w:t>.</w:t>
       </w:r>
     </w:p>
     <w:p>
@@ -1393,8 +1766,270 @@
         <w:rPr>
           <w:sz w:val="28"/>
         </w:rPr>
+        <w:t>Aktivierung</w:t>
+      </w:r>
+    </w:p>
+    <w:p>
+      <w:pPr>
+        <w:rPr>
+          <w:rFonts w:asciiTheme="majorHAnsi" w:hAnsiTheme="majorHAnsi"/>
+          <w:sz w:val="24"/>
+        </w:rPr>
+      </w:pPr>
+    </w:p>
+    <w:p>
+      <w:r>
+        <w:t xml:space="preserve">Die zu aktivierende </w:t>
+      </w:r>
+      <w:r>
+        <w:t>Email</w:t>
+      </w:r>
+      <w:r>
+        <w:t>-Adresse</w:t>
+      </w:r>
+      <w:r>
+        <w:t xml:space="preserve"> wird </w:t>
+      </w:r>
+      <w:r>
+        <w:t xml:space="preserve">aus dem Registrierungsformular </w:t>
+      </w:r>
+      <w:r>
+        <w:t xml:space="preserve">an </w:t>
+      </w:r>
+      <w:r>
+        <w:t>Aktivierungsf</w:t>
+      </w:r>
+      <w:r>
+        <w:t>ormular übergeben, Sie müssen Sie nicht erneut eintragen.</w:t>
+      </w:r>
+      <w:r>
+        <w:t xml:space="preserve"> Überprüfen Sie ihr </w:t>
+      </w:r>
+      <w:r>
+        <w:t>Email</w:t>
+      </w:r>
+      <w:r>
+        <w:t xml:space="preserve">-Postfach. In der </w:t>
+      </w:r>
+      <w:r>
+        <w:t>Email</w:t>
+      </w:r>
+      <w:r>
+        <w:t xml:space="preserve"> mit dem Betreff „Deine Clipboarder-Aktivierung“ finden Sie den Aktivierungstoken. Tragen Sie diesen sechsstelligen Schlüssel in die Desktopanwendung unter dem Feld „Token“ ein.</w:t>
+      </w:r>
+      <w:r>
+        <w:br/>
+        <w:t>Um den Vorgang abzuschließen klicken sie Im Anschluss auf „Activate“.</w:t>
+      </w:r>
+      <w:r>
+        <w:br/>
+        <w:t xml:space="preserve">Der von Ihnen Token eingetragene Token wird nun überprüft, stimmt er mit dem von uns erstellen Token überein, wird ihr Account aktiviert. Eine </w:t>
+      </w:r>
+      <w:r>
+        <w:t xml:space="preserve">Bestätigung mit der Meldung </w:t>
+      </w:r>
+      <w:r>
+        <w:t>„</w:t>
+      </w:r>
+      <w:proofErr w:type="spellStart"/>
+      <w:r>
+        <w:t>Succsessfully</w:t>
+      </w:r>
+      <w:proofErr w:type="spellEnd"/>
+      <w:r>
+        <w:t xml:space="preserve"> </w:t>
+      </w:r>
+      <w:proofErr w:type="spellStart"/>
+      <w:r>
+        <w:t>activated</w:t>
+      </w:r>
+      <w:proofErr w:type="spellEnd"/>
+      <w:r>
+        <w:t>“ taucht auf.</w:t>
+      </w:r>
+      <w:r>
+        <w:t xml:space="preserve"> Ihre </w:t>
+      </w:r>
+      <w:r>
+        <w:t>Email</w:t>
+      </w:r>
+      <w:r>
+        <w:t xml:space="preserve">-Adresse ist nun bei uns verifiziert, Sie erhalten nun eine </w:t>
+      </w:r>
+      <w:proofErr w:type="spellStart"/>
+      <w:r>
+        <w:t>Email</w:t>
+      </w:r>
+      <w:proofErr w:type="spellEnd"/>
+      <w:r>
+        <w:t xml:space="preserve"> mit dem wir Sie herzlich bei unserem Service Begrüßen. </w:t>
+      </w:r>
+      <w:r>
+        <w:t xml:space="preserve">Bestätigen Sie </w:t>
+      </w:r>
+      <w:r>
+        <w:t>die Meldung in der Anwendung</w:t>
+      </w:r>
+      <w:r>
+        <w:t xml:space="preserve"> und fahren Sie mit dem </w:t>
+      </w:r>
+      <w:r>
+        <w:t xml:space="preserve">Gliederungspunkt </w:t>
+      </w:r>
+      <w:r>
+        <w:t>„Login“ fort.</w:t>
+      </w:r>
+      <w:r>
+        <w:br/>
+      </w:r>
+    </w:p>
+    <w:p>
+      <w:pPr>
+        <w:pStyle w:val="berschrift2"/>
+        <w:rPr>
+          <w:sz w:val="28"/>
+        </w:rPr>
+      </w:pPr>
+      <w:r>
+        <w:rPr>
+          <w:sz w:val="28"/>
+        </w:rPr>
+        <w:t>Login</w:t>
+      </w:r>
+    </w:p>
+    <w:p>
+      <w:pPr>
+        <w:rPr>
+          <w:rFonts w:asciiTheme="majorHAnsi" w:hAnsiTheme="majorHAnsi"/>
+          <w:sz w:val="24"/>
+        </w:rPr>
+      </w:pPr>
+    </w:p>
+    <w:p>
+      <w:r>
+        <w:t xml:space="preserve">Direkt beim Starten der Java-Anwendung öffnet sich das „Account“-Menü, sofern Sie sich nicht bereits zu einem früheren Zeitpunkt in der Anwendung angemeldet </w:t>
+      </w:r>
+      <w:r>
+        <w:t xml:space="preserve">und die Option </w:t>
+      </w:r>
+      <w:r>
+        <w:t>„</w:t>
+      </w:r>
+      <w:proofErr w:type="spellStart"/>
+      <w:r>
+        <w:t>Remember</w:t>
+      </w:r>
+      <w:proofErr w:type="spellEnd"/>
+      <w:r>
+        <w:t xml:space="preserve"> Me“ angehakt haben.</w:t>
+      </w:r>
+    </w:p>
+    <w:p>
+      <w:r>
+        <w:t xml:space="preserve">Tragen Sie ihre </w:t>
+      </w:r>
+      <w:r>
+        <w:t>Email</w:t>
+      </w:r>
+      <w:r>
+        <w:t>-Adresse und ihr Passwort, was Sie bei der Registrierung vergeben haben ein.</w:t>
+      </w:r>
+      <w:r>
+        <w:br/>
+        <w:t>Wenn Sie sich nicht bei jeder Sitzung neu einloggen möchten, empfehlen wir Ihnen die Option „</w:t>
+      </w:r>
+      <w:proofErr w:type="spellStart"/>
+      <w:r>
+        <w:t>Remember</w:t>
+      </w:r>
+      <w:proofErr w:type="spellEnd"/>
+      <w:r>
+        <w:t xml:space="preserve"> Me“</w:t>
+      </w:r>
+      <w:r>
+        <w:t xml:space="preserve"> anzuhaken.</w:t>
+      </w:r>
+    </w:p>
+    <w:p>
+      <w:r>
+        <w:t>Mit dem Klick auf „Login“ senden Sie eine Anfrage ihr Passwort Abzugleichen. Stimmt es mit dem von Ihnen hinterlegten überein werden Sie in die Anwendung eingeloggt.  Sie werden in das „Clip“</w:t>
+      </w:r>
+      <w:r>
+        <w:t>-</w:t>
+      </w:r>
+      <w:r>
+        <w:t xml:space="preserve">Menü geleitet. Dort sehen Sie eine Liste mit letzten fünfzig Einträgen. Sollten </w:t>
+      </w:r>
+      <w:r>
         <w:lastRenderedPageBreak/>
-        <w:t>Aktivierung</w:t>
+        <w:t xml:space="preserve">Sie sich zum </w:t>
+      </w:r>
+      <w:r>
+        <w:t>e</w:t>
+      </w:r>
+      <w:r>
+        <w:t xml:space="preserve">rsten </w:t>
+      </w:r>
+      <w:r>
+        <w:t>Mal</w:t>
+      </w:r>
+      <w:r>
+        <w:t xml:space="preserve"> in Ihren Accou</w:t>
+      </w:r>
+      <w:r>
+        <w:t>n</w:t>
+      </w:r>
+      <w:r>
+        <w:t>t einloggen und/oder noch keinen Eintrag hochgeladen haben sehen Sie zu</w:t>
+      </w:r>
+      <w:r>
+        <w:t>nächst einen Initial-Eintrag.</w:t>
+      </w:r>
+    </w:p>
+    <w:p>
+      <w:r>
+        <w:t>Sollte Ihr Pas</w:t>
+      </w:r>
+      <w:r>
+        <w:t>swort nicht übereinstimmen, ersch</w:t>
+      </w:r>
+      <w:r>
+        <w:t>eint</w:t>
+      </w:r>
+      <w:r>
+        <w:t xml:space="preserve"> die Information „</w:t>
+      </w:r>
+      <w:proofErr w:type="spellStart"/>
+      <w:r>
+        <w:t>Wrong</w:t>
+      </w:r>
+      <w:proofErr w:type="spellEnd"/>
+      <w:r>
+        <w:t xml:space="preserve"> </w:t>
+      </w:r>
+      <w:proofErr w:type="spellStart"/>
+      <w:r>
+        <w:t>password</w:t>
+      </w:r>
+      <w:proofErr w:type="spellEnd"/>
+      <w:r>
+        <w:t>“ welche Sie mit „Okay“ bestätigen können. Sie erden im Anschluss wieder zu dem Authentifizierungs-Bildschirm weitergeleitet.</w:t>
+      </w:r>
+    </w:p>
+    <w:p>
+      <w:r>
+        <w:t>Sollten Sie sich für die Option „</w:t>
+      </w:r>
+      <w:proofErr w:type="spellStart"/>
+      <w:r>
+        <w:t>Remember</w:t>
+      </w:r>
+      <w:proofErr w:type="spellEnd"/>
+      <w:r>
+        <w:t xml:space="preserve"> Me“ entschieden haben wird währende des Login-Prozesses für Sie </w:t>
+      </w:r>
+      <w:r>
+        <w:t xml:space="preserve">ein Token generiert. </w:t>
       </w:r>
     </w:p>
     <w:p>
@@ -1406,234 +2041,131 @@
       </w:pPr>
     </w:p>
     <w:p>
-      <w:r>
-        <w:t xml:space="preserve">Die zu aktivierende </w:t>
-      </w:r>
-      <w:r>
-        <w:t>E-Mail-Adresse</w:t>
-      </w:r>
-      <w:r>
-        <w:t xml:space="preserve"> wird </w:t>
-      </w:r>
-      <w:r>
-        <w:t xml:space="preserve">aus dem Registrierungsformular </w:t>
-      </w:r>
-      <w:r>
-        <w:t xml:space="preserve">an </w:t>
-      </w:r>
-      <w:r>
-        <w:t>Aktivierungsf</w:t>
-      </w:r>
-      <w:r>
-        <w:t>ormular übergeben, Sie müssen Sie nicht erneut eintragen.</w:t>
-      </w:r>
-      <w:r>
-        <w:t xml:space="preserve"> Überprüfen Sie ihr E-Mail-Postfach. In der E-Mail mit dem Betreff „Deine Clipboarder-Aktivierung“ finden Sie den Aktivierungstoken. Tragen Sie diesen sechsstelligen Schlüssel in die Desktopanwendung unter dem Feld „Token“ ein.</w:t>
-      </w:r>
-      <w:r>
-        <w:br/>
-        <w:t>Um den Vorgang abzuschließen klicken sie Im Anschluss auf „Activate“.</w:t>
-      </w:r>
-      <w:r>
-        <w:br/>
-        <w:t xml:space="preserve">Der von Ihnen Token eingetragene Token wird nun überprüft, stimmt er mit dem von uns erstellen Token überein, wird ihr Account aktiviert. Eine </w:t>
-      </w:r>
-      <w:r>
-        <w:t xml:space="preserve">Bestätigung mit der Meldung </w:t>
-      </w:r>
-      <w:r>
-        <w:t>„Succsessfully activated“ taucht auf.</w:t>
-      </w:r>
-      <w:r>
-        <w:t xml:space="preserve"> Ihre E-Mail-Adresse ist nun bei uns verifiziert, Sie erhalten nun eine E-Mail mit dem wir Sie herzlich bei unserem Service Begrüßen. </w:t>
-      </w:r>
-      <w:r>
-        <w:t xml:space="preserve">Bestätigen Sie </w:t>
-      </w:r>
-      <w:r>
-        <w:t>die Meldung in der Anwendung</w:t>
-      </w:r>
-      <w:r>
-        <w:t xml:space="preserve"> und fahren Sie mit dem </w:t>
-      </w:r>
-      <w:r>
-        <w:t xml:space="preserve">Gliederungspunkt </w:t>
-      </w:r>
-      <w:r>
-        <w:t>„Login“ fort.</w:t>
-      </w:r>
-      <w:r>
-        <w:br/>
-      </w:r>
-    </w:p>
-    <w:p>
       <w:pPr>
         <w:pStyle w:val="berschrift2"/>
-        <w:rPr>
-          <w:sz w:val="28"/>
-        </w:rPr>
-      </w:pPr>
-      <w:r>
-        <w:rPr>
-          <w:sz w:val="28"/>
-        </w:rPr>
-        <w:t>Login</w:t>
-      </w:r>
-    </w:p>
-    <w:p>
-      <w:pPr>
-        <w:rPr>
-          <w:rFonts w:asciiTheme="majorHAnsi" w:hAnsiTheme="majorHAnsi"/>
-          <w:sz w:val="24"/>
-        </w:rPr>
-      </w:pPr>
-    </w:p>
-    <w:p>
-      <w:r>
-        <w:t xml:space="preserve">Direkt beim Starten der Java-Anwendung öffnet sich das „Account“-Menü, sofern Sie sich nicht bereits zu einem früheren Zeitpunkt in der Anwendung angemeldet </w:t>
-      </w:r>
-      <w:r>
-        <w:t xml:space="preserve">und die Option </w:t>
-      </w:r>
-      <w:r>
-        <w:t>„Remember Me“ angehakt haben.</w:t>
-      </w:r>
-    </w:p>
-    <w:p>
-      <w:r>
-        <w:t>Tragen Sie ihre E-Mail-Adresse und ihr Passwort, was Sie bei der Registrierung vergeben haben ein.</w:t>
-      </w:r>
-      <w:r>
-        <w:br/>
-        <w:t>Wenn Sie sich nicht bei jeder Sitzung neu einloggen möchten, empfehlen wir Ihnen die Option „Remember Me“</w:t>
-      </w:r>
-      <w:r>
-        <w:t xml:space="preserve"> anzuhaken.</w:t>
-      </w:r>
-    </w:p>
-    <w:p>
-      <w:r>
-        <w:t>Mit dem Klick auf „Login“ senden Sie eine Anfrage ihr Passwort Abzugleichen. Stimmt es mit dem von Ihnen hinterlegten überein werden Sie in die Anwendung eingeloggt.  Sie werden in das „Clip“</w:t>
-      </w:r>
-      <w:r>
-        <w:t>-</w:t>
-      </w:r>
-      <w:r>
-        <w:t xml:space="preserve">Menü geleitet. Dort sehen Sie eine Liste mit letzten fünfzig Einträgen. Sollten Sie sich zum </w:t>
-      </w:r>
-      <w:r>
-        <w:t>e</w:t>
-      </w:r>
-      <w:r>
-        <w:t xml:space="preserve">rsten </w:t>
-      </w:r>
-      <w:r>
-        <w:t>Mal</w:t>
-      </w:r>
-      <w:r>
-        <w:t xml:space="preserve"> in Ihren Accou</w:t>
-      </w:r>
-      <w:r>
-        <w:t>n</w:t>
-      </w:r>
-      <w:r>
-        <w:t>t einloggen und/oder noch keinen Eintrag hochgeladen haben sehen Sie zu</w:t>
-      </w:r>
-      <w:r>
-        <w:t>nächst einen Initial-Eintrag.</w:t>
-      </w:r>
-    </w:p>
-    <w:p>
-      <w:r>
-        <w:t>Sollte Ihr Pas</w:t>
-      </w:r>
-      <w:r>
-        <w:t>swort nicht übereinstimmen, ersch</w:t>
-      </w:r>
-      <w:r>
-        <w:t>eint</w:t>
-      </w:r>
-      <w:r>
-        <w:t xml:space="preserve"> die Information „Wrong password“ welche Sie mit „Okay“ bestätigen können. Sie erden im Anschluss wieder zu dem Authentifizierungs-Bildschirm weitergeleitet.</w:t>
-      </w:r>
-    </w:p>
-    <w:p>
-      <w:r>
-        <w:t xml:space="preserve">Sollten Sie sich für die Option „Remember Me“ entschieden haben wird währende des Login-Prozesses für Sie </w:t>
-      </w:r>
-      <w:r>
-        <w:t xml:space="preserve">ein Token generiert. </w:t>
-      </w:r>
-    </w:p>
-    <w:p>
-      <w:pPr>
-        <w:rPr>
-          <w:rFonts w:asciiTheme="majorHAnsi" w:hAnsiTheme="majorHAnsi"/>
-          <w:sz w:val="24"/>
-        </w:rPr>
-      </w:pPr>
+      </w:pPr>
+      <w:r>
+        <w:t>Eintrag hinzufügen</w:t>
+      </w:r>
+    </w:p>
+    <w:p/>
+    <w:p>
+      <w:r>
+        <w:t xml:space="preserve">Mit dem </w:t>
+      </w:r>
+      <w:r>
+        <w:t xml:space="preserve">Shortcut „STRG + C“ </w:t>
+      </w:r>
     </w:p>
     <w:p>
       <w:pPr>
         <w:pStyle w:val="berschrift2"/>
       </w:pPr>
       <w:r>
-        <w:lastRenderedPageBreak/>
-        <w:t>Eintrag hinzufügen</w:t>
+        <w:t xml:space="preserve">Eintrag </w:t>
+      </w:r>
+      <w:r>
+        <w:t>Entfernen</w:t>
       </w:r>
     </w:p>
     <w:p/>
     <w:p>
-      <w:r>
-        <w:t xml:space="preserve">Mit dem </w:t>
-      </w:r>
-    </w:p>
-    <w:p>
       <w:pPr>
         <w:pStyle w:val="berschrift2"/>
-      </w:pPr>
-      <w:r>
-        <w:t xml:space="preserve">Eintrag </w:t>
-      </w:r>
-      <w:r>
-        <w:t>Entfernen</w:t>
-      </w:r>
-    </w:p>
-    <w:p>
-      <w:pPr>
-        <w:pStyle w:val="berschrift2"/>
-        <w:rPr>
-          <w:sz w:val="24"/>
-        </w:rPr>
-      </w:pPr>
-      <w:r>
         <w:rPr>
           <w:rStyle w:val="berschrift2Zchn"/>
           <w:sz w:val="28"/>
         </w:rPr>
+      </w:pPr>
+      <w:r>
+        <w:rPr>
+          <w:rStyle w:val="berschrift2Zchn"/>
+          <w:sz w:val="28"/>
+        </w:rPr>
         <w:t>Sitzung beenden / Ausloggen</w:t>
       </w:r>
+    </w:p>
+    <w:p>
+      <w:pPr>
+        <w:pStyle w:val="berschrift2"/>
+        <w:rPr>
+          <w:sz w:val="24"/>
+        </w:rPr>
+      </w:pPr>
+      <w:r>
+        <w:rPr>
+          <w:sz w:val="24"/>
+        </w:rPr>
+        <w:br/>
+      </w:r>
+      <w:r>
+        <w:rPr>
+          <w:rStyle w:val="berschrift2Zchn"/>
+          <w:sz w:val="28"/>
+        </w:rPr>
+        <w:t>Passwort Vergessen</w:t>
+      </w:r>
+      <w:r>
+        <w:rPr>
+          <w:sz w:val="24"/>
+        </w:rPr>
+        <w:br/>
+      </w:r>
+    </w:p>
+    <w:p>
+      <w:pPr>
+        <w:pStyle w:val="berschrift2"/>
+      </w:pPr>
+      <w:r>
+        <w:t>Setting</w:t>
+      </w:r>
+    </w:p>
+    <w:p/>
+    <w:p>
+      <w:pPr>
+        <w:pStyle w:val="berschrift1"/>
+      </w:pPr>
+      <w:r>
+        <w:t>Erweiterung und g</w:t>
+      </w:r>
+      <w:r>
+        <w:t>eplante Erweiterung</w:t>
+      </w:r>
+    </w:p>
+    <w:p/>
+    <w:p>
+      <w:pPr>
+        <w:pStyle w:val="berschrift2"/>
+      </w:pPr>
+      <w:r>
+        <w:t>Einführen einer Blacklist</w:t>
+      </w:r>
+    </w:p>
+    <w:p>
+      <w:r>
+        <w:br/>
+      </w:r>
+      <w:r>
+        <w:t>Dafür ist eine Erweiterung der Datenbankstruktur notwendig. Eine neue Tabelle mit den Spalten „ID“ und „</w:t>
+      </w:r>
+      <w:proofErr w:type="spellStart"/>
+      <w:r>
+        <w:t>EMail</w:t>
+      </w:r>
+      <w:proofErr w:type="spellEnd"/>
+      <w:r>
+        <w:t xml:space="preserve">“. Die ID ist dabei der </w:t>
+      </w:r>
+    </w:p>
+    <w:p/>
+    <w:p/>
+    <w:p/>
+    <w:p/>
+    <w:p/>
+    <w:p/>
+    <w:p>
       <w:bookmarkStart w:id="0" w:name="_GoBack"/>
       <w:bookmarkEnd w:id="0"/>
-      <w:r>
-        <w:rPr>
-          <w:sz w:val="24"/>
-        </w:rPr>
-        <w:br/>
-      </w:r>
-      <w:r>
-        <w:rPr>
-          <w:rStyle w:val="berschrift2Zchn"/>
-          <w:sz w:val="28"/>
-        </w:rPr>
-        <w:t>Passwort Vergessen</w:t>
-      </w:r>
-      <w:r>
-        <w:rPr>
-          <w:sz w:val="24"/>
-        </w:rPr>
-        <w:br/>
-      </w:r>
     </w:p>
     <w:p/>
     <w:p>
@@ -1641,10 +2173,8 @@
         <w:pStyle w:val="berschrift1"/>
       </w:pPr>
       <w:r>
-        <w:t>Erweiterung und g</w:t>
-      </w:r>
-      <w:r>
-        <w:t>eplante Erweiterung</w:t>
+        <w:lastRenderedPageBreak/>
+        <w:t>Anhang</w:t>
       </w:r>
     </w:p>
     <w:p/>
@@ -1653,38 +2183,12 @@
         <w:pStyle w:val="berschrift2"/>
       </w:pPr>
       <w:r>
-        <w:t>Einführen einer Blacklist</w:t>
-      </w:r>
-    </w:p>
-    <w:p>
-      <w:r>
-        <w:br/>
-      </w:r>
-      <w:r>
-        <w:t xml:space="preserve">Dafür ist eine Erweiterung der Datenbankstruktur notwendig. Eine neue Tabelle mit den Spalten „ID“ und „EMail“. Die ID ist dabei der </w:t>
+        <w:t>SQL</w:t>
       </w:r>
     </w:p>
     <w:p/>
     <w:p>
       <w:pPr>
-        <w:pStyle w:val="berschrift1"/>
-      </w:pPr>
-      <w:r>
-        <w:t>Anhang</w:t>
-      </w:r>
-    </w:p>
-    <w:p/>
-    <w:p>
-      <w:pPr>
-        <w:pStyle w:val="berschrift2"/>
-      </w:pPr>
-      <w:r>
-        <w:t>SQL</w:t>
-      </w:r>
-    </w:p>
-    <w:p/>
-    <w:p>
-      <w:pPr>
         <w:rPr>
           <w:rFonts w:asciiTheme="majorHAnsi" w:hAnsiTheme="majorHAnsi"/>
           <w:sz w:val="16"/>
@@ -1717,16 +2221,76 @@
           <w:szCs w:val="16"/>
           <w:lang w:val="en-US"/>
         </w:rPr>
-        <w:t>-- Tabellenstruktu</w:t>
-      </w:r>
-      <w:r>
-        <w:rPr>
-          <w:rFonts w:asciiTheme="majorHAnsi" w:hAnsiTheme="majorHAnsi"/>
-          <w:sz w:val="16"/>
-          <w:szCs w:val="16"/>
-          <w:lang w:val="en-US"/>
-        </w:rPr>
-        <w:t>r für Tabelle `clipboarderuser`</w:t>
+        <w:t xml:space="preserve">-- </w:t>
+      </w:r>
+      <w:proofErr w:type="spellStart"/>
+      <w:r>
+        <w:rPr>
+          <w:rFonts w:asciiTheme="majorHAnsi" w:hAnsiTheme="majorHAnsi"/>
+          <w:sz w:val="16"/>
+          <w:szCs w:val="16"/>
+          <w:lang w:val="en-US"/>
+        </w:rPr>
+        <w:t>Tabellenstruktu</w:t>
+      </w:r>
+      <w:r>
+        <w:rPr>
+          <w:rFonts w:asciiTheme="majorHAnsi" w:hAnsiTheme="majorHAnsi"/>
+          <w:sz w:val="16"/>
+          <w:szCs w:val="16"/>
+          <w:lang w:val="en-US"/>
+        </w:rPr>
+        <w:t>r</w:t>
+      </w:r>
+      <w:proofErr w:type="spellEnd"/>
+      <w:r>
+        <w:rPr>
+          <w:rFonts w:asciiTheme="majorHAnsi" w:hAnsiTheme="majorHAnsi"/>
+          <w:sz w:val="16"/>
+          <w:szCs w:val="16"/>
+          <w:lang w:val="en-US"/>
+        </w:rPr>
+        <w:t xml:space="preserve"> </w:t>
+      </w:r>
+      <w:proofErr w:type="spellStart"/>
+      <w:r>
+        <w:rPr>
+          <w:rFonts w:asciiTheme="majorHAnsi" w:hAnsiTheme="majorHAnsi"/>
+          <w:sz w:val="16"/>
+          <w:szCs w:val="16"/>
+          <w:lang w:val="en-US"/>
+        </w:rPr>
+        <w:t>für</w:t>
+      </w:r>
+      <w:proofErr w:type="spellEnd"/>
+      <w:r>
+        <w:rPr>
+          <w:rFonts w:asciiTheme="majorHAnsi" w:hAnsiTheme="majorHAnsi"/>
+          <w:sz w:val="16"/>
+          <w:szCs w:val="16"/>
+          <w:lang w:val="en-US"/>
+        </w:rPr>
+        <w:t xml:space="preserve"> </w:t>
+      </w:r>
+      <w:proofErr w:type="spellStart"/>
+      <w:r>
+        <w:rPr>
+          <w:rFonts w:asciiTheme="majorHAnsi" w:hAnsiTheme="majorHAnsi"/>
+          <w:sz w:val="16"/>
+          <w:szCs w:val="16"/>
+          <w:lang w:val="en-US"/>
+        </w:rPr>
+        <w:t>Tabelle</w:t>
+      </w:r>
+      <w:proofErr w:type="spellEnd"/>
+      <w:r>
+        <w:rPr>
+          <w:rFonts w:asciiTheme="majorHAnsi" w:hAnsiTheme="majorHAnsi"/>
+          <w:sz w:val="16"/>
+          <w:szCs w:val="16"/>
+          <w:lang w:val="en-US"/>
+        </w:rPr>
+        <w:t xml:space="preserve"> `clipboarderuser`</w:t>
       </w:r>
       <w:r>
         <w:rPr>
@@ -1782,7 +2346,27 @@
           <w:lang w:val="en-US"/>
         </w:rPr>
         <w:br/>
-        <w:t>`ID` int(11) NOT NULL,</w:t>
+        <w:t xml:space="preserve">`ID` </w:t>
+      </w:r>
+      <w:proofErr w:type="gramStart"/>
+      <w:r>
+        <w:rPr>
+          <w:rFonts w:asciiTheme="majorHAnsi" w:hAnsiTheme="majorHAnsi"/>
+          <w:sz w:val="16"/>
+          <w:szCs w:val="16"/>
+          <w:lang w:val="en-US"/>
+        </w:rPr>
+        <w:t>int(</w:t>
+      </w:r>
+      <w:proofErr w:type="gramEnd"/>
+      <w:r>
+        <w:rPr>
+          <w:rFonts w:asciiTheme="majorHAnsi" w:hAnsiTheme="majorHAnsi"/>
+          <w:sz w:val="16"/>
+          <w:szCs w:val="16"/>
+          <w:lang w:val="en-US"/>
+        </w:rPr>
+        <w:t>11) NOT NULL,</w:t>
       </w:r>
       <w:r>
         <w:rPr>
@@ -1809,7 +2393,27 @@
           <w:szCs w:val="16"/>
           <w:lang w:val="en-US"/>
         </w:rPr>
-        <w:t xml:space="preserve"> `EMail` varchar(255) NOT NULL,</w:t>
+        <w:t xml:space="preserve"> `</w:t>
+      </w:r>
+      <w:proofErr w:type="spellStart"/>
+      <w:r>
+        <w:rPr>
+          <w:rFonts w:asciiTheme="majorHAnsi" w:hAnsiTheme="majorHAnsi"/>
+          <w:sz w:val="16"/>
+          <w:szCs w:val="16"/>
+          <w:lang w:val="en-US"/>
+        </w:rPr>
+        <w:t>EMail</w:t>
+      </w:r>
+      <w:proofErr w:type="spellEnd"/>
+      <w:r>
+        <w:rPr>
+          <w:rFonts w:asciiTheme="majorHAnsi" w:hAnsiTheme="majorHAnsi"/>
+          <w:sz w:val="16"/>
+          <w:szCs w:val="16"/>
+          <w:lang w:val="en-US"/>
+        </w:rPr>
+        <w:t>` varchar(255) NOT NULL,</w:t>
       </w:r>
       <w:r>
         <w:rPr>
@@ -1849,43 +2453,74 @@
         </w:rPr>
         <w:t xml:space="preserve">  `</w:t>
       </w:r>
-      <w:r>
-        <w:rPr>
-          <w:rFonts w:asciiTheme="majorHAnsi" w:hAnsiTheme="majorHAnsi"/>
-          <w:sz w:val="16"/>
-          <w:szCs w:val="16"/>
-          <w:lang w:val="en-US"/>
-        </w:rPr>
-        <w:t>Registerdate` int(11) NOT NULL,</w:t>
-      </w:r>
-      <w:r>
-        <w:rPr>
-          <w:rFonts w:asciiTheme="majorHAnsi" w:hAnsiTheme="majorHAnsi"/>
-          <w:sz w:val="16"/>
-          <w:szCs w:val="16"/>
-          <w:lang w:val="en-US"/>
-        </w:rPr>
-        <w:br/>
-        <w:t xml:space="preserve">  `Activatedate` int(11),</w:t>
-      </w:r>
-      <w:r>
-        <w:rPr>
-          <w:rFonts w:asciiTheme="majorHAnsi" w:hAnsiTheme="majorHAnsi"/>
-          <w:sz w:val="16"/>
-          <w:szCs w:val="16"/>
-          <w:lang w:val="en-US"/>
-        </w:rPr>
-        <w:br/>
-      </w:r>
-      <w:r>
-        <w:rPr>
-          <w:rFonts w:asciiTheme="majorHAnsi" w:hAnsiTheme="majorHAnsi"/>
-          <w:sz w:val="16"/>
-          <w:szCs w:val="16"/>
-          <w:lang w:val="en-US"/>
-        </w:rPr>
+      <w:proofErr w:type="spellStart"/>
+      <w:r>
+        <w:rPr>
+          <w:rFonts w:asciiTheme="majorHAnsi" w:hAnsiTheme="majorHAnsi"/>
+          <w:sz w:val="16"/>
+          <w:szCs w:val="16"/>
+          <w:lang w:val="en-US"/>
+        </w:rPr>
+        <w:t>Registerdate</w:t>
+      </w:r>
+      <w:proofErr w:type="spellEnd"/>
+      <w:r>
+        <w:rPr>
+          <w:rFonts w:asciiTheme="majorHAnsi" w:hAnsiTheme="majorHAnsi"/>
+          <w:sz w:val="16"/>
+          <w:szCs w:val="16"/>
+          <w:lang w:val="en-US"/>
+        </w:rPr>
+        <w:t>` int(11) NOT NULL,</w:t>
+      </w:r>
+      <w:r>
+        <w:rPr>
+          <w:rFonts w:asciiTheme="majorHAnsi" w:hAnsiTheme="majorHAnsi"/>
+          <w:sz w:val="16"/>
+          <w:szCs w:val="16"/>
+          <w:lang w:val="en-US"/>
+        </w:rPr>
+        <w:br/>
         <w:t xml:space="preserve">  `</w:t>
       </w:r>
+      <w:proofErr w:type="spellStart"/>
+      <w:r>
+        <w:rPr>
+          <w:rFonts w:asciiTheme="majorHAnsi" w:hAnsiTheme="majorHAnsi"/>
+          <w:sz w:val="16"/>
+          <w:szCs w:val="16"/>
+          <w:lang w:val="en-US"/>
+        </w:rPr>
+        <w:t>Activatedate</w:t>
+      </w:r>
+      <w:proofErr w:type="spellEnd"/>
+      <w:r>
+        <w:rPr>
+          <w:rFonts w:asciiTheme="majorHAnsi" w:hAnsiTheme="majorHAnsi"/>
+          <w:sz w:val="16"/>
+          <w:szCs w:val="16"/>
+          <w:lang w:val="en-US"/>
+        </w:rPr>
+        <w:t>` int(11),</w:t>
+      </w:r>
+      <w:r>
+        <w:rPr>
+          <w:rFonts w:asciiTheme="majorHAnsi" w:hAnsiTheme="majorHAnsi"/>
+          <w:sz w:val="16"/>
+          <w:szCs w:val="16"/>
+          <w:lang w:val="en-US"/>
+        </w:rPr>
+        <w:br/>
+      </w:r>
+      <w:r>
+        <w:rPr>
+          <w:rFonts w:asciiTheme="majorHAnsi" w:hAnsiTheme="majorHAnsi"/>
+          <w:sz w:val="16"/>
+          <w:szCs w:val="16"/>
+          <w:lang w:val="en-US"/>
+        </w:rPr>
+        <w:t xml:space="preserve">  `</w:t>
+      </w:r>
       <w:r>
         <w:rPr>
           <w:rFonts w:asciiTheme="majorHAnsi" w:hAnsiTheme="majorHAnsi"/>
@@ -1921,7 +2556,27 @@
           <w:szCs w:val="16"/>
           <w:lang w:val="en-US"/>
         </w:rPr>
-        <w:t>) ENGINE=InnoDB AUTO_INCREMENT=0 DEFAULT CHARSET=utf8;</w:t>
+        <w:t>) ENGINE=</w:t>
+      </w:r>
+      <w:proofErr w:type="spellStart"/>
+      <w:r>
+        <w:rPr>
+          <w:rFonts w:asciiTheme="majorHAnsi" w:hAnsiTheme="majorHAnsi"/>
+          <w:sz w:val="16"/>
+          <w:szCs w:val="16"/>
+          <w:lang w:val="en-US"/>
+        </w:rPr>
+        <w:t>InnoDB</w:t>
+      </w:r>
+      <w:proofErr w:type="spellEnd"/>
+      <w:r>
+        <w:rPr>
+          <w:rFonts w:asciiTheme="majorHAnsi" w:hAnsiTheme="majorHAnsi"/>
+          <w:sz w:val="16"/>
+          <w:szCs w:val="16"/>
+          <w:lang w:val="en-US"/>
+        </w:rPr>
+        <w:t xml:space="preserve"> AUTO_INCREMENT=0 DEFAULT CHARSET=utf8;</w:t>
       </w:r>
     </w:p>
     <w:p>
@@ -2007,7 +2662,47 @@
           <w:szCs w:val="16"/>
           <w:lang w:val="en-US"/>
         </w:rPr>
-        <w:t>ADD PRIMARY KEY (`ID`), ADD UNIQUE KEY `EMail` (`EMail`);</w:t>
+        <w:t>ADD PRIMARY KEY (`ID`), ADD UNIQUE KEY `</w:t>
+      </w:r>
+      <w:proofErr w:type="spellStart"/>
+      <w:r>
+        <w:rPr>
+          <w:rFonts w:asciiTheme="majorHAnsi" w:hAnsiTheme="majorHAnsi"/>
+          <w:sz w:val="16"/>
+          <w:szCs w:val="16"/>
+          <w:lang w:val="en-US"/>
+        </w:rPr>
+        <w:t>EMail</w:t>
+      </w:r>
+      <w:proofErr w:type="spellEnd"/>
+      <w:r>
+        <w:rPr>
+          <w:rFonts w:asciiTheme="majorHAnsi" w:hAnsiTheme="majorHAnsi"/>
+          <w:sz w:val="16"/>
+          <w:szCs w:val="16"/>
+          <w:lang w:val="en-US"/>
+        </w:rPr>
+        <w:t>` (`</w:t>
+      </w:r>
+      <w:proofErr w:type="spellStart"/>
+      <w:r>
+        <w:rPr>
+          <w:rFonts w:asciiTheme="majorHAnsi" w:hAnsiTheme="majorHAnsi"/>
+          <w:sz w:val="16"/>
+          <w:szCs w:val="16"/>
+          <w:lang w:val="en-US"/>
+        </w:rPr>
+        <w:t>EMail</w:t>
+      </w:r>
+      <w:proofErr w:type="spellEnd"/>
+      <w:r>
+        <w:rPr>
+          <w:rFonts w:asciiTheme="majorHAnsi" w:hAnsiTheme="majorHAnsi"/>
+          <w:sz w:val="16"/>
+          <w:szCs w:val="16"/>
+          <w:lang w:val="en-US"/>
+        </w:rPr>
+        <w:t>`);</w:t>
       </w:r>
     </w:p>
     <w:p>
@@ -2053,7 +2748,47 @@
           <w:szCs w:val="16"/>
           <w:lang w:val="en-US"/>
         </w:rPr>
-        <w:t>T für Tabelle `clipboarderuser`</w:t>
+        <w:t xml:space="preserve">T </w:t>
+      </w:r>
+      <w:proofErr w:type="spellStart"/>
+      <w:r>
+        <w:rPr>
+          <w:rFonts w:asciiTheme="majorHAnsi" w:hAnsiTheme="majorHAnsi"/>
+          <w:sz w:val="16"/>
+          <w:szCs w:val="16"/>
+          <w:lang w:val="en-US"/>
+        </w:rPr>
+        <w:t>für</w:t>
+      </w:r>
+      <w:proofErr w:type="spellEnd"/>
+      <w:r>
+        <w:rPr>
+          <w:rFonts w:asciiTheme="majorHAnsi" w:hAnsiTheme="majorHAnsi"/>
+          <w:sz w:val="16"/>
+          <w:szCs w:val="16"/>
+          <w:lang w:val="en-US"/>
+        </w:rPr>
+        <w:t xml:space="preserve"> </w:t>
+      </w:r>
+      <w:proofErr w:type="spellStart"/>
+      <w:r>
+        <w:rPr>
+          <w:rFonts w:asciiTheme="majorHAnsi" w:hAnsiTheme="majorHAnsi"/>
+          <w:sz w:val="16"/>
+          <w:szCs w:val="16"/>
+          <w:lang w:val="en-US"/>
+        </w:rPr>
+        <w:t>Tabelle</w:t>
+      </w:r>
+      <w:proofErr w:type="spellEnd"/>
+      <w:r>
+        <w:rPr>
+          <w:rFonts w:asciiTheme="majorHAnsi" w:hAnsiTheme="majorHAnsi"/>
+          <w:sz w:val="16"/>
+          <w:szCs w:val="16"/>
+          <w:lang w:val="en-US"/>
+        </w:rPr>
+        <w:t xml:space="preserve"> `clipboarderuser`</w:t>
       </w:r>
       <w:r>
         <w:rPr>
@@ -2108,7 +2843,27 @@
           <w:szCs w:val="16"/>
           <w:lang w:val="en-US"/>
         </w:rPr>
-        <w:t>MODIFY `ID` int(11) NOT NULL AUTO_INCREMENT,AUTO_INCREMENT=0;</w:t>
+        <w:t xml:space="preserve">MODIFY `ID` </w:t>
+      </w:r>
+      <w:proofErr w:type="gramStart"/>
+      <w:r>
+        <w:rPr>
+          <w:rFonts w:asciiTheme="majorHAnsi" w:hAnsiTheme="majorHAnsi"/>
+          <w:sz w:val="16"/>
+          <w:szCs w:val="16"/>
+          <w:lang w:val="en-US"/>
+        </w:rPr>
+        <w:t>int(</w:t>
+      </w:r>
+      <w:proofErr w:type="gramEnd"/>
+      <w:r>
+        <w:rPr>
+          <w:rFonts w:asciiTheme="majorHAnsi" w:hAnsiTheme="majorHAnsi"/>
+          <w:sz w:val="16"/>
+          <w:szCs w:val="16"/>
+          <w:lang w:val="en-US"/>
+        </w:rPr>
+        <w:t>11) NOT NULL AUTO_INCREMENT,AUTO_INCREMENT=0;</w:t>
       </w:r>
       <w:r>
         <w:rPr>
@@ -2145,130 +2900,887 @@
           <w:szCs w:val="16"/>
           <w:lang w:val="en-US"/>
         </w:rPr>
+        <w:t xml:space="preserve">-- </w:t>
+      </w:r>
+      <w:proofErr w:type="spellStart"/>
+      <w:r>
+        <w:rPr>
+          <w:rFonts w:asciiTheme="majorHAnsi" w:hAnsiTheme="majorHAnsi"/>
+          <w:sz w:val="16"/>
+          <w:szCs w:val="16"/>
+          <w:lang w:val="en-US"/>
+        </w:rPr>
+        <w:t>Tabellenstruktur</w:t>
+      </w:r>
+      <w:proofErr w:type="spellEnd"/>
+      <w:r>
+        <w:rPr>
+          <w:rFonts w:asciiTheme="majorHAnsi" w:hAnsiTheme="majorHAnsi"/>
+          <w:sz w:val="16"/>
+          <w:szCs w:val="16"/>
+          <w:lang w:val="en-US"/>
+        </w:rPr>
+        <w:t xml:space="preserve"> </w:t>
+      </w:r>
+      <w:proofErr w:type="spellStart"/>
+      <w:r>
+        <w:rPr>
+          <w:rFonts w:asciiTheme="majorHAnsi" w:hAnsiTheme="majorHAnsi"/>
+          <w:sz w:val="16"/>
+          <w:szCs w:val="16"/>
+          <w:lang w:val="en-US"/>
+        </w:rPr>
+        <w:t>für</w:t>
+      </w:r>
+      <w:proofErr w:type="spellEnd"/>
+      <w:r>
+        <w:rPr>
+          <w:rFonts w:asciiTheme="majorHAnsi" w:hAnsiTheme="majorHAnsi"/>
+          <w:sz w:val="16"/>
+          <w:szCs w:val="16"/>
+          <w:lang w:val="en-US"/>
+        </w:rPr>
+        <w:t xml:space="preserve"> </w:t>
+      </w:r>
+      <w:proofErr w:type="spellStart"/>
+      <w:r>
+        <w:rPr>
+          <w:rFonts w:asciiTheme="majorHAnsi" w:hAnsiTheme="majorHAnsi"/>
+          <w:sz w:val="16"/>
+          <w:szCs w:val="16"/>
+          <w:lang w:val="en-US"/>
+        </w:rPr>
+        <w:t>Tabelle</w:t>
+      </w:r>
+      <w:proofErr w:type="spellEnd"/>
+      <w:r>
+        <w:rPr>
+          <w:rFonts w:asciiTheme="majorHAnsi" w:hAnsiTheme="majorHAnsi"/>
+          <w:sz w:val="16"/>
+          <w:szCs w:val="16"/>
+          <w:lang w:val="en-US"/>
+        </w:rPr>
+        <w:t xml:space="preserve"> `clipboarderclipboards`</w:t>
+      </w:r>
+      <w:r>
+        <w:rPr>
+          <w:rFonts w:asciiTheme="majorHAnsi" w:hAnsiTheme="majorHAnsi"/>
+          <w:sz w:val="16"/>
+          <w:szCs w:val="16"/>
+          <w:lang w:val="en-US"/>
+        </w:rPr>
+        <w:br/>
+      </w:r>
+      <w:r>
+        <w:rPr>
+          <w:rFonts w:asciiTheme="majorHAnsi" w:hAnsiTheme="majorHAnsi"/>
+          <w:sz w:val="16"/>
+          <w:szCs w:val="16"/>
+          <w:lang w:val="en-US"/>
+        </w:rPr>
+        <w:t>--</w:t>
+      </w:r>
+    </w:p>
+    <w:p>
+      <w:pPr>
+        <w:rPr>
+          <w:rFonts w:asciiTheme="majorHAnsi" w:hAnsiTheme="majorHAnsi"/>
+          <w:sz w:val="16"/>
+          <w:szCs w:val="16"/>
+          <w:lang w:val="en-US"/>
+        </w:rPr>
+      </w:pPr>
+      <w:r>
+        <w:rPr>
+          <w:rFonts w:asciiTheme="majorHAnsi" w:hAnsiTheme="majorHAnsi"/>
+          <w:sz w:val="16"/>
+          <w:szCs w:val="16"/>
+          <w:lang w:val="en-US"/>
+        </w:rPr>
+        <w:t>CREATE TABLE IF NOT EXISTS `clipboarderclipboards` (</w:t>
+      </w:r>
+      <w:r>
+        <w:rPr>
+          <w:rFonts w:asciiTheme="majorHAnsi" w:hAnsiTheme="majorHAnsi"/>
+          <w:sz w:val="16"/>
+          <w:szCs w:val="16"/>
+          <w:lang w:val="en-US"/>
+        </w:rPr>
+        <w:br/>
+      </w:r>
+      <w:r>
+        <w:rPr>
+          <w:rFonts w:asciiTheme="majorHAnsi" w:hAnsiTheme="majorHAnsi"/>
+          <w:sz w:val="16"/>
+          <w:szCs w:val="16"/>
+          <w:lang w:val="en-US"/>
+        </w:rPr>
+        <w:t xml:space="preserve">`ID` </w:t>
+      </w:r>
+      <w:proofErr w:type="gramStart"/>
+      <w:r>
+        <w:rPr>
+          <w:rFonts w:asciiTheme="majorHAnsi" w:hAnsiTheme="majorHAnsi"/>
+          <w:sz w:val="16"/>
+          <w:szCs w:val="16"/>
+          <w:lang w:val="en-US"/>
+        </w:rPr>
+        <w:t>int(</w:t>
+      </w:r>
+      <w:proofErr w:type="gramEnd"/>
+      <w:r>
+        <w:rPr>
+          <w:rFonts w:asciiTheme="majorHAnsi" w:hAnsiTheme="majorHAnsi"/>
+          <w:sz w:val="16"/>
+          <w:szCs w:val="16"/>
+          <w:lang w:val="en-US"/>
+        </w:rPr>
+        <w:t>11) NOT NULL,</w:t>
+      </w:r>
+      <w:r>
+        <w:rPr>
+          <w:rFonts w:asciiTheme="majorHAnsi" w:hAnsiTheme="majorHAnsi"/>
+          <w:sz w:val="16"/>
+          <w:szCs w:val="16"/>
+          <w:lang w:val="en-US"/>
+        </w:rPr>
+        <w:br/>
+        <w:t xml:space="preserve">  `UserID` int(11) NOT NULL,</w:t>
+      </w:r>
+      <w:r>
+        <w:rPr>
+          <w:rFonts w:asciiTheme="majorHAnsi" w:hAnsiTheme="majorHAnsi"/>
+          <w:sz w:val="16"/>
+          <w:szCs w:val="16"/>
+          <w:lang w:val="en-US"/>
+        </w:rPr>
+        <w:br/>
+        <w:t xml:space="preserve">  `Content` text NOT NULL,</w:t>
+      </w:r>
+      <w:r>
+        <w:rPr>
+          <w:rFonts w:asciiTheme="majorHAnsi" w:hAnsiTheme="majorHAnsi"/>
+          <w:sz w:val="16"/>
+          <w:szCs w:val="16"/>
+          <w:lang w:val="en-US"/>
+        </w:rPr>
+        <w:br/>
+        <w:t xml:space="preserve">  `CreateDate` int(11) NOT NULL</w:t>
+      </w:r>
+      <w:r>
+        <w:rPr>
+          <w:rFonts w:asciiTheme="majorHAnsi" w:hAnsiTheme="majorHAnsi"/>
+          <w:sz w:val="16"/>
+          <w:szCs w:val="16"/>
+          <w:lang w:val="en-US"/>
+        </w:rPr>
+        <w:br/>
+      </w:r>
+      <w:r>
+        <w:rPr>
+          <w:rFonts w:asciiTheme="majorHAnsi" w:hAnsiTheme="majorHAnsi"/>
+          <w:sz w:val="16"/>
+          <w:szCs w:val="16"/>
+          <w:lang w:val="en-US"/>
+        </w:rPr>
+        <w:t>) ENGINE=</w:t>
+      </w:r>
+      <w:proofErr w:type="spellStart"/>
+      <w:r>
+        <w:rPr>
+          <w:rFonts w:asciiTheme="majorHAnsi" w:hAnsiTheme="majorHAnsi"/>
+          <w:sz w:val="16"/>
+          <w:szCs w:val="16"/>
+          <w:lang w:val="en-US"/>
+        </w:rPr>
+        <w:t>InnoDB</w:t>
+      </w:r>
+      <w:proofErr w:type="spellEnd"/>
+      <w:r>
+        <w:rPr>
+          <w:rFonts w:asciiTheme="majorHAnsi" w:hAnsiTheme="majorHAnsi"/>
+          <w:sz w:val="16"/>
+          <w:szCs w:val="16"/>
+          <w:lang w:val="en-US"/>
+        </w:rPr>
+        <w:t xml:space="preserve"> AUTO_INCREMENT=0 DEFAULT CHARSET=utf8;</w:t>
+      </w:r>
+    </w:p>
+    <w:p>
+      <w:pPr>
+        <w:rPr>
+          <w:rFonts w:asciiTheme="majorHAnsi" w:hAnsiTheme="majorHAnsi"/>
+          <w:sz w:val="16"/>
+          <w:szCs w:val="16"/>
+        </w:rPr>
+      </w:pPr>
+      <w:r>
+        <w:rPr>
+          <w:rFonts w:asciiTheme="majorHAnsi" w:hAnsiTheme="majorHAnsi"/>
+          <w:sz w:val="16"/>
+          <w:szCs w:val="16"/>
+        </w:rPr>
+        <w:t>--</w:t>
+      </w:r>
+      <w:r>
+        <w:rPr>
+          <w:rFonts w:asciiTheme="majorHAnsi" w:hAnsiTheme="majorHAnsi"/>
+          <w:sz w:val="16"/>
+          <w:szCs w:val="16"/>
+        </w:rPr>
+        <w:br/>
+      </w:r>
+      <w:r>
+        <w:rPr>
+          <w:rFonts w:asciiTheme="majorHAnsi" w:hAnsiTheme="majorHAnsi"/>
+          <w:sz w:val="16"/>
+          <w:szCs w:val="16"/>
+        </w:rPr>
+        <w:t xml:space="preserve">-- Indizes für die </w:t>
+      </w:r>
+      <w:r>
+        <w:rPr>
+          <w:rFonts w:asciiTheme="majorHAnsi" w:hAnsiTheme="majorHAnsi"/>
+          <w:sz w:val="16"/>
+          <w:szCs w:val="16"/>
+        </w:rPr>
+        <w:t>Tabelle `clipboarderclipboards`</w:t>
+      </w:r>
+      <w:r>
+        <w:rPr>
+          <w:rFonts w:asciiTheme="majorHAnsi" w:hAnsiTheme="majorHAnsi"/>
+          <w:sz w:val="16"/>
+          <w:szCs w:val="16"/>
+        </w:rPr>
+        <w:br/>
+      </w:r>
+      <w:r>
+        <w:rPr>
+          <w:rFonts w:asciiTheme="majorHAnsi" w:hAnsiTheme="majorHAnsi"/>
+          <w:sz w:val="16"/>
+          <w:szCs w:val="16"/>
+        </w:rPr>
+        <w:t>--</w:t>
+      </w:r>
+    </w:p>
+    <w:p>
+      <w:pPr>
+        <w:rPr>
+          <w:rFonts w:asciiTheme="majorHAnsi" w:hAnsiTheme="majorHAnsi"/>
+          <w:sz w:val="16"/>
+          <w:szCs w:val="16"/>
+          <w:lang w:val="en-US"/>
+        </w:rPr>
+      </w:pPr>
+      <w:r>
+        <w:rPr>
+          <w:rFonts w:asciiTheme="majorHAnsi" w:hAnsiTheme="majorHAnsi"/>
+          <w:sz w:val="16"/>
+          <w:szCs w:val="16"/>
+          <w:lang w:val="en-US"/>
+        </w:rPr>
+        <w:t>ALTE</w:t>
+      </w:r>
+      <w:r>
+        <w:rPr>
+          <w:rFonts w:asciiTheme="majorHAnsi" w:hAnsiTheme="majorHAnsi"/>
+          <w:sz w:val="16"/>
+          <w:szCs w:val="16"/>
+          <w:lang w:val="en-US"/>
+        </w:rPr>
+        <w:t>R TABLE `clipboarderclipboards`</w:t>
+      </w:r>
+      <w:r>
+        <w:rPr>
+          <w:rFonts w:asciiTheme="majorHAnsi" w:hAnsiTheme="majorHAnsi"/>
+          <w:sz w:val="16"/>
+          <w:szCs w:val="16"/>
+          <w:lang w:val="en-US"/>
+        </w:rPr>
+        <w:br/>
+      </w:r>
+      <w:r>
+        <w:rPr>
+          <w:rFonts w:asciiTheme="majorHAnsi" w:hAnsiTheme="majorHAnsi"/>
+          <w:sz w:val="16"/>
+          <w:szCs w:val="16"/>
+          <w:lang w:val="en-US"/>
+        </w:rPr>
+        <w:t xml:space="preserve"> ADD PRIMARY KEY (`ID`);</w:t>
+      </w:r>
+    </w:p>
+    <w:p>
+      <w:pPr>
+        <w:rPr>
+          <w:rFonts w:asciiTheme="majorHAnsi" w:hAnsiTheme="majorHAnsi"/>
+          <w:sz w:val="16"/>
+          <w:szCs w:val="16"/>
+          <w:lang w:val="en-US"/>
+        </w:rPr>
+      </w:pPr>
+      <w:r>
+        <w:rPr>
+          <w:rFonts w:asciiTheme="majorHAnsi" w:hAnsiTheme="majorHAnsi"/>
+          <w:sz w:val="16"/>
+          <w:szCs w:val="16"/>
+          <w:lang w:val="en-US"/>
+        </w:rPr>
+        <w:t>ALTE</w:t>
+      </w:r>
+      <w:r>
+        <w:rPr>
+          <w:rFonts w:asciiTheme="majorHAnsi" w:hAnsiTheme="majorHAnsi"/>
+          <w:sz w:val="16"/>
+          <w:szCs w:val="16"/>
+          <w:lang w:val="en-US"/>
+        </w:rPr>
+        <w:t>R TABLE `clipboarderclipboards`</w:t>
+      </w:r>
+      <w:r>
+        <w:rPr>
+          <w:rFonts w:asciiTheme="majorHAnsi" w:hAnsiTheme="majorHAnsi"/>
+          <w:sz w:val="16"/>
+          <w:szCs w:val="16"/>
+          <w:lang w:val="en-US"/>
+        </w:rPr>
+        <w:br/>
+      </w:r>
+      <w:r>
+        <w:rPr>
+          <w:rFonts w:asciiTheme="majorHAnsi" w:hAnsiTheme="majorHAnsi"/>
+          <w:sz w:val="16"/>
+          <w:szCs w:val="16"/>
+          <w:lang w:val="en-US"/>
+        </w:rPr>
+        <w:t>ADD FOREIGN KEY (`UserID`) REFERENCES `clipboarderuser`(`ID`);</w:t>
+      </w:r>
+    </w:p>
+    <w:p>
+      <w:pPr>
+        <w:rPr>
+          <w:rFonts w:asciiTheme="majorHAnsi" w:hAnsiTheme="majorHAnsi"/>
+          <w:sz w:val="16"/>
+          <w:szCs w:val="16"/>
+          <w:lang w:val="en-US"/>
+        </w:rPr>
+      </w:pPr>
+      <w:r>
+        <w:rPr>
+          <w:rFonts w:asciiTheme="majorHAnsi" w:hAnsiTheme="majorHAnsi"/>
+          <w:sz w:val="16"/>
+          <w:szCs w:val="16"/>
+          <w:lang w:val="en-US"/>
+        </w:rPr>
+        <w:t>--</w:t>
+      </w:r>
+      <w:r>
+        <w:rPr>
+          <w:rFonts w:asciiTheme="majorHAnsi" w:hAnsiTheme="majorHAnsi"/>
+          <w:sz w:val="16"/>
+          <w:szCs w:val="16"/>
+          <w:lang w:val="en-US"/>
+        </w:rPr>
+        <w:br/>
+      </w:r>
+      <w:r>
+        <w:rPr>
+          <w:rFonts w:asciiTheme="majorHAnsi" w:hAnsiTheme="majorHAnsi"/>
+          <w:sz w:val="16"/>
+          <w:szCs w:val="16"/>
+          <w:lang w:val="en-US"/>
+        </w:rPr>
+        <w:t xml:space="preserve">-- AUTO_INCREMENT </w:t>
+      </w:r>
+      <w:proofErr w:type="spellStart"/>
+      <w:r>
+        <w:rPr>
+          <w:rFonts w:asciiTheme="majorHAnsi" w:hAnsiTheme="majorHAnsi"/>
+          <w:sz w:val="16"/>
+          <w:szCs w:val="16"/>
+          <w:lang w:val="en-US"/>
+        </w:rPr>
+        <w:t>für</w:t>
+      </w:r>
+      <w:proofErr w:type="spellEnd"/>
+      <w:r>
+        <w:rPr>
+          <w:rFonts w:asciiTheme="majorHAnsi" w:hAnsiTheme="majorHAnsi"/>
+          <w:sz w:val="16"/>
+          <w:szCs w:val="16"/>
+          <w:lang w:val="en-US"/>
+        </w:rPr>
+        <w:t xml:space="preserve"> </w:t>
+      </w:r>
+      <w:proofErr w:type="spellStart"/>
+      <w:r>
+        <w:rPr>
+          <w:rFonts w:asciiTheme="majorHAnsi" w:hAnsiTheme="majorHAnsi"/>
+          <w:sz w:val="16"/>
+          <w:szCs w:val="16"/>
+          <w:lang w:val="en-US"/>
+        </w:rPr>
+        <w:t>Tabelle</w:t>
+      </w:r>
+      <w:proofErr w:type="spellEnd"/>
+      <w:r>
+        <w:rPr>
+          <w:rFonts w:asciiTheme="majorHAnsi" w:hAnsiTheme="majorHAnsi"/>
+          <w:sz w:val="16"/>
+          <w:szCs w:val="16"/>
+          <w:lang w:val="en-US"/>
+        </w:rPr>
+        <w:t xml:space="preserve"> `clipboarderclipboards`</w:t>
+      </w:r>
+      <w:r>
+        <w:rPr>
+          <w:rFonts w:asciiTheme="majorHAnsi" w:hAnsiTheme="majorHAnsi"/>
+          <w:sz w:val="16"/>
+          <w:szCs w:val="16"/>
+          <w:lang w:val="en-US"/>
+        </w:rPr>
+        <w:br/>
+      </w:r>
+      <w:r>
+        <w:rPr>
+          <w:rFonts w:asciiTheme="majorHAnsi" w:hAnsiTheme="majorHAnsi"/>
+          <w:sz w:val="16"/>
+          <w:szCs w:val="16"/>
+          <w:lang w:val="en-US"/>
+        </w:rPr>
+        <w:t>--</w:t>
+      </w:r>
+    </w:p>
+    <w:p>
+      <w:pPr>
+        <w:rPr>
+          <w:rFonts w:asciiTheme="majorHAnsi" w:hAnsiTheme="majorHAnsi"/>
+          <w:sz w:val="16"/>
+          <w:szCs w:val="16"/>
+          <w:lang w:val="en-US"/>
+        </w:rPr>
+      </w:pPr>
+      <w:r>
+        <w:rPr>
+          <w:rFonts w:asciiTheme="majorHAnsi" w:hAnsiTheme="majorHAnsi"/>
+          <w:sz w:val="16"/>
+          <w:szCs w:val="16"/>
+          <w:lang w:val="en-US"/>
+        </w:rPr>
+        <w:t>ALTER TABLE `clipboarderclipboa</w:t>
+      </w:r>
+      <w:r>
+        <w:rPr>
+          <w:rFonts w:asciiTheme="majorHAnsi" w:hAnsiTheme="majorHAnsi"/>
+          <w:sz w:val="16"/>
+          <w:szCs w:val="16"/>
+          <w:lang w:val="en-US"/>
+        </w:rPr>
+        <w:t>rds`</w:t>
+      </w:r>
+      <w:r>
+        <w:rPr>
+          <w:rFonts w:asciiTheme="majorHAnsi" w:hAnsiTheme="majorHAnsi"/>
+          <w:sz w:val="16"/>
+          <w:szCs w:val="16"/>
+          <w:lang w:val="en-US"/>
+        </w:rPr>
+        <w:br/>
+      </w:r>
+      <w:r>
+        <w:rPr>
+          <w:rFonts w:asciiTheme="majorHAnsi" w:hAnsiTheme="majorHAnsi"/>
+          <w:sz w:val="16"/>
+          <w:szCs w:val="16"/>
+          <w:lang w:val="en-US"/>
+        </w:rPr>
+        <w:t xml:space="preserve">MODIFY `ID` </w:t>
+      </w:r>
+      <w:proofErr w:type="gramStart"/>
+      <w:r>
+        <w:rPr>
+          <w:rFonts w:asciiTheme="majorHAnsi" w:hAnsiTheme="majorHAnsi"/>
+          <w:sz w:val="16"/>
+          <w:szCs w:val="16"/>
+          <w:lang w:val="en-US"/>
+        </w:rPr>
+        <w:t>int(</w:t>
+      </w:r>
+      <w:proofErr w:type="gramEnd"/>
+      <w:r>
+        <w:rPr>
+          <w:rFonts w:asciiTheme="majorHAnsi" w:hAnsiTheme="majorHAnsi"/>
+          <w:sz w:val="16"/>
+          <w:szCs w:val="16"/>
+          <w:lang w:val="en-US"/>
+        </w:rPr>
+        <w:t>11) NOT NULL AUTO_INCREMENT,AUTO_INCREMENT=0;</w:t>
+      </w:r>
+    </w:p>
+    <w:p>
+      <w:pPr>
+        <w:rPr>
+          <w:rFonts w:asciiTheme="majorHAnsi" w:hAnsiTheme="majorHAnsi"/>
+          <w:sz w:val="16"/>
+          <w:szCs w:val="16"/>
+          <w:lang w:val="en-US"/>
+        </w:rPr>
+      </w:pPr>
+      <w:r>
+        <w:rPr>
+          <w:rFonts w:asciiTheme="majorHAnsi" w:hAnsiTheme="majorHAnsi"/>
+          <w:sz w:val="16"/>
+          <w:szCs w:val="16"/>
+          <w:lang w:val="en-US"/>
+        </w:rPr>
+        <w:t>--</w:t>
+      </w:r>
+      <w:r>
+        <w:rPr>
+          <w:rFonts w:asciiTheme="majorHAnsi" w:hAnsiTheme="majorHAnsi"/>
+          <w:sz w:val="16"/>
+          <w:szCs w:val="16"/>
+          <w:lang w:val="en-US"/>
+        </w:rPr>
+        <w:br/>
+      </w:r>
+      <w:r>
+        <w:rPr>
+          <w:rFonts w:asciiTheme="majorHAnsi" w:hAnsiTheme="majorHAnsi"/>
+          <w:sz w:val="16"/>
+          <w:szCs w:val="16"/>
+          <w:lang w:val="en-US"/>
+        </w:rPr>
+        <w:t xml:space="preserve">-- </w:t>
+      </w:r>
+      <w:proofErr w:type="spellStart"/>
+      <w:r>
+        <w:rPr>
+          <w:rFonts w:asciiTheme="majorHAnsi" w:hAnsiTheme="majorHAnsi"/>
+          <w:sz w:val="16"/>
+          <w:szCs w:val="16"/>
+          <w:lang w:val="en-US"/>
+        </w:rPr>
+        <w:t>Tabellenstruktur</w:t>
+      </w:r>
+      <w:proofErr w:type="spellEnd"/>
+      <w:r>
+        <w:rPr>
+          <w:rFonts w:asciiTheme="majorHAnsi" w:hAnsiTheme="majorHAnsi"/>
+          <w:sz w:val="16"/>
+          <w:szCs w:val="16"/>
+          <w:lang w:val="en-US"/>
+        </w:rPr>
+        <w:t xml:space="preserve"> </w:t>
+      </w:r>
+      <w:proofErr w:type="spellStart"/>
+      <w:r>
+        <w:rPr>
+          <w:rFonts w:asciiTheme="majorHAnsi" w:hAnsiTheme="majorHAnsi"/>
+          <w:sz w:val="16"/>
+          <w:szCs w:val="16"/>
+          <w:lang w:val="en-US"/>
+        </w:rPr>
+        <w:t>für</w:t>
+      </w:r>
+      <w:proofErr w:type="spellEnd"/>
+      <w:r>
+        <w:rPr>
+          <w:rFonts w:asciiTheme="majorHAnsi" w:hAnsiTheme="majorHAnsi"/>
+          <w:sz w:val="16"/>
+          <w:szCs w:val="16"/>
+          <w:lang w:val="en-US"/>
+        </w:rPr>
+        <w:t xml:space="preserve"> </w:t>
+      </w:r>
+      <w:proofErr w:type="spellStart"/>
+      <w:r>
+        <w:rPr>
+          <w:rFonts w:asciiTheme="majorHAnsi" w:hAnsiTheme="majorHAnsi"/>
+          <w:sz w:val="16"/>
+          <w:szCs w:val="16"/>
+          <w:lang w:val="en-US"/>
+        </w:rPr>
+        <w:t>Tabelle</w:t>
+      </w:r>
+      <w:proofErr w:type="spellEnd"/>
+      <w:r>
+        <w:rPr>
+          <w:rFonts w:asciiTheme="majorHAnsi" w:hAnsiTheme="majorHAnsi"/>
+          <w:sz w:val="16"/>
+          <w:szCs w:val="16"/>
+          <w:lang w:val="en-US"/>
+        </w:rPr>
+        <w:t xml:space="preserve"> `</w:t>
+      </w:r>
+      <w:proofErr w:type="spellStart"/>
+      <w:r>
+        <w:rPr>
+          <w:rFonts w:asciiTheme="majorHAnsi" w:hAnsiTheme="majorHAnsi"/>
+          <w:sz w:val="16"/>
+          <w:szCs w:val="16"/>
+          <w:lang w:val="en-US"/>
+        </w:rPr>
+        <w:t>clipboarderlogin</w:t>
+      </w:r>
+      <w:proofErr w:type="spellEnd"/>
+      <w:r>
+        <w:rPr>
+          <w:rFonts w:asciiTheme="majorHAnsi" w:hAnsiTheme="majorHAnsi"/>
+          <w:sz w:val="16"/>
+          <w:szCs w:val="16"/>
+          <w:lang w:val="en-US"/>
+        </w:rPr>
+        <w:t>`</w:t>
+      </w:r>
+      <w:r>
+        <w:rPr>
+          <w:rFonts w:asciiTheme="majorHAnsi" w:hAnsiTheme="majorHAnsi"/>
+          <w:sz w:val="16"/>
+          <w:szCs w:val="16"/>
+          <w:lang w:val="en-US"/>
+        </w:rPr>
+        <w:br/>
+      </w:r>
+      <w:r>
+        <w:rPr>
+          <w:rFonts w:asciiTheme="majorHAnsi" w:hAnsiTheme="majorHAnsi"/>
+          <w:sz w:val="16"/>
+          <w:szCs w:val="16"/>
+          <w:lang w:val="en-US"/>
+        </w:rPr>
+        <w:t>--</w:t>
+      </w:r>
+    </w:p>
+    <w:p>
+      <w:pPr>
+        <w:rPr>
+          <w:rFonts w:asciiTheme="majorHAnsi" w:hAnsiTheme="majorHAnsi"/>
+          <w:sz w:val="16"/>
+          <w:szCs w:val="16"/>
+          <w:lang w:val="en-US"/>
+        </w:rPr>
+      </w:pPr>
+      <w:r>
+        <w:rPr>
+          <w:rFonts w:asciiTheme="majorHAnsi" w:hAnsiTheme="majorHAnsi"/>
+          <w:sz w:val="16"/>
+          <w:szCs w:val="16"/>
+          <w:lang w:val="en-US"/>
+        </w:rPr>
         <w:lastRenderedPageBreak/>
-        <w:t xml:space="preserve">-- Tabellenstruktur für </w:t>
-      </w:r>
-      <w:r>
-        <w:rPr>
-          <w:rFonts w:asciiTheme="majorHAnsi" w:hAnsiTheme="majorHAnsi"/>
-          <w:sz w:val="16"/>
-          <w:szCs w:val="16"/>
-          <w:lang w:val="en-US"/>
-        </w:rPr>
-        <w:t>Tabelle `clipboarderclipboards`</w:t>
-      </w:r>
-      <w:r>
-        <w:rPr>
-          <w:rFonts w:asciiTheme="majorHAnsi" w:hAnsiTheme="majorHAnsi"/>
-          <w:sz w:val="16"/>
-          <w:szCs w:val="16"/>
-          <w:lang w:val="en-US"/>
-        </w:rPr>
-        <w:br/>
-      </w:r>
-      <w:r>
-        <w:rPr>
-          <w:rFonts w:asciiTheme="majorHAnsi" w:hAnsiTheme="majorHAnsi"/>
-          <w:sz w:val="16"/>
-          <w:szCs w:val="16"/>
-          <w:lang w:val="en-US"/>
+        <w:t xml:space="preserve">CREATE TABLE IF </w:t>
+      </w:r>
+      <w:r>
+        <w:rPr>
+          <w:rFonts w:asciiTheme="majorHAnsi" w:hAnsiTheme="majorHAnsi"/>
+          <w:sz w:val="16"/>
+          <w:szCs w:val="16"/>
+          <w:lang w:val="en-US"/>
+        </w:rPr>
+        <w:t>NOT EXISTS `</w:t>
+      </w:r>
+      <w:proofErr w:type="spellStart"/>
+      <w:r>
+        <w:rPr>
+          <w:rFonts w:asciiTheme="majorHAnsi" w:hAnsiTheme="majorHAnsi"/>
+          <w:sz w:val="16"/>
+          <w:szCs w:val="16"/>
+          <w:lang w:val="en-US"/>
+        </w:rPr>
+        <w:t>clipboarderlogin</w:t>
+      </w:r>
+      <w:proofErr w:type="spellEnd"/>
+      <w:r>
+        <w:rPr>
+          <w:rFonts w:asciiTheme="majorHAnsi" w:hAnsiTheme="majorHAnsi"/>
+          <w:sz w:val="16"/>
+          <w:szCs w:val="16"/>
+          <w:lang w:val="en-US"/>
+        </w:rPr>
+        <w:t>` (</w:t>
+      </w:r>
+      <w:r>
+        <w:rPr>
+          <w:rFonts w:asciiTheme="majorHAnsi" w:hAnsiTheme="majorHAnsi"/>
+          <w:sz w:val="16"/>
+          <w:szCs w:val="16"/>
+          <w:lang w:val="en-US"/>
+        </w:rPr>
+        <w:br/>
+        <w:t xml:space="preserve">`ID` </w:t>
+      </w:r>
+      <w:proofErr w:type="gramStart"/>
+      <w:r>
+        <w:rPr>
+          <w:rFonts w:asciiTheme="majorHAnsi" w:hAnsiTheme="majorHAnsi"/>
+          <w:sz w:val="16"/>
+          <w:szCs w:val="16"/>
+          <w:lang w:val="en-US"/>
+        </w:rPr>
+        <w:t>int(</w:t>
+      </w:r>
+      <w:proofErr w:type="gramEnd"/>
+      <w:r>
+        <w:rPr>
+          <w:rFonts w:asciiTheme="majorHAnsi" w:hAnsiTheme="majorHAnsi"/>
+          <w:sz w:val="16"/>
+          <w:szCs w:val="16"/>
+          <w:lang w:val="en-US"/>
+        </w:rPr>
+        <w:t>11) NOT NULL,</w:t>
+      </w:r>
+      <w:r>
+        <w:rPr>
+          <w:rFonts w:asciiTheme="majorHAnsi" w:hAnsiTheme="majorHAnsi"/>
+          <w:sz w:val="16"/>
+          <w:szCs w:val="16"/>
+          <w:lang w:val="en-US"/>
+        </w:rPr>
+        <w:br/>
+        <w:t xml:space="preserve">  `UserID` int(11) NOT NULL,</w:t>
+      </w:r>
+      <w:r>
+        <w:rPr>
+          <w:rFonts w:asciiTheme="majorHAnsi" w:hAnsiTheme="majorHAnsi"/>
+          <w:sz w:val="16"/>
+          <w:szCs w:val="16"/>
+          <w:lang w:val="en-US"/>
+        </w:rPr>
+        <w:br/>
+        <w:t xml:space="preserve">  `Token` text NOT NULL,</w:t>
+      </w:r>
+      <w:r>
+        <w:rPr>
+          <w:rFonts w:asciiTheme="majorHAnsi" w:hAnsiTheme="majorHAnsi"/>
+          <w:sz w:val="16"/>
+          <w:szCs w:val="16"/>
+          <w:lang w:val="en-US"/>
+        </w:rPr>
+        <w:br/>
+      </w:r>
+      <w:r>
+        <w:rPr>
+          <w:rFonts w:asciiTheme="majorHAnsi" w:hAnsiTheme="majorHAnsi"/>
+          <w:sz w:val="16"/>
+          <w:szCs w:val="16"/>
+          <w:lang w:val="en-US"/>
+        </w:rPr>
+        <w:t xml:space="preserve">  `Crea</w:t>
+      </w:r>
+      <w:r>
+        <w:rPr>
+          <w:rFonts w:asciiTheme="majorHAnsi" w:hAnsiTheme="majorHAnsi"/>
+          <w:sz w:val="16"/>
+          <w:szCs w:val="16"/>
+          <w:lang w:val="en-US"/>
+        </w:rPr>
+        <w:t>teDate` int(11) NOT NULL</w:t>
+      </w:r>
+      <w:r>
+        <w:rPr>
+          <w:rFonts w:asciiTheme="majorHAnsi" w:hAnsiTheme="majorHAnsi"/>
+          <w:sz w:val="16"/>
+          <w:szCs w:val="16"/>
+          <w:lang w:val="en-US"/>
+        </w:rPr>
+        <w:br/>
+      </w:r>
+      <w:r>
+        <w:rPr>
+          <w:rFonts w:asciiTheme="majorHAnsi" w:hAnsiTheme="majorHAnsi"/>
+          <w:sz w:val="16"/>
+          <w:szCs w:val="16"/>
+          <w:lang w:val="en-US"/>
+        </w:rPr>
+        <w:t>) ENGINE=</w:t>
+      </w:r>
+      <w:proofErr w:type="spellStart"/>
+      <w:r>
+        <w:rPr>
+          <w:rFonts w:asciiTheme="majorHAnsi" w:hAnsiTheme="majorHAnsi"/>
+          <w:sz w:val="16"/>
+          <w:szCs w:val="16"/>
+          <w:lang w:val="en-US"/>
+        </w:rPr>
+        <w:t>InnoDB</w:t>
+      </w:r>
+      <w:proofErr w:type="spellEnd"/>
+      <w:r>
+        <w:rPr>
+          <w:rFonts w:asciiTheme="majorHAnsi" w:hAnsiTheme="majorHAnsi"/>
+          <w:sz w:val="16"/>
+          <w:szCs w:val="16"/>
+          <w:lang w:val="en-US"/>
+        </w:rPr>
+        <w:t xml:space="preserve"> AUTO_INCREMENT=0 DEFAULT CHARSET=utf8;</w:t>
+      </w:r>
+    </w:p>
+    <w:p>
+      <w:pPr>
+        <w:rPr>
+          <w:rFonts w:asciiTheme="majorHAnsi" w:hAnsiTheme="majorHAnsi"/>
+          <w:sz w:val="16"/>
+          <w:szCs w:val="16"/>
+        </w:rPr>
+      </w:pPr>
+      <w:r>
+        <w:rPr>
+          <w:rFonts w:asciiTheme="majorHAnsi" w:hAnsiTheme="majorHAnsi"/>
+          <w:sz w:val="16"/>
+          <w:szCs w:val="16"/>
         </w:rPr>
         <w:t>--</w:t>
       </w:r>
-    </w:p>
-    <w:p>
-      <w:pPr>
-        <w:rPr>
-          <w:rFonts w:asciiTheme="majorHAnsi" w:hAnsiTheme="majorHAnsi"/>
-          <w:sz w:val="16"/>
-          <w:szCs w:val="16"/>
-          <w:lang w:val="en-US"/>
-        </w:rPr>
-      </w:pPr>
-      <w:r>
-        <w:rPr>
-          <w:rFonts w:asciiTheme="majorHAnsi" w:hAnsiTheme="majorHAnsi"/>
-          <w:sz w:val="16"/>
-          <w:szCs w:val="16"/>
-          <w:lang w:val="en-US"/>
-        </w:rPr>
-        <w:t>CREATE TABLE IF NOT EXISTS `clipboarderclipboards` (</w:t>
-      </w:r>
-      <w:r>
-        <w:rPr>
-          <w:rFonts w:asciiTheme="majorHAnsi" w:hAnsiTheme="majorHAnsi"/>
-          <w:sz w:val="16"/>
-          <w:szCs w:val="16"/>
-          <w:lang w:val="en-US"/>
-        </w:rPr>
-        <w:br/>
-      </w:r>
-      <w:r>
-        <w:rPr>
-          <w:rFonts w:asciiTheme="majorHAnsi" w:hAnsiTheme="majorHAnsi"/>
-          <w:sz w:val="16"/>
-          <w:szCs w:val="16"/>
-          <w:lang w:val="en-US"/>
-        </w:rPr>
-        <w:t>`ID` int(11) NOT NULL,</w:t>
-      </w:r>
-      <w:r>
-        <w:rPr>
-          <w:rFonts w:asciiTheme="majorHAnsi" w:hAnsiTheme="majorHAnsi"/>
-          <w:sz w:val="16"/>
-          <w:szCs w:val="16"/>
-          <w:lang w:val="en-US"/>
-        </w:rPr>
-        <w:br/>
-        <w:t xml:space="preserve">  `UserID` int(11) NOT NULL,</w:t>
-      </w:r>
-      <w:r>
-        <w:rPr>
-          <w:rFonts w:asciiTheme="majorHAnsi" w:hAnsiTheme="majorHAnsi"/>
-          <w:sz w:val="16"/>
-          <w:szCs w:val="16"/>
-          <w:lang w:val="en-US"/>
-        </w:rPr>
-        <w:br/>
-        <w:t xml:space="preserve">  `Content` text NOT NULL,</w:t>
-      </w:r>
-      <w:r>
-        <w:rPr>
-          <w:rFonts w:asciiTheme="majorHAnsi" w:hAnsiTheme="majorHAnsi"/>
-          <w:sz w:val="16"/>
-          <w:szCs w:val="16"/>
-          <w:lang w:val="en-US"/>
-        </w:rPr>
-        <w:br/>
-        <w:t xml:space="preserve">  `CreateDate` int(11) NOT NULL</w:t>
-      </w:r>
-      <w:r>
-        <w:rPr>
-          <w:rFonts w:asciiTheme="majorHAnsi" w:hAnsiTheme="majorHAnsi"/>
-          <w:sz w:val="16"/>
-          <w:szCs w:val="16"/>
-          <w:lang w:val="en-US"/>
-        </w:rPr>
-        <w:br/>
-      </w:r>
-      <w:r>
-        <w:rPr>
-          <w:rFonts w:asciiTheme="majorHAnsi" w:hAnsiTheme="majorHAnsi"/>
-          <w:sz w:val="16"/>
-          <w:szCs w:val="16"/>
-          <w:lang w:val="en-US"/>
-        </w:rPr>
-        <w:t>) ENGINE=InnoDB AUTO_INCREMENT=0 DEFAULT CHARSET=utf8;</w:t>
-      </w:r>
-    </w:p>
-    <w:p>
-      <w:pPr>
-        <w:rPr>
-          <w:rFonts w:asciiTheme="majorHAnsi" w:hAnsiTheme="majorHAnsi"/>
-          <w:sz w:val="16"/>
-          <w:szCs w:val="16"/>
-        </w:rPr>
-      </w:pPr>
+      <w:r>
+        <w:rPr>
+          <w:rFonts w:asciiTheme="majorHAnsi" w:hAnsiTheme="majorHAnsi"/>
+          <w:sz w:val="16"/>
+          <w:szCs w:val="16"/>
+        </w:rPr>
+        <w:br/>
+      </w:r>
+      <w:r>
+        <w:rPr>
+          <w:rFonts w:asciiTheme="majorHAnsi" w:hAnsiTheme="majorHAnsi"/>
+          <w:sz w:val="16"/>
+          <w:szCs w:val="16"/>
+        </w:rPr>
+        <w:t>-- Indizes für</w:t>
+      </w:r>
+      <w:r>
+        <w:rPr>
+          <w:rFonts w:asciiTheme="majorHAnsi" w:hAnsiTheme="majorHAnsi"/>
+          <w:sz w:val="16"/>
+          <w:szCs w:val="16"/>
+        </w:rPr>
+        <w:t xml:space="preserve"> die Tabelle `</w:t>
+      </w:r>
+      <w:proofErr w:type="spellStart"/>
+      <w:r>
+        <w:rPr>
+          <w:rFonts w:asciiTheme="majorHAnsi" w:hAnsiTheme="majorHAnsi"/>
+          <w:sz w:val="16"/>
+          <w:szCs w:val="16"/>
+        </w:rPr>
+        <w:t>clipboarderlogin</w:t>
+      </w:r>
+      <w:proofErr w:type="spellEnd"/>
+      <w:r>
+        <w:rPr>
+          <w:rFonts w:asciiTheme="majorHAnsi" w:hAnsiTheme="majorHAnsi"/>
+          <w:sz w:val="16"/>
+          <w:szCs w:val="16"/>
+        </w:rPr>
+        <w:t>`</w:t>
+      </w:r>
+      <w:r>
+        <w:rPr>
+          <w:rFonts w:asciiTheme="majorHAnsi" w:hAnsiTheme="majorHAnsi"/>
+          <w:sz w:val="16"/>
+          <w:szCs w:val="16"/>
+        </w:rPr>
+        <w:br/>
+      </w:r>
       <w:r>
         <w:rPr>
           <w:rFonts w:asciiTheme="majorHAnsi" w:hAnsiTheme="majorHAnsi"/>
@@ -2277,155 +3789,234 @@
         </w:rPr>
         <w:t>--</w:t>
       </w:r>
-      <w:r>
-        <w:rPr>
-          <w:rFonts w:asciiTheme="majorHAnsi" w:hAnsiTheme="majorHAnsi"/>
-          <w:sz w:val="16"/>
-          <w:szCs w:val="16"/>
-        </w:rPr>
-        <w:br/>
-      </w:r>
-      <w:r>
-        <w:rPr>
-          <w:rFonts w:asciiTheme="majorHAnsi" w:hAnsiTheme="majorHAnsi"/>
-          <w:sz w:val="16"/>
-          <w:szCs w:val="16"/>
-        </w:rPr>
-        <w:t xml:space="preserve">-- Indizes für die </w:t>
-      </w:r>
-      <w:r>
-        <w:rPr>
-          <w:rFonts w:asciiTheme="majorHAnsi" w:hAnsiTheme="majorHAnsi"/>
-          <w:sz w:val="16"/>
-          <w:szCs w:val="16"/>
-        </w:rPr>
-        <w:t>Tabelle `clipboarderclipboards`</w:t>
-      </w:r>
-      <w:r>
-        <w:rPr>
-          <w:rFonts w:asciiTheme="majorHAnsi" w:hAnsiTheme="majorHAnsi"/>
-          <w:sz w:val="16"/>
-          <w:szCs w:val="16"/>
-        </w:rPr>
-        <w:br/>
-      </w:r>
-      <w:r>
-        <w:rPr>
-          <w:rFonts w:asciiTheme="majorHAnsi" w:hAnsiTheme="majorHAnsi"/>
-          <w:sz w:val="16"/>
-          <w:szCs w:val="16"/>
+    </w:p>
+    <w:p>
+      <w:pPr>
+        <w:rPr>
+          <w:rFonts w:asciiTheme="majorHAnsi" w:hAnsiTheme="majorHAnsi"/>
+          <w:sz w:val="16"/>
+          <w:szCs w:val="16"/>
+          <w:lang w:val="en-US"/>
+        </w:rPr>
+      </w:pPr>
+      <w:r>
+        <w:rPr>
+          <w:rFonts w:asciiTheme="majorHAnsi" w:hAnsiTheme="majorHAnsi"/>
+          <w:sz w:val="16"/>
+          <w:szCs w:val="16"/>
+          <w:lang w:val="en-US"/>
+        </w:rPr>
+        <w:t>ALTER TABLE `</w:t>
+      </w:r>
+      <w:proofErr w:type="spellStart"/>
+      <w:r>
+        <w:rPr>
+          <w:rFonts w:asciiTheme="majorHAnsi" w:hAnsiTheme="majorHAnsi"/>
+          <w:sz w:val="16"/>
+          <w:szCs w:val="16"/>
+          <w:lang w:val="en-US"/>
+        </w:rPr>
+        <w:t>clipboarderlogin</w:t>
+      </w:r>
+      <w:proofErr w:type="spellEnd"/>
+      <w:r>
+        <w:rPr>
+          <w:rFonts w:asciiTheme="majorHAnsi" w:hAnsiTheme="majorHAnsi"/>
+          <w:sz w:val="16"/>
+          <w:szCs w:val="16"/>
+          <w:lang w:val="en-US"/>
+        </w:rPr>
+        <w:t>`</w:t>
+      </w:r>
+      <w:r>
+        <w:rPr>
+          <w:rFonts w:asciiTheme="majorHAnsi" w:hAnsiTheme="majorHAnsi"/>
+          <w:sz w:val="16"/>
+          <w:szCs w:val="16"/>
+          <w:lang w:val="en-US"/>
+        </w:rPr>
+        <w:br/>
+      </w:r>
+      <w:r>
+        <w:rPr>
+          <w:rFonts w:asciiTheme="majorHAnsi" w:hAnsiTheme="majorHAnsi"/>
+          <w:sz w:val="16"/>
+          <w:szCs w:val="16"/>
+          <w:lang w:val="en-US"/>
+        </w:rPr>
+        <w:t>ADD PRIMARY KEY (`ID`);</w:t>
+      </w:r>
+    </w:p>
+    <w:p>
+      <w:pPr>
+        <w:rPr>
+          <w:rFonts w:asciiTheme="majorHAnsi" w:hAnsiTheme="majorHAnsi"/>
+          <w:sz w:val="16"/>
+          <w:szCs w:val="16"/>
+          <w:lang w:val="en-US"/>
+        </w:rPr>
+      </w:pPr>
+      <w:r>
+        <w:rPr>
+          <w:rFonts w:asciiTheme="majorHAnsi" w:hAnsiTheme="majorHAnsi"/>
+          <w:sz w:val="16"/>
+          <w:szCs w:val="16"/>
+          <w:lang w:val="en-US"/>
+        </w:rPr>
+        <w:t>ALTER TABLE `</w:t>
+      </w:r>
+      <w:proofErr w:type="spellStart"/>
+      <w:r>
+        <w:rPr>
+          <w:rFonts w:asciiTheme="majorHAnsi" w:hAnsiTheme="majorHAnsi"/>
+          <w:sz w:val="16"/>
+          <w:szCs w:val="16"/>
+          <w:lang w:val="en-US"/>
+        </w:rPr>
+        <w:t>clipboarderlogin</w:t>
+      </w:r>
+      <w:proofErr w:type="spellEnd"/>
+      <w:r>
+        <w:rPr>
+          <w:rFonts w:asciiTheme="majorHAnsi" w:hAnsiTheme="majorHAnsi"/>
+          <w:sz w:val="16"/>
+          <w:szCs w:val="16"/>
+          <w:lang w:val="en-US"/>
+        </w:rPr>
+        <w:t>`</w:t>
+      </w:r>
+      <w:r>
+        <w:rPr>
+          <w:rFonts w:asciiTheme="majorHAnsi" w:hAnsiTheme="majorHAnsi"/>
+          <w:sz w:val="16"/>
+          <w:szCs w:val="16"/>
+          <w:lang w:val="en-US"/>
+        </w:rPr>
+        <w:br/>
+      </w:r>
+      <w:r>
+        <w:rPr>
+          <w:rFonts w:asciiTheme="majorHAnsi" w:hAnsiTheme="majorHAnsi"/>
+          <w:sz w:val="16"/>
+          <w:szCs w:val="16"/>
+          <w:lang w:val="en-US"/>
+        </w:rPr>
+        <w:t>ADD FOREIGN KEY (`UserID`) REFERENCES `clipboarderuser`(`ID`);</w:t>
+      </w:r>
+    </w:p>
+    <w:p>
+      <w:pPr>
+        <w:rPr>
+          <w:rFonts w:asciiTheme="majorHAnsi" w:hAnsiTheme="majorHAnsi"/>
+          <w:sz w:val="16"/>
+          <w:szCs w:val="16"/>
+          <w:lang w:val="en-US"/>
+        </w:rPr>
+      </w:pPr>
+      <w:r>
+        <w:rPr>
+          <w:rFonts w:asciiTheme="majorHAnsi" w:hAnsiTheme="majorHAnsi"/>
+          <w:sz w:val="16"/>
+          <w:szCs w:val="16"/>
+          <w:lang w:val="en-US"/>
         </w:rPr>
         <w:t>--</w:t>
       </w:r>
-    </w:p>
-    <w:p>
-      <w:pPr>
-        <w:rPr>
-          <w:rFonts w:asciiTheme="majorHAnsi" w:hAnsiTheme="majorHAnsi"/>
-          <w:sz w:val="16"/>
-          <w:szCs w:val="16"/>
-          <w:lang w:val="en-US"/>
-        </w:rPr>
-      </w:pPr>
-      <w:r>
-        <w:rPr>
-          <w:rFonts w:asciiTheme="majorHAnsi" w:hAnsiTheme="majorHAnsi"/>
-          <w:sz w:val="16"/>
-          <w:szCs w:val="16"/>
-          <w:lang w:val="en-US"/>
-        </w:rPr>
-        <w:t>ALTE</w:t>
-      </w:r>
-      <w:r>
-        <w:rPr>
-          <w:rFonts w:asciiTheme="majorHAnsi" w:hAnsiTheme="majorHAnsi"/>
-          <w:sz w:val="16"/>
-          <w:szCs w:val="16"/>
-          <w:lang w:val="en-US"/>
-        </w:rPr>
-        <w:t>R TABLE `clipboarderclipboards`</w:t>
-      </w:r>
-      <w:r>
-        <w:rPr>
-          <w:rFonts w:asciiTheme="majorHAnsi" w:hAnsiTheme="majorHAnsi"/>
-          <w:sz w:val="16"/>
-          <w:szCs w:val="16"/>
-          <w:lang w:val="en-US"/>
-        </w:rPr>
-        <w:br/>
-      </w:r>
-      <w:r>
-        <w:rPr>
-          <w:rFonts w:asciiTheme="majorHAnsi" w:hAnsiTheme="majorHAnsi"/>
-          <w:sz w:val="16"/>
-          <w:szCs w:val="16"/>
-          <w:lang w:val="en-US"/>
-        </w:rPr>
-        <w:t xml:space="preserve"> ADD PRIMARY KEY (`ID`);</w:t>
-      </w:r>
-    </w:p>
-    <w:p>
-      <w:pPr>
-        <w:rPr>
-          <w:rFonts w:asciiTheme="majorHAnsi" w:hAnsiTheme="majorHAnsi"/>
-          <w:sz w:val="16"/>
-          <w:szCs w:val="16"/>
-          <w:lang w:val="en-US"/>
-        </w:rPr>
-      </w:pPr>
-      <w:r>
-        <w:rPr>
-          <w:rFonts w:asciiTheme="majorHAnsi" w:hAnsiTheme="majorHAnsi"/>
-          <w:sz w:val="16"/>
-          <w:szCs w:val="16"/>
-          <w:lang w:val="en-US"/>
-        </w:rPr>
-        <w:t>ALTE</w:t>
-      </w:r>
-      <w:r>
-        <w:rPr>
-          <w:rFonts w:asciiTheme="majorHAnsi" w:hAnsiTheme="majorHAnsi"/>
-          <w:sz w:val="16"/>
-          <w:szCs w:val="16"/>
-          <w:lang w:val="en-US"/>
-        </w:rPr>
-        <w:t>R TABLE `clipboarderclipboards`</w:t>
-      </w:r>
-      <w:r>
-        <w:rPr>
-          <w:rFonts w:asciiTheme="majorHAnsi" w:hAnsiTheme="majorHAnsi"/>
-          <w:sz w:val="16"/>
-          <w:szCs w:val="16"/>
-          <w:lang w:val="en-US"/>
-        </w:rPr>
-        <w:br/>
-      </w:r>
-      <w:r>
-        <w:rPr>
-          <w:rFonts w:asciiTheme="majorHAnsi" w:hAnsiTheme="majorHAnsi"/>
-          <w:sz w:val="16"/>
-          <w:szCs w:val="16"/>
-          <w:lang w:val="en-US"/>
-        </w:rPr>
-        <w:t>ADD FOREIGN KEY (`UserID`) REFERENCES `clipboarderuser`(`ID`);</w:t>
-      </w:r>
-    </w:p>
-    <w:p>
-      <w:pPr>
-        <w:rPr>
-          <w:rFonts w:asciiTheme="majorHAnsi" w:hAnsiTheme="majorHAnsi"/>
-          <w:sz w:val="16"/>
-          <w:szCs w:val="16"/>
-          <w:lang w:val="en-US"/>
-        </w:rPr>
-      </w:pPr>
-      <w:r>
-        <w:rPr>
-          <w:rFonts w:asciiTheme="majorHAnsi" w:hAnsiTheme="majorHAnsi"/>
-          <w:sz w:val="16"/>
-          <w:szCs w:val="16"/>
-          <w:lang w:val="en-US"/>
-        </w:rPr>
+      <w:r>
+        <w:rPr>
+          <w:rFonts w:asciiTheme="majorHAnsi" w:hAnsiTheme="majorHAnsi"/>
+          <w:sz w:val="16"/>
+          <w:szCs w:val="16"/>
+          <w:lang w:val="en-US"/>
+        </w:rPr>
+        <w:br/>
+      </w:r>
+      <w:r>
+        <w:rPr>
+          <w:rFonts w:asciiTheme="majorHAnsi" w:hAnsiTheme="majorHAnsi"/>
+          <w:sz w:val="16"/>
+          <w:szCs w:val="16"/>
+          <w:lang w:val="en-US"/>
+        </w:rPr>
+        <w:t>-- AUTO_INCREMENT</w:t>
+      </w:r>
+      <w:r>
+        <w:rPr>
+          <w:rFonts w:asciiTheme="majorHAnsi" w:hAnsiTheme="majorHAnsi"/>
+          <w:sz w:val="16"/>
+          <w:szCs w:val="16"/>
+          <w:lang w:val="en-US"/>
+        </w:rPr>
+        <w:t xml:space="preserve"> </w:t>
+      </w:r>
+      <w:proofErr w:type="spellStart"/>
+      <w:r>
+        <w:rPr>
+          <w:rFonts w:asciiTheme="majorHAnsi" w:hAnsiTheme="majorHAnsi"/>
+          <w:sz w:val="16"/>
+          <w:szCs w:val="16"/>
+          <w:lang w:val="en-US"/>
+        </w:rPr>
+        <w:t>für</w:t>
+      </w:r>
+      <w:proofErr w:type="spellEnd"/>
+      <w:r>
+        <w:rPr>
+          <w:rFonts w:asciiTheme="majorHAnsi" w:hAnsiTheme="majorHAnsi"/>
+          <w:sz w:val="16"/>
+          <w:szCs w:val="16"/>
+          <w:lang w:val="en-US"/>
+        </w:rPr>
+        <w:t xml:space="preserve"> </w:t>
+      </w:r>
+      <w:proofErr w:type="spellStart"/>
+      <w:r>
+        <w:rPr>
+          <w:rFonts w:asciiTheme="majorHAnsi" w:hAnsiTheme="majorHAnsi"/>
+          <w:sz w:val="16"/>
+          <w:szCs w:val="16"/>
+          <w:lang w:val="en-US"/>
+        </w:rPr>
+        <w:t>Tabelle</w:t>
+      </w:r>
+      <w:proofErr w:type="spellEnd"/>
+      <w:r>
+        <w:rPr>
+          <w:rFonts w:asciiTheme="majorHAnsi" w:hAnsiTheme="majorHAnsi"/>
+          <w:sz w:val="16"/>
+          <w:szCs w:val="16"/>
+          <w:lang w:val="en-US"/>
+        </w:rPr>
+        <w:t xml:space="preserve"> `</w:t>
+      </w:r>
+      <w:proofErr w:type="spellStart"/>
+      <w:r>
+        <w:rPr>
+          <w:rFonts w:asciiTheme="majorHAnsi" w:hAnsiTheme="majorHAnsi"/>
+          <w:sz w:val="16"/>
+          <w:szCs w:val="16"/>
+          <w:lang w:val="en-US"/>
+        </w:rPr>
+        <w:t>clipboarderlogin</w:t>
+      </w:r>
+      <w:proofErr w:type="spellEnd"/>
+      <w:r>
+        <w:rPr>
+          <w:rFonts w:asciiTheme="majorHAnsi" w:hAnsiTheme="majorHAnsi"/>
+          <w:sz w:val="16"/>
+          <w:szCs w:val="16"/>
+          <w:lang w:val="en-US"/>
+        </w:rPr>
+        <w:t>`</w:t>
+      </w:r>
+      <w:r>
+        <w:rPr>
+          <w:rFonts w:asciiTheme="majorHAnsi" w:hAnsiTheme="majorHAnsi"/>
+          <w:sz w:val="16"/>
+          <w:szCs w:val="16"/>
+          <w:lang w:val="en-US"/>
+        </w:rPr>
+        <w:br/>
         <w:t>--</w:t>
       </w:r>
       <w:r>
@@ -2437,487 +4028,82 @@
         </w:rPr>
         <w:br/>
       </w:r>
-      <w:r>
-        <w:rPr>
-          <w:rFonts w:asciiTheme="majorHAnsi" w:hAnsiTheme="majorHAnsi"/>
-          <w:sz w:val="16"/>
-          <w:szCs w:val="16"/>
-          <w:lang w:val="en-US"/>
-        </w:rPr>
-        <w:t xml:space="preserve">-- AUTO_INCREMENT für </w:t>
-      </w:r>
-      <w:r>
-        <w:rPr>
-          <w:rFonts w:asciiTheme="majorHAnsi" w:hAnsiTheme="majorHAnsi"/>
-          <w:sz w:val="16"/>
-          <w:szCs w:val="16"/>
-          <w:lang w:val="en-US"/>
-        </w:rPr>
-        <w:t>Tabelle `clipboarderclipboards`</w:t>
-      </w:r>
-      <w:r>
-        <w:rPr>
-          <w:rFonts w:asciiTheme="majorHAnsi" w:hAnsiTheme="majorHAnsi"/>
-          <w:sz w:val="16"/>
-          <w:szCs w:val="16"/>
-          <w:lang w:val="en-US"/>
-        </w:rPr>
-        <w:br/>
-      </w:r>
-      <w:r>
-        <w:rPr>
-          <w:rFonts w:asciiTheme="majorHAnsi" w:hAnsiTheme="majorHAnsi"/>
-          <w:sz w:val="16"/>
-          <w:szCs w:val="16"/>
-          <w:lang w:val="en-US"/>
-        </w:rPr>
-        <w:t>--</w:t>
-      </w:r>
-    </w:p>
-    <w:p>
-      <w:pPr>
-        <w:rPr>
-          <w:rFonts w:asciiTheme="majorHAnsi" w:hAnsiTheme="majorHAnsi"/>
-          <w:sz w:val="16"/>
-          <w:szCs w:val="16"/>
-          <w:lang w:val="en-US"/>
-        </w:rPr>
-      </w:pPr>
-      <w:r>
-        <w:rPr>
-          <w:rFonts w:asciiTheme="majorHAnsi" w:hAnsiTheme="majorHAnsi"/>
-          <w:sz w:val="16"/>
-          <w:szCs w:val="16"/>
-          <w:lang w:val="en-US"/>
-        </w:rPr>
-        <w:t>ALTER TABLE `clipboarderclipboa</w:t>
-      </w:r>
-      <w:r>
-        <w:rPr>
-          <w:rFonts w:asciiTheme="majorHAnsi" w:hAnsiTheme="majorHAnsi"/>
-          <w:sz w:val="16"/>
-          <w:szCs w:val="16"/>
-          <w:lang w:val="en-US"/>
-        </w:rPr>
-        <w:t>rds`</w:t>
-      </w:r>
-      <w:r>
-        <w:rPr>
-          <w:rFonts w:asciiTheme="majorHAnsi" w:hAnsiTheme="majorHAnsi"/>
-          <w:sz w:val="16"/>
-          <w:szCs w:val="16"/>
-          <w:lang w:val="en-US"/>
-        </w:rPr>
-        <w:br/>
-      </w:r>
-      <w:r>
-        <w:rPr>
-          <w:rFonts w:asciiTheme="majorHAnsi" w:hAnsiTheme="majorHAnsi"/>
-          <w:sz w:val="16"/>
-          <w:szCs w:val="16"/>
-          <w:lang w:val="en-US"/>
-        </w:rPr>
-        <w:t>MODIFY `ID` int(11) NOT NULL AUTO_INCREMENT,AUTO_INCREMENT=0;</w:t>
-      </w:r>
-    </w:p>
-    <w:p>
-      <w:pPr>
-        <w:rPr>
-          <w:rFonts w:asciiTheme="majorHAnsi" w:hAnsiTheme="majorHAnsi"/>
-          <w:sz w:val="16"/>
-          <w:szCs w:val="16"/>
-          <w:lang w:val="en-US"/>
-        </w:rPr>
-      </w:pPr>
-      <w:r>
-        <w:rPr>
-          <w:rFonts w:asciiTheme="majorHAnsi" w:hAnsiTheme="majorHAnsi"/>
-          <w:sz w:val="16"/>
-          <w:szCs w:val="16"/>
-          <w:lang w:val="en-US"/>
-        </w:rPr>
-        <w:t>--</w:t>
-      </w:r>
-      <w:r>
-        <w:rPr>
-          <w:rFonts w:asciiTheme="majorHAnsi" w:hAnsiTheme="majorHAnsi"/>
-          <w:sz w:val="16"/>
-          <w:szCs w:val="16"/>
-          <w:lang w:val="en-US"/>
-        </w:rPr>
-        <w:br/>
-      </w:r>
-      <w:r>
-        <w:rPr>
-          <w:rFonts w:asciiTheme="majorHAnsi" w:hAnsiTheme="majorHAnsi"/>
-          <w:sz w:val="16"/>
-          <w:szCs w:val="16"/>
-          <w:lang w:val="en-US"/>
-        </w:rPr>
-        <w:t>-- Tabellenstruktur</w:t>
-      </w:r>
-      <w:r>
-        <w:rPr>
-          <w:rFonts w:asciiTheme="majorHAnsi" w:hAnsiTheme="majorHAnsi"/>
-          <w:sz w:val="16"/>
-          <w:szCs w:val="16"/>
-          <w:lang w:val="en-US"/>
-        </w:rPr>
-        <w:t xml:space="preserve"> für Tabelle `clipboarderlogin`</w:t>
-      </w:r>
-      <w:r>
-        <w:rPr>
-          <w:rFonts w:asciiTheme="majorHAnsi" w:hAnsiTheme="majorHAnsi"/>
-          <w:sz w:val="16"/>
-          <w:szCs w:val="16"/>
-          <w:lang w:val="en-US"/>
-        </w:rPr>
-        <w:br/>
-      </w:r>
-      <w:r>
-        <w:rPr>
-          <w:rFonts w:asciiTheme="majorHAnsi" w:hAnsiTheme="majorHAnsi"/>
-          <w:sz w:val="16"/>
-          <w:szCs w:val="16"/>
-          <w:lang w:val="en-US"/>
-        </w:rPr>
-        <w:t>--</w:t>
-      </w:r>
-    </w:p>
-    <w:p>
-      <w:pPr>
-        <w:rPr>
-          <w:rFonts w:asciiTheme="majorHAnsi" w:hAnsiTheme="majorHAnsi"/>
-          <w:sz w:val="16"/>
-          <w:szCs w:val="16"/>
-          <w:lang w:val="en-US"/>
-        </w:rPr>
-      </w:pPr>
-      <w:r>
-        <w:rPr>
-          <w:rFonts w:asciiTheme="majorHAnsi" w:hAnsiTheme="majorHAnsi"/>
-          <w:sz w:val="16"/>
-          <w:szCs w:val="16"/>
-          <w:lang w:val="en-US"/>
-        </w:rPr>
-        <w:t xml:space="preserve">CREATE TABLE IF </w:t>
-      </w:r>
-      <w:r>
-        <w:rPr>
-          <w:rFonts w:asciiTheme="majorHAnsi" w:hAnsiTheme="majorHAnsi"/>
-          <w:sz w:val="16"/>
-          <w:szCs w:val="16"/>
-          <w:lang w:val="en-US"/>
-        </w:rPr>
-        <w:t>NOT EXISTS `clipboarderlogin` (</w:t>
-      </w:r>
-      <w:r>
-        <w:rPr>
-          <w:rFonts w:asciiTheme="majorHAnsi" w:hAnsiTheme="majorHAnsi"/>
-          <w:sz w:val="16"/>
-          <w:szCs w:val="16"/>
-          <w:lang w:val="en-US"/>
-        </w:rPr>
-        <w:br/>
-        <w:t>`ID` int(11) NOT NULL,</w:t>
-      </w:r>
-      <w:r>
-        <w:rPr>
-          <w:rFonts w:asciiTheme="majorHAnsi" w:hAnsiTheme="majorHAnsi"/>
-          <w:sz w:val="16"/>
-          <w:szCs w:val="16"/>
-          <w:lang w:val="en-US"/>
-        </w:rPr>
-        <w:br/>
-        <w:t xml:space="preserve">  `UserID` int(11) NOT NULL,</w:t>
-      </w:r>
-      <w:r>
-        <w:rPr>
-          <w:rFonts w:asciiTheme="majorHAnsi" w:hAnsiTheme="majorHAnsi"/>
-          <w:sz w:val="16"/>
-          <w:szCs w:val="16"/>
-          <w:lang w:val="en-US"/>
-        </w:rPr>
-        <w:br/>
-        <w:t xml:space="preserve">  `Token` text NOT NULL,</w:t>
-      </w:r>
-      <w:r>
-        <w:rPr>
-          <w:rFonts w:asciiTheme="majorHAnsi" w:hAnsiTheme="majorHAnsi"/>
-          <w:sz w:val="16"/>
-          <w:szCs w:val="16"/>
-          <w:lang w:val="en-US"/>
-        </w:rPr>
-        <w:br/>
-      </w:r>
-      <w:r>
-        <w:rPr>
-          <w:rFonts w:asciiTheme="majorHAnsi" w:hAnsiTheme="majorHAnsi"/>
-          <w:sz w:val="16"/>
-          <w:szCs w:val="16"/>
-          <w:lang w:val="en-US"/>
-        </w:rPr>
-        <w:t xml:space="preserve">  `Crea</w:t>
-      </w:r>
-      <w:r>
-        <w:rPr>
-          <w:rFonts w:asciiTheme="majorHAnsi" w:hAnsiTheme="majorHAnsi"/>
-          <w:sz w:val="16"/>
-          <w:szCs w:val="16"/>
-          <w:lang w:val="en-US"/>
-        </w:rPr>
-        <w:t>teDate` int(11) NOT NULL</w:t>
-      </w:r>
-      <w:r>
-        <w:rPr>
-          <w:rFonts w:asciiTheme="majorHAnsi" w:hAnsiTheme="majorHAnsi"/>
-          <w:sz w:val="16"/>
-          <w:szCs w:val="16"/>
-          <w:lang w:val="en-US"/>
-        </w:rPr>
-        <w:br/>
-      </w:r>
-      <w:r>
-        <w:rPr>
-          <w:rFonts w:asciiTheme="majorHAnsi" w:hAnsiTheme="majorHAnsi"/>
-          <w:sz w:val="16"/>
-          <w:szCs w:val="16"/>
-          <w:lang w:val="en-US"/>
-        </w:rPr>
-        <w:t>) ENGINE=InnoDB AUTO_INCREMENT=0 DEFAULT CHARSET=utf8;</w:t>
-      </w:r>
-    </w:p>
-    <w:p>
-      <w:pPr>
-        <w:rPr>
-          <w:rFonts w:asciiTheme="majorHAnsi" w:hAnsiTheme="majorHAnsi"/>
-          <w:sz w:val="16"/>
-          <w:szCs w:val="16"/>
-        </w:rPr>
-      </w:pPr>
-      <w:r>
-        <w:rPr>
-          <w:rFonts w:asciiTheme="majorHAnsi" w:hAnsiTheme="majorHAnsi"/>
-          <w:sz w:val="16"/>
-          <w:szCs w:val="16"/>
-        </w:rPr>
-        <w:t>--</w:t>
-      </w:r>
-      <w:r>
-        <w:rPr>
-          <w:rFonts w:asciiTheme="majorHAnsi" w:hAnsiTheme="majorHAnsi"/>
-          <w:sz w:val="16"/>
-          <w:szCs w:val="16"/>
-        </w:rPr>
-        <w:br/>
-      </w:r>
-      <w:r>
-        <w:rPr>
-          <w:rFonts w:asciiTheme="majorHAnsi" w:hAnsiTheme="majorHAnsi"/>
-          <w:sz w:val="16"/>
-          <w:szCs w:val="16"/>
-        </w:rPr>
-        <w:t>-- Indizes für</w:t>
-      </w:r>
-      <w:r>
-        <w:rPr>
-          <w:rFonts w:asciiTheme="majorHAnsi" w:hAnsiTheme="majorHAnsi"/>
-          <w:sz w:val="16"/>
-          <w:szCs w:val="16"/>
-        </w:rPr>
-        <w:t xml:space="preserve"> die Tabelle `clipboarderlogin`</w:t>
-      </w:r>
-      <w:r>
-        <w:rPr>
-          <w:rFonts w:asciiTheme="majorHAnsi" w:hAnsiTheme="majorHAnsi"/>
-          <w:sz w:val="16"/>
-          <w:szCs w:val="16"/>
-        </w:rPr>
-        <w:br/>
-      </w:r>
-      <w:r>
-        <w:rPr>
-          <w:rFonts w:asciiTheme="majorHAnsi" w:hAnsiTheme="majorHAnsi"/>
-          <w:sz w:val="16"/>
-          <w:szCs w:val="16"/>
-        </w:rPr>
-        <w:t>--</w:t>
-      </w:r>
-    </w:p>
-    <w:p>
-      <w:pPr>
-        <w:rPr>
-          <w:rFonts w:asciiTheme="majorHAnsi" w:hAnsiTheme="majorHAnsi"/>
-          <w:sz w:val="16"/>
-          <w:szCs w:val="16"/>
-          <w:lang w:val="en-US"/>
-        </w:rPr>
-      </w:pPr>
-      <w:r>
-        <w:rPr>
-          <w:rFonts w:asciiTheme="majorHAnsi" w:hAnsiTheme="majorHAnsi"/>
-          <w:sz w:val="16"/>
-          <w:szCs w:val="16"/>
-          <w:lang w:val="en-US"/>
-        </w:rPr>
-        <w:t>ALTER TABLE `clipboarderlogin`</w:t>
-      </w:r>
-      <w:r>
-        <w:rPr>
-          <w:rFonts w:asciiTheme="majorHAnsi" w:hAnsiTheme="majorHAnsi"/>
-          <w:sz w:val="16"/>
-          <w:szCs w:val="16"/>
-          <w:lang w:val="en-US"/>
-        </w:rPr>
-        <w:br/>
-      </w:r>
-      <w:r>
-        <w:rPr>
-          <w:rFonts w:asciiTheme="majorHAnsi" w:hAnsiTheme="majorHAnsi"/>
-          <w:sz w:val="16"/>
-          <w:szCs w:val="16"/>
-          <w:lang w:val="en-US"/>
-        </w:rPr>
-        <w:t>ADD PRIMARY KEY (`ID`);</w:t>
-      </w:r>
-    </w:p>
-    <w:p>
-      <w:pPr>
-        <w:rPr>
-          <w:rFonts w:asciiTheme="majorHAnsi" w:hAnsiTheme="majorHAnsi"/>
-          <w:sz w:val="16"/>
-          <w:szCs w:val="16"/>
-          <w:lang w:val="en-US"/>
-        </w:rPr>
-      </w:pPr>
-      <w:r>
-        <w:rPr>
-          <w:rFonts w:asciiTheme="majorHAnsi" w:hAnsiTheme="majorHAnsi"/>
-          <w:sz w:val="16"/>
-          <w:szCs w:val="16"/>
-          <w:lang w:val="en-US"/>
-        </w:rPr>
-        <w:t>ALTER TABLE `clipboarderlogin`</w:t>
-      </w:r>
-      <w:r>
-        <w:rPr>
-          <w:rFonts w:asciiTheme="majorHAnsi" w:hAnsiTheme="majorHAnsi"/>
-          <w:sz w:val="16"/>
-          <w:szCs w:val="16"/>
-          <w:lang w:val="en-US"/>
-        </w:rPr>
-        <w:br/>
-      </w:r>
-      <w:r>
-        <w:rPr>
-          <w:rFonts w:asciiTheme="majorHAnsi" w:hAnsiTheme="majorHAnsi"/>
-          <w:sz w:val="16"/>
-          <w:szCs w:val="16"/>
-          <w:lang w:val="en-US"/>
-        </w:rPr>
-        <w:t>ADD FOREIGN KEY (`UserID`) REFERENCES `clipboarderuser`(`ID`);</w:t>
-      </w:r>
-    </w:p>
-    <w:p>
-      <w:pPr>
-        <w:rPr>
-          <w:rFonts w:asciiTheme="majorHAnsi" w:hAnsiTheme="majorHAnsi"/>
-          <w:sz w:val="16"/>
-          <w:szCs w:val="16"/>
-          <w:lang w:val="en-US"/>
-        </w:rPr>
-      </w:pPr>
-      <w:r>
-        <w:rPr>
-          <w:rFonts w:asciiTheme="majorHAnsi" w:hAnsiTheme="majorHAnsi"/>
-          <w:sz w:val="16"/>
-          <w:szCs w:val="16"/>
-          <w:lang w:val="en-US"/>
-        </w:rPr>
-        <w:t>--</w:t>
-      </w:r>
-      <w:r>
-        <w:rPr>
-          <w:rFonts w:asciiTheme="majorHAnsi" w:hAnsiTheme="majorHAnsi"/>
-          <w:sz w:val="16"/>
-          <w:szCs w:val="16"/>
-          <w:lang w:val="en-US"/>
-        </w:rPr>
-        <w:br/>
-      </w:r>
-      <w:r>
-        <w:rPr>
-          <w:rFonts w:asciiTheme="majorHAnsi" w:hAnsiTheme="majorHAnsi"/>
-          <w:sz w:val="16"/>
-          <w:szCs w:val="16"/>
-          <w:lang w:val="en-US"/>
-        </w:rPr>
-        <w:t>-- AUTO_INCREMENT</w:t>
-      </w:r>
-      <w:r>
-        <w:rPr>
-          <w:rFonts w:asciiTheme="majorHAnsi" w:hAnsiTheme="majorHAnsi"/>
-          <w:sz w:val="16"/>
-          <w:szCs w:val="16"/>
-          <w:lang w:val="en-US"/>
-        </w:rPr>
-        <w:t xml:space="preserve"> für Tabelle `clipboarderlogin`</w:t>
-      </w:r>
-      <w:r>
-        <w:rPr>
-          <w:rFonts w:asciiTheme="majorHAnsi" w:hAnsiTheme="majorHAnsi"/>
-          <w:sz w:val="16"/>
-          <w:szCs w:val="16"/>
-          <w:lang w:val="en-US"/>
-        </w:rPr>
-        <w:br/>
-        <w:t>--</w:t>
-      </w:r>
-      <w:r>
-        <w:rPr>
-          <w:rFonts w:asciiTheme="majorHAnsi" w:hAnsiTheme="majorHAnsi"/>
-          <w:sz w:val="16"/>
-          <w:szCs w:val="16"/>
-          <w:lang w:val="en-US"/>
-        </w:rPr>
-        <w:br/>
-      </w:r>
-    </w:p>
-    <w:p>
-      <w:pPr>
-        <w:rPr>
-          <w:rFonts w:asciiTheme="majorHAnsi" w:hAnsiTheme="majorHAnsi"/>
-          <w:sz w:val="16"/>
-          <w:szCs w:val="16"/>
-          <w:lang w:val="en-US"/>
-        </w:rPr>
-      </w:pPr>
-      <w:r>
-        <w:rPr>
-          <w:rFonts w:asciiTheme="majorHAnsi" w:hAnsiTheme="majorHAnsi"/>
-          <w:sz w:val="16"/>
-          <w:szCs w:val="16"/>
-          <w:lang w:val="en-US"/>
-        </w:rPr>
-        <w:t>ALTER TABLE `clipboarderlogin`</w:t>
-      </w:r>
-      <w:r>
-        <w:rPr>
-          <w:rFonts w:asciiTheme="majorHAnsi" w:hAnsiTheme="majorHAnsi"/>
-          <w:sz w:val="16"/>
-          <w:szCs w:val="16"/>
-          <w:lang w:val="en-US"/>
-        </w:rPr>
-        <w:br/>
-      </w:r>
-      <w:r>
-        <w:rPr>
-          <w:rFonts w:asciiTheme="majorHAnsi" w:hAnsiTheme="majorHAnsi"/>
-          <w:sz w:val="16"/>
-          <w:szCs w:val="16"/>
-          <w:lang w:val="en-US"/>
-        </w:rPr>
-        <w:t>MODIFY `ID` int(11) NOT NULL AUTO_INCREMENT,AUTO_INCREMENT=0;</w:t>
+    </w:p>
+    <w:p>
+      <w:pPr>
+        <w:rPr>
+          <w:rFonts w:asciiTheme="majorHAnsi" w:hAnsiTheme="majorHAnsi"/>
+          <w:sz w:val="16"/>
+          <w:szCs w:val="16"/>
+          <w:lang w:val="en-US"/>
+        </w:rPr>
+      </w:pPr>
+      <w:r>
+        <w:rPr>
+          <w:rFonts w:asciiTheme="majorHAnsi" w:hAnsiTheme="majorHAnsi"/>
+          <w:sz w:val="16"/>
+          <w:szCs w:val="16"/>
+          <w:lang w:val="en-US"/>
+        </w:rPr>
+        <w:t>ALTER TABLE `</w:t>
+      </w:r>
+      <w:proofErr w:type="spellStart"/>
+      <w:r>
+        <w:rPr>
+          <w:rFonts w:asciiTheme="majorHAnsi" w:hAnsiTheme="majorHAnsi"/>
+          <w:sz w:val="16"/>
+          <w:szCs w:val="16"/>
+          <w:lang w:val="en-US"/>
+        </w:rPr>
+        <w:t>clipboarderlogin</w:t>
+      </w:r>
+      <w:proofErr w:type="spellEnd"/>
+      <w:r>
+        <w:rPr>
+          <w:rFonts w:asciiTheme="majorHAnsi" w:hAnsiTheme="majorHAnsi"/>
+          <w:sz w:val="16"/>
+          <w:szCs w:val="16"/>
+          <w:lang w:val="en-US"/>
+        </w:rPr>
+        <w:t>`</w:t>
+      </w:r>
+      <w:r>
+        <w:rPr>
+          <w:rFonts w:asciiTheme="majorHAnsi" w:hAnsiTheme="majorHAnsi"/>
+          <w:sz w:val="16"/>
+          <w:szCs w:val="16"/>
+          <w:lang w:val="en-US"/>
+        </w:rPr>
+        <w:br/>
+      </w:r>
+      <w:r>
+        <w:rPr>
+          <w:rFonts w:asciiTheme="majorHAnsi" w:hAnsiTheme="majorHAnsi"/>
+          <w:sz w:val="16"/>
+          <w:szCs w:val="16"/>
+          <w:lang w:val="en-US"/>
+        </w:rPr>
+        <w:t xml:space="preserve">MODIFY `ID` </w:t>
+      </w:r>
+      <w:proofErr w:type="gramStart"/>
+      <w:r>
+        <w:rPr>
+          <w:rFonts w:asciiTheme="majorHAnsi" w:hAnsiTheme="majorHAnsi"/>
+          <w:sz w:val="16"/>
+          <w:szCs w:val="16"/>
+          <w:lang w:val="en-US"/>
+        </w:rPr>
+        <w:t>int(</w:t>
+      </w:r>
+      <w:proofErr w:type="gramEnd"/>
+      <w:r>
+        <w:rPr>
+          <w:rFonts w:asciiTheme="majorHAnsi" w:hAnsiTheme="majorHAnsi"/>
+          <w:sz w:val="16"/>
+          <w:szCs w:val="16"/>
+          <w:lang w:val="en-US"/>
+        </w:rPr>
+        <w:t>11) NOT NULL AUTO_INCREMENT,AUTO_INCREMENT=0;</w:t>
       </w:r>
     </w:p>
     <w:sectPr>

</xml_diff>

<commit_message>
zwischenstand Registierung Technisch fertig
</commit_message>
<xml_diff>
--- a/documentation/DokumentationVS.docx
+++ b/documentation/DokumentationVS.docx
@@ -582,13 +582,16 @@
       <w:r>
         <w:t xml:space="preserve">nur der Token und die </w:t>
       </w:r>
-      <w:proofErr w:type="spellStart"/>
-      <w:r>
-        <w:t>Email</w:t>
-      </w:r>
-      <w:proofErr w:type="spellEnd"/>
-      <w:r>
-        <w:t xml:space="preserve"> benötigt wird vollkommend ausreichend.</w:t>
+      <w:proofErr w:type="gramStart"/>
+      <w:r>
+        <w:t xml:space="preserve">E-Mail </w:t>
+      </w:r>
+      <w:r>
+        <w:t xml:space="preserve"> benötigt</w:t>
+      </w:r>
+      <w:proofErr w:type="gramEnd"/>
+      <w:r>
+        <w:t xml:space="preserve"> wird vollkommend ausreichend.</w:t>
       </w:r>
       <w:r>
         <w:br/>
@@ -598,7 +601,7 @@
         <w:t>Des Weiteren können bei dieser Methode die Parameter in der URL mitgegeben werden, was es auch ermöglicht in der Aktivierungs-</w:t>
       </w:r>
       <w:r>
-        <w:t>Email</w:t>
+        <w:t xml:space="preserve">E-Mail </w:t>
       </w:r>
       <w:r>
         <w:t xml:space="preserve"> </w:t>
@@ -750,7 +753,7 @@
         <w:t xml:space="preserve">verwenden wir um den Benutzer in den </w:t>
       </w:r>
       <w:r>
-        <w:t>Email</w:t>
+        <w:t xml:space="preserve">E-Mail </w:t>
       </w:r>
       <w:r>
         <w:t xml:space="preserve">s persönlich anzusprechen. </w:t>
@@ -1267,12 +1270,8 @@
       <w:pPr>
         <w:pStyle w:val="berschrift2"/>
       </w:pPr>
-    </w:p>
-    <w:p>
-      <w:pPr>
-        <w:pStyle w:val="berschrift2"/>
-      </w:pPr>
-      <w:r>
+      <w:r>
+        <w:lastRenderedPageBreak/>
         <w:t>Client</w:t>
       </w:r>
     </w:p>
@@ -1316,13 +1315,7 @@
         <w:t>Java Development Kit</w:t>
       </w:r>
       <w:r>
-        <w:t xml:space="preserve"> (JDK) zum Entwickelten von Anwendungen </w:t>
-      </w:r>
-      <w:r>
-        <w:t>beziehbar von:</w:t>
-      </w:r>
-      <w:r>
-        <w:t xml:space="preserve"> </w:t>
+        <w:t xml:space="preserve"> (JDK) zum Entwickelten von Anwendungen beziehbar von: </w:t>
       </w:r>
       <w:hyperlink r:id="rId7" w:history="1">
         <w:r>
@@ -1500,6 +1493,9 @@
         <w:br/>
       </w:r>
       <w:r>
+        <w:br/>
+      </w:r>
+      <w:r>
         <w:t xml:space="preserve">Um den Service „Clipboarder“ nutzen zu können, benötigt der Nutzer ein Benutzerkonto. </w:t>
       </w:r>
       <w:r>
@@ -1518,7 +1514,7 @@
         <w:t xml:space="preserve">Um zu dem Registrierungsformular zu gelangen müssen Sie im „Account“-Menü auf den Button „Register“ klicken. Das Registrierungsformular öffnet sich. Tragen Sie hier Ihren Vornamen und Ihre </w:t>
       </w:r>
       <w:r>
-        <w:t>Email</w:t>
+        <w:t xml:space="preserve">E-Mail </w:t>
       </w:r>
       <w:r>
         <w:t xml:space="preserve">-Adresse ein. Vergeben Sie außerdem ein sicheres Passwort um Ihren Account zu schützen. Mit dem Klick auf „Register“ schließen Sie den Vorgang ab. </w:t>
@@ -1527,11 +1523,9 @@
         <w:br/>
         <w:t xml:space="preserve">Eine </w:t>
       </w:r>
-      <w:proofErr w:type="spellStart"/>
-      <w:r>
-        <w:t>Email</w:t>
-      </w:r>
-      <w:proofErr w:type="spellEnd"/>
+      <w:r>
+        <w:t>E-Mail</w:t>
+      </w:r>
       <w:r>
         <w:t xml:space="preserve"> mit dem Aktivierungs-Token wird an ihr hinterlegtes Postfach gesendet und eine Bestätigung mit der Meldung „Check </w:t>
       </w:r>
@@ -1583,6 +1577,123 @@
         <w:lastRenderedPageBreak/>
         <w:t>Technisch</w:t>
       </w:r>
+      <w:r>
+        <w:br/>
+      </w:r>
+    </w:p>
+    <w:p>
+      <w:r>
+        <w:t xml:space="preserve">Durch den Klick auf </w:t>
+      </w:r>
+      <w:r>
+        <w:t>„Register“</w:t>
+      </w:r>
+      <w:r>
+        <w:t xml:space="preserve"> wird ein http-POST-Request zusammen gebaut.</w:t>
+      </w:r>
+      <w:r>
+        <w:br/>
+        <w:t>Dabei wird aus der Konfigurationsdatei („</w:t>
+      </w:r>
+      <w:proofErr w:type="spellStart"/>
+      <w:proofErr w:type="gramStart"/>
+      <w:r>
+        <w:t>config.properties</w:t>
+      </w:r>
+      <w:proofErr w:type="spellEnd"/>
+      <w:proofErr w:type="gramEnd"/>
+      <w:r>
+        <w:t>“ )</w:t>
+      </w:r>
+      <w:r>
+        <w:t xml:space="preserve"> der Hauptpfad („</w:t>
+      </w:r>
+      <w:proofErr w:type="spellStart"/>
+      <w:r>
+        <w:t>globalurl</w:t>
+      </w:r>
+      <w:proofErr w:type="spellEnd"/>
+      <w:r>
+        <w:t xml:space="preserve">“) geladen, in dem sich die PHP-Skripte befinden. Wir liefern es mit der der Voreinstellung aus, </w:t>
+      </w:r>
+      <w:r>
+        <w:t xml:space="preserve">so dass der Pfad zu unserem Server von Strato zeigt. Wenn Sie einen lokalen Test ausführen wollen, </w:t>
+      </w:r>
+      <w:r>
+        <w:t>ändern</w:t>
+      </w:r>
+      <w:r>
+        <w:t xml:space="preserve"> sie den Wert der </w:t>
+      </w:r>
+      <w:r>
+        <w:t>„</w:t>
+      </w:r>
+      <w:proofErr w:type="spellStart"/>
+      <w:r>
+        <w:t>globalurl</w:t>
+      </w:r>
+      <w:proofErr w:type="spellEnd"/>
+      <w:r>
+        <w:t>“</w:t>
+      </w:r>
+      <w:r>
+        <w:t xml:space="preserve"> zum Beispiel auf </w:t>
+      </w:r>
+      <w:hyperlink r:id="rId8" w:history="1">
+        <w:r>
+          <w:rPr>
+            <w:rStyle w:val="Hyperlink"/>
+          </w:rPr>
+          <w:t>http://localhost/ Clipboarder/</w:t>
+        </w:r>
+      </w:hyperlink>
+      <w:r>
+        <w:t xml:space="preserve">. Bei der Registrierungsfunktion wird dieser Pfad um </w:t>
+      </w:r>
+      <w:r>
+        <w:t>die eigentliche Datei „</w:t>
+      </w:r>
+      <w:proofErr w:type="spellStart"/>
+      <w:r>
+        <w:t>register.inc.php</w:t>
+      </w:r>
+      <w:proofErr w:type="spellEnd"/>
+      <w:r>
+        <w:t xml:space="preserve">“ erweitert. </w:t>
+      </w:r>
+      <w:r>
+        <w:t xml:space="preserve">Um die Informationen, die der Nutzer in das Formular der Desktop-Anwendung eingetragen an das PHP-Skript zu übermitteln zu können, müssen sie vor dem Absenden des Request eingebunden werden. </w:t>
+      </w:r>
+      <w:r>
+        <w:t>Anschließend</w:t>
+      </w:r>
+      <w:r>
+        <w:t xml:space="preserve"> müssen die </w:t>
+      </w:r>
+      <w:r>
+        <w:t xml:space="preserve">Informationen </w:t>
+      </w:r>
+      <w:r>
+        <w:t xml:space="preserve">zu UTF8 Kodiert werden, da auch das Encoding auf dem Server sowie der Datenbank </w:t>
+      </w:r>
+      <w:r>
+        <w:t>diesen Zeichensatz</w:t>
+      </w:r>
+      <w:r>
+        <w:t xml:space="preserve"> </w:t>
+      </w:r>
+      <w:r>
+        <w:t xml:space="preserve">verwendet. Ist </w:t>
+      </w:r>
+      <w:r>
+        <w:t>dies</w:t>
+      </w:r>
+      <w:r>
+        <w:t xml:space="preserve"> geschehen erfolgt de</w:t>
+      </w:r>
+      <w:r>
+        <w:t xml:space="preserve">r eigentliche verbindungsaufbau. </w:t>
+      </w:r>
     </w:p>
     <w:p>
       <w:r>
@@ -1598,10 +1709,47 @@
         <w:t xml:space="preserve"> und </w:t>
       </w:r>
       <w:r>
-        <w:t xml:space="preserve">überprüft zunächst ob Ihre eingetragene </w:t>
-      </w:r>
-      <w:r>
-        <w:t>Email</w:t>
+        <w:t xml:space="preserve">überprüft zunächst </w:t>
+      </w:r>
+      <w:r>
+        <w:t>ob die Parameter „</w:t>
+      </w:r>
+      <w:proofErr w:type="spellStart"/>
+      <w:r>
+        <w:t>password</w:t>
+      </w:r>
+      <w:proofErr w:type="spellEnd"/>
+      <w:r>
+        <w:t>“, „</w:t>
+      </w:r>
+      <w:proofErr w:type="spellStart"/>
+      <w:r>
+        <w:t>username</w:t>
+      </w:r>
+      <w:proofErr w:type="spellEnd"/>
+      <w:r>
+        <w:t>“ und „</w:t>
+      </w:r>
+      <w:r>
+        <w:t>email</w:t>
+      </w:r>
+      <w:r>
+        <w:t xml:space="preserve">“ übermittelt wurden sind. Ist das der Fall, erfolgt im zweiten Schritt eine Überprüfung </w:t>
+      </w:r>
+      <w:r>
+        <w:t xml:space="preserve">ob Ihre </w:t>
+      </w:r>
+      <w:r>
+        <w:t>angegebene</w:t>
+      </w:r>
+      <w:r>
+        <w:t xml:space="preserve"> </w:t>
+      </w:r>
+      <w:r>
+        <w:t>E-</w:t>
+      </w:r>
+      <w:r>
+        <w:t>Mail</w:t>
       </w:r>
       <w:r>
         <w:t>-Adresse bereits in dem System existiert. Wenn dies nicht der Fall ist, wird ein</w:t>
@@ -1618,6 +1766,8 @@
       <w:r>
         <w:t>:</w:t>
       </w:r>
+      <w:bookmarkStart w:id="0" w:name="_GoBack"/>
+      <w:bookmarkEnd w:id="0"/>
     </w:p>
     <w:p>
       <w:r>
@@ -1643,7 +1793,9 @@
       </w:r>
       <w:r>
         <w:br/>
-        <w:t>Email</w:t>
+      </w:r>
+      <w:r>
+        <w:t xml:space="preserve">E-Mail </w:t>
       </w:r>
       <w:r>
         <w:tab/>
@@ -1659,10 +1811,10 @@
         <w:t xml:space="preserve"> </w:t>
       </w:r>
       <w:r>
-        <w:t>Em</w:t>
-      </w:r>
-      <w:r>
-        <w:t>ail-A</w:t>
+        <w:t xml:space="preserve">E-Mail </w:t>
+      </w:r>
+      <w:r>
+        <w:t>-A</w:t>
       </w:r>
       <w:r>
         <w:t>dresse</w:t>
@@ -1683,13 +1835,7 @@
       </w:r>
       <w:r>
         <w:tab/>
-        <w:t xml:space="preserve">Ihr </w:t>
-      </w:r>
-      <w:r>
-        <w:t>eingetragene</w:t>
-      </w:r>
-      <w:r>
-        <w:t xml:space="preserve">s Passwort wird mit dem </w:t>
+        <w:t xml:space="preserve">Ihr eingetragenes Passwort wird mit dem </w:t>
       </w:r>
       <w:r>
         <w:t>CRYPT_BLOWFISH-Algorithmus</w:t>
@@ -1733,26 +1879,159 @@
       <w:r>
         <w:tab/>
       </w:r>
+      <w:r>
+        <w:t>Eine zufällige sechsstellige Zahl</w:t>
+      </w:r>
+    </w:p>
+    <w:p>
+      <w:r>
+        <w:t xml:space="preserve">Konnte der Datensatz erstellt werden wird an die angegebene </w:t>
+      </w:r>
+      <w:r>
+        <w:t>E-Mail</w:t>
+      </w:r>
+      <w:r>
+        <w:t xml:space="preserve">-Adresse eine </w:t>
+      </w:r>
+      <w:r>
+        <w:t xml:space="preserve">E-Mail </w:t>
+      </w:r>
+      <w:r>
+        <w:t>gesendet, die den Aktivierungstoken, den Sie benötigen um sich zu verifizieren enthält</w:t>
+      </w:r>
+      <w:r>
+        <w:t>.</w:t>
+      </w:r>
+    </w:p>
+    <w:p/>
+    <w:p>
+      <w:pPr>
+        <w:pStyle w:val="berschrift2"/>
+        <w:rPr>
+          <w:sz w:val="28"/>
+        </w:rPr>
+      </w:pPr>
+      <w:r>
+        <w:rPr>
+          <w:sz w:val="28"/>
+        </w:rPr>
+        <w:t>Aktivierung</w:t>
+      </w:r>
+      <w:r>
+        <w:rPr>
+          <w:sz w:val="28"/>
+        </w:rPr>
+        <w:br/>
+      </w:r>
+    </w:p>
+    <w:p>
+      <w:r>
+        <w:t xml:space="preserve">Die zu aktivierende </w:t>
+      </w:r>
+      <w:r>
+        <w:t xml:space="preserve">E-Mail </w:t>
+      </w:r>
+      <w:r>
+        <w:t>-Adresse</w:t>
+      </w:r>
+      <w:r>
+        <w:t xml:space="preserve"> wird </w:t>
+      </w:r>
+      <w:r>
+        <w:t xml:space="preserve">aus dem Registrierungsformular </w:t>
+      </w:r>
+      <w:r>
+        <w:t xml:space="preserve">an </w:t>
+      </w:r>
+      <w:r>
+        <w:t>Aktivierungsf</w:t>
+      </w:r>
+      <w:r>
+        <w:t>ormular übergeben, Sie müssen Sie nicht erneut eintragen.</w:t>
+      </w:r>
+      <w:r>
+        <w:t xml:space="preserve"> Überprüfen Sie ihr </w:t>
+      </w:r>
+      <w:r>
+        <w:t xml:space="preserve">E-Mail </w:t>
+      </w:r>
+      <w:r>
+        <w:t xml:space="preserve">-Postfach. In der </w:t>
+      </w:r>
+      <w:r>
+        <w:t xml:space="preserve">E-Mail </w:t>
+      </w:r>
+      <w:r>
+        <w:t>mit dem Betreff „Deine Clipboarder-Aktivierung“ finden Sie den Aktivierungstoken. Tragen Sie diesen sechsstelligen Schlüssel in die Desktopanwendung unter dem Feld „Token“ ein.</w:t>
+      </w:r>
+      <w:r>
+        <w:br/>
+        <w:t>Um den Vorgang abzuschließen klicken sie Im Anschluss auf „Activate“.</w:t>
+      </w:r>
+      <w:r>
+        <w:br/>
+        <w:t xml:space="preserve">Der von Ihnen Token eingetragene Token wird nun überprüft, stimmt er mit dem von uns erstellen Token überein, wird ihr Account aktiviert. Eine </w:t>
+      </w:r>
+      <w:r>
+        <w:t xml:space="preserve">Bestätigung mit der Meldung </w:t>
+      </w:r>
+      <w:r>
+        <w:t>„</w:t>
+      </w:r>
+      <w:proofErr w:type="spellStart"/>
+      <w:r>
+        <w:t>Succsessfully</w:t>
+      </w:r>
+      <w:proofErr w:type="spellEnd"/>
+      <w:r>
+        <w:t xml:space="preserve"> </w:t>
+      </w:r>
+      <w:proofErr w:type="spellStart"/>
+      <w:r>
+        <w:t>activated</w:t>
+      </w:r>
+      <w:proofErr w:type="spellEnd"/>
+      <w:r>
+        <w:t>“ taucht auf.</w:t>
+      </w:r>
+      <w:r>
+        <w:t xml:space="preserve"> Ihre </w:t>
+      </w:r>
+      <w:r>
+        <w:t xml:space="preserve">E-Mail </w:t>
+      </w:r>
+      <w:r>
+        <w:t xml:space="preserve">-Adresse ist nun bei uns verifiziert, Sie erhalten nun eine </w:t>
+      </w:r>
       <w:proofErr w:type="gramStart"/>
       <w:r>
-        <w:t>Ein zufällige sechsstellige Zahl</w:t>
+        <w:t xml:space="preserve">E-Mail </w:t>
+      </w:r>
+      <w:r>
+        <w:t xml:space="preserve"> mit</w:t>
       </w:r>
       <w:proofErr w:type="gramEnd"/>
-    </w:p>
-    <w:p>
-      <w:r>
-        <w:t xml:space="preserve">Konnte der Datensatz erstellt werden wird an die angegebene Email-Adresse eine </w:t>
-      </w:r>
-      <w:proofErr w:type="spellStart"/>
-      <w:r>
-        <w:t>Email</w:t>
-      </w:r>
-      <w:proofErr w:type="spellEnd"/>
-      <w:r>
-        <w:t xml:space="preserve"> gesendet</w:t>
-      </w:r>
-      <w:r>
-        <w:t>.</w:t>
+      <w:r>
+        <w:t xml:space="preserve"> dem wir Sie herzlich bei unserem Service Begrüßen. </w:t>
+      </w:r>
+      <w:r>
+        <w:lastRenderedPageBreak/>
+        <w:t xml:space="preserve">Bestätigen Sie </w:t>
+      </w:r>
+      <w:r>
+        <w:t>die Meldung in der Anwendung</w:t>
+      </w:r>
+      <w:r>
+        <w:t xml:space="preserve"> und fahren Sie mit dem </w:t>
+      </w:r>
+      <w:r>
+        <w:t xml:space="preserve">Gliederungspunkt </w:t>
+      </w:r>
+      <w:r>
+        <w:t>„Login“ fort.</w:t>
+      </w:r>
+      <w:r>
+        <w:br/>
       </w:r>
     </w:p>
     <w:p>
@@ -1766,7 +2045,7 @@
         <w:rPr>
           <w:sz w:val="28"/>
         </w:rPr>
-        <w:t>Aktivierung</w:t>
+        <w:t>Login</w:t>
       </w:r>
     </w:p>
     <w:p>
@@ -1779,144 +2058,16 @@
     </w:p>
     <w:p>
       <w:r>
-        <w:t xml:space="preserve">Die zu aktivierende </w:t>
-      </w:r>
-      <w:r>
-        <w:t>Email</w:t>
-      </w:r>
-      <w:r>
-        <w:t>-Adresse</w:t>
-      </w:r>
-      <w:r>
-        <w:t xml:space="preserve"> wird </w:t>
-      </w:r>
-      <w:r>
-        <w:t xml:space="preserve">aus dem Registrierungsformular </w:t>
-      </w:r>
-      <w:r>
-        <w:t xml:space="preserve">an </w:t>
-      </w:r>
-      <w:r>
-        <w:t>Aktivierungsf</w:t>
-      </w:r>
-      <w:r>
-        <w:t>ormular übergeben, Sie müssen Sie nicht erneut eintragen.</w:t>
-      </w:r>
-      <w:r>
-        <w:t xml:space="preserve"> Überprüfen Sie ihr </w:t>
-      </w:r>
-      <w:r>
-        <w:t>Email</w:t>
-      </w:r>
-      <w:r>
-        <w:t xml:space="preserve">-Postfach. In der </w:t>
-      </w:r>
-      <w:r>
-        <w:t>Email</w:t>
-      </w:r>
-      <w:r>
-        <w:t xml:space="preserve"> mit dem Betreff „Deine Clipboarder-Aktivierung“ finden Sie den Aktivierungstoken. Tragen Sie diesen sechsstelligen Schlüssel in die Desktopanwendung unter dem Feld „Token“ ein.</w:t>
-      </w:r>
-      <w:r>
-        <w:br/>
-        <w:t>Um den Vorgang abzuschließen klicken sie Im Anschluss auf „Activate“.</w:t>
-      </w:r>
-      <w:r>
-        <w:br/>
-        <w:t xml:space="preserve">Der von Ihnen Token eingetragene Token wird nun überprüft, stimmt er mit dem von uns erstellen Token überein, wird ihr Account aktiviert. Eine </w:t>
-      </w:r>
-      <w:r>
-        <w:t xml:space="preserve">Bestätigung mit der Meldung </w:t>
+        <w:t xml:space="preserve">Direkt beim Starten der Java-Anwendung öffnet sich das „Account“-Menü, sofern Sie sich nicht bereits zu einem früheren Zeitpunkt in der Anwendung angemeldet </w:t>
+      </w:r>
+      <w:r>
+        <w:t xml:space="preserve">und die Option </w:t>
       </w:r>
       <w:r>
         <w:t>„</w:t>
       </w:r>
       <w:proofErr w:type="spellStart"/>
       <w:r>
-        <w:t>Succsessfully</w:t>
-      </w:r>
-      <w:proofErr w:type="spellEnd"/>
-      <w:r>
-        <w:t xml:space="preserve"> </w:t>
-      </w:r>
-      <w:proofErr w:type="spellStart"/>
-      <w:r>
-        <w:t>activated</w:t>
-      </w:r>
-      <w:proofErr w:type="spellEnd"/>
-      <w:r>
-        <w:t>“ taucht auf.</w:t>
-      </w:r>
-      <w:r>
-        <w:t xml:space="preserve"> Ihre </w:t>
-      </w:r>
-      <w:r>
-        <w:t>Email</w:t>
-      </w:r>
-      <w:r>
-        <w:t xml:space="preserve">-Adresse ist nun bei uns verifiziert, Sie erhalten nun eine </w:t>
-      </w:r>
-      <w:proofErr w:type="spellStart"/>
-      <w:r>
-        <w:t>Email</w:t>
-      </w:r>
-      <w:proofErr w:type="spellEnd"/>
-      <w:r>
-        <w:t xml:space="preserve"> mit dem wir Sie herzlich bei unserem Service Begrüßen. </w:t>
-      </w:r>
-      <w:r>
-        <w:t xml:space="preserve">Bestätigen Sie </w:t>
-      </w:r>
-      <w:r>
-        <w:t>die Meldung in der Anwendung</w:t>
-      </w:r>
-      <w:r>
-        <w:t xml:space="preserve"> und fahren Sie mit dem </w:t>
-      </w:r>
-      <w:r>
-        <w:t xml:space="preserve">Gliederungspunkt </w:t>
-      </w:r>
-      <w:r>
-        <w:t>„Login“ fort.</w:t>
-      </w:r>
-      <w:r>
-        <w:br/>
-      </w:r>
-    </w:p>
-    <w:p>
-      <w:pPr>
-        <w:pStyle w:val="berschrift2"/>
-        <w:rPr>
-          <w:sz w:val="28"/>
-        </w:rPr>
-      </w:pPr>
-      <w:r>
-        <w:rPr>
-          <w:sz w:val="28"/>
-        </w:rPr>
-        <w:t>Login</w:t>
-      </w:r>
-    </w:p>
-    <w:p>
-      <w:pPr>
-        <w:rPr>
-          <w:rFonts w:asciiTheme="majorHAnsi" w:hAnsiTheme="majorHAnsi"/>
-          <w:sz w:val="24"/>
-        </w:rPr>
-      </w:pPr>
-    </w:p>
-    <w:p>
-      <w:r>
-        <w:t xml:space="preserve">Direkt beim Starten der Java-Anwendung öffnet sich das „Account“-Menü, sofern Sie sich nicht bereits zu einem früheren Zeitpunkt in der Anwendung angemeldet </w:t>
-      </w:r>
-      <w:r>
-        <w:t xml:space="preserve">und die Option </w:t>
-      </w:r>
-      <w:r>
-        <w:t>„</w:t>
-      </w:r>
-      <w:proofErr w:type="spellStart"/>
-      <w:r>
         <w:t>Remember</w:t>
       </w:r>
       <w:proofErr w:type="spellEnd"/>
@@ -1929,7 +2080,7 @@
         <w:t xml:space="preserve">Tragen Sie ihre </w:t>
       </w:r>
       <w:r>
-        <w:t>Email</w:t>
+        <w:t xml:space="preserve">E-Mail </w:t>
       </w:r>
       <w:r>
         <w:t>-Adresse und ihr Passwort, was Sie bei der Registrierung vergeben haben ein.</w:t>
@@ -1958,11 +2109,7 @@
         <w:t>-</w:t>
       </w:r>
       <w:r>
-        <w:t xml:space="preserve">Menü geleitet. Dort sehen Sie eine Liste mit letzten fünfzig Einträgen. Sollten </w:t>
-      </w:r>
-      <w:r>
-        <w:lastRenderedPageBreak/>
-        <w:t xml:space="preserve">Sie sich zum </w:t>
+        <w:t xml:space="preserve">Menü geleitet. Dort sehen Sie eine Liste mit letzten fünfzig Einträgen. Sollten Sie sich zum </w:t>
       </w:r>
       <w:r>
         <w:t>e</w:t>
@@ -2138,6 +2285,7 @@
         <w:pStyle w:val="berschrift2"/>
       </w:pPr>
       <w:r>
+        <w:lastRenderedPageBreak/>
         <w:t>Einführen einer Blacklist</w:t>
       </w:r>
     </w:p>
@@ -2163,45 +2311,732 @@
     <w:p/>
     <w:p/>
     <w:p/>
-    <w:p>
-      <w:bookmarkStart w:id="0" w:name="_GoBack"/>
-      <w:bookmarkEnd w:id="0"/>
-    </w:p>
     <w:p/>
+    <w:p/>
     <w:p>
       <w:pPr>
         <w:pStyle w:val="berschrift1"/>
       </w:pPr>
       <w:r>
+        <w:t>Anhang</w:t>
+      </w:r>
+    </w:p>
+    <w:p/>
+    <w:p>
+      <w:pPr>
+        <w:pStyle w:val="berschrift2"/>
+      </w:pPr>
+      <w:r>
+        <w:t>SQL</w:t>
+      </w:r>
+    </w:p>
+    <w:p/>
+    <w:p>
+      <w:pPr>
+        <w:rPr>
+          <w:rFonts w:asciiTheme="majorHAnsi" w:hAnsiTheme="majorHAnsi"/>
+          <w:sz w:val="16"/>
+          <w:szCs w:val="16"/>
+        </w:rPr>
+      </w:pPr>
+      <w:r>
+        <w:rPr>
+          <w:rFonts w:asciiTheme="majorHAnsi" w:hAnsiTheme="majorHAnsi"/>
+          <w:sz w:val="16"/>
+          <w:szCs w:val="16"/>
+        </w:rPr>
+        <w:t>--</w:t>
+      </w:r>
+      <w:r>
+        <w:rPr>
+          <w:rFonts w:asciiTheme="majorHAnsi" w:hAnsiTheme="majorHAnsi"/>
+          <w:sz w:val="16"/>
+          <w:szCs w:val="16"/>
+        </w:rPr>
+        <w:br/>
+        <w:t>-- Tabellenstruktur für Tabelle `clipboarderuser`</w:t>
+      </w:r>
+      <w:r>
+        <w:rPr>
+          <w:rFonts w:asciiTheme="majorHAnsi" w:hAnsiTheme="majorHAnsi"/>
+          <w:sz w:val="16"/>
+          <w:szCs w:val="16"/>
+        </w:rPr>
+        <w:br/>
+        <w:t>--</w:t>
+      </w:r>
+    </w:p>
+    <w:p>
+      <w:pPr>
+        <w:rPr>
+          <w:rFonts w:asciiTheme="majorHAnsi" w:hAnsiTheme="majorHAnsi"/>
+          <w:sz w:val="16"/>
+          <w:szCs w:val="16"/>
+          <w:lang w:val="en-US"/>
+        </w:rPr>
+      </w:pPr>
+      <w:r>
+        <w:rPr>
+          <w:rFonts w:asciiTheme="majorHAnsi" w:hAnsiTheme="majorHAnsi"/>
+          <w:sz w:val="16"/>
+          <w:szCs w:val="16"/>
+          <w:lang w:val="en-US"/>
+        </w:rPr>
+        <w:t>CREATE TABLE IF NOT EXISTS `clipboarderuser` (</w:t>
+      </w:r>
+      <w:r>
+        <w:rPr>
+          <w:rFonts w:asciiTheme="majorHAnsi" w:hAnsiTheme="majorHAnsi"/>
+          <w:sz w:val="16"/>
+          <w:szCs w:val="16"/>
+          <w:lang w:val="en-US"/>
+        </w:rPr>
+        <w:br/>
+        <w:t xml:space="preserve">`ID` </w:t>
+      </w:r>
+      <w:proofErr w:type="gramStart"/>
+      <w:r>
+        <w:rPr>
+          <w:rFonts w:asciiTheme="majorHAnsi" w:hAnsiTheme="majorHAnsi"/>
+          <w:sz w:val="16"/>
+          <w:szCs w:val="16"/>
+          <w:lang w:val="en-US"/>
+        </w:rPr>
+        <w:t>int(</w:t>
+      </w:r>
+      <w:proofErr w:type="gramEnd"/>
+      <w:r>
+        <w:rPr>
+          <w:rFonts w:asciiTheme="majorHAnsi" w:hAnsiTheme="majorHAnsi"/>
+          <w:sz w:val="16"/>
+          <w:szCs w:val="16"/>
+          <w:lang w:val="en-US"/>
+        </w:rPr>
+        <w:t>11) NOT NULL,</w:t>
+      </w:r>
+      <w:r>
+        <w:rPr>
+          <w:rFonts w:asciiTheme="majorHAnsi" w:hAnsiTheme="majorHAnsi"/>
+          <w:sz w:val="16"/>
+          <w:szCs w:val="16"/>
+          <w:lang w:val="en-US"/>
+        </w:rPr>
+        <w:br/>
+        <w:t xml:space="preserve">  `</w:t>
+      </w:r>
+      <w:proofErr w:type="spellStart"/>
+      <w:r>
+        <w:rPr>
+          <w:rFonts w:asciiTheme="majorHAnsi" w:hAnsiTheme="majorHAnsi"/>
+          <w:sz w:val="16"/>
+          <w:szCs w:val="16"/>
+          <w:lang w:val="en-US"/>
+        </w:rPr>
+        <w:t>EMail</w:t>
+      </w:r>
+      <w:proofErr w:type="spellEnd"/>
+      <w:r>
+        <w:rPr>
+          <w:rFonts w:asciiTheme="majorHAnsi" w:hAnsiTheme="majorHAnsi"/>
+          <w:sz w:val="16"/>
+          <w:szCs w:val="16"/>
+          <w:lang w:val="en-US"/>
+        </w:rPr>
+        <w:t>` varchar(255) NOT NULL,</w:t>
+      </w:r>
+      <w:r>
+        <w:rPr>
+          <w:rFonts w:asciiTheme="majorHAnsi" w:hAnsiTheme="majorHAnsi"/>
+          <w:sz w:val="16"/>
+          <w:szCs w:val="16"/>
+          <w:lang w:val="en-US"/>
+        </w:rPr>
+        <w:br/>
+        <w:t xml:space="preserve">  `Username` text NOT NULL,</w:t>
+      </w:r>
+      <w:r>
+        <w:rPr>
+          <w:rFonts w:asciiTheme="majorHAnsi" w:hAnsiTheme="majorHAnsi"/>
+          <w:sz w:val="16"/>
+          <w:szCs w:val="16"/>
+          <w:lang w:val="en-US"/>
+        </w:rPr>
+        <w:br/>
+        <w:t xml:space="preserve">  `Password` text NOT NULL,</w:t>
+      </w:r>
+      <w:r>
+        <w:rPr>
+          <w:rFonts w:asciiTheme="majorHAnsi" w:hAnsiTheme="majorHAnsi"/>
+          <w:sz w:val="16"/>
+          <w:szCs w:val="16"/>
+          <w:lang w:val="en-US"/>
+        </w:rPr>
+        <w:br/>
+        <w:t xml:space="preserve">  `</w:t>
+      </w:r>
+      <w:proofErr w:type="spellStart"/>
+      <w:r>
+        <w:rPr>
+          <w:rFonts w:asciiTheme="majorHAnsi" w:hAnsiTheme="majorHAnsi"/>
+          <w:sz w:val="16"/>
+          <w:szCs w:val="16"/>
+          <w:lang w:val="en-US"/>
+        </w:rPr>
+        <w:t>Registerdate</w:t>
+      </w:r>
+      <w:proofErr w:type="spellEnd"/>
+      <w:r>
+        <w:rPr>
+          <w:rFonts w:asciiTheme="majorHAnsi" w:hAnsiTheme="majorHAnsi"/>
+          <w:sz w:val="16"/>
+          <w:szCs w:val="16"/>
+          <w:lang w:val="en-US"/>
+        </w:rPr>
+        <w:t>` int(11) NOT NULL,</w:t>
+      </w:r>
+      <w:r>
+        <w:rPr>
+          <w:rFonts w:asciiTheme="majorHAnsi" w:hAnsiTheme="majorHAnsi"/>
+          <w:sz w:val="16"/>
+          <w:szCs w:val="16"/>
+          <w:lang w:val="en-US"/>
+        </w:rPr>
+        <w:br/>
+        <w:t xml:space="preserve">  `</w:t>
+      </w:r>
+      <w:proofErr w:type="spellStart"/>
+      <w:r>
+        <w:rPr>
+          <w:rFonts w:asciiTheme="majorHAnsi" w:hAnsiTheme="majorHAnsi"/>
+          <w:sz w:val="16"/>
+          <w:szCs w:val="16"/>
+          <w:lang w:val="en-US"/>
+        </w:rPr>
+        <w:t>Activatedate</w:t>
+      </w:r>
+      <w:proofErr w:type="spellEnd"/>
+      <w:r>
+        <w:rPr>
+          <w:rFonts w:asciiTheme="majorHAnsi" w:hAnsiTheme="majorHAnsi"/>
+          <w:sz w:val="16"/>
+          <w:szCs w:val="16"/>
+          <w:lang w:val="en-US"/>
+        </w:rPr>
+        <w:t>` int(11),</w:t>
+      </w:r>
+      <w:r>
+        <w:rPr>
+          <w:rFonts w:asciiTheme="majorHAnsi" w:hAnsiTheme="majorHAnsi"/>
+          <w:sz w:val="16"/>
+          <w:szCs w:val="16"/>
+          <w:lang w:val="en-US"/>
+        </w:rPr>
+        <w:br/>
+        <w:t xml:space="preserve">  `Activatetoken` int(6) NOT NULL,</w:t>
+      </w:r>
+      <w:r>
+        <w:rPr>
+          <w:rFonts w:asciiTheme="majorHAnsi" w:hAnsiTheme="majorHAnsi"/>
+          <w:sz w:val="16"/>
+          <w:szCs w:val="16"/>
+          <w:lang w:val="en-US"/>
+        </w:rPr>
+        <w:br/>
+        <w:t xml:space="preserve">  `PasswordReset` int(6)</w:t>
+      </w:r>
+      <w:r>
+        <w:rPr>
+          <w:rFonts w:asciiTheme="majorHAnsi" w:hAnsiTheme="majorHAnsi"/>
+          <w:sz w:val="16"/>
+          <w:szCs w:val="16"/>
+          <w:lang w:val="en-US"/>
+        </w:rPr>
+        <w:br/>
+        <w:t>) ENGINE=</w:t>
+      </w:r>
+      <w:proofErr w:type="spellStart"/>
+      <w:r>
+        <w:rPr>
+          <w:rFonts w:asciiTheme="majorHAnsi" w:hAnsiTheme="majorHAnsi"/>
+          <w:sz w:val="16"/>
+          <w:szCs w:val="16"/>
+          <w:lang w:val="en-US"/>
+        </w:rPr>
+        <w:t>InnoDB</w:t>
+      </w:r>
+      <w:proofErr w:type="spellEnd"/>
+      <w:r>
+        <w:rPr>
+          <w:rFonts w:asciiTheme="majorHAnsi" w:hAnsiTheme="majorHAnsi"/>
+          <w:sz w:val="16"/>
+          <w:szCs w:val="16"/>
+          <w:lang w:val="en-US"/>
+        </w:rPr>
+        <w:t xml:space="preserve"> AUTO_INCREMENT=0 DEFAULT CHARSET=utf8;</w:t>
+      </w:r>
+    </w:p>
+    <w:p>
+      <w:pPr>
+        <w:rPr>
+          <w:rFonts w:asciiTheme="majorHAnsi" w:hAnsiTheme="majorHAnsi"/>
+          <w:sz w:val="16"/>
+          <w:szCs w:val="16"/>
+        </w:rPr>
+      </w:pPr>
+      <w:r>
+        <w:rPr>
+          <w:rFonts w:asciiTheme="majorHAnsi" w:hAnsiTheme="majorHAnsi"/>
+          <w:sz w:val="16"/>
+          <w:szCs w:val="16"/>
+        </w:rPr>
+        <w:t>--</w:t>
+      </w:r>
+      <w:r>
+        <w:rPr>
+          <w:rFonts w:asciiTheme="majorHAnsi" w:hAnsiTheme="majorHAnsi"/>
+          <w:sz w:val="16"/>
+          <w:szCs w:val="16"/>
+        </w:rPr>
+        <w:br/>
+        <w:t>-- Indizes für die Tabelle `clipboarderuser`</w:t>
+      </w:r>
+      <w:r>
+        <w:rPr>
+          <w:rFonts w:asciiTheme="majorHAnsi" w:hAnsiTheme="majorHAnsi"/>
+          <w:sz w:val="16"/>
+          <w:szCs w:val="16"/>
+        </w:rPr>
+        <w:br/>
+        <w:t>--</w:t>
+      </w:r>
+    </w:p>
+    <w:p>
+      <w:pPr>
+        <w:rPr>
+          <w:rFonts w:asciiTheme="majorHAnsi" w:hAnsiTheme="majorHAnsi"/>
+          <w:sz w:val="16"/>
+          <w:szCs w:val="16"/>
+          <w:lang w:val="en-US"/>
+        </w:rPr>
+      </w:pPr>
+      <w:r>
+        <w:rPr>
+          <w:rFonts w:asciiTheme="majorHAnsi" w:hAnsiTheme="majorHAnsi"/>
+          <w:sz w:val="16"/>
+          <w:szCs w:val="16"/>
+          <w:lang w:val="en-US"/>
+        </w:rPr>
+        <w:t>ALTER TABLE `clipboarderuser`</w:t>
+      </w:r>
+      <w:r>
+        <w:rPr>
+          <w:rFonts w:asciiTheme="majorHAnsi" w:hAnsiTheme="majorHAnsi"/>
+          <w:sz w:val="16"/>
+          <w:szCs w:val="16"/>
+          <w:lang w:val="en-US"/>
+        </w:rPr>
+        <w:br/>
+        <w:t>ADD PRIMARY KEY (`ID`), ADD UNIQUE KEY `</w:t>
+      </w:r>
+      <w:proofErr w:type="spellStart"/>
+      <w:r>
+        <w:rPr>
+          <w:rFonts w:asciiTheme="majorHAnsi" w:hAnsiTheme="majorHAnsi"/>
+          <w:sz w:val="16"/>
+          <w:szCs w:val="16"/>
+          <w:lang w:val="en-US"/>
+        </w:rPr>
+        <w:t>EMail</w:t>
+      </w:r>
+      <w:proofErr w:type="spellEnd"/>
+      <w:r>
+        <w:rPr>
+          <w:rFonts w:asciiTheme="majorHAnsi" w:hAnsiTheme="majorHAnsi"/>
+          <w:sz w:val="16"/>
+          <w:szCs w:val="16"/>
+          <w:lang w:val="en-US"/>
+        </w:rPr>
+        <w:t>` (`</w:t>
+      </w:r>
+      <w:proofErr w:type="spellStart"/>
+      <w:r>
+        <w:rPr>
+          <w:rFonts w:asciiTheme="majorHAnsi" w:hAnsiTheme="majorHAnsi"/>
+          <w:sz w:val="16"/>
+          <w:szCs w:val="16"/>
+          <w:lang w:val="en-US"/>
+        </w:rPr>
+        <w:t>EMail</w:t>
+      </w:r>
+      <w:proofErr w:type="spellEnd"/>
+      <w:r>
+        <w:rPr>
+          <w:rFonts w:asciiTheme="majorHAnsi" w:hAnsiTheme="majorHAnsi"/>
+          <w:sz w:val="16"/>
+          <w:szCs w:val="16"/>
+          <w:lang w:val="en-US"/>
+        </w:rPr>
+        <w:t>`);</w:t>
+      </w:r>
+    </w:p>
+    <w:p>
+      <w:pPr>
+        <w:rPr>
+          <w:rFonts w:asciiTheme="majorHAnsi" w:hAnsiTheme="majorHAnsi"/>
+          <w:sz w:val="16"/>
+          <w:szCs w:val="16"/>
+          <w:lang w:val="en-US"/>
+        </w:rPr>
+      </w:pPr>
+      <w:r>
+        <w:rPr>
+          <w:rFonts w:asciiTheme="majorHAnsi" w:hAnsiTheme="majorHAnsi"/>
+          <w:sz w:val="16"/>
+          <w:szCs w:val="16"/>
+          <w:lang w:val="en-US"/>
+        </w:rPr>
+        <w:t>--</w:t>
+      </w:r>
+      <w:r>
+        <w:rPr>
+          <w:rFonts w:asciiTheme="majorHAnsi" w:hAnsiTheme="majorHAnsi"/>
+          <w:sz w:val="16"/>
+          <w:szCs w:val="16"/>
+          <w:lang w:val="en-US"/>
+        </w:rPr>
+        <w:br/>
+        <w:t xml:space="preserve">-- AUTO_INCREMENT </w:t>
+      </w:r>
+      <w:proofErr w:type="spellStart"/>
+      <w:r>
+        <w:rPr>
+          <w:rFonts w:asciiTheme="majorHAnsi" w:hAnsiTheme="majorHAnsi"/>
+          <w:sz w:val="16"/>
+          <w:szCs w:val="16"/>
+          <w:lang w:val="en-US"/>
+        </w:rPr>
+        <w:t>für</w:t>
+      </w:r>
+      <w:proofErr w:type="spellEnd"/>
+      <w:r>
+        <w:rPr>
+          <w:rFonts w:asciiTheme="majorHAnsi" w:hAnsiTheme="majorHAnsi"/>
+          <w:sz w:val="16"/>
+          <w:szCs w:val="16"/>
+          <w:lang w:val="en-US"/>
+        </w:rPr>
+        <w:t xml:space="preserve"> </w:t>
+      </w:r>
+      <w:proofErr w:type="spellStart"/>
+      <w:r>
+        <w:rPr>
+          <w:rFonts w:asciiTheme="majorHAnsi" w:hAnsiTheme="majorHAnsi"/>
+          <w:sz w:val="16"/>
+          <w:szCs w:val="16"/>
+          <w:lang w:val="en-US"/>
+        </w:rPr>
+        <w:t>Tabelle</w:t>
+      </w:r>
+      <w:proofErr w:type="spellEnd"/>
+      <w:r>
+        <w:rPr>
+          <w:rFonts w:asciiTheme="majorHAnsi" w:hAnsiTheme="majorHAnsi"/>
+          <w:sz w:val="16"/>
+          <w:szCs w:val="16"/>
+          <w:lang w:val="en-US"/>
+        </w:rPr>
+        <w:t xml:space="preserve"> `clipboarderuser`</w:t>
+      </w:r>
+      <w:r>
+        <w:rPr>
+          <w:rFonts w:asciiTheme="majorHAnsi" w:hAnsiTheme="majorHAnsi"/>
+          <w:sz w:val="16"/>
+          <w:szCs w:val="16"/>
+          <w:lang w:val="en-US"/>
+        </w:rPr>
+        <w:br/>
+        <w:t>--</w:t>
+      </w:r>
+    </w:p>
+    <w:p>
+      <w:pPr>
+        <w:rPr>
+          <w:rFonts w:asciiTheme="majorHAnsi" w:hAnsiTheme="majorHAnsi"/>
+          <w:sz w:val="16"/>
+          <w:szCs w:val="16"/>
+          <w:lang w:val="en-US"/>
+        </w:rPr>
+      </w:pPr>
+      <w:r>
+        <w:rPr>
+          <w:rFonts w:asciiTheme="majorHAnsi" w:hAnsiTheme="majorHAnsi"/>
+          <w:sz w:val="16"/>
+          <w:szCs w:val="16"/>
+          <w:lang w:val="en-US"/>
+        </w:rPr>
+        <w:t>ALTER TABLE `clipboarderuser`</w:t>
+      </w:r>
+      <w:r>
+        <w:rPr>
+          <w:rFonts w:asciiTheme="majorHAnsi" w:hAnsiTheme="majorHAnsi"/>
+          <w:sz w:val="16"/>
+          <w:szCs w:val="16"/>
+          <w:lang w:val="en-US"/>
+        </w:rPr>
+        <w:br/>
+        <w:t xml:space="preserve">MODIFY `ID` </w:t>
+      </w:r>
+      <w:proofErr w:type="gramStart"/>
+      <w:r>
+        <w:rPr>
+          <w:rFonts w:asciiTheme="majorHAnsi" w:hAnsiTheme="majorHAnsi"/>
+          <w:sz w:val="16"/>
+          <w:szCs w:val="16"/>
+          <w:lang w:val="en-US"/>
+        </w:rPr>
+        <w:t>int(</w:t>
+      </w:r>
+      <w:proofErr w:type="gramEnd"/>
+      <w:r>
+        <w:rPr>
+          <w:rFonts w:asciiTheme="majorHAnsi" w:hAnsiTheme="majorHAnsi"/>
+          <w:sz w:val="16"/>
+          <w:szCs w:val="16"/>
+          <w:lang w:val="en-US"/>
+        </w:rPr>
+        <w:t>11) NOT NULL AUTO_INCREMENT,AUTO_INCREMENT=0;</w:t>
+      </w:r>
+      <w:r>
+        <w:rPr>
+          <w:rFonts w:asciiTheme="majorHAnsi" w:hAnsiTheme="majorHAnsi"/>
+          <w:sz w:val="16"/>
+          <w:szCs w:val="16"/>
+          <w:lang w:val="en-US"/>
+        </w:rPr>
+        <w:br/>
+      </w:r>
+      <w:r>
+        <w:rPr>
+          <w:rFonts w:asciiTheme="majorHAnsi" w:hAnsiTheme="majorHAnsi"/>
+          <w:sz w:val="16"/>
+          <w:szCs w:val="16"/>
+          <w:lang w:val="en-US"/>
+        </w:rPr>
+        <w:br/>
+        <w:t>--</w:t>
+      </w:r>
+      <w:r>
+        <w:rPr>
+          <w:rFonts w:asciiTheme="majorHAnsi" w:hAnsiTheme="majorHAnsi"/>
+          <w:sz w:val="16"/>
+          <w:szCs w:val="16"/>
+          <w:lang w:val="en-US"/>
+        </w:rPr>
+        <w:br/>
+        <w:t xml:space="preserve">-- </w:t>
+      </w:r>
+      <w:proofErr w:type="spellStart"/>
+      <w:r>
+        <w:rPr>
+          <w:rFonts w:asciiTheme="majorHAnsi" w:hAnsiTheme="majorHAnsi"/>
+          <w:sz w:val="16"/>
+          <w:szCs w:val="16"/>
+          <w:lang w:val="en-US"/>
+        </w:rPr>
+        <w:t>Tabellenstruktur</w:t>
+      </w:r>
+      <w:proofErr w:type="spellEnd"/>
+      <w:r>
+        <w:rPr>
+          <w:rFonts w:asciiTheme="majorHAnsi" w:hAnsiTheme="majorHAnsi"/>
+          <w:sz w:val="16"/>
+          <w:szCs w:val="16"/>
+          <w:lang w:val="en-US"/>
+        </w:rPr>
+        <w:t xml:space="preserve"> </w:t>
+      </w:r>
+      <w:proofErr w:type="spellStart"/>
+      <w:r>
+        <w:rPr>
+          <w:rFonts w:asciiTheme="majorHAnsi" w:hAnsiTheme="majorHAnsi"/>
+          <w:sz w:val="16"/>
+          <w:szCs w:val="16"/>
+          <w:lang w:val="en-US"/>
+        </w:rPr>
+        <w:t>für</w:t>
+      </w:r>
+      <w:proofErr w:type="spellEnd"/>
+      <w:r>
+        <w:rPr>
+          <w:rFonts w:asciiTheme="majorHAnsi" w:hAnsiTheme="majorHAnsi"/>
+          <w:sz w:val="16"/>
+          <w:szCs w:val="16"/>
+          <w:lang w:val="en-US"/>
+        </w:rPr>
+        <w:t xml:space="preserve"> </w:t>
+      </w:r>
+      <w:proofErr w:type="spellStart"/>
+      <w:r>
+        <w:rPr>
+          <w:rFonts w:asciiTheme="majorHAnsi" w:hAnsiTheme="majorHAnsi"/>
+          <w:sz w:val="16"/>
+          <w:szCs w:val="16"/>
+          <w:lang w:val="en-US"/>
+        </w:rPr>
+        <w:t>Tabelle</w:t>
+      </w:r>
+      <w:proofErr w:type="spellEnd"/>
+      <w:r>
+        <w:rPr>
+          <w:rFonts w:asciiTheme="majorHAnsi" w:hAnsiTheme="majorHAnsi"/>
+          <w:sz w:val="16"/>
+          <w:szCs w:val="16"/>
+          <w:lang w:val="en-US"/>
+        </w:rPr>
+        <w:t xml:space="preserve"> `clipboarderclipboards`</w:t>
+      </w:r>
+      <w:r>
+        <w:rPr>
+          <w:rFonts w:asciiTheme="majorHAnsi" w:hAnsiTheme="majorHAnsi"/>
+          <w:sz w:val="16"/>
+          <w:szCs w:val="16"/>
+          <w:lang w:val="en-US"/>
+        </w:rPr>
+        <w:br/>
+        <w:t>--</w:t>
+      </w:r>
+    </w:p>
+    <w:p>
+      <w:pPr>
+        <w:rPr>
+          <w:rFonts w:asciiTheme="majorHAnsi" w:hAnsiTheme="majorHAnsi"/>
+          <w:sz w:val="16"/>
+          <w:szCs w:val="16"/>
+          <w:lang w:val="en-US"/>
+        </w:rPr>
+      </w:pPr>
+      <w:r>
+        <w:rPr>
+          <w:rFonts w:asciiTheme="majorHAnsi" w:hAnsiTheme="majorHAnsi"/>
+          <w:sz w:val="16"/>
+          <w:szCs w:val="16"/>
+          <w:lang w:val="en-US"/>
+        </w:rPr>
+        <w:t>CREATE TABLE IF NOT EXISTS `clipboarderclipboards` (</w:t>
+      </w:r>
+      <w:r>
+        <w:rPr>
+          <w:rFonts w:asciiTheme="majorHAnsi" w:hAnsiTheme="majorHAnsi"/>
+          <w:sz w:val="16"/>
+          <w:szCs w:val="16"/>
+          <w:lang w:val="en-US"/>
+        </w:rPr>
+        <w:br/>
+        <w:t xml:space="preserve">`ID` </w:t>
+      </w:r>
+      <w:proofErr w:type="gramStart"/>
+      <w:r>
+        <w:rPr>
+          <w:rFonts w:asciiTheme="majorHAnsi" w:hAnsiTheme="majorHAnsi"/>
+          <w:sz w:val="16"/>
+          <w:szCs w:val="16"/>
+          <w:lang w:val="en-US"/>
+        </w:rPr>
+        <w:t>int(</w:t>
+      </w:r>
+      <w:proofErr w:type="gramEnd"/>
+      <w:r>
+        <w:rPr>
+          <w:rFonts w:asciiTheme="majorHAnsi" w:hAnsiTheme="majorHAnsi"/>
+          <w:sz w:val="16"/>
+          <w:szCs w:val="16"/>
+          <w:lang w:val="en-US"/>
+        </w:rPr>
+        <w:t>11) NOT NULL,</w:t>
+      </w:r>
+      <w:r>
+        <w:rPr>
+          <w:rFonts w:asciiTheme="majorHAnsi" w:hAnsiTheme="majorHAnsi"/>
+          <w:sz w:val="16"/>
+          <w:szCs w:val="16"/>
+          <w:lang w:val="en-US"/>
+        </w:rPr>
+        <w:br/>
+      </w:r>
+      <w:r>
+        <w:rPr>
+          <w:rFonts w:asciiTheme="majorHAnsi" w:hAnsiTheme="majorHAnsi"/>
+          <w:sz w:val="16"/>
+          <w:szCs w:val="16"/>
+          <w:lang w:val="en-US"/>
+        </w:rPr>
         <w:lastRenderedPageBreak/>
-        <w:t>Anhang</w:t>
-      </w:r>
-    </w:p>
-    <w:p/>
-    <w:p>
-      <w:pPr>
-        <w:pStyle w:val="berschrift2"/>
-      </w:pPr>
-      <w:r>
-        <w:t>SQL</w:t>
-      </w:r>
-    </w:p>
-    <w:p/>
-    <w:p>
-      <w:pPr>
-        <w:rPr>
-          <w:rFonts w:asciiTheme="majorHAnsi" w:hAnsiTheme="majorHAnsi"/>
-          <w:sz w:val="16"/>
-          <w:szCs w:val="16"/>
-          <w:lang w:val="en-US"/>
-        </w:rPr>
-      </w:pPr>
-      <w:r>
-        <w:rPr>
-          <w:rFonts w:asciiTheme="majorHAnsi" w:hAnsiTheme="majorHAnsi"/>
-          <w:sz w:val="16"/>
-          <w:szCs w:val="16"/>
-          <w:lang w:val="en-US"/>
+        <w:t xml:space="preserve">  `UserID` int(11) NOT NULL,</w:t>
+      </w:r>
+      <w:r>
+        <w:rPr>
+          <w:rFonts w:asciiTheme="majorHAnsi" w:hAnsiTheme="majorHAnsi"/>
+          <w:sz w:val="16"/>
+          <w:szCs w:val="16"/>
+          <w:lang w:val="en-US"/>
+        </w:rPr>
+        <w:br/>
+        <w:t xml:space="preserve">  `Content` text NOT NULL,</w:t>
+      </w:r>
+      <w:r>
+        <w:rPr>
+          <w:rFonts w:asciiTheme="majorHAnsi" w:hAnsiTheme="majorHAnsi"/>
+          <w:sz w:val="16"/>
+          <w:szCs w:val="16"/>
+          <w:lang w:val="en-US"/>
+        </w:rPr>
+        <w:br/>
+        <w:t xml:space="preserve">  `CreateDate` int(11) NOT NULL</w:t>
+      </w:r>
+      <w:r>
+        <w:rPr>
+          <w:rFonts w:asciiTheme="majorHAnsi" w:hAnsiTheme="majorHAnsi"/>
+          <w:sz w:val="16"/>
+          <w:szCs w:val="16"/>
+          <w:lang w:val="en-US"/>
+        </w:rPr>
+        <w:br/>
+        <w:t>) ENGINE=</w:t>
+      </w:r>
+      <w:proofErr w:type="spellStart"/>
+      <w:r>
+        <w:rPr>
+          <w:rFonts w:asciiTheme="majorHAnsi" w:hAnsiTheme="majorHAnsi"/>
+          <w:sz w:val="16"/>
+          <w:szCs w:val="16"/>
+          <w:lang w:val="en-US"/>
+        </w:rPr>
+        <w:t>InnoDB</w:t>
+      </w:r>
+      <w:proofErr w:type="spellEnd"/>
+      <w:r>
+        <w:rPr>
+          <w:rFonts w:asciiTheme="majorHAnsi" w:hAnsiTheme="majorHAnsi"/>
+          <w:sz w:val="16"/>
+          <w:szCs w:val="16"/>
+          <w:lang w:val="en-US"/>
+        </w:rPr>
+        <w:t xml:space="preserve"> AUTO_INCREMENT=0 DEFAULT CHARSET=utf8;</w:t>
+      </w:r>
+    </w:p>
+    <w:p>
+      <w:pPr>
+        <w:rPr>
+          <w:rFonts w:asciiTheme="majorHAnsi" w:hAnsiTheme="majorHAnsi"/>
+          <w:sz w:val="16"/>
+          <w:szCs w:val="16"/>
+        </w:rPr>
+      </w:pPr>
+      <w:r>
+        <w:rPr>
+          <w:rFonts w:asciiTheme="majorHAnsi" w:hAnsiTheme="majorHAnsi"/>
+          <w:sz w:val="16"/>
+          <w:szCs w:val="16"/>
         </w:rPr>
         <w:t>--</w:t>
       </w:r>
@@ -2210,17 +3045,232 @@
           <w:rFonts w:asciiTheme="majorHAnsi" w:hAnsiTheme="majorHAnsi"/>
           <w:sz w:val="16"/>
           <w:szCs w:val="16"/>
-          <w:lang w:val="en-US"/>
-        </w:rPr>
-        <w:br/>
-      </w:r>
-      <w:r>
-        <w:rPr>
-          <w:rFonts w:asciiTheme="majorHAnsi" w:hAnsiTheme="majorHAnsi"/>
-          <w:sz w:val="16"/>
-          <w:szCs w:val="16"/>
-          <w:lang w:val="en-US"/>
-        </w:rPr>
+        </w:rPr>
+        <w:br/>
+        <w:t>-- Indizes für die Tabelle `clipboarderclipboards`</w:t>
+      </w:r>
+      <w:r>
+        <w:rPr>
+          <w:rFonts w:asciiTheme="majorHAnsi" w:hAnsiTheme="majorHAnsi"/>
+          <w:sz w:val="16"/>
+          <w:szCs w:val="16"/>
+        </w:rPr>
+        <w:br/>
+        <w:t>--</w:t>
+      </w:r>
+    </w:p>
+    <w:p>
+      <w:pPr>
+        <w:rPr>
+          <w:rFonts w:asciiTheme="majorHAnsi" w:hAnsiTheme="majorHAnsi"/>
+          <w:sz w:val="16"/>
+          <w:szCs w:val="16"/>
+          <w:lang w:val="en-US"/>
+        </w:rPr>
+      </w:pPr>
+      <w:r>
+        <w:rPr>
+          <w:rFonts w:asciiTheme="majorHAnsi" w:hAnsiTheme="majorHAnsi"/>
+          <w:sz w:val="16"/>
+          <w:szCs w:val="16"/>
+          <w:lang w:val="en-US"/>
+        </w:rPr>
+        <w:t>ALTER TABLE `clipboarderclipboards`</w:t>
+      </w:r>
+      <w:r>
+        <w:rPr>
+          <w:rFonts w:asciiTheme="majorHAnsi" w:hAnsiTheme="majorHAnsi"/>
+          <w:sz w:val="16"/>
+          <w:szCs w:val="16"/>
+          <w:lang w:val="en-US"/>
+        </w:rPr>
+        <w:br/>
+        <w:t xml:space="preserve"> ADD PRIMARY KEY (`ID`);</w:t>
+      </w:r>
+    </w:p>
+    <w:p>
+      <w:pPr>
+        <w:rPr>
+          <w:rFonts w:asciiTheme="majorHAnsi" w:hAnsiTheme="majorHAnsi"/>
+          <w:sz w:val="16"/>
+          <w:szCs w:val="16"/>
+          <w:lang w:val="en-US"/>
+        </w:rPr>
+      </w:pPr>
+      <w:r>
+        <w:rPr>
+          <w:rFonts w:asciiTheme="majorHAnsi" w:hAnsiTheme="majorHAnsi"/>
+          <w:sz w:val="16"/>
+          <w:szCs w:val="16"/>
+          <w:lang w:val="en-US"/>
+        </w:rPr>
+        <w:t>ALTER TABLE `clipboarderclipboards`</w:t>
+      </w:r>
+      <w:r>
+        <w:rPr>
+          <w:rFonts w:asciiTheme="majorHAnsi" w:hAnsiTheme="majorHAnsi"/>
+          <w:sz w:val="16"/>
+          <w:szCs w:val="16"/>
+          <w:lang w:val="en-US"/>
+        </w:rPr>
+        <w:br/>
+        <w:t>ADD FOREIGN KEY (`UserID`) REFERENCES `clipboarderuser`(`ID`);</w:t>
+      </w:r>
+    </w:p>
+    <w:p>
+      <w:pPr>
+        <w:rPr>
+          <w:rFonts w:asciiTheme="majorHAnsi" w:hAnsiTheme="majorHAnsi"/>
+          <w:sz w:val="16"/>
+          <w:szCs w:val="16"/>
+          <w:lang w:val="en-US"/>
+        </w:rPr>
+      </w:pPr>
+      <w:r>
+        <w:rPr>
+          <w:rFonts w:asciiTheme="majorHAnsi" w:hAnsiTheme="majorHAnsi"/>
+          <w:sz w:val="16"/>
+          <w:szCs w:val="16"/>
+          <w:lang w:val="en-US"/>
+        </w:rPr>
+        <w:t>--</w:t>
+      </w:r>
+      <w:r>
+        <w:rPr>
+          <w:rFonts w:asciiTheme="majorHAnsi" w:hAnsiTheme="majorHAnsi"/>
+          <w:sz w:val="16"/>
+          <w:szCs w:val="16"/>
+          <w:lang w:val="en-US"/>
+        </w:rPr>
+        <w:br/>
+        <w:t xml:space="preserve">-- AUTO_INCREMENT </w:t>
+      </w:r>
+      <w:proofErr w:type="spellStart"/>
+      <w:r>
+        <w:rPr>
+          <w:rFonts w:asciiTheme="majorHAnsi" w:hAnsiTheme="majorHAnsi"/>
+          <w:sz w:val="16"/>
+          <w:szCs w:val="16"/>
+          <w:lang w:val="en-US"/>
+        </w:rPr>
+        <w:t>für</w:t>
+      </w:r>
+      <w:proofErr w:type="spellEnd"/>
+      <w:r>
+        <w:rPr>
+          <w:rFonts w:asciiTheme="majorHAnsi" w:hAnsiTheme="majorHAnsi"/>
+          <w:sz w:val="16"/>
+          <w:szCs w:val="16"/>
+          <w:lang w:val="en-US"/>
+        </w:rPr>
+        <w:t xml:space="preserve"> </w:t>
+      </w:r>
+      <w:proofErr w:type="spellStart"/>
+      <w:r>
+        <w:rPr>
+          <w:rFonts w:asciiTheme="majorHAnsi" w:hAnsiTheme="majorHAnsi"/>
+          <w:sz w:val="16"/>
+          <w:szCs w:val="16"/>
+          <w:lang w:val="en-US"/>
+        </w:rPr>
+        <w:t>Tabelle</w:t>
+      </w:r>
+      <w:proofErr w:type="spellEnd"/>
+      <w:r>
+        <w:rPr>
+          <w:rFonts w:asciiTheme="majorHAnsi" w:hAnsiTheme="majorHAnsi"/>
+          <w:sz w:val="16"/>
+          <w:szCs w:val="16"/>
+          <w:lang w:val="en-US"/>
+        </w:rPr>
+        <w:t xml:space="preserve"> `clipboarderclipboards`</w:t>
+      </w:r>
+      <w:r>
+        <w:rPr>
+          <w:rFonts w:asciiTheme="majorHAnsi" w:hAnsiTheme="majorHAnsi"/>
+          <w:sz w:val="16"/>
+          <w:szCs w:val="16"/>
+          <w:lang w:val="en-US"/>
+        </w:rPr>
+        <w:br/>
+        <w:t>--</w:t>
+      </w:r>
+    </w:p>
+    <w:p>
+      <w:pPr>
+        <w:rPr>
+          <w:rFonts w:asciiTheme="majorHAnsi" w:hAnsiTheme="majorHAnsi"/>
+          <w:sz w:val="16"/>
+          <w:szCs w:val="16"/>
+          <w:lang w:val="en-US"/>
+        </w:rPr>
+      </w:pPr>
+      <w:r>
+        <w:rPr>
+          <w:rFonts w:asciiTheme="majorHAnsi" w:hAnsiTheme="majorHAnsi"/>
+          <w:sz w:val="16"/>
+          <w:szCs w:val="16"/>
+          <w:lang w:val="en-US"/>
+        </w:rPr>
+        <w:t>ALTER TABLE `clipboarderclipboards`</w:t>
+      </w:r>
+      <w:r>
+        <w:rPr>
+          <w:rFonts w:asciiTheme="majorHAnsi" w:hAnsiTheme="majorHAnsi"/>
+          <w:sz w:val="16"/>
+          <w:szCs w:val="16"/>
+          <w:lang w:val="en-US"/>
+        </w:rPr>
+        <w:br/>
+        <w:t xml:space="preserve">MODIFY `ID` </w:t>
+      </w:r>
+      <w:proofErr w:type="gramStart"/>
+      <w:r>
+        <w:rPr>
+          <w:rFonts w:asciiTheme="majorHAnsi" w:hAnsiTheme="majorHAnsi"/>
+          <w:sz w:val="16"/>
+          <w:szCs w:val="16"/>
+          <w:lang w:val="en-US"/>
+        </w:rPr>
+        <w:t>int(</w:t>
+      </w:r>
+      <w:proofErr w:type="gramEnd"/>
+      <w:r>
+        <w:rPr>
+          <w:rFonts w:asciiTheme="majorHAnsi" w:hAnsiTheme="majorHAnsi"/>
+          <w:sz w:val="16"/>
+          <w:szCs w:val="16"/>
+          <w:lang w:val="en-US"/>
+        </w:rPr>
+        <w:t>11) NOT NULL AUTO_INCREMENT,AUTO_INCREMENT=0;</w:t>
+      </w:r>
+    </w:p>
+    <w:p>
+      <w:pPr>
+        <w:rPr>
+          <w:rFonts w:asciiTheme="majorHAnsi" w:hAnsiTheme="majorHAnsi"/>
+          <w:sz w:val="16"/>
+          <w:szCs w:val="16"/>
+          <w:lang w:val="en-US"/>
+        </w:rPr>
+      </w:pPr>
+      <w:r>
+        <w:rPr>
+          <w:rFonts w:asciiTheme="majorHAnsi" w:hAnsiTheme="majorHAnsi"/>
+          <w:sz w:val="16"/>
+          <w:szCs w:val="16"/>
+          <w:lang w:val="en-US"/>
+        </w:rPr>
+        <w:t>--</w:t>
+      </w:r>
+      <w:r>
+        <w:rPr>
+          <w:rFonts w:asciiTheme="majorHAnsi" w:hAnsiTheme="majorHAnsi"/>
+          <w:sz w:val="16"/>
+          <w:szCs w:val="16"/>
+          <w:lang w:val="en-US"/>
+        </w:rPr>
+        <w:br/>
         <w:t xml:space="preserve">-- </w:t>
       </w:r>
       <w:proofErr w:type="spellStart"/>
@@ -2231,16 +3281,7 @@
           <w:szCs w:val="16"/>
           <w:lang w:val="en-US"/>
         </w:rPr>
-        <w:t>Tabellenstruktu</w:t>
-      </w:r>
-      <w:r>
-        <w:rPr>
-          <w:rFonts w:asciiTheme="majorHAnsi" w:hAnsiTheme="majorHAnsi"/>
-          <w:sz w:val="16"/>
-          <w:szCs w:val="16"/>
-          <w:lang w:val="en-US"/>
-        </w:rPr>
-        <w:t>r</w:t>
+        <w:t>Tabellenstruktur</w:t>
       </w:r>
       <w:proofErr w:type="spellEnd"/>
       <w:r>
@@ -2290,24 +3331,36 @@
           <w:szCs w:val="16"/>
           <w:lang w:val="en-US"/>
         </w:rPr>
-        <w:t xml:space="preserve"> `clipboarderuser`</w:t>
-      </w:r>
-      <w:r>
-        <w:rPr>
-          <w:rFonts w:asciiTheme="majorHAnsi" w:hAnsiTheme="majorHAnsi"/>
-          <w:sz w:val="16"/>
-          <w:szCs w:val="16"/>
-          <w:lang w:val="en-US"/>
-        </w:rPr>
-        <w:br/>
-      </w:r>
-      <w:r>
-        <w:rPr>
-          <w:rFonts w:asciiTheme="majorHAnsi" w:hAnsiTheme="majorHAnsi"/>
-          <w:sz w:val="16"/>
-          <w:szCs w:val="16"/>
-          <w:lang w:val="en-US"/>
-        </w:rPr>
+        <w:t xml:space="preserve"> `</w:t>
+      </w:r>
+      <w:proofErr w:type="spellStart"/>
+      <w:r>
+        <w:rPr>
+          <w:rFonts w:asciiTheme="majorHAnsi" w:hAnsiTheme="majorHAnsi"/>
+          <w:sz w:val="16"/>
+          <w:szCs w:val="16"/>
+          <w:lang w:val="en-US"/>
+        </w:rPr>
+        <w:t>clipboarderlogin</w:t>
+      </w:r>
+      <w:proofErr w:type="spellEnd"/>
+      <w:r>
+        <w:rPr>
+          <w:rFonts w:asciiTheme="majorHAnsi" w:hAnsiTheme="majorHAnsi"/>
+          <w:sz w:val="16"/>
+          <w:szCs w:val="16"/>
+          <w:lang w:val="en-US"/>
+        </w:rPr>
+        <w:t>`</w:t>
+      </w:r>
+      <w:r>
+        <w:rPr>
+          <w:rFonts w:asciiTheme="majorHAnsi" w:hAnsiTheme="majorHAnsi"/>
+          <w:sz w:val="16"/>
+          <w:szCs w:val="16"/>
+          <w:lang w:val="en-US"/>
+        </w:rPr>
+        <w:br/>
         <w:t>--</w:t>
       </w:r>
     </w:p>
@@ -2327,16 +3380,27 @@
           <w:szCs w:val="16"/>
           <w:lang w:val="en-US"/>
         </w:rPr>
-        <w:t>CREATE TABLE IF</w:t>
-      </w:r>
-      <w:r>
-        <w:rPr>
-          <w:rFonts w:asciiTheme="majorHAnsi" w:hAnsiTheme="majorHAnsi"/>
-          <w:sz w:val="16"/>
-          <w:szCs w:val="16"/>
-          <w:lang w:val="en-US"/>
-        </w:rPr>
-        <w:t xml:space="preserve"> NOT EXISTS `clipboarderuser` (</w:t>
+        <w:t>CREATE TABLE IF NOT EXISTS `</w:t>
+      </w:r>
+      <w:proofErr w:type="spellStart"/>
+      <w:r>
+        <w:rPr>
+          <w:rFonts w:asciiTheme="majorHAnsi" w:hAnsiTheme="majorHAnsi"/>
+          <w:sz w:val="16"/>
+          <w:szCs w:val="16"/>
+          <w:lang w:val="en-US"/>
+        </w:rPr>
+        <w:t>clipboarderlogin</w:t>
+      </w:r>
+      <w:proofErr w:type="spellEnd"/>
+      <w:r>
+        <w:rPr>
+          <w:rFonts w:asciiTheme="majorHAnsi" w:hAnsiTheme="majorHAnsi"/>
+          <w:sz w:val="16"/>
+          <w:szCs w:val="16"/>
+          <w:lang w:val="en-US"/>
+        </w:rPr>
+        <w:t>` (</w:t>
       </w:r>
       <w:r>
         <w:rPr>
@@ -2376,186 +3440,36 @@
           <w:lang w:val="en-US"/>
         </w:rPr>
         <w:br/>
-      </w:r>
-      <w:r>
-        <w:rPr>
-          <w:rFonts w:asciiTheme="majorHAnsi" w:hAnsiTheme="majorHAnsi"/>
-          <w:sz w:val="16"/>
-          <w:szCs w:val="16"/>
-          <w:lang w:val="en-US"/>
-        </w:rPr>
-        <w:t xml:space="preserve"> </w:t>
-      </w:r>
-      <w:r>
-        <w:rPr>
-          <w:rFonts w:asciiTheme="majorHAnsi" w:hAnsiTheme="majorHAnsi"/>
-          <w:sz w:val="16"/>
-          <w:szCs w:val="16"/>
-          <w:lang w:val="en-US"/>
-        </w:rPr>
-        <w:t xml:space="preserve"> `</w:t>
-      </w:r>
-      <w:proofErr w:type="spellStart"/>
-      <w:r>
-        <w:rPr>
-          <w:rFonts w:asciiTheme="majorHAnsi" w:hAnsiTheme="majorHAnsi"/>
-          <w:sz w:val="16"/>
-          <w:szCs w:val="16"/>
-          <w:lang w:val="en-US"/>
-        </w:rPr>
-        <w:t>EMail</w:t>
-      </w:r>
-      <w:proofErr w:type="spellEnd"/>
-      <w:r>
-        <w:rPr>
-          <w:rFonts w:asciiTheme="majorHAnsi" w:hAnsiTheme="majorHAnsi"/>
-          <w:sz w:val="16"/>
-          <w:szCs w:val="16"/>
-          <w:lang w:val="en-US"/>
-        </w:rPr>
-        <w:t>` varchar(255) NOT NULL,</w:t>
-      </w:r>
-      <w:r>
-        <w:rPr>
-          <w:rFonts w:asciiTheme="majorHAnsi" w:hAnsiTheme="majorHAnsi"/>
-          <w:sz w:val="16"/>
-          <w:szCs w:val="16"/>
-          <w:lang w:val="en-US"/>
-        </w:rPr>
-        <w:br/>
-        <w:t xml:space="preserve">  `Username` text NOT NULL,</w:t>
-      </w:r>
-      <w:r>
-        <w:rPr>
-          <w:rFonts w:asciiTheme="majorHAnsi" w:hAnsiTheme="majorHAnsi"/>
-          <w:sz w:val="16"/>
-          <w:szCs w:val="16"/>
-          <w:lang w:val="en-US"/>
-        </w:rPr>
-        <w:br/>
-        <w:t xml:space="preserve">  `Password` text NOT NULL,</w:t>
-      </w:r>
-      <w:r>
-        <w:rPr>
-          <w:rFonts w:asciiTheme="majorHAnsi" w:hAnsiTheme="majorHAnsi"/>
-          <w:sz w:val="16"/>
-          <w:szCs w:val="16"/>
-          <w:lang w:val="en-US"/>
-        </w:rPr>
-        <w:br/>
-      </w:r>
-      <w:r>
-        <w:rPr>
-          <w:rFonts w:asciiTheme="majorHAnsi" w:hAnsiTheme="majorHAnsi"/>
-          <w:sz w:val="16"/>
-          <w:szCs w:val="16"/>
-          <w:lang w:val="en-US"/>
-        </w:rPr>
-        <w:t xml:space="preserve">  `</w:t>
-      </w:r>
-      <w:proofErr w:type="spellStart"/>
-      <w:r>
-        <w:rPr>
-          <w:rFonts w:asciiTheme="majorHAnsi" w:hAnsiTheme="majorHAnsi"/>
-          <w:sz w:val="16"/>
-          <w:szCs w:val="16"/>
-          <w:lang w:val="en-US"/>
-        </w:rPr>
-        <w:t>Registerdate</w:t>
-      </w:r>
-      <w:proofErr w:type="spellEnd"/>
-      <w:r>
-        <w:rPr>
-          <w:rFonts w:asciiTheme="majorHAnsi" w:hAnsiTheme="majorHAnsi"/>
-          <w:sz w:val="16"/>
-          <w:szCs w:val="16"/>
-          <w:lang w:val="en-US"/>
-        </w:rPr>
-        <w:t>` int(11) NOT NULL,</w:t>
-      </w:r>
-      <w:r>
-        <w:rPr>
-          <w:rFonts w:asciiTheme="majorHAnsi" w:hAnsiTheme="majorHAnsi"/>
-          <w:sz w:val="16"/>
-          <w:szCs w:val="16"/>
-          <w:lang w:val="en-US"/>
-        </w:rPr>
-        <w:br/>
-        <w:t xml:space="preserve">  `</w:t>
-      </w:r>
-      <w:proofErr w:type="spellStart"/>
-      <w:r>
-        <w:rPr>
-          <w:rFonts w:asciiTheme="majorHAnsi" w:hAnsiTheme="majorHAnsi"/>
-          <w:sz w:val="16"/>
-          <w:szCs w:val="16"/>
-          <w:lang w:val="en-US"/>
-        </w:rPr>
-        <w:t>Activatedate</w:t>
-      </w:r>
-      <w:proofErr w:type="spellEnd"/>
-      <w:r>
-        <w:rPr>
-          <w:rFonts w:asciiTheme="majorHAnsi" w:hAnsiTheme="majorHAnsi"/>
-          <w:sz w:val="16"/>
-          <w:szCs w:val="16"/>
-          <w:lang w:val="en-US"/>
-        </w:rPr>
-        <w:t>` int(11),</w:t>
-      </w:r>
-      <w:r>
-        <w:rPr>
-          <w:rFonts w:asciiTheme="majorHAnsi" w:hAnsiTheme="majorHAnsi"/>
-          <w:sz w:val="16"/>
-          <w:szCs w:val="16"/>
-          <w:lang w:val="en-US"/>
-        </w:rPr>
-        <w:br/>
-      </w:r>
-      <w:r>
-        <w:rPr>
-          <w:rFonts w:asciiTheme="majorHAnsi" w:hAnsiTheme="majorHAnsi"/>
-          <w:sz w:val="16"/>
-          <w:szCs w:val="16"/>
-          <w:lang w:val="en-US"/>
-        </w:rPr>
-        <w:t xml:space="preserve">  `</w:t>
-      </w:r>
-      <w:r>
-        <w:rPr>
-          <w:rFonts w:asciiTheme="majorHAnsi" w:hAnsiTheme="majorHAnsi"/>
-          <w:sz w:val="16"/>
-          <w:szCs w:val="16"/>
-          <w:lang w:val="en-US"/>
-        </w:rPr>
-        <w:t>Activatetoken` int(6) NOT NULL,</w:t>
-      </w:r>
-      <w:r>
-        <w:rPr>
-          <w:rFonts w:asciiTheme="majorHAnsi" w:hAnsiTheme="majorHAnsi"/>
-          <w:sz w:val="16"/>
-          <w:szCs w:val="16"/>
-          <w:lang w:val="en-US"/>
-        </w:rPr>
-        <w:br/>
-        <w:t xml:space="preserve">  `PasswordReset` int(6)</w:t>
-      </w:r>
-      <w:r>
-        <w:rPr>
-          <w:rFonts w:asciiTheme="majorHAnsi" w:hAnsiTheme="majorHAnsi"/>
-          <w:sz w:val="16"/>
-          <w:szCs w:val="16"/>
-          <w:lang w:val="en-US"/>
-        </w:rPr>
-        <w:br/>
-      </w:r>
-      <w:r>
-        <w:rPr>
-          <w:rFonts w:asciiTheme="majorHAnsi" w:hAnsiTheme="majorHAnsi"/>
-          <w:sz w:val="16"/>
-          <w:szCs w:val="16"/>
-          <w:lang w:val="en-US"/>
-        </w:rPr>
+        <w:t xml:space="preserve">  `UserID` int(11) NOT NULL,</w:t>
+      </w:r>
+      <w:r>
+        <w:rPr>
+          <w:rFonts w:asciiTheme="majorHAnsi" w:hAnsiTheme="majorHAnsi"/>
+          <w:sz w:val="16"/>
+          <w:szCs w:val="16"/>
+          <w:lang w:val="en-US"/>
+        </w:rPr>
+        <w:br/>
+        <w:t xml:space="preserve">  `Token` text NOT NULL,</w:t>
+      </w:r>
+      <w:r>
+        <w:rPr>
+          <w:rFonts w:asciiTheme="majorHAnsi" w:hAnsiTheme="majorHAnsi"/>
+          <w:sz w:val="16"/>
+          <w:szCs w:val="16"/>
+          <w:lang w:val="en-US"/>
+        </w:rPr>
+        <w:br/>
+        <w:t xml:space="preserve">  `CreateDate` int(11) NOT NULL</w:t>
+      </w:r>
+      <w:r>
+        <w:rPr>
+          <w:rFonts w:asciiTheme="majorHAnsi" w:hAnsiTheme="majorHAnsi"/>
+          <w:sz w:val="16"/>
+          <w:szCs w:val="16"/>
+          <w:lang w:val="en-US"/>
+        </w:rPr>
+        <w:br/>
         <w:t>) ENGINE=</w:t>
       </w:r>
       <w:proofErr w:type="spellStart"/>
@@ -2602,29 +3516,33 @@
           <w:szCs w:val="16"/>
         </w:rPr>
         <w:br/>
-      </w:r>
-      <w:r>
-        <w:rPr>
-          <w:rFonts w:asciiTheme="majorHAnsi" w:hAnsiTheme="majorHAnsi"/>
-          <w:sz w:val="16"/>
-          <w:szCs w:val="16"/>
-        </w:rPr>
-        <w:t>-- Indizes für die Tabelle `clipboarderuser`</w:t>
-      </w:r>
-      <w:r>
-        <w:rPr>
-          <w:rFonts w:asciiTheme="majorHAnsi" w:hAnsiTheme="majorHAnsi"/>
-          <w:sz w:val="16"/>
-          <w:szCs w:val="16"/>
-        </w:rPr>
-        <w:br/>
-      </w:r>
-      <w:r>
-        <w:rPr>
-          <w:rFonts w:asciiTheme="majorHAnsi" w:hAnsiTheme="majorHAnsi"/>
-          <w:sz w:val="16"/>
-          <w:szCs w:val="16"/>
-        </w:rPr>
+        <w:t>-- Indizes für die Tabelle `</w:t>
+      </w:r>
+      <w:proofErr w:type="spellStart"/>
+      <w:r>
+        <w:rPr>
+          <w:rFonts w:asciiTheme="majorHAnsi" w:hAnsiTheme="majorHAnsi"/>
+          <w:sz w:val="16"/>
+          <w:szCs w:val="16"/>
+        </w:rPr>
+        <w:t>clipboarderlogin</w:t>
+      </w:r>
+      <w:proofErr w:type="spellEnd"/>
+      <w:r>
+        <w:rPr>
+          <w:rFonts w:asciiTheme="majorHAnsi" w:hAnsiTheme="majorHAnsi"/>
+          <w:sz w:val="16"/>
+          <w:szCs w:val="16"/>
+        </w:rPr>
+        <w:t>`</w:t>
+      </w:r>
+      <w:r>
+        <w:rPr>
+          <w:rFonts w:asciiTheme="majorHAnsi" w:hAnsiTheme="majorHAnsi"/>
+          <w:sz w:val="16"/>
+          <w:szCs w:val="16"/>
+        </w:rPr>
+        <w:br/>
         <w:t>--</w:t>
       </w:r>
     </w:p>
@@ -2644,873 +3562,7 @@
           <w:szCs w:val="16"/>
           <w:lang w:val="en-US"/>
         </w:rPr>
-        <w:t>ALTER TABLE `clipboarderuser`</w:t>
-      </w:r>
-      <w:r>
-        <w:rPr>
-          <w:rFonts w:asciiTheme="majorHAnsi" w:hAnsiTheme="majorHAnsi"/>
-          <w:sz w:val="16"/>
-          <w:szCs w:val="16"/>
-          <w:lang w:val="en-US"/>
-        </w:rPr>
-        <w:br/>
-      </w:r>
-      <w:r>
-        <w:rPr>
-          <w:rFonts w:asciiTheme="majorHAnsi" w:hAnsiTheme="majorHAnsi"/>
-          <w:sz w:val="16"/>
-          <w:szCs w:val="16"/>
-          <w:lang w:val="en-US"/>
-        </w:rPr>
-        <w:t>ADD PRIMARY KEY (`ID`), ADD UNIQUE KEY `</w:t>
-      </w:r>
-      <w:proofErr w:type="spellStart"/>
-      <w:r>
-        <w:rPr>
-          <w:rFonts w:asciiTheme="majorHAnsi" w:hAnsiTheme="majorHAnsi"/>
-          <w:sz w:val="16"/>
-          <w:szCs w:val="16"/>
-          <w:lang w:val="en-US"/>
-        </w:rPr>
-        <w:t>EMail</w:t>
-      </w:r>
-      <w:proofErr w:type="spellEnd"/>
-      <w:r>
-        <w:rPr>
-          <w:rFonts w:asciiTheme="majorHAnsi" w:hAnsiTheme="majorHAnsi"/>
-          <w:sz w:val="16"/>
-          <w:szCs w:val="16"/>
-          <w:lang w:val="en-US"/>
-        </w:rPr>
-        <w:t>` (`</w:t>
-      </w:r>
-      <w:proofErr w:type="spellStart"/>
-      <w:r>
-        <w:rPr>
-          <w:rFonts w:asciiTheme="majorHAnsi" w:hAnsiTheme="majorHAnsi"/>
-          <w:sz w:val="16"/>
-          <w:szCs w:val="16"/>
-          <w:lang w:val="en-US"/>
-        </w:rPr>
-        <w:t>EMail</w:t>
-      </w:r>
-      <w:proofErr w:type="spellEnd"/>
-      <w:r>
-        <w:rPr>
-          <w:rFonts w:asciiTheme="majorHAnsi" w:hAnsiTheme="majorHAnsi"/>
-          <w:sz w:val="16"/>
-          <w:szCs w:val="16"/>
-          <w:lang w:val="en-US"/>
-        </w:rPr>
-        <w:t>`);</w:t>
-      </w:r>
-    </w:p>
-    <w:p>
-      <w:pPr>
-        <w:rPr>
-          <w:rFonts w:asciiTheme="majorHAnsi" w:hAnsiTheme="majorHAnsi"/>
-          <w:sz w:val="16"/>
-          <w:szCs w:val="16"/>
-          <w:lang w:val="en-US"/>
-        </w:rPr>
-      </w:pPr>
-      <w:r>
-        <w:rPr>
-          <w:rFonts w:asciiTheme="majorHAnsi" w:hAnsiTheme="majorHAnsi"/>
-          <w:sz w:val="16"/>
-          <w:szCs w:val="16"/>
-          <w:lang w:val="en-US"/>
-        </w:rPr>
-        <w:t>--</w:t>
-      </w:r>
-      <w:r>
-        <w:rPr>
-          <w:rFonts w:asciiTheme="majorHAnsi" w:hAnsiTheme="majorHAnsi"/>
-          <w:sz w:val="16"/>
-          <w:szCs w:val="16"/>
-          <w:lang w:val="en-US"/>
-        </w:rPr>
-        <w:br/>
-      </w:r>
-      <w:r>
-        <w:rPr>
-          <w:rFonts w:asciiTheme="majorHAnsi" w:hAnsiTheme="majorHAnsi"/>
-          <w:sz w:val="16"/>
-          <w:szCs w:val="16"/>
-          <w:lang w:val="en-US"/>
-        </w:rPr>
-        <w:t>-- AUTO_INCREMEN</w:t>
-      </w:r>
-      <w:r>
-        <w:rPr>
-          <w:rFonts w:asciiTheme="majorHAnsi" w:hAnsiTheme="majorHAnsi"/>
-          <w:sz w:val="16"/>
-          <w:szCs w:val="16"/>
-          <w:lang w:val="en-US"/>
-        </w:rPr>
-        <w:t xml:space="preserve">T </w:t>
-      </w:r>
-      <w:proofErr w:type="spellStart"/>
-      <w:r>
-        <w:rPr>
-          <w:rFonts w:asciiTheme="majorHAnsi" w:hAnsiTheme="majorHAnsi"/>
-          <w:sz w:val="16"/>
-          <w:szCs w:val="16"/>
-          <w:lang w:val="en-US"/>
-        </w:rPr>
-        <w:t>für</w:t>
-      </w:r>
-      <w:proofErr w:type="spellEnd"/>
-      <w:r>
-        <w:rPr>
-          <w:rFonts w:asciiTheme="majorHAnsi" w:hAnsiTheme="majorHAnsi"/>
-          <w:sz w:val="16"/>
-          <w:szCs w:val="16"/>
-          <w:lang w:val="en-US"/>
-        </w:rPr>
-        <w:t xml:space="preserve"> </w:t>
-      </w:r>
-      <w:proofErr w:type="spellStart"/>
-      <w:r>
-        <w:rPr>
-          <w:rFonts w:asciiTheme="majorHAnsi" w:hAnsiTheme="majorHAnsi"/>
-          <w:sz w:val="16"/>
-          <w:szCs w:val="16"/>
-          <w:lang w:val="en-US"/>
-        </w:rPr>
-        <w:t>Tabelle</w:t>
-      </w:r>
-      <w:proofErr w:type="spellEnd"/>
-      <w:r>
-        <w:rPr>
-          <w:rFonts w:asciiTheme="majorHAnsi" w:hAnsiTheme="majorHAnsi"/>
-          <w:sz w:val="16"/>
-          <w:szCs w:val="16"/>
-          <w:lang w:val="en-US"/>
-        </w:rPr>
-        <w:t xml:space="preserve"> `clipboarderuser`</w:t>
-      </w:r>
-      <w:r>
-        <w:rPr>
-          <w:rFonts w:asciiTheme="majorHAnsi" w:hAnsiTheme="majorHAnsi"/>
-          <w:sz w:val="16"/>
-          <w:szCs w:val="16"/>
-          <w:lang w:val="en-US"/>
-        </w:rPr>
-        <w:br/>
-      </w:r>
-      <w:r>
-        <w:rPr>
-          <w:rFonts w:asciiTheme="majorHAnsi" w:hAnsiTheme="majorHAnsi"/>
-          <w:sz w:val="16"/>
-          <w:szCs w:val="16"/>
-          <w:lang w:val="en-US"/>
-        </w:rPr>
-        <w:t>--</w:t>
-      </w:r>
-    </w:p>
-    <w:p>
-      <w:pPr>
-        <w:rPr>
-          <w:rFonts w:asciiTheme="majorHAnsi" w:hAnsiTheme="majorHAnsi"/>
-          <w:sz w:val="16"/>
-          <w:szCs w:val="16"/>
-          <w:lang w:val="en-US"/>
-        </w:rPr>
-      </w:pPr>
-      <w:r>
-        <w:rPr>
-          <w:rFonts w:asciiTheme="majorHAnsi" w:hAnsiTheme="majorHAnsi"/>
-          <w:sz w:val="16"/>
-          <w:szCs w:val="16"/>
-          <w:lang w:val="en-US"/>
-        </w:rPr>
-        <w:t>ALTER TABLE `clipboarderuser`</w:t>
-      </w:r>
-      <w:r>
-        <w:rPr>
-          <w:rFonts w:asciiTheme="majorHAnsi" w:hAnsiTheme="majorHAnsi"/>
-          <w:sz w:val="16"/>
-          <w:szCs w:val="16"/>
-          <w:lang w:val="en-US"/>
-        </w:rPr>
-        <w:br/>
-      </w:r>
-      <w:r>
-        <w:rPr>
-          <w:rFonts w:asciiTheme="majorHAnsi" w:hAnsiTheme="majorHAnsi"/>
-          <w:sz w:val="16"/>
-          <w:szCs w:val="16"/>
-          <w:lang w:val="en-US"/>
-        </w:rPr>
-        <w:t xml:space="preserve">MODIFY `ID` </w:t>
-      </w:r>
-      <w:proofErr w:type="gramStart"/>
-      <w:r>
-        <w:rPr>
-          <w:rFonts w:asciiTheme="majorHAnsi" w:hAnsiTheme="majorHAnsi"/>
-          <w:sz w:val="16"/>
-          <w:szCs w:val="16"/>
-          <w:lang w:val="en-US"/>
-        </w:rPr>
-        <w:t>int(</w:t>
-      </w:r>
-      <w:proofErr w:type="gramEnd"/>
-      <w:r>
-        <w:rPr>
-          <w:rFonts w:asciiTheme="majorHAnsi" w:hAnsiTheme="majorHAnsi"/>
-          <w:sz w:val="16"/>
-          <w:szCs w:val="16"/>
-          <w:lang w:val="en-US"/>
-        </w:rPr>
-        <w:t>11) NOT NULL AUTO_INCREMENT,AUTO_INCREMENT=0;</w:t>
-      </w:r>
-      <w:r>
-        <w:rPr>
-          <w:rFonts w:asciiTheme="majorHAnsi" w:hAnsiTheme="majorHAnsi"/>
-          <w:sz w:val="16"/>
-          <w:szCs w:val="16"/>
-          <w:lang w:val="en-US"/>
-        </w:rPr>
-        <w:br/>
-      </w:r>
-      <w:r>
-        <w:rPr>
-          <w:rFonts w:asciiTheme="majorHAnsi" w:hAnsiTheme="majorHAnsi"/>
-          <w:sz w:val="16"/>
-          <w:szCs w:val="16"/>
-          <w:lang w:val="en-US"/>
-        </w:rPr>
-        <w:br/>
-        <w:t>--</w:t>
-      </w:r>
-      <w:r>
-        <w:rPr>
-          <w:rFonts w:asciiTheme="majorHAnsi" w:hAnsiTheme="majorHAnsi"/>
-          <w:sz w:val="16"/>
-          <w:szCs w:val="16"/>
-          <w:lang w:val="en-US"/>
-        </w:rPr>
-        <w:br/>
-      </w:r>
-      <w:r>
-        <w:rPr>
-          <w:rFonts w:asciiTheme="majorHAnsi" w:hAnsiTheme="majorHAnsi"/>
-          <w:sz w:val="16"/>
-          <w:szCs w:val="16"/>
-          <w:lang w:val="en-US"/>
-        </w:rPr>
-        <w:t xml:space="preserve">-- </w:t>
-      </w:r>
-      <w:proofErr w:type="spellStart"/>
-      <w:r>
-        <w:rPr>
-          <w:rFonts w:asciiTheme="majorHAnsi" w:hAnsiTheme="majorHAnsi"/>
-          <w:sz w:val="16"/>
-          <w:szCs w:val="16"/>
-          <w:lang w:val="en-US"/>
-        </w:rPr>
-        <w:t>Tabellenstruktur</w:t>
-      </w:r>
-      <w:proofErr w:type="spellEnd"/>
-      <w:r>
-        <w:rPr>
-          <w:rFonts w:asciiTheme="majorHAnsi" w:hAnsiTheme="majorHAnsi"/>
-          <w:sz w:val="16"/>
-          <w:szCs w:val="16"/>
-          <w:lang w:val="en-US"/>
-        </w:rPr>
-        <w:t xml:space="preserve"> </w:t>
-      </w:r>
-      <w:proofErr w:type="spellStart"/>
-      <w:r>
-        <w:rPr>
-          <w:rFonts w:asciiTheme="majorHAnsi" w:hAnsiTheme="majorHAnsi"/>
-          <w:sz w:val="16"/>
-          <w:szCs w:val="16"/>
-          <w:lang w:val="en-US"/>
-        </w:rPr>
-        <w:t>für</w:t>
-      </w:r>
-      <w:proofErr w:type="spellEnd"/>
-      <w:r>
-        <w:rPr>
-          <w:rFonts w:asciiTheme="majorHAnsi" w:hAnsiTheme="majorHAnsi"/>
-          <w:sz w:val="16"/>
-          <w:szCs w:val="16"/>
-          <w:lang w:val="en-US"/>
-        </w:rPr>
-        <w:t xml:space="preserve"> </w:t>
-      </w:r>
-      <w:proofErr w:type="spellStart"/>
-      <w:r>
-        <w:rPr>
-          <w:rFonts w:asciiTheme="majorHAnsi" w:hAnsiTheme="majorHAnsi"/>
-          <w:sz w:val="16"/>
-          <w:szCs w:val="16"/>
-          <w:lang w:val="en-US"/>
-        </w:rPr>
-        <w:t>Tabelle</w:t>
-      </w:r>
-      <w:proofErr w:type="spellEnd"/>
-      <w:r>
-        <w:rPr>
-          <w:rFonts w:asciiTheme="majorHAnsi" w:hAnsiTheme="majorHAnsi"/>
-          <w:sz w:val="16"/>
-          <w:szCs w:val="16"/>
-          <w:lang w:val="en-US"/>
-        </w:rPr>
-        <w:t xml:space="preserve"> `clipboarderclipboards`</w:t>
-      </w:r>
-      <w:r>
-        <w:rPr>
-          <w:rFonts w:asciiTheme="majorHAnsi" w:hAnsiTheme="majorHAnsi"/>
-          <w:sz w:val="16"/>
-          <w:szCs w:val="16"/>
-          <w:lang w:val="en-US"/>
-        </w:rPr>
-        <w:br/>
-      </w:r>
-      <w:r>
-        <w:rPr>
-          <w:rFonts w:asciiTheme="majorHAnsi" w:hAnsiTheme="majorHAnsi"/>
-          <w:sz w:val="16"/>
-          <w:szCs w:val="16"/>
-          <w:lang w:val="en-US"/>
-        </w:rPr>
-        <w:t>--</w:t>
-      </w:r>
-    </w:p>
-    <w:p>
-      <w:pPr>
-        <w:rPr>
-          <w:rFonts w:asciiTheme="majorHAnsi" w:hAnsiTheme="majorHAnsi"/>
-          <w:sz w:val="16"/>
-          <w:szCs w:val="16"/>
-          <w:lang w:val="en-US"/>
-        </w:rPr>
-      </w:pPr>
-      <w:r>
-        <w:rPr>
-          <w:rFonts w:asciiTheme="majorHAnsi" w:hAnsiTheme="majorHAnsi"/>
-          <w:sz w:val="16"/>
-          <w:szCs w:val="16"/>
-          <w:lang w:val="en-US"/>
-        </w:rPr>
-        <w:t>CREATE TABLE IF NOT EXISTS `clipboarderclipboards` (</w:t>
-      </w:r>
-      <w:r>
-        <w:rPr>
-          <w:rFonts w:asciiTheme="majorHAnsi" w:hAnsiTheme="majorHAnsi"/>
-          <w:sz w:val="16"/>
-          <w:szCs w:val="16"/>
-          <w:lang w:val="en-US"/>
-        </w:rPr>
-        <w:br/>
-      </w:r>
-      <w:r>
-        <w:rPr>
-          <w:rFonts w:asciiTheme="majorHAnsi" w:hAnsiTheme="majorHAnsi"/>
-          <w:sz w:val="16"/>
-          <w:szCs w:val="16"/>
-          <w:lang w:val="en-US"/>
-        </w:rPr>
-        <w:t xml:space="preserve">`ID` </w:t>
-      </w:r>
-      <w:proofErr w:type="gramStart"/>
-      <w:r>
-        <w:rPr>
-          <w:rFonts w:asciiTheme="majorHAnsi" w:hAnsiTheme="majorHAnsi"/>
-          <w:sz w:val="16"/>
-          <w:szCs w:val="16"/>
-          <w:lang w:val="en-US"/>
-        </w:rPr>
-        <w:t>int(</w:t>
-      </w:r>
-      <w:proofErr w:type="gramEnd"/>
-      <w:r>
-        <w:rPr>
-          <w:rFonts w:asciiTheme="majorHAnsi" w:hAnsiTheme="majorHAnsi"/>
-          <w:sz w:val="16"/>
-          <w:szCs w:val="16"/>
-          <w:lang w:val="en-US"/>
-        </w:rPr>
-        <w:t>11) NOT NULL,</w:t>
-      </w:r>
-      <w:r>
-        <w:rPr>
-          <w:rFonts w:asciiTheme="majorHAnsi" w:hAnsiTheme="majorHAnsi"/>
-          <w:sz w:val="16"/>
-          <w:szCs w:val="16"/>
-          <w:lang w:val="en-US"/>
-        </w:rPr>
-        <w:br/>
-        <w:t xml:space="preserve">  `UserID` int(11) NOT NULL,</w:t>
-      </w:r>
-      <w:r>
-        <w:rPr>
-          <w:rFonts w:asciiTheme="majorHAnsi" w:hAnsiTheme="majorHAnsi"/>
-          <w:sz w:val="16"/>
-          <w:szCs w:val="16"/>
-          <w:lang w:val="en-US"/>
-        </w:rPr>
-        <w:br/>
-        <w:t xml:space="preserve">  `Content` text NOT NULL,</w:t>
-      </w:r>
-      <w:r>
-        <w:rPr>
-          <w:rFonts w:asciiTheme="majorHAnsi" w:hAnsiTheme="majorHAnsi"/>
-          <w:sz w:val="16"/>
-          <w:szCs w:val="16"/>
-          <w:lang w:val="en-US"/>
-        </w:rPr>
-        <w:br/>
-        <w:t xml:space="preserve">  `CreateDate` int(11) NOT NULL</w:t>
-      </w:r>
-      <w:r>
-        <w:rPr>
-          <w:rFonts w:asciiTheme="majorHAnsi" w:hAnsiTheme="majorHAnsi"/>
-          <w:sz w:val="16"/>
-          <w:szCs w:val="16"/>
-          <w:lang w:val="en-US"/>
-        </w:rPr>
-        <w:br/>
-      </w:r>
-      <w:r>
-        <w:rPr>
-          <w:rFonts w:asciiTheme="majorHAnsi" w:hAnsiTheme="majorHAnsi"/>
-          <w:sz w:val="16"/>
-          <w:szCs w:val="16"/>
-          <w:lang w:val="en-US"/>
-        </w:rPr>
-        <w:t>) ENGINE=</w:t>
-      </w:r>
-      <w:proofErr w:type="spellStart"/>
-      <w:r>
-        <w:rPr>
-          <w:rFonts w:asciiTheme="majorHAnsi" w:hAnsiTheme="majorHAnsi"/>
-          <w:sz w:val="16"/>
-          <w:szCs w:val="16"/>
-          <w:lang w:val="en-US"/>
-        </w:rPr>
-        <w:t>InnoDB</w:t>
-      </w:r>
-      <w:proofErr w:type="spellEnd"/>
-      <w:r>
-        <w:rPr>
-          <w:rFonts w:asciiTheme="majorHAnsi" w:hAnsiTheme="majorHAnsi"/>
-          <w:sz w:val="16"/>
-          <w:szCs w:val="16"/>
-          <w:lang w:val="en-US"/>
-        </w:rPr>
-        <w:t xml:space="preserve"> AUTO_INCREMENT=0 DEFAULT CHARSET=utf8;</w:t>
-      </w:r>
-    </w:p>
-    <w:p>
-      <w:pPr>
-        <w:rPr>
-          <w:rFonts w:asciiTheme="majorHAnsi" w:hAnsiTheme="majorHAnsi"/>
-          <w:sz w:val="16"/>
-          <w:szCs w:val="16"/>
-        </w:rPr>
-      </w:pPr>
-      <w:r>
-        <w:rPr>
-          <w:rFonts w:asciiTheme="majorHAnsi" w:hAnsiTheme="majorHAnsi"/>
-          <w:sz w:val="16"/>
-          <w:szCs w:val="16"/>
-        </w:rPr>
-        <w:t>--</w:t>
-      </w:r>
-      <w:r>
-        <w:rPr>
-          <w:rFonts w:asciiTheme="majorHAnsi" w:hAnsiTheme="majorHAnsi"/>
-          <w:sz w:val="16"/>
-          <w:szCs w:val="16"/>
-        </w:rPr>
-        <w:br/>
-      </w:r>
-      <w:r>
-        <w:rPr>
-          <w:rFonts w:asciiTheme="majorHAnsi" w:hAnsiTheme="majorHAnsi"/>
-          <w:sz w:val="16"/>
-          <w:szCs w:val="16"/>
-        </w:rPr>
-        <w:t xml:space="preserve">-- Indizes für die </w:t>
-      </w:r>
-      <w:r>
-        <w:rPr>
-          <w:rFonts w:asciiTheme="majorHAnsi" w:hAnsiTheme="majorHAnsi"/>
-          <w:sz w:val="16"/>
-          <w:szCs w:val="16"/>
-        </w:rPr>
-        <w:t>Tabelle `clipboarderclipboards`</w:t>
-      </w:r>
-      <w:r>
-        <w:rPr>
-          <w:rFonts w:asciiTheme="majorHAnsi" w:hAnsiTheme="majorHAnsi"/>
-          <w:sz w:val="16"/>
-          <w:szCs w:val="16"/>
-        </w:rPr>
-        <w:br/>
-      </w:r>
-      <w:r>
-        <w:rPr>
-          <w:rFonts w:asciiTheme="majorHAnsi" w:hAnsiTheme="majorHAnsi"/>
-          <w:sz w:val="16"/>
-          <w:szCs w:val="16"/>
-        </w:rPr>
-        <w:t>--</w:t>
-      </w:r>
-    </w:p>
-    <w:p>
-      <w:pPr>
-        <w:rPr>
-          <w:rFonts w:asciiTheme="majorHAnsi" w:hAnsiTheme="majorHAnsi"/>
-          <w:sz w:val="16"/>
-          <w:szCs w:val="16"/>
-          <w:lang w:val="en-US"/>
-        </w:rPr>
-      </w:pPr>
-      <w:r>
-        <w:rPr>
-          <w:rFonts w:asciiTheme="majorHAnsi" w:hAnsiTheme="majorHAnsi"/>
-          <w:sz w:val="16"/>
-          <w:szCs w:val="16"/>
-          <w:lang w:val="en-US"/>
-        </w:rPr>
-        <w:t>ALTE</w:t>
-      </w:r>
-      <w:r>
-        <w:rPr>
-          <w:rFonts w:asciiTheme="majorHAnsi" w:hAnsiTheme="majorHAnsi"/>
-          <w:sz w:val="16"/>
-          <w:szCs w:val="16"/>
-          <w:lang w:val="en-US"/>
-        </w:rPr>
-        <w:t>R TABLE `clipboarderclipboards`</w:t>
-      </w:r>
-      <w:r>
-        <w:rPr>
-          <w:rFonts w:asciiTheme="majorHAnsi" w:hAnsiTheme="majorHAnsi"/>
-          <w:sz w:val="16"/>
-          <w:szCs w:val="16"/>
-          <w:lang w:val="en-US"/>
-        </w:rPr>
-        <w:br/>
-      </w:r>
-      <w:r>
-        <w:rPr>
-          <w:rFonts w:asciiTheme="majorHAnsi" w:hAnsiTheme="majorHAnsi"/>
-          <w:sz w:val="16"/>
-          <w:szCs w:val="16"/>
-          <w:lang w:val="en-US"/>
-        </w:rPr>
-        <w:t xml:space="preserve"> ADD PRIMARY KEY (`ID`);</w:t>
-      </w:r>
-    </w:p>
-    <w:p>
-      <w:pPr>
-        <w:rPr>
-          <w:rFonts w:asciiTheme="majorHAnsi" w:hAnsiTheme="majorHAnsi"/>
-          <w:sz w:val="16"/>
-          <w:szCs w:val="16"/>
-          <w:lang w:val="en-US"/>
-        </w:rPr>
-      </w:pPr>
-      <w:r>
-        <w:rPr>
-          <w:rFonts w:asciiTheme="majorHAnsi" w:hAnsiTheme="majorHAnsi"/>
-          <w:sz w:val="16"/>
-          <w:szCs w:val="16"/>
-          <w:lang w:val="en-US"/>
-        </w:rPr>
-        <w:t>ALTE</w:t>
-      </w:r>
-      <w:r>
-        <w:rPr>
-          <w:rFonts w:asciiTheme="majorHAnsi" w:hAnsiTheme="majorHAnsi"/>
-          <w:sz w:val="16"/>
-          <w:szCs w:val="16"/>
-          <w:lang w:val="en-US"/>
-        </w:rPr>
-        <w:t>R TABLE `clipboarderclipboards`</w:t>
-      </w:r>
-      <w:r>
-        <w:rPr>
-          <w:rFonts w:asciiTheme="majorHAnsi" w:hAnsiTheme="majorHAnsi"/>
-          <w:sz w:val="16"/>
-          <w:szCs w:val="16"/>
-          <w:lang w:val="en-US"/>
-        </w:rPr>
-        <w:br/>
-      </w:r>
-      <w:r>
-        <w:rPr>
-          <w:rFonts w:asciiTheme="majorHAnsi" w:hAnsiTheme="majorHAnsi"/>
-          <w:sz w:val="16"/>
-          <w:szCs w:val="16"/>
-          <w:lang w:val="en-US"/>
-        </w:rPr>
-        <w:t>ADD FOREIGN KEY (`UserID`) REFERENCES `clipboarderuser`(`ID`);</w:t>
-      </w:r>
-    </w:p>
-    <w:p>
-      <w:pPr>
-        <w:rPr>
-          <w:rFonts w:asciiTheme="majorHAnsi" w:hAnsiTheme="majorHAnsi"/>
-          <w:sz w:val="16"/>
-          <w:szCs w:val="16"/>
-          <w:lang w:val="en-US"/>
-        </w:rPr>
-      </w:pPr>
-      <w:r>
-        <w:rPr>
-          <w:rFonts w:asciiTheme="majorHAnsi" w:hAnsiTheme="majorHAnsi"/>
-          <w:sz w:val="16"/>
-          <w:szCs w:val="16"/>
-          <w:lang w:val="en-US"/>
-        </w:rPr>
-        <w:t>--</w:t>
-      </w:r>
-      <w:r>
-        <w:rPr>
-          <w:rFonts w:asciiTheme="majorHAnsi" w:hAnsiTheme="majorHAnsi"/>
-          <w:sz w:val="16"/>
-          <w:szCs w:val="16"/>
-          <w:lang w:val="en-US"/>
-        </w:rPr>
-        <w:br/>
-      </w:r>
-      <w:r>
-        <w:rPr>
-          <w:rFonts w:asciiTheme="majorHAnsi" w:hAnsiTheme="majorHAnsi"/>
-          <w:sz w:val="16"/>
-          <w:szCs w:val="16"/>
-          <w:lang w:val="en-US"/>
-        </w:rPr>
-        <w:t xml:space="preserve">-- AUTO_INCREMENT </w:t>
-      </w:r>
-      <w:proofErr w:type="spellStart"/>
-      <w:r>
-        <w:rPr>
-          <w:rFonts w:asciiTheme="majorHAnsi" w:hAnsiTheme="majorHAnsi"/>
-          <w:sz w:val="16"/>
-          <w:szCs w:val="16"/>
-          <w:lang w:val="en-US"/>
-        </w:rPr>
-        <w:t>für</w:t>
-      </w:r>
-      <w:proofErr w:type="spellEnd"/>
-      <w:r>
-        <w:rPr>
-          <w:rFonts w:asciiTheme="majorHAnsi" w:hAnsiTheme="majorHAnsi"/>
-          <w:sz w:val="16"/>
-          <w:szCs w:val="16"/>
-          <w:lang w:val="en-US"/>
-        </w:rPr>
-        <w:t xml:space="preserve"> </w:t>
-      </w:r>
-      <w:proofErr w:type="spellStart"/>
-      <w:r>
-        <w:rPr>
-          <w:rFonts w:asciiTheme="majorHAnsi" w:hAnsiTheme="majorHAnsi"/>
-          <w:sz w:val="16"/>
-          <w:szCs w:val="16"/>
-          <w:lang w:val="en-US"/>
-        </w:rPr>
-        <w:t>Tabelle</w:t>
-      </w:r>
-      <w:proofErr w:type="spellEnd"/>
-      <w:r>
-        <w:rPr>
-          <w:rFonts w:asciiTheme="majorHAnsi" w:hAnsiTheme="majorHAnsi"/>
-          <w:sz w:val="16"/>
-          <w:szCs w:val="16"/>
-          <w:lang w:val="en-US"/>
-        </w:rPr>
-        <w:t xml:space="preserve"> `clipboarderclipboards`</w:t>
-      </w:r>
-      <w:r>
-        <w:rPr>
-          <w:rFonts w:asciiTheme="majorHAnsi" w:hAnsiTheme="majorHAnsi"/>
-          <w:sz w:val="16"/>
-          <w:szCs w:val="16"/>
-          <w:lang w:val="en-US"/>
-        </w:rPr>
-        <w:br/>
-      </w:r>
-      <w:r>
-        <w:rPr>
-          <w:rFonts w:asciiTheme="majorHAnsi" w:hAnsiTheme="majorHAnsi"/>
-          <w:sz w:val="16"/>
-          <w:szCs w:val="16"/>
-          <w:lang w:val="en-US"/>
-        </w:rPr>
-        <w:t>--</w:t>
-      </w:r>
-    </w:p>
-    <w:p>
-      <w:pPr>
-        <w:rPr>
-          <w:rFonts w:asciiTheme="majorHAnsi" w:hAnsiTheme="majorHAnsi"/>
-          <w:sz w:val="16"/>
-          <w:szCs w:val="16"/>
-          <w:lang w:val="en-US"/>
-        </w:rPr>
-      </w:pPr>
-      <w:r>
-        <w:rPr>
-          <w:rFonts w:asciiTheme="majorHAnsi" w:hAnsiTheme="majorHAnsi"/>
-          <w:sz w:val="16"/>
-          <w:szCs w:val="16"/>
-          <w:lang w:val="en-US"/>
-        </w:rPr>
-        <w:t>ALTER TABLE `clipboarderclipboa</w:t>
-      </w:r>
-      <w:r>
-        <w:rPr>
-          <w:rFonts w:asciiTheme="majorHAnsi" w:hAnsiTheme="majorHAnsi"/>
-          <w:sz w:val="16"/>
-          <w:szCs w:val="16"/>
-          <w:lang w:val="en-US"/>
-        </w:rPr>
-        <w:t>rds`</w:t>
-      </w:r>
-      <w:r>
-        <w:rPr>
-          <w:rFonts w:asciiTheme="majorHAnsi" w:hAnsiTheme="majorHAnsi"/>
-          <w:sz w:val="16"/>
-          <w:szCs w:val="16"/>
-          <w:lang w:val="en-US"/>
-        </w:rPr>
-        <w:br/>
-      </w:r>
-      <w:r>
-        <w:rPr>
-          <w:rFonts w:asciiTheme="majorHAnsi" w:hAnsiTheme="majorHAnsi"/>
-          <w:sz w:val="16"/>
-          <w:szCs w:val="16"/>
-          <w:lang w:val="en-US"/>
-        </w:rPr>
-        <w:t xml:space="preserve">MODIFY `ID` </w:t>
-      </w:r>
-      <w:proofErr w:type="gramStart"/>
-      <w:r>
-        <w:rPr>
-          <w:rFonts w:asciiTheme="majorHAnsi" w:hAnsiTheme="majorHAnsi"/>
-          <w:sz w:val="16"/>
-          <w:szCs w:val="16"/>
-          <w:lang w:val="en-US"/>
-        </w:rPr>
-        <w:t>int(</w:t>
-      </w:r>
-      <w:proofErr w:type="gramEnd"/>
-      <w:r>
-        <w:rPr>
-          <w:rFonts w:asciiTheme="majorHAnsi" w:hAnsiTheme="majorHAnsi"/>
-          <w:sz w:val="16"/>
-          <w:szCs w:val="16"/>
-          <w:lang w:val="en-US"/>
-        </w:rPr>
-        <w:t>11) NOT NULL AUTO_INCREMENT,AUTO_INCREMENT=0;</w:t>
-      </w:r>
-    </w:p>
-    <w:p>
-      <w:pPr>
-        <w:rPr>
-          <w:rFonts w:asciiTheme="majorHAnsi" w:hAnsiTheme="majorHAnsi"/>
-          <w:sz w:val="16"/>
-          <w:szCs w:val="16"/>
-          <w:lang w:val="en-US"/>
-        </w:rPr>
-      </w:pPr>
-      <w:r>
-        <w:rPr>
-          <w:rFonts w:asciiTheme="majorHAnsi" w:hAnsiTheme="majorHAnsi"/>
-          <w:sz w:val="16"/>
-          <w:szCs w:val="16"/>
-          <w:lang w:val="en-US"/>
-        </w:rPr>
-        <w:t>--</w:t>
-      </w:r>
-      <w:r>
-        <w:rPr>
-          <w:rFonts w:asciiTheme="majorHAnsi" w:hAnsiTheme="majorHAnsi"/>
-          <w:sz w:val="16"/>
-          <w:szCs w:val="16"/>
-          <w:lang w:val="en-US"/>
-        </w:rPr>
-        <w:br/>
-      </w:r>
-      <w:r>
-        <w:rPr>
-          <w:rFonts w:asciiTheme="majorHAnsi" w:hAnsiTheme="majorHAnsi"/>
-          <w:sz w:val="16"/>
-          <w:szCs w:val="16"/>
-          <w:lang w:val="en-US"/>
-        </w:rPr>
-        <w:t xml:space="preserve">-- </w:t>
-      </w:r>
-      <w:proofErr w:type="spellStart"/>
-      <w:r>
-        <w:rPr>
-          <w:rFonts w:asciiTheme="majorHAnsi" w:hAnsiTheme="majorHAnsi"/>
-          <w:sz w:val="16"/>
-          <w:szCs w:val="16"/>
-          <w:lang w:val="en-US"/>
-        </w:rPr>
-        <w:t>Tabellenstruktur</w:t>
-      </w:r>
-      <w:proofErr w:type="spellEnd"/>
-      <w:r>
-        <w:rPr>
-          <w:rFonts w:asciiTheme="majorHAnsi" w:hAnsiTheme="majorHAnsi"/>
-          <w:sz w:val="16"/>
-          <w:szCs w:val="16"/>
-          <w:lang w:val="en-US"/>
-        </w:rPr>
-        <w:t xml:space="preserve"> </w:t>
-      </w:r>
-      <w:proofErr w:type="spellStart"/>
-      <w:r>
-        <w:rPr>
-          <w:rFonts w:asciiTheme="majorHAnsi" w:hAnsiTheme="majorHAnsi"/>
-          <w:sz w:val="16"/>
-          <w:szCs w:val="16"/>
-          <w:lang w:val="en-US"/>
-        </w:rPr>
-        <w:t>für</w:t>
-      </w:r>
-      <w:proofErr w:type="spellEnd"/>
-      <w:r>
-        <w:rPr>
-          <w:rFonts w:asciiTheme="majorHAnsi" w:hAnsiTheme="majorHAnsi"/>
-          <w:sz w:val="16"/>
-          <w:szCs w:val="16"/>
-          <w:lang w:val="en-US"/>
-        </w:rPr>
-        <w:t xml:space="preserve"> </w:t>
-      </w:r>
-      <w:proofErr w:type="spellStart"/>
-      <w:r>
-        <w:rPr>
-          <w:rFonts w:asciiTheme="majorHAnsi" w:hAnsiTheme="majorHAnsi"/>
-          <w:sz w:val="16"/>
-          <w:szCs w:val="16"/>
-          <w:lang w:val="en-US"/>
-        </w:rPr>
-        <w:t>Tabelle</w:t>
-      </w:r>
-      <w:proofErr w:type="spellEnd"/>
-      <w:r>
-        <w:rPr>
-          <w:rFonts w:asciiTheme="majorHAnsi" w:hAnsiTheme="majorHAnsi"/>
-          <w:sz w:val="16"/>
-          <w:szCs w:val="16"/>
-          <w:lang w:val="en-US"/>
-        </w:rPr>
-        <w:t xml:space="preserve"> `</w:t>
+        <w:t>ALTER TABLE `</w:t>
       </w:r>
       <w:proofErr w:type="spellStart"/>
       <w:r>
@@ -3540,310 +3592,6 @@
           <w:lang w:val="en-US"/>
         </w:rPr>
         <w:br/>
-      </w:r>
-      <w:r>
-        <w:rPr>
-          <w:rFonts w:asciiTheme="majorHAnsi" w:hAnsiTheme="majorHAnsi"/>
-          <w:sz w:val="16"/>
-          <w:szCs w:val="16"/>
-          <w:lang w:val="en-US"/>
-        </w:rPr>
-        <w:t>--</w:t>
-      </w:r>
-    </w:p>
-    <w:p>
-      <w:pPr>
-        <w:rPr>
-          <w:rFonts w:asciiTheme="majorHAnsi" w:hAnsiTheme="majorHAnsi"/>
-          <w:sz w:val="16"/>
-          <w:szCs w:val="16"/>
-          <w:lang w:val="en-US"/>
-        </w:rPr>
-      </w:pPr>
-      <w:r>
-        <w:rPr>
-          <w:rFonts w:asciiTheme="majorHAnsi" w:hAnsiTheme="majorHAnsi"/>
-          <w:sz w:val="16"/>
-          <w:szCs w:val="16"/>
-          <w:lang w:val="en-US"/>
-        </w:rPr>
-        <w:lastRenderedPageBreak/>
-        <w:t xml:space="preserve">CREATE TABLE IF </w:t>
-      </w:r>
-      <w:r>
-        <w:rPr>
-          <w:rFonts w:asciiTheme="majorHAnsi" w:hAnsiTheme="majorHAnsi"/>
-          <w:sz w:val="16"/>
-          <w:szCs w:val="16"/>
-          <w:lang w:val="en-US"/>
-        </w:rPr>
-        <w:t>NOT EXISTS `</w:t>
-      </w:r>
-      <w:proofErr w:type="spellStart"/>
-      <w:r>
-        <w:rPr>
-          <w:rFonts w:asciiTheme="majorHAnsi" w:hAnsiTheme="majorHAnsi"/>
-          <w:sz w:val="16"/>
-          <w:szCs w:val="16"/>
-          <w:lang w:val="en-US"/>
-        </w:rPr>
-        <w:t>clipboarderlogin</w:t>
-      </w:r>
-      <w:proofErr w:type="spellEnd"/>
-      <w:r>
-        <w:rPr>
-          <w:rFonts w:asciiTheme="majorHAnsi" w:hAnsiTheme="majorHAnsi"/>
-          <w:sz w:val="16"/>
-          <w:szCs w:val="16"/>
-          <w:lang w:val="en-US"/>
-        </w:rPr>
-        <w:t>` (</w:t>
-      </w:r>
-      <w:r>
-        <w:rPr>
-          <w:rFonts w:asciiTheme="majorHAnsi" w:hAnsiTheme="majorHAnsi"/>
-          <w:sz w:val="16"/>
-          <w:szCs w:val="16"/>
-          <w:lang w:val="en-US"/>
-        </w:rPr>
-        <w:br/>
-        <w:t xml:space="preserve">`ID` </w:t>
-      </w:r>
-      <w:proofErr w:type="gramStart"/>
-      <w:r>
-        <w:rPr>
-          <w:rFonts w:asciiTheme="majorHAnsi" w:hAnsiTheme="majorHAnsi"/>
-          <w:sz w:val="16"/>
-          <w:szCs w:val="16"/>
-          <w:lang w:val="en-US"/>
-        </w:rPr>
-        <w:t>int(</w:t>
-      </w:r>
-      <w:proofErr w:type="gramEnd"/>
-      <w:r>
-        <w:rPr>
-          <w:rFonts w:asciiTheme="majorHAnsi" w:hAnsiTheme="majorHAnsi"/>
-          <w:sz w:val="16"/>
-          <w:szCs w:val="16"/>
-          <w:lang w:val="en-US"/>
-        </w:rPr>
-        <w:t>11) NOT NULL,</w:t>
-      </w:r>
-      <w:r>
-        <w:rPr>
-          <w:rFonts w:asciiTheme="majorHAnsi" w:hAnsiTheme="majorHAnsi"/>
-          <w:sz w:val="16"/>
-          <w:szCs w:val="16"/>
-          <w:lang w:val="en-US"/>
-        </w:rPr>
-        <w:br/>
-        <w:t xml:space="preserve">  `UserID` int(11) NOT NULL,</w:t>
-      </w:r>
-      <w:r>
-        <w:rPr>
-          <w:rFonts w:asciiTheme="majorHAnsi" w:hAnsiTheme="majorHAnsi"/>
-          <w:sz w:val="16"/>
-          <w:szCs w:val="16"/>
-          <w:lang w:val="en-US"/>
-        </w:rPr>
-        <w:br/>
-        <w:t xml:space="preserve">  `Token` text NOT NULL,</w:t>
-      </w:r>
-      <w:r>
-        <w:rPr>
-          <w:rFonts w:asciiTheme="majorHAnsi" w:hAnsiTheme="majorHAnsi"/>
-          <w:sz w:val="16"/>
-          <w:szCs w:val="16"/>
-          <w:lang w:val="en-US"/>
-        </w:rPr>
-        <w:br/>
-      </w:r>
-      <w:r>
-        <w:rPr>
-          <w:rFonts w:asciiTheme="majorHAnsi" w:hAnsiTheme="majorHAnsi"/>
-          <w:sz w:val="16"/>
-          <w:szCs w:val="16"/>
-          <w:lang w:val="en-US"/>
-        </w:rPr>
-        <w:t xml:space="preserve">  `Crea</w:t>
-      </w:r>
-      <w:r>
-        <w:rPr>
-          <w:rFonts w:asciiTheme="majorHAnsi" w:hAnsiTheme="majorHAnsi"/>
-          <w:sz w:val="16"/>
-          <w:szCs w:val="16"/>
-          <w:lang w:val="en-US"/>
-        </w:rPr>
-        <w:t>teDate` int(11) NOT NULL</w:t>
-      </w:r>
-      <w:r>
-        <w:rPr>
-          <w:rFonts w:asciiTheme="majorHAnsi" w:hAnsiTheme="majorHAnsi"/>
-          <w:sz w:val="16"/>
-          <w:szCs w:val="16"/>
-          <w:lang w:val="en-US"/>
-        </w:rPr>
-        <w:br/>
-      </w:r>
-      <w:r>
-        <w:rPr>
-          <w:rFonts w:asciiTheme="majorHAnsi" w:hAnsiTheme="majorHAnsi"/>
-          <w:sz w:val="16"/>
-          <w:szCs w:val="16"/>
-          <w:lang w:val="en-US"/>
-        </w:rPr>
-        <w:t>) ENGINE=</w:t>
-      </w:r>
-      <w:proofErr w:type="spellStart"/>
-      <w:r>
-        <w:rPr>
-          <w:rFonts w:asciiTheme="majorHAnsi" w:hAnsiTheme="majorHAnsi"/>
-          <w:sz w:val="16"/>
-          <w:szCs w:val="16"/>
-          <w:lang w:val="en-US"/>
-        </w:rPr>
-        <w:t>InnoDB</w:t>
-      </w:r>
-      <w:proofErr w:type="spellEnd"/>
-      <w:r>
-        <w:rPr>
-          <w:rFonts w:asciiTheme="majorHAnsi" w:hAnsiTheme="majorHAnsi"/>
-          <w:sz w:val="16"/>
-          <w:szCs w:val="16"/>
-          <w:lang w:val="en-US"/>
-        </w:rPr>
-        <w:t xml:space="preserve"> AUTO_INCREMENT=0 DEFAULT CHARSET=utf8;</w:t>
-      </w:r>
-    </w:p>
-    <w:p>
-      <w:pPr>
-        <w:rPr>
-          <w:rFonts w:asciiTheme="majorHAnsi" w:hAnsiTheme="majorHAnsi"/>
-          <w:sz w:val="16"/>
-          <w:szCs w:val="16"/>
-        </w:rPr>
-      </w:pPr>
-      <w:r>
-        <w:rPr>
-          <w:rFonts w:asciiTheme="majorHAnsi" w:hAnsiTheme="majorHAnsi"/>
-          <w:sz w:val="16"/>
-          <w:szCs w:val="16"/>
-        </w:rPr>
-        <w:t>--</w:t>
-      </w:r>
-      <w:r>
-        <w:rPr>
-          <w:rFonts w:asciiTheme="majorHAnsi" w:hAnsiTheme="majorHAnsi"/>
-          <w:sz w:val="16"/>
-          <w:szCs w:val="16"/>
-        </w:rPr>
-        <w:br/>
-      </w:r>
-      <w:r>
-        <w:rPr>
-          <w:rFonts w:asciiTheme="majorHAnsi" w:hAnsiTheme="majorHAnsi"/>
-          <w:sz w:val="16"/>
-          <w:szCs w:val="16"/>
-        </w:rPr>
-        <w:t>-- Indizes für</w:t>
-      </w:r>
-      <w:r>
-        <w:rPr>
-          <w:rFonts w:asciiTheme="majorHAnsi" w:hAnsiTheme="majorHAnsi"/>
-          <w:sz w:val="16"/>
-          <w:szCs w:val="16"/>
-        </w:rPr>
-        <w:t xml:space="preserve"> die Tabelle `</w:t>
-      </w:r>
-      <w:proofErr w:type="spellStart"/>
-      <w:r>
-        <w:rPr>
-          <w:rFonts w:asciiTheme="majorHAnsi" w:hAnsiTheme="majorHAnsi"/>
-          <w:sz w:val="16"/>
-          <w:szCs w:val="16"/>
-        </w:rPr>
-        <w:t>clipboarderlogin</w:t>
-      </w:r>
-      <w:proofErr w:type="spellEnd"/>
-      <w:r>
-        <w:rPr>
-          <w:rFonts w:asciiTheme="majorHAnsi" w:hAnsiTheme="majorHAnsi"/>
-          <w:sz w:val="16"/>
-          <w:szCs w:val="16"/>
-        </w:rPr>
-        <w:t>`</w:t>
-      </w:r>
-      <w:r>
-        <w:rPr>
-          <w:rFonts w:asciiTheme="majorHAnsi" w:hAnsiTheme="majorHAnsi"/>
-          <w:sz w:val="16"/>
-          <w:szCs w:val="16"/>
-        </w:rPr>
-        <w:br/>
-      </w:r>
-      <w:r>
-        <w:rPr>
-          <w:rFonts w:asciiTheme="majorHAnsi" w:hAnsiTheme="majorHAnsi"/>
-          <w:sz w:val="16"/>
-          <w:szCs w:val="16"/>
-        </w:rPr>
-        <w:t>--</w:t>
-      </w:r>
-    </w:p>
-    <w:p>
-      <w:pPr>
-        <w:rPr>
-          <w:rFonts w:asciiTheme="majorHAnsi" w:hAnsiTheme="majorHAnsi"/>
-          <w:sz w:val="16"/>
-          <w:szCs w:val="16"/>
-          <w:lang w:val="en-US"/>
-        </w:rPr>
-      </w:pPr>
-      <w:r>
-        <w:rPr>
-          <w:rFonts w:asciiTheme="majorHAnsi" w:hAnsiTheme="majorHAnsi"/>
-          <w:sz w:val="16"/>
-          <w:szCs w:val="16"/>
-          <w:lang w:val="en-US"/>
-        </w:rPr>
-        <w:t>ALTER TABLE `</w:t>
-      </w:r>
-      <w:proofErr w:type="spellStart"/>
-      <w:r>
-        <w:rPr>
-          <w:rFonts w:asciiTheme="majorHAnsi" w:hAnsiTheme="majorHAnsi"/>
-          <w:sz w:val="16"/>
-          <w:szCs w:val="16"/>
-          <w:lang w:val="en-US"/>
-        </w:rPr>
-        <w:t>clipboarderlogin</w:t>
-      </w:r>
-      <w:proofErr w:type="spellEnd"/>
-      <w:r>
-        <w:rPr>
-          <w:rFonts w:asciiTheme="majorHAnsi" w:hAnsiTheme="majorHAnsi"/>
-          <w:sz w:val="16"/>
-          <w:szCs w:val="16"/>
-          <w:lang w:val="en-US"/>
-        </w:rPr>
-        <w:t>`</w:t>
-      </w:r>
-      <w:r>
-        <w:rPr>
-          <w:rFonts w:asciiTheme="majorHAnsi" w:hAnsiTheme="majorHAnsi"/>
-          <w:sz w:val="16"/>
-          <w:szCs w:val="16"/>
-          <w:lang w:val="en-US"/>
-        </w:rPr>
-        <w:br/>
-      </w:r>
-      <w:r>
-        <w:rPr>
-          <w:rFonts w:asciiTheme="majorHAnsi" w:hAnsiTheme="majorHAnsi"/>
-          <w:sz w:val="16"/>
-          <w:szCs w:val="16"/>
-          <w:lang w:val="en-US"/>
-        </w:rPr>
         <w:t>ADD PRIMARY KEY (`ID`);</w:t>
       </w:r>
     </w:p>

</xml_diff>

<commit_message>
Aktivierung Anwender und teschnisch fertig
</commit_message>
<xml_diff>
--- a/documentation/DokumentationVS.docx
+++ b/documentation/DokumentationVS.docx
@@ -157,7 +157,13 @@
         <w:t xml:space="preserve">sollen auch nach dem Ausschalten des Computers bzw. beim Wechsel des Computers (z.B.: vom Büro zum Home-Office) verfügbar sein. </w:t>
       </w:r>
       <w:r>
-        <w:t>Es soll die Möglichkeit bestehen sich über die Desktop-Anwendung</w:t>
+        <w:t>Es soll die Möglichkeit bestehen si</w:t>
+      </w:r>
+      <w:r>
+        <w:t>ch über die Desktopa</w:t>
+      </w:r>
+      <w:r>
+        <w:t>nwendung</w:t>
       </w:r>
       <w:r>
         <w:t xml:space="preserve"> zu registrieren, sodass mehrere Benutzer gleichzeitig, aber voneinander unabhängig</w:t>
@@ -1280,7 +1286,13 @@
         <w:br/>
       </w:r>
       <w:r>
-        <w:t>Zum Ausführen de auf Java basierenden Desktop-Anwendung ist eine Internetverbindung zwingend erforderlich.</w:t>
+        <w:t>Zum Ausführen de auf Java basierenden Desktop</w:t>
+      </w:r>
+      <w:r>
+        <w:t>a</w:t>
+      </w:r>
+      <w:r>
+        <w:t>nwendung ist eine Internetverbindung zwingend erforderlich.</w:t>
       </w:r>
       <w:r>
         <w:t xml:space="preserve"> Sie benötigen zum Ausführen die </w:t>
@@ -1371,7 +1383,13 @@
         <w:t>jedoch minimieren.</w:t>
       </w:r>
       <w:r>
-        <w:t xml:space="preserve"> Die Desktop-Anwendung ist nun einsatzbereit.</w:t>
+        <w:t xml:space="preserve"> Die Desktop</w:t>
+      </w:r>
+      <w:r>
+        <w:t>a</w:t>
+      </w:r>
+      <w:r>
+        <w:t>nwendung ist nun einsatzbereit.</w:t>
       </w:r>
     </w:p>
     <w:p/>
@@ -1557,13 +1575,11 @@
       <w:r>
         <w:t xml:space="preserve">und fahren Sie mit dem </w:t>
       </w:r>
-      <w:proofErr w:type="spellStart"/>
-      <w:r>
-        <w:t>Gliederunsgpunkt</w:t>
-      </w:r>
-      <w:proofErr w:type="spellEnd"/>
-      <w:r>
-        <w:t xml:space="preserve"> „Aktivierung“ fort.</w:t>
+      <w:r>
+        <w:t xml:space="preserve">Gliederungspunkt </w:t>
+      </w:r>
+      <w:r>
+        <w:t>„Aktivierung“ fort.</w:t>
       </w:r>
       <w:r>
         <w:br/>
@@ -1617,7 +1633,18 @@
         <w:t xml:space="preserve">“) geladen, in dem sich die PHP-Skripte befinden. Wir liefern es mit der der Voreinstellung aus, </w:t>
       </w:r>
       <w:r>
-        <w:t xml:space="preserve">so dass der Pfad zu unserem Server von Strato zeigt. Wenn Sie einen lokalen Test ausführen wollen, </w:t>
+        <w:t xml:space="preserve">so </w:t>
+      </w:r>
+      <w:proofErr w:type="gramStart"/>
+      <w:r>
+        <w:t>das</w:t>
+      </w:r>
+      <w:proofErr w:type="gramEnd"/>
+      <w:r>
+        <w:t xml:space="preserve"> </w:t>
+      </w:r>
+      <w:r>
+        <w:t xml:space="preserve">der Pfad zu unserem Server von Strato zeigt. Wenn Sie einen lokalen Test ausführen wollen, </w:t>
       </w:r>
       <w:r>
         <w:t>ändern</w:t>
@@ -1662,7 +1689,13 @@
         <w:t xml:space="preserve">“ erweitert. </w:t>
       </w:r>
       <w:r>
-        <w:t xml:space="preserve">Um die Informationen, die der Nutzer in das Formular der Desktop-Anwendung eingetragen an das PHP-Skript zu übermitteln zu können, müssen sie vor dem Absenden des Request eingebunden werden. </w:t>
+        <w:t xml:space="preserve">Um die Informationen, die der Nutzer in das Formular </w:t>
+      </w:r>
+      <w:r>
+        <w:t>der Desktopa</w:t>
+      </w:r>
+      <w:r>
+        <w:t xml:space="preserve">nwendung eingetragen an das PHP-Skript zu übermitteln zu können, müssen sie vor dem Absenden des Request eingebunden werden. </w:t>
       </w:r>
       <w:r>
         <w:t>Anschließend</w:t>
@@ -1765,433 +1798,702 @@
       </w:r>
       <w:r>
         <w:t>:</w:t>
+      </w:r>
+    </w:p>
+    <w:p>
+      <w:r>
+        <w:t>ID</w:t>
+      </w:r>
+      <w:r>
+        <w:tab/>
+      </w:r>
+      <w:r>
+        <w:tab/>
+      </w:r>
+      <w:r>
+        <w:t>Fortlaufende</w:t>
+      </w:r>
+      <w:r>
+        <w:t xml:space="preserve"> </w:t>
+      </w:r>
+      <w:r>
+        <w:t>Nummer</w:t>
+      </w:r>
+      <w:r>
+        <w:t xml:space="preserve"> </w:t>
+      </w:r>
+      <w:r>
+        <w:br/>
+      </w:r>
+      <w:r>
+        <w:t xml:space="preserve">E-Mail </w:t>
+      </w:r>
+      <w:r>
+        <w:tab/>
+      </w:r>
+      <w:r>
+        <w:tab/>
+        <w:t xml:space="preserve">Ihre </w:t>
+      </w:r>
+      <w:r>
+        <w:t>eingetragene</w:t>
+      </w:r>
+      <w:r>
+        <w:t xml:space="preserve"> </w:t>
+      </w:r>
+      <w:r>
+        <w:t xml:space="preserve">E-Mail </w:t>
+      </w:r>
+      <w:r>
+        <w:t>-A</w:t>
+      </w:r>
+      <w:r>
+        <w:t>dresse</w:t>
+      </w:r>
+      <w:r>
+        <w:br/>
+        <w:t>Username</w:t>
+      </w:r>
+      <w:r>
+        <w:tab/>
+        <w:t>Ihr eingetragener Vorname</w:t>
+      </w:r>
+      <w:r>
+        <w:br/>
+      </w:r>
+      <w:r>
+        <w:t>Password</w:t>
+      </w:r>
+      <w:r>
+        <w:tab/>
+        <w:t xml:space="preserve">Ihr eingetragenes Passwort wird mit dem </w:t>
+      </w:r>
+      <w:r>
+        <w:t>CRYPT_BLOWFISH-Algorithmus</w:t>
+      </w:r>
+      <w:r>
+        <w:t xml:space="preserve"> zu</w:t>
+      </w:r>
+      <w:r>
+        <w:br/>
+        <w:t xml:space="preserve"> </w:t>
+      </w:r>
+      <w:r>
+        <w:tab/>
+      </w:r>
+      <w:r>
+        <w:tab/>
+        <w:t>einem 60 Zeichen langen String gehasht</w:t>
+      </w:r>
+      <w:r>
+        <w:br/>
+      </w:r>
+      <w:r>
+        <w:t>Registerdate</w:t>
+      </w:r>
+      <w:r>
+        <w:tab/>
+        <w:t xml:space="preserve">Aktuelle Serverzeit in Sekunden </w:t>
+      </w:r>
+      <w:r>
+        <w:t>seit dem 1.1.1970 um 01:00 Uhr</w:t>
+      </w:r>
+      <w:r>
+        <w:t xml:space="preserve"> </w:t>
+      </w:r>
+      <w:r>
+        <w:br/>
+      </w:r>
+      <w:r>
+        <w:t>Activatetoken</w:t>
+      </w:r>
+      <w:r>
+        <w:tab/>
+      </w:r>
+      <w:r>
+        <w:t>Eine zufällige sechsstellige Zahl</w:t>
+      </w:r>
+    </w:p>
+    <w:p>
+      <w:r>
+        <w:t xml:space="preserve">Konnte der Datensatz erstellt werden wird an die angegebene </w:t>
+      </w:r>
+      <w:r>
+        <w:t>E-Mail</w:t>
+      </w:r>
+      <w:r>
+        <w:t xml:space="preserve">-Adresse eine </w:t>
+      </w:r>
+      <w:r>
+        <w:t xml:space="preserve">E-Mail </w:t>
+      </w:r>
+      <w:r>
+        <w:t>gesendet, die den Aktivierungstoken, den Sie benötigen um sich zu verifizieren enthält</w:t>
+      </w:r>
+      <w:r>
+        <w:t>.</w:t>
+      </w:r>
+    </w:p>
+    <w:p/>
+    <w:p>
+      <w:pPr>
+        <w:pStyle w:val="berschrift2"/>
+        <w:rPr>
+          <w:sz w:val="28"/>
+        </w:rPr>
+      </w:pPr>
+      <w:r>
+        <w:rPr>
+          <w:sz w:val="28"/>
+        </w:rPr>
+        <w:t>Aktivierung</w:t>
+      </w:r>
+      <w:r>
+        <w:rPr>
+          <w:sz w:val="28"/>
+        </w:rPr>
+        <w:br/>
+      </w:r>
+    </w:p>
+    <w:p>
+      <w:pPr>
+        <w:rPr>
+          <w:rStyle w:val="berschrift3Zchn"/>
+        </w:rPr>
+      </w:pPr>
+      <w:r>
+        <w:rPr>
+          <w:rStyle w:val="berschrift3Zchn"/>
+        </w:rPr>
+        <w:t>Anwendersicht</w:t>
+      </w:r>
+      <w:r>
+        <w:rPr>
+          <w:rStyle w:val="berschrift3Zchn"/>
+        </w:rPr>
+        <w:br/>
+      </w:r>
+      <w:r>
+        <w:rPr>
+          <w:rStyle w:val="berschrift3Zchn"/>
+        </w:rPr>
+        <w:br/>
+      </w:r>
+      <w:r>
+        <w:t xml:space="preserve">Die zu aktivierende </w:t>
+      </w:r>
+      <w:r>
+        <w:t>E-Mail</w:t>
+      </w:r>
+      <w:r>
+        <w:t>-Adresse</w:t>
+      </w:r>
+      <w:r>
+        <w:t xml:space="preserve"> wird </w:t>
+      </w:r>
+      <w:r>
+        <w:t xml:space="preserve">aus dem Registrierungsformular </w:t>
+      </w:r>
+      <w:r>
+        <w:t xml:space="preserve">automatisch </w:t>
+      </w:r>
+      <w:r>
+        <w:t xml:space="preserve">an </w:t>
+      </w:r>
+      <w:r>
+        <w:t xml:space="preserve">das </w:t>
+      </w:r>
+      <w:r>
+        <w:t>Aktivierungsf</w:t>
+      </w:r>
+      <w:r>
+        <w:t xml:space="preserve">ormular </w:t>
+      </w:r>
+      <w:r>
+        <w:t xml:space="preserve">innerhalb der </w:t>
+      </w:r>
+      <w:r>
+        <w:t xml:space="preserve">Desktopanwendung </w:t>
+      </w:r>
+      <w:r>
+        <w:t xml:space="preserve">übergeben, Sie müssen </w:t>
+      </w:r>
+      <w:r>
+        <w:t>s</w:t>
+      </w:r>
+      <w:r>
+        <w:t>ie nicht erneut eintragen.</w:t>
+      </w:r>
+      <w:r>
+        <w:t xml:space="preserve"> Überprüfen Sie ihr </w:t>
+      </w:r>
+      <w:r>
+        <w:t xml:space="preserve">E-Mail </w:t>
+      </w:r>
+      <w:r>
+        <w:t xml:space="preserve">-Postfach. In der </w:t>
+      </w:r>
+      <w:r>
+        <w:t xml:space="preserve">E-Mail </w:t>
+      </w:r>
+      <w:r>
+        <w:t xml:space="preserve">mit dem Betreff „Deine Clipboarder-Aktivierung“ finden Sie den Aktivierungstoken. Tragen Sie diesen sechsstelligen Schlüssel in die Desktopanwendung </w:t>
+      </w:r>
+      <w:r>
+        <w:t>in das</w:t>
+      </w:r>
+      <w:r>
+        <w:t xml:space="preserve"> Feld „Token“ ein.</w:t>
+      </w:r>
+      <w:r>
+        <w:t xml:space="preserve"> </w:t>
+      </w:r>
+      <w:r>
+        <w:t>Um den Vorgang abzuschließen klicken sie Im Anschluss auf „Activate“.</w:t>
+      </w:r>
+      <w:r>
+        <w:t xml:space="preserve"> </w:t>
+      </w:r>
+      <w:r>
+        <w:t>Der von Ihnen Token einget</w:t>
+      </w:r>
+      <w:r>
+        <w:t>ragene Token wird nun überprüft. S</w:t>
+      </w:r>
+      <w:r>
+        <w:t xml:space="preserve">timmt er mit dem von uns erstellen Token überein, wird ihr Account aktiviert. Eine </w:t>
+      </w:r>
+      <w:r>
+        <w:t xml:space="preserve">Bestätigung mit der Meldung </w:t>
+      </w:r>
+      <w:r>
+        <w:t>„</w:t>
+      </w:r>
+      <w:proofErr w:type="spellStart"/>
+      <w:r>
+        <w:t>Succsessfully</w:t>
+      </w:r>
+      <w:proofErr w:type="spellEnd"/>
+      <w:r>
+        <w:t xml:space="preserve"> </w:t>
+      </w:r>
+      <w:proofErr w:type="spellStart"/>
+      <w:r>
+        <w:t>activated</w:t>
+      </w:r>
+      <w:proofErr w:type="spellEnd"/>
+      <w:r>
+        <w:t>“ taucht auf.</w:t>
+      </w:r>
+      <w:r>
+        <w:t xml:space="preserve"> Ihre </w:t>
+      </w:r>
+      <w:r>
+        <w:t xml:space="preserve">E-Mail </w:t>
+      </w:r>
+      <w:r>
+        <w:t xml:space="preserve">-Adresse ist nun bei uns verifiziert, Sie erhalten nun eine </w:t>
+      </w:r>
+      <w:r>
+        <w:t xml:space="preserve">E-Mail </w:t>
+      </w:r>
+      <w:r>
+        <w:t xml:space="preserve">mit </w:t>
+      </w:r>
+      <w:r>
+        <w:t>der</w:t>
+      </w:r>
+      <w:r>
+        <w:t xml:space="preserve"> wir Sie </w:t>
+      </w:r>
+      <w:r>
+        <w:lastRenderedPageBreak/>
+        <w:t xml:space="preserve">herzlich bei unserem Service Begrüßen. </w:t>
+      </w:r>
+      <w:r>
+        <w:t xml:space="preserve">Bestätigen Sie </w:t>
+      </w:r>
+      <w:r>
+        <w:t xml:space="preserve">die Meldung in der </w:t>
+      </w:r>
+      <w:r>
+        <w:t xml:space="preserve">Desktopanwendung </w:t>
+      </w:r>
+      <w:r>
+        <w:t xml:space="preserve">und fahren Sie mit dem </w:t>
+      </w:r>
+      <w:r>
+        <w:t xml:space="preserve">Gliederungspunkt </w:t>
+      </w:r>
+      <w:r>
+        <w:t>„Login“ fort.</w:t>
+      </w:r>
+      <w:r>
+        <w:br/>
+      </w:r>
+      <w:r>
+        <w:br/>
+      </w:r>
+      <w:r>
+        <w:rPr>
+          <w:rStyle w:val="berschrift3Zchn"/>
+        </w:rPr>
+        <w:t>Technisch</w:t>
+      </w:r>
+    </w:p>
+    <w:p>
+      <w:pPr>
+        <w:rPr>
+          <w:rFonts w:asciiTheme="majorHAnsi" w:eastAsiaTheme="majorEastAsia" w:hAnsiTheme="majorHAnsi" w:cstheme="majorBidi"/>
+          <w:color w:val="1F3763" w:themeColor="accent1" w:themeShade="7F"/>
+          <w:sz w:val="24"/>
+          <w:szCs w:val="24"/>
+        </w:rPr>
+      </w:pPr>
+      <w:r>
+        <w:t xml:space="preserve">Durch den Klick auf </w:t>
+      </w:r>
+      <w:r>
+        <w:t>„Activate“</w:t>
+      </w:r>
+      <w:r>
+        <w:t xml:space="preserve"> wird ein http-</w:t>
+      </w:r>
+      <w:r>
+        <w:t>GET</w:t>
+      </w:r>
+      <w:r>
+        <w:t>-Request zusammen gebaut.</w:t>
+      </w:r>
+      <w:r>
+        <w:br/>
+        <w:t>Dabei wird</w:t>
+      </w:r>
+      <w:r>
+        <w:t xml:space="preserve"> wieder</w:t>
+      </w:r>
+      <w:r>
+        <w:t xml:space="preserve"> aus der Konfigurationsdatei („</w:t>
+      </w:r>
+      <w:proofErr w:type="spellStart"/>
+      <w:proofErr w:type="gramStart"/>
+      <w:r>
+        <w:t>config.properties</w:t>
+      </w:r>
+      <w:proofErr w:type="spellEnd"/>
+      <w:proofErr w:type="gramEnd"/>
+      <w:r>
+        <w:t>“ ) der Hauptpfad („</w:t>
+      </w:r>
+      <w:proofErr w:type="spellStart"/>
+      <w:r>
+        <w:t>globalurl</w:t>
+      </w:r>
+      <w:proofErr w:type="spellEnd"/>
+      <w:r>
+        <w:t xml:space="preserve">“) geladen, in dem sich die PHP-Skripte befinden. Bei der </w:t>
+      </w:r>
+      <w:r>
+        <w:t>Aktivierungs</w:t>
+      </w:r>
+      <w:r>
+        <w:t>funktion wird dieser Pfad um die eigentliche Datei „</w:t>
+      </w:r>
+      <w:proofErr w:type="spellStart"/>
+      <w:r>
+        <w:t>activate.php</w:t>
+      </w:r>
+      <w:proofErr w:type="spellEnd"/>
+      <w:r>
+        <w:t xml:space="preserve">“ erweitert. Um die Informationen, </w:t>
+      </w:r>
+      <w:r>
+        <w:t>aus</w:t>
+      </w:r>
+      <w:r>
+        <w:t xml:space="preserve"> </w:t>
+      </w:r>
+      <w:r>
+        <w:t>der Desktopa</w:t>
+      </w:r>
+      <w:r>
+        <w:t xml:space="preserve">nwendung an das PHP-Skript zu </w:t>
+      </w:r>
+      <w:r>
+        <w:t>übertragen</w:t>
+      </w:r>
+      <w:r>
+        <w:t xml:space="preserve">, </w:t>
+      </w:r>
+      <w:r>
+        <w:t>müssen</w:t>
+      </w:r>
+      <w:r>
+        <w:t xml:space="preserve"> </w:t>
+      </w:r>
+      <w:r>
+        <w:t xml:space="preserve">bei dieser </w:t>
+      </w:r>
+      <w:r>
+        <w:t>Request</w:t>
+      </w:r>
+      <w:r>
+        <w:t>-Methode die Parameter an den „</w:t>
+      </w:r>
+      <w:r>
+        <w:t xml:space="preserve">Uniform </w:t>
+      </w:r>
+      <w:proofErr w:type="spellStart"/>
+      <w:r>
+        <w:t>Resource</w:t>
+      </w:r>
+      <w:proofErr w:type="spellEnd"/>
+      <w:r>
+        <w:t xml:space="preserve"> Locator</w:t>
+      </w:r>
+      <w:r>
+        <w:t xml:space="preserve">“ (URL) angehangen werden. </w:t>
+      </w:r>
+      <w:r>
+        <w:t>Ist dies geschehen erfolgt der</w:t>
+      </w:r>
+      <w:r>
+        <w:t xml:space="preserve"> eigentliche verbindungsaufbau.</w:t>
+      </w:r>
+      <w:r>
+        <w:t xml:space="preserve"> </w:t>
+      </w:r>
+      <w:r>
+        <w:br/>
+      </w:r>
+      <w:r>
+        <w:br/>
+      </w:r>
+      <w:r>
+        <w:t xml:space="preserve">Der Server nimmt Ihre Anfrage entgegen und überprüft zunächst ob die </w:t>
+      </w:r>
+      <w:proofErr w:type="spellStart"/>
+      <w:r>
+        <w:t>Get</w:t>
+      </w:r>
+      <w:proofErr w:type="spellEnd"/>
+      <w:r>
+        <w:t>-</w:t>
+      </w:r>
+      <w:r>
+        <w:t>Parameter „</w:t>
+      </w:r>
+      <w:r>
+        <w:t>email</w:t>
+      </w:r>
+      <w:r>
+        <w:t>“ und „</w:t>
+      </w:r>
+      <w:proofErr w:type="spellStart"/>
+      <w:r>
+        <w:t>token</w:t>
+      </w:r>
+      <w:proofErr w:type="spellEnd"/>
+      <w:r>
+        <w:t>“ übermittelt wurden sind. Ist das der Fall, erfolgt im zweiten Schritt eine Überprüfung ob Ihre angegebene E-Mail-Adresse bereits in dem System existiert</w:t>
+      </w:r>
+      <w:r>
+        <w:t xml:space="preserve"> und ob dabei das Aktivierungsdatum noch offen ist.</w:t>
+      </w:r>
+      <w:r>
+        <w:t xml:space="preserve"> Wenn dies der Fall ist, wird </w:t>
+      </w:r>
+      <w:r>
+        <w:t>der</w:t>
+      </w:r>
+      <w:r>
+        <w:t xml:space="preserve"> Datensatz </w:t>
+      </w:r>
+      <w:r>
+        <w:t>aktualisiert und der aktuelle Zeitstempel des Servers in die Spalte „</w:t>
+      </w:r>
+      <w:proofErr w:type="spellStart"/>
+      <w:r>
+        <w:t>Activatedate</w:t>
+      </w:r>
+      <w:proofErr w:type="spellEnd"/>
+      <w:r>
+        <w:t>“ eingetragen. Zeitgleich wird aus der Spalte „</w:t>
+      </w:r>
+      <w:r>
+        <w:t>Activatetoken</w:t>
+      </w:r>
+      <w:r>
+        <w:t>“ der Token entfernt</w:t>
+      </w:r>
+      <w:r>
+        <w:t xml:space="preserve">, da der Token nun verwendet wurde. </w:t>
+      </w:r>
+      <w:r>
+        <w:br/>
       </w:r>
       <w:bookmarkStart w:id="0" w:name="_GoBack"/>
       <w:bookmarkEnd w:id="0"/>
     </w:p>
     <w:p>
-      <w:r>
-        <w:t>ID</w:t>
-      </w:r>
-      <w:r>
-        <w:tab/>
-      </w:r>
-      <w:r>
-        <w:tab/>
-      </w:r>
-      <w:r>
-        <w:t>Fortlaufende</w:t>
-      </w:r>
+      <w:pPr>
+        <w:pStyle w:val="berschrift2"/>
+        <w:rPr>
+          <w:sz w:val="28"/>
+        </w:rPr>
+      </w:pPr>
+      <w:r>
+        <w:rPr>
+          <w:sz w:val="28"/>
+        </w:rPr>
+        <w:t>Login</w:t>
+      </w:r>
+    </w:p>
+    <w:p>
+      <w:pPr>
+        <w:rPr>
+          <w:rFonts w:asciiTheme="majorHAnsi" w:hAnsiTheme="majorHAnsi"/>
+          <w:sz w:val="24"/>
+        </w:rPr>
+      </w:pPr>
+    </w:p>
+    <w:p>
+      <w:r>
+        <w:t xml:space="preserve">Direkt beim Starten der Java-Anwendung öffnet sich das „Account“-Menü, sofern Sie sich nicht bereits zu einem früheren Zeitpunkt in der Anwendung angemeldet </w:t>
+      </w:r>
+      <w:r>
+        <w:t xml:space="preserve">und die Option </w:t>
+      </w:r>
+      <w:r>
+        <w:t>„</w:t>
+      </w:r>
+      <w:proofErr w:type="spellStart"/>
+      <w:r>
+        <w:t>Remember</w:t>
+      </w:r>
+      <w:proofErr w:type="spellEnd"/>
+      <w:r>
+        <w:t xml:space="preserve"> Me“ angehakt haben.</w:t>
+      </w:r>
+    </w:p>
+    <w:p>
+      <w:r>
+        <w:t xml:space="preserve">Tragen Sie ihre </w:t>
+      </w:r>
+      <w:r>
+        <w:t xml:space="preserve">E-Mail </w:t>
+      </w:r>
+      <w:r>
+        <w:t>-Adresse und ihr Passwort, was Sie bei der Registrierung vergeben haben ein.</w:t>
+      </w:r>
+      <w:r>
+        <w:br/>
+        <w:t>Wenn Sie sich nicht bei jeder Sitzung neu einloggen möchten, empfehlen wir Ihnen die Option „</w:t>
+      </w:r>
+      <w:proofErr w:type="spellStart"/>
+      <w:r>
+        <w:t>Remember</w:t>
+      </w:r>
+      <w:proofErr w:type="spellEnd"/>
+      <w:r>
+        <w:t xml:space="preserve"> Me“</w:t>
+      </w:r>
+      <w:r>
+        <w:t xml:space="preserve"> anzuhaken.</w:t>
+      </w:r>
+    </w:p>
+    <w:p>
+      <w:r>
+        <w:t>Mit dem Klick auf „Login“ senden Sie eine Anfrage ihr Passwort Abzugleichen. Stimmt es mit dem von Ihnen hinterlegten überein werden Sie in die Anwendung eingeloggt.  Sie werden in das „Clip“</w:t>
+      </w:r>
+      <w:r>
+        <w:t>-</w:t>
+      </w:r>
+      <w:r>
+        <w:t xml:space="preserve">Menü geleitet. Dort sehen Sie eine Liste mit letzten fünfzig Einträgen. Sollten Sie sich zum </w:t>
+      </w:r>
+      <w:r>
+        <w:t>e</w:t>
+      </w:r>
+      <w:r>
+        <w:t xml:space="preserve">rsten </w:t>
+      </w:r>
+      <w:r>
+        <w:t>Mal</w:t>
+      </w:r>
+      <w:r>
+        <w:t xml:space="preserve"> in Ihren Accou</w:t>
+      </w:r>
+      <w:r>
+        <w:t>n</w:t>
+      </w:r>
+      <w:r>
+        <w:t>t einloggen und/oder noch keinen Eintrag hochgeladen haben sehen Sie zu</w:t>
+      </w:r>
+      <w:r>
+        <w:t>nächst einen Initial-Eintrag.</w:t>
+      </w:r>
+    </w:p>
+    <w:p>
+      <w:r>
+        <w:t>Sollte Ihr Pas</w:t>
+      </w:r>
+      <w:r>
+        <w:t>swort nicht übereinstimmen, ersch</w:t>
+      </w:r>
+      <w:r>
+        <w:t>eint</w:t>
+      </w:r>
+      <w:r>
+        <w:t xml:space="preserve"> die Information „</w:t>
+      </w:r>
+      <w:proofErr w:type="spellStart"/>
+      <w:r>
+        <w:t>Wrong</w:t>
+      </w:r>
+      <w:proofErr w:type="spellEnd"/>
       <w:r>
         <w:t xml:space="preserve"> </w:t>
       </w:r>
-      <w:r>
-        <w:t>Nummer</w:t>
-      </w:r>
-      <w:r>
-        <w:t xml:space="preserve"> </w:t>
-      </w:r>
-      <w:r>
-        <w:br/>
-      </w:r>
-      <w:r>
-        <w:t xml:space="preserve">E-Mail </w:t>
-      </w:r>
-      <w:r>
-        <w:tab/>
-      </w:r>
-      <w:r>
-        <w:tab/>
-        <w:t xml:space="preserve">Ihre </w:t>
-      </w:r>
-      <w:r>
-        <w:t>eingetragene</w:t>
-      </w:r>
-      <w:r>
-        <w:t xml:space="preserve"> </w:t>
-      </w:r>
-      <w:r>
-        <w:t xml:space="preserve">E-Mail </w:t>
-      </w:r>
-      <w:r>
-        <w:t>-A</w:t>
-      </w:r>
-      <w:r>
-        <w:t>dresse</w:t>
-      </w:r>
-      <w:r>
-        <w:br/>
-        <w:t>Username</w:t>
-      </w:r>
-      <w:r>
-        <w:tab/>
-        <w:t>Ihr eingetragener Vorname</w:t>
-      </w:r>
-      <w:r>
-        <w:br/>
-      </w:r>
-      <w:r>
-        <w:t>Password</w:t>
-      </w:r>
-      <w:r>
-        <w:tab/>
-        <w:t xml:space="preserve">Ihr eingetragenes Passwort wird mit dem </w:t>
-      </w:r>
-      <w:r>
-        <w:t>CRYPT_BLOWFISH-Algorithmus</w:t>
-      </w:r>
-      <w:r>
-        <w:t xml:space="preserve"> zu</w:t>
-      </w:r>
-      <w:r>
-        <w:br/>
-        <w:t xml:space="preserve"> </w:t>
-      </w:r>
-      <w:r>
-        <w:tab/>
-      </w:r>
-      <w:r>
-        <w:tab/>
-        <w:t>einem 60 Zeichen langen String gehasht</w:t>
-      </w:r>
-      <w:r>
-        <w:br/>
-      </w:r>
-      <w:r>
-        <w:t>Registerdate</w:t>
-      </w:r>
-      <w:r>
-        <w:tab/>
-        <w:t xml:space="preserve">Aktuelle Serverzeit in Sekunden </w:t>
-      </w:r>
-      <w:r>
-        <w:t>seit dem 1.1.1970 um 01:00 Uhr</w:t>
-      </w:r>
-      <w:r>
-        <w:t xml:space="preserve"> </w:t>
-      </w:r>
-      <w:r>
-        <w:br/>
-      </w:r>
-      <w:r>
-        <w:t>Activatetoken</w:t>
-      </w:r>
-      <w:r>
-        <w:tab/>
-      </w:r>
-      <w:r>
-        <w:t>Eine zufällige sechsstellige Zahl</w:t>
-      </w:r>
-    </w:p>
-    <w:p>
-      <w:r>
-        <w:t xml:space="preserve">Konnte der Datensatz erstellt werden wird an die angegebene </w:t>
-      </w:r>
-      <w:r>
-        <w:t>E-Mail</w:t>
-      </w:r>
-      <w:r>
-        <w:t xml:space="preserve">-Adresse eine </w:t>
-      </w:r>
-      <w:r>
-        <w:t xml:space="preserve">E-Mail </w:t>
-      </w:r>
-      <w:r>
-        <w:t>gesendet, die den Aktivierungstoken, den Sie benötigen um sich zu verifizieren enthält</w:t>
-      </w:r>
-      <w:r>
-        <w:t>.</w:t>
-      </w:r>
-    </w:p>
-    <w:p/>
+      <w:proofErr w:type="spellStart"/>
+      <w:r>
+        <w:t>password</w:t>
+      </w:r>
+      <w:proofErr w:type="spellEnd"/>
+      <w:r>
+        <w:t>“ welche Sie mit „Okay“ bestätigen können. Sie erden im Anschluss wieder zu dem Authentifizierungs-Bildschirm weitergeleitet.</w:t>
+      </w:r>
+    </w:p>
+    <w:p>
+      <w:r>
+        <w:t>Sollten Sie sich für die Option „</w:t>
+      </w:r>
+      <w:proofErr w:type="spellStart"/>
+      <w:r>
+        <w:t>Remember</w:t>
+      </w:r>
+      <w:proofErr w:type="spellEnd"/>
+      <w:r>
+        <w:t xml:space="preserve"> Me“ entschieden haben wird währende des Login-Prozesses für Sie </w:t>
+      </w:r>
+      <w:r>
+        <w:t xml:space="preserve">ein Token generiert. </w:t>
+      </w:r>
+    </w:p>
+    <w:p>
+      <w:pPr>
+        <w:rPr>
+          <w:rFonts w:asciiTheme="majorHAnsi" w:hAnsiTheme="majorHAnsi"/>
+          <w:sz w:val="24"/>
+        </w:rPr>
+      </w:pPr>
+    </w:p>
     <w:p>
       <w:pPr>
         <w:pStyle w:val="berschrift2"/>
-        <w:rPr>
-          <w:sz w:val="28"/>
-        </w:rPr>
-      </w:pPr>
-      <w:r>
-        <w:rPr>
-          <w:sz w:val="28"/>
-        </w:rPr>
-        <w:t>Aktivierung</w:t>
-      </w:r>
-      <w:r>
-        <w:rPr>
-          <w:sz w:val="28"/>
-        </w:rPr>
-        <w:br/>
-      </w:r>
-    </w:p>
-    <w:p>
-      <w:r>
-        <w:t xml:space="preserve">Die zu aktivierende </w:t>
-      </w:r>
-      <w:r>
-        <w:t xml:space="preserve">E-Mail </w:t>
-      </w:r>
-      <w:r>
-        <w:t>-Adresse</w:t>
-      </w:r>
-      <w:r>
-        <w:t xml:space="preserve"> wird </w:t>
-      </w:r>
-      <w:r>
-        <w:t xml:space="preserve">aus dem Registrierungsformular </w:t>
-      </w:r>
-      <w:r>
-        <w:t xml:space="preserve">an </w:t>
-      </w:r>
-      <w:r>
-        <w:t>Aktivierungsf</w:t>
-      </w:r>
-      <w:r>
-        <w:t>ormular übergeben, Sie müssen Sie nicht erneut eintragen.</w:t>
-      </w:r>
-      <w:r>
-        <w:t xml:space="preserve"> Überprüfen Sie ihr </w:t>
-      </w:r>
-      <w:r>
-        <w:t xml:space="preserve">E-Mail </w:t>
-      </w:r>
-      <w:r>
-        <w:t xml:space="preserve">-Postfach. In der </w:t>
-      </w:r>
-      <w:r>
-        <w:t xml:space="preserve">E-Mail </w:t>
-      </w:r>
-      <w:r>
-        <w:t>mit dem Betreff „Deine Clipboarder-Aktivierung“ finden Sie den Aktivierungstoken. Tragen Sie diesen sechsstelligen Schlüssel in die Desktopanwendung unter dem Feld „Token“ ein.</w:t>
-      </w:r>
-      <w:r>
-        <w:br/>
-        <w:t>Um den Vorgang abzuschließen klicken sie Im Anschluss auf „Activate“.</w:t>
-      </w:r>
-      <w:r>
-        <w:br/>
-        <w:t xml:space="preserve">Der von Ihnen Token eingetragene Token wird nun überprüft, stimmt er mit dem von uns erstellen Token überein, wird ihr Account aktiviert. Eine </w:t>
-      </w:r>
-      <w:r>
-        <w:t xml:space="preserve">Bestätigung mit der Meldung </w:t>
-      </w:r>
-      <w:r>
-        <w:t>„</w:t>
-      </w:r>
-      <w:proofErr w:type="spellStart"/>
-      <w:r>
-        <w:t>Succsessfully</w:t>
-      </w:r>
-      <w:proofErr w:type="spellEnd"/>
-      <w:r>
-        <w:t xml:space="preserve"> </w:t>
-      </w:r>
-      <w:proofErr w:type="spellStart"/>
-      <w:r>
-        <w:t>activated</w:t>
-      </w:r>
-      <w:proofErr w:type="spellEnd"/>
-      <w:r>
-        <w:t>“ taucht auf.</w:t>
-      </w:r>
-      <w:r>
-        <w:t xml:space="preserve"> Ihre </w:t>
-      </w:r>
-      <w:r>
-        <w:t xml:space="preserve">E-Mail </w:t>
-      </w:r>
-      <w:r>
-        <w:t xml:space="preserve">-Adresse ist nun bei uns verifiziert, Sie erhalten nun eine </w:t>
-      </w:r>
-      <w:proofErr w:type="gramStart"/>
-      <w:r>
-        <w:t xml:space="preserve">E-Mail </w:t>
-      </w:r>
-      <w:r>
-        <w:t xml:space="preserve"> mit</w:t>
-      </w:r>
-      <w:proofErr w:type="gramEnd"/>
-      <w:r>
-        <w:t xml:space="preserve"> dem wir Sie herzlich bei unserem Service Begrüßen. </w:t>
-      </w:r>
+      </w:pPr>
       <w:r>
         <w:lastRenderedPageBreak/>
-        <w:t xml:space="preserve">Bestätigen Sie </w:t>
-      </w:r>
-      <w:r>
-        <w:t>die Meldung in der Anwendung</w:t>
-      </w:r>
-      <w:r>
-        <w:t xml:space="preserve"> und fahren Sie mit dem </w:t>
-      </w:r>
-      <w:r>
-        <w:t xml:space="preserve">Gliederungspunkt </w:t>
-      </w:r>
-      <w:r>
-        <w:t>„Login“ fort.</w:t>
-      </w:r>
-      <w:r>
-        <w:br/>
-      </w:r>
-    </w:p>
-    <w:p>
-      <w:pPr>
-        <w:pStyle w:val="berschrift2"/>
-        <w:rPr>
-          <w:sz w:val="28"/>
-        </w:rPr>
-      </w:pPr>
-      <w:r>
-        <w:rPr>
-          <w:sz w:val="28"/>
-        </w:rPr>
-        <w:t>Login</w:t>
-      </w:r>
-    </w:p>
-    <w:p>
-      <w:pPr>
-        <w:rPr>
-          <w:rFonts w:asciiTheme="majorHAnsi" w:hAnsiTheme="majorHAnsi"/>
-          <w:sz w:val="24"/>
-        </w:rPr>
-      </w:pPr>
-    </w:p>
-    <w:p>
-      <w:r>
-        <w:t xml:space="preserve">Direkt beim Starten der Java-Anwendung öffnet sich das „Account“-Menü, sofern Sie sich nicht bereits zu einem früheren Zeitpunkt in der Anwendung angemeldet </w:t>
-      </w:r>
-      <w:r>
-        <w:t xml:space="preserve">und die Option </w:t>
-      </w:r>
-      <w:r>
-        <w:t>„</w:t>
-      </w:r>
-      <w:proofErr w:type="spellStart"/>
-      <w:r>
-        <w:t>Remember</w:t>
-      </w:r>
-      <w:proofErr w:type="spellEnd"/>
-      <w:r>
-        <w:t xml:space="preserve"> Me“ angehakt haben.</w:t>
-      </w:r>
-    </w:p>
-    <w:p>
-      <w:r>
-        <w:t xml:space="preserve">Tragen Sie ihre </w:t>
-      </w:r>
-      <w:r>
-        <w:t xml:space="preserve">E-Mail </w:t>
-      </w:r>
-      <w:r>
-        <w:t>-Adresse und ihr Passwort, was Sie bei der Registrierung vergeben haben ein.</w:t>
-      </w:r>
-      <w:r>
-        <w:br/>
-        <w:t>Wenn Sie sich nicht bei jeder Sitzung neu einloggen möchten, empfehlen wir Ihnen die Option „</w:t>
-      </w:r>
-      <w:proofErr w:type="spellStart"/>
-      <w:r>
-        <w:t>Remember</w:t>
-      </w:r>
-      <w:proofErr w:type="spellEnd"/>
-      <w:r>
-        <w:t xml:space="preserve"> Me“</w:t>
-      </w:r>
-      <w:r>
-        <w:t xml:space="preserve"> anzuhaken.</w:t>
-      </w:r>
-    </w:p>
-    <w:p>
-      <w:r>
-        <w:t>Mit dem Klick auf „Login“ senden Sie eine Anfrage ihr Passwort Abzugleichen. Stimmt es mit dem von Ihnen hinterlegten überein werden Sie in die Anwendung eingeloggt.  Sie werden in das „Clip“</w:t>
-      </w:r>
-      <w:r>
-        <w:t>-</w:t>
-      </w:r>
-      <w:r>
-        <w:t xml:space="preserve">Menü geleitet. Dort sehen Sie eine Liste mit letzten fünfzig Einträgen. Sollten Sie sich zum </w:t>
-      </w:r>
-      <w:r>
-        <w:t>e</w:t>
-      </w:r>
-      <w:r>
-        <w:t xml:space="preserve">rsten </w:t>
-      </w:r>
-      <w:r>
-        <w:t>Mal</w:t>
-      </w:r>
-      <w:r>
-        <w:t xml:space="preserve"> in Ihren Accou</w:t>
-      </w:r>
-      <w:r>
-        <w:t>n</w:t>
-      </w:r>
-      <w:r>
-        <w:t>t einloggen und/oder noch keinen Eintrag hochgeladen haben sehen Sie zu</w:t>
-      </w:r>
-      <w:r>
-        <w:t>nächst einen Initial-Eintrag.</w:t>
-      </w:r>
-    </w:p>
-    <w:p>
-      <w:r>
-        <w:t>Sollte Ihr Pas</w:t>
-      </w:r>
-      <w:r>
-        <w:t>swort nicht übereinstimmen, ersch</w:t>
-      </w:r>
-      <w:r>
-        <w:t>eint</w:t>
-      </w:r>
-      <w:r>
-        <w:t xml:space="preserve"> die Information „</w:t>
-      </w:r>
-      <w:proofErr w:type="spellStart"/>
-      <w:r>
-        <w:t>Wrong</w:t>
-      </w:r>
-      <w:proofErr w:type="spellEnd"/>
-      <w:r>
-        <w:t xml:space="preserve"> </w:t>
-      </w:r>
-      <w:proofErr w:type="spellStart"/>
-      <w:r>
-        <w:t>password</w:t>
-      </w:r>
-      <w:proofErr w:type="spellEnd"/>
-      <w:r>
-        <w:t>“ welche Sie mit „Okay“ bestätigen können. Sie erden im Anschluss wieder zu dem Authentifizierungs-Bildschirm weitergeleitet.</w:t>
-      </w:r>
-    </w:p>
-    <w:p>
-      <w:r>
-        <w:t>Sollten Sie sich für die Option „</w:t>
-      </w:r>
-      <w:proofErr w:type="spellStart"/>
-      <w:r>
-        <w:t>Remember</w:t>
-      </w:r>
-      <w:proofErr w:type="spellEnd"/>
-      <w:r>
-        <w:t xml:space="preserve"> Me“ entschieden haben wird währende des Login-Prozesses für Sie </w:t>
-      </w:r>
-      <w:r>
-        <w:t xml:space="preserve">ein Token generiert. </w:t>
-      </w:r>
-    </w:p>
-    <w:p>
-      <w:pPr>
-        <w:rPr>
-          <w:rFonts w:asciiTheme="majorHAnsi" w:hAnsiTheme="majorHAnsi"/>
-          <w:sz w:val="24"/>
-        </w:rPr>
-      </w:pPr>
-    </w:p>
-    <w:p>
-      <w:pPr>
-        <w:pStyle w:val="berschrift2"/>
-      </w:pPr>
-      <w:r>
         <w:t>Eintrag hinzufügen</w:t>
       </w:r>
     </w:p>
@@ -2285,7 +2587,6 @@
         <w:pStyle w:val="berschrift2"/>
       </w:pPr>
       <w:r>
-        <w:lastRenderedPageBreak/>
         <w:t>Einführen einer Blacklist</w:t>
       </w:r>
     </w:p>
@@ -2462,6 +2763,15 @@
           <w:lang w:val="en-US"/>
         </w:rPr>
         <w:br/>
+      </w:r>
+      <w:r>
+        <w:rPr>
+          <w:rFonts w:asciiTheme="majorHAnsi" w:hAnsiTheme="majorHAnsi"/>
+          <w:sz w:val="16"/>
+          <w:szCs w:val="16"/>
+          <w:lang w:val="en-US"/>
+        </w:rPr>
+        <w:lastRenderedPageBreak/>
         <w:t xml:space="preserve">  `Password` text NOT NULL,</w:t>
       </w:r>
       <w:r>
@@ -2962,7 +3272,696 @@
           <w:lang w:val="en-US"/>
         </w:rPr>
         <w:br/>
-      </w:r>
+        <w:t xml:space="preserve">  `UserID` int(11) NOT NULL,</w:t>
+      </w:r>
+      <w:r>
+        <w:rPr>
+          <w:rFonts w:asciiTheme="majorHAnsi" w:hAnsiTheme="majorHAnsi"/>
+          <w:sz w:val="16"/>
+          <w:szCs w:val="16"/>
+          <w:lang w:val="en-US"/>
+        </w:rPr>
+        <w:br/>
+        <w:t xml:space="preserve">  `Content` text NOT NULL,</w:t>
+      </w:r>
+      <w:r>
+        <w:rPr>
+          <w:rFonts w:asciiTheme="majorHAnsi" w:hAnsiTheme="majorHAnsi"/>
+          <w:sz w:val="16"/>
+          <w:szCs w:val="16"/>
+          <w:lang w:val="en-US"/>
+        </w:rPr>
+        <w:br/>
+        <w:t xml:space="preserve">  `CreateDate` int(11) NOT NULL</w:t>
+      </w:r>
+      <w:r>
+        <w:rPr>
+          <w:rFonts w:asciiTheme="majorHAnsi" w:hAnsiTheme="majorHAnsi"/>
+          <w:sz w:val="16"/>
+          <w:szCs w:val="16"/>
+          <w:lang w:val="en-US"/>
+        </w:rPr>
+        <w:br/>
+        <w:t>) ENGINE=</w:t>
+      </w:r>
+      <w:proofErr w:type="spellStart"/>
+      <w:r>
+        <w:rPr>
+          <w:rFonts w:asciiTheme="majorHAnsi" w:hAnsiTheme="majorHAnsi"/>
+          <w:sz w:val="16"/>
+          <w:szCs w:val="16"/>
+          <w:lang w:val="en-US"/>
+        </w:rPr>
+        <w:t>InnoDB</w:t>
+      </w:r>
+      <w:proofErr w:type="spellEnd"/>
+      <w:r>
+        <w:rPr>
+          <w:rFonts w:asciiTheme="majorHAnsi" w:hAnsiTheme="majorHAnsi"/>
+          <w:sz w:val="16"/>
+          <w:szCs w:val="16"/>
+          <w:lang w:val="en-US"/>
+        </w:rPr>
+        <w:t xml:space="preserve"> AUTO_INCREMENT=0 DEFAULT CHARSET=utf8;</w:t>
+      </w:r>
+    </w:p>
+    <w:p>
+      <w:pPr>
+        <w:rPr>
+          <w:rFonts w:asciiTheme="majorHAnsi" w:hAnsiTheme="majorHAnsi"/>
+          <w:sz w:val="16"/>
+          <w:szCs w:val="16"/>
+        </w:rPr>
+      </w:pPr>
+      <w:r>
+        <w:rPr>
+          <w:rFonts w:asciiTheme="majorHAnsi" w:hAnsiTheme="majorHAnsi"/>
+          <w:sz w:val="16"/>
+          <w:szCs w:val="16"/>
+        </w:rPr>
+        <w:t>--</w:t>
+      </w:r>
+      <w:r>
+        <w:rPr>
+          <w:rFonts w:asciiTheme="majorHAnsi" w:hAnsiTheme="majorHAnsi"/>
+          <w:sz w:val="16"/>
+          <w:szCs w:val="16"/>
+        </w:rPr>
+        <w:br/>
+        <w:t>-- Indizes für die Tabelle `clipboarderclipboards`</w:t>
+      </w:r>
+      <w:r>
+        <w:rPr>
+          <w:rFonts w:asciiTheme="majorHAnsi" w:hAnsiTheme="majorHAnsi"/>
+          <w:sz w:val="16"/>
+          <w:szCs w:val="16"/>
+        </w:rPr>
+        <w:br/>
+        <w:t>--</w:t>
+      </w:r>
+    </w:p>
+    <w:p>
+      <w:pPr>
+        <w:rPr>
+          <w:rFonts w:asciiTheme="majorHAnsi" w:hAnsiTheme="majorHAnsi"/>
+          <w:sz w:val="16"/>
+          <w:szCs w:val="16"/>
+          <w:lang w:val="en-US"/>
+        </w:rPr>
+      </w:pPr>
+      <w:r>
+        <w:rPr>
+          <w:rFonts w:asciiTheme="majorHAnsi" w:hAnsiTheme="majorHAnsi"/>
+          <w:sz w:val="16"/>
+          <w:szCs w:val="16"/>
+          <w:lang w:val="en-US"/>
+        </w:rPr>
+        <w:t>ALTER TABLE `clipboarderclipboards`</w:t>
+      </w:r>
+      <w:r>
+        <w:rPr>
+          <w:rFonts w:asciiTheme="majorHAnsi" w:hAnsiTheme="majorHAnsi"/>
+          <w:sz w:val="16"/>
+          <w:szCs w:val="16"/>
+          <w:lang w:val="en-US"/>
+        </w:rPr>
+        <w:br/>
+        <w:t xml:space="preserve"> ADD PRIMARY KEY (`ID`);</w:t>
+      </w:r>
+    </w:p>
+    <w:p>
+      <w:pPr>
+        <w:rPr>
+          <w:rFonts w:asciiTheme="majorHAnsi" w:hAnsiTheme="majorHAnsi"/>
+          <w:sz w:val="16"/>
+          <w:szCs w:val="16"/>
+          <w:lang w:val="en-US"/>
+        </w:rPr>
+      </w:pPr>
+      <w:r>
+        <w:rPr>
+          <w:rFonts w:asciiTheme="majorHAnsi" w:hAnsiTheme="majorHAnsi"/>
+          <w:sz w:val="16"/>
+          <w:szCs w:val="16"/>
+          <w:lang w:val="en-US"/>
+        </w:rPr>
+        <w:t>ALTER TABLE `clipboarderclipboards`</w:t>
+      </w:r>
+      <w:r>
+        <w:rPr>
+          <w:rFonts w:asciiTheme="majorHAnsi" w:hAnsiTheme="majorHAnsi"/>
+          <w:sz w:val="16"/>
+          <w:szCs w:val="16"/>
+          <w:lang w:val="en-US"/>
+        </w:rPr>
+        <w:br/>
+        <w:t>ADD FOREIGN KEY (`UserID`) REFERENCES `clipboarderuser`(`ID`);</w:t>
+      </w:r>
+    </w:p>
+    <w:p>
+      <w:pPr>
+        <w:rPr>
+          <w:rFonts w:asciiTheme="majorHAnsi" w:hAnsiTheme="majorHAnsi"/>
+          <w:sz w:val="16"/>
+          <w:szCs w:val="16"/>
+          <w:lang w:val="en-US"/>
+        </w:rPr>
+      </w:pPr>
+      <w:r>
+        <w:rPr>
+          <w:rFonts w:asciiTheme="majorHAnsi" w:hAnsiTheme="majorHAnsi"/>
+          <w:sz w:val="16"/>
+          <w:szCs w:val="16"/>
+          <w:lang w:val="en-US"/>
+        </w:rPr>
+        <w:t>--</w:t>
+      </w:r>
+      <w:r>
+        <w:rPr>
+          <w:rFonts w:asciiTheme="majorHAnsi" w:hAnsiTheme="majorHAnsi"/>
+          <w:sz w:val="16"/>
+          <w:szCs w:val="16"/>
+          <w:lang w:val="en-US"/>
+        </w:rPr>
+        <w:br/>
+        <w:t xml:space="preserve">-- AUTO_INCREMENT </w:t>
+      </w:r>
+      <w:proofErr w:type="spellStart"/>
+      <w:r>
+        <w:rPr>
+          <w:rFonts w:asciiTheme="majorHAnsi" w:hAnsiTheme="majorHAnsi"/>
+          <w:sz w:val="16"/>
+          <w:szCs w:val="16"/>
+          <w:lang w:val="en-US"/>
+        </w:rPr>
+        <w:t>für</w:t>
+      </w:r>
+      <w:proofErr w:type="spellEnd"/>
+      <w:r>
+        <w:rPr>
+          <w:rFonts w:asciiTheme="majorHAnsi" w:hAnsiTheme="majorHAnsi"/>
+          <w:sz w:val="16"/>
+          <w:szCs w:val="16"/>
+          <w:lang w:val="en-US"/>
+        </w:rPr>
+        <w:t xml:space="preserve"> </w:t>
+      </w:r>
+      <w:proofErr w:type="spellStart"/>
+      <w:r>
+        <w:rPr>
+          <w:rFonts w:asciiTheme="majorHAnsi" w:hAnsiTheme="majorHAnsi"/>
+          <w:sz w:val="16"/>
+          <w:szCs w:val="16"/>
+          <w:lang w:val="en-US"/>
+        </w:rPr>
+        <w:t>Tabelle</w:t>
+      </w:r>
+      <w:proofErr w:type="spellEnd"/>
+      <w:r>
+        <w:rPr>
+          <w:rFonts w:asciiTheme="majorHAnsi" w:hAnsiTheme="majorHAnsi"/>
+          <w:sz w:val="16"/>
+          <w:szCs w:val="16"/>
+          <w:lang w:val="en-US"/>
+        </w:rPr>
+        <w:t xml:space="preserve"> `clipboarderclipboards`</w:t>
+      </w:r>
+      <w:r>
+        <w:rPr>
+          <w:rFonts w:asciiTheme="majorHAnsi" w:hAnsiTheme="majorHAnsi"/>
+          <w:sz w:val="16"/>
+          <w:szCs w:val="16"/>
+          <w:lang w:val="en-US"/>
+        </w:rPr>
+        <w:br/>
+        <w:t>--</w:t>
+      </w:r>
+    </w:p>
+    <w:p>
+      <w:pPr>
+        <w:rPr>
+          <w:rFonts w:asciiTheme="majorHAnsi" w:hAnsiTheme="majorHAnsi"/>
+          <w:sz w:val="16"/>
+          <w:szCs w:val="16"/>
+          <w:lang w:val="en-US"/>
+        </w:rPr>
+      </w:pPr>
+      <w:r>
+        <w:rPr>
+          <w:rFonts w:asciiTheme="majorHAnsi" w:hAnsiTheme="majorHAnsi"/>
+          <w:sz w:val="16"/>
+          <w:szCs w:val="16"/>
+          <w:lang w:val="en-US"/>
+        </w:rPr>
+        <w:t>ALTER TABLE `clipboarderclipboards`</w:t>
+      </w:r>
+      <w:r>
+        <w:rPr>
+          <w:rFonts w:asciiTheme="majorHAnsi" w:hAnsiTheme="majorHAnsi"/>
+          <w:sz w:val="16"/>
+          <w:szCs w:val="16"/>
+          <w:lang w:val="en-US"/>
+        </w:rPr>
+        <w:br/>
+        <w:t xml:space="preserve">MODIFY `ID` </w:t>
+      </w:r>
+      <w:proofErr w:type="gramStart"/>
+      <w:r>
+        <w:rPr>
+          <w:rFonts w:asciiTheme="majorHAnsi" w:hAnsiTheme="majorHAnsi"/>
+          <w:sz w:val="16"/>
+          <w:szCs w:val="16"/>
+          <w:lang w:val="en-US"/>
+        </w:rPr>
+        <w:t>int(</w:t>
+      </w:r>
+      <w:proofErr w:type="gramEnd"/>
+      <w:r>
+        <w:rPr>
+          <w:rFonts w:asciiTheme="majorHAnsi" w:hAnsiTheme="majorHAnsi"/>
+          <w:sz w:val="16"/>
+          <w:szCs w:val="16"/>
+          <w:lang w:val="en-US"/>
+        </w:rPr>
+        <w:t>11) NOT NULL AUTO_INCREMENT,AUTO_INCREMENT=0;</w:t>
+      </w:r>
+    </w:p>
+    <w:p>
+      <w:pPr>
+        <w:rPr>
+          <w:rFonts w:asciiTheme="majorHAnsi" w:hAnsiTheme="majorHAnsi"/>
+          <w:sz w:val="16"/>
+          <w:szCs w:val="16"/>
+          <w:lang w:val="en-US"/>
+        </w:rPr>
+      </w:pPr>
+      <w:r>
+        <w:rPr>
+          <w:rFonts w:asciiTheme="majorHAnsi" w:hAnsiTheme="majorHAnsi"/>
+          <w:sz w:val="16"/>
+          <w:szCs w:val="16"/>
+          <w:lang w:val="en-US"/>
+        </w:rPr>
+        <w:t>--</w:t>
+      </w:r>
+      <w:r>
+        <w:rPr>
+          <w:rFonts w:asciiTheme="majorHAnsi" w:hAnsiTheme="majorHAnsi"/>
+          <w:sz w:val="16"/>
+          <w:szCs w:val="16"/>
+          <w:lang w:val="en-US"/>
+        </w:rPr>
+        <w:br/>
+        <w:t xml:space="preserve">-- </w:t>
+      </w:r>
+      <w:proofErr w:type="spellStart"/>
+      <w:r>
+        <w:rPr>
+          <w:rFonts w:asciiTheme="majorHAnsi" w:hAnsiTheme="majorHAnsi"/>
+          <w:sz w:val="16"/>
+          <w:szCs w:val="16"/>
+          <w:lang w:val="en-US"/>
+        </w:rPr>
+        <w:t>Tabellenstruktur</w:t>
+      </w:r>
+      <w:proofErr w:type="spellEnd"/>
+      <w:r>
+        <w:rPr>
+          <w:rFonts w:asciiTheme="majorHAnsi" w:hAnsiTheme="majorHAnsi"/>
+          <w:sz w:val="16"/>
+          <w:szCs w:val="16"/>
+          <w:lang w:val="en-US"/>
+        </w:rPr>
+        <w:t xml:space="preserve"> </w:t>
+      </w:r>
+      <w:proofErr w:type="spellStart"/>
+      <w:r>
+        <w:rPr>
+          <w:rFonts w:asciiTheme="majorHAnsi" w:hAnsiTheme="majorHAnsi"/>
+          <w:sz w:val="16"/>
+          <w:szCs w:val="16"/>
+          <w:lang w:val="en-US"/>
+        </w:rPr>
+        <w:t>für</w:t>
+      </w:r>
+      <w:proofErr w:type="spellEnd"/>
+      <w:r>
+        <w:rPr>
+          <w:rFonts w:asciiTheme="majorHAnsi" w:hAnsiTheme="majorHAnsi"/>
+          <w:sz w:val="16"/>
+          <w:szCs w:val="16"/>
+          <w:lang w:val="en-US"/>
+        </w:rPr>
+        <w:t xml:space="preserve"> </w:t>
+      </w:r>
+      <w:proofErr w:type="spellStart"/>
+      <w:r>
+        <w:rPr>
+          <w:rFonts w:asciiTheme="majorHAnsi" w:hAnsiTheme="majorHAnsi"/>
+          <w:sz w:val="16"/>
+          <w:szCs w:val="16"/>
+          <w:lang w:val="en-US"/>
+        </w:rPr>
+        <w:t>Tabelle</w:t>
+      </w:r>
+      <w:proofErr w:type="spellEnd"/>
+      <w:r>
+        <w:rPr>
+          <w:rFonts w:asciiTheme="majorHAnsi" w:hAnsiTheme="majorHAnsi"/>
+          <w:sz w:val="16"/>
+          <w:szCs w:val="16"/>
+          <w:lang w:val="en-US"/>
+        </w:rPr>
+        <w:t xml:space="preserve"> `</w:t>
+      </w:r>
+      <w:proofErr w:type="spellStart"/>
+      <w:r>
+        <w:rPr>
+          <w:rFonts w:asciiTheme="majorHAnsi" w:hAnsiTheme="majorHAnsi"/>
+          <w:sz w:val="16"/>
+          <w:szCs w:val="16"/>
+          <w:lang w:val="en-US"/>
+        </w:rPr>
+        <w:t>clipboarderlogin</w:t>
+      </w:r>
+      <w:proofErr w:type="spellEnd"/>
+      <w:r>
+        <w:rPr>
+          <w:rFonts w:asciiTheme="majorHAnsi" w:hAnsiTheme="majorHAnsi"/>
+          <w:sz w:val="16"/>
+          <w:szCs w:val="16"/>
+          <w:lang w:val="en-US"/>
+        </w:rPr>
+        <w:t>`</w:t>
+      </w:r>
+      <w:r>
+        <w:rPr>
+          <w:rFonts w:asciiTheme="majorHAnsi" w:hAnsiTheme="majorHAnsi"/>
+          <w:sz w:val="16"/>
+          <w:szCs w:val="16"/>
+          <w:lang w:val="en-US"/>
+        </w:rPr>
+        <w:br/>
+        <w:t>--</w:t>
+      </w:r>
+    </w:p>
+    <w:p>
+      <w:pPr>
+        <w:rPr>
+          <w:rFonts w:asciiTheme="majorHAnsi" w:hAnsiTheme="majorHAnsi"/>
+          <w:sz w:val="16"/>
+          <w:szCs w:val="16"/>
+          <w:lang w:val="en-US"/>
+        </w:rPr>
+      </w:pPr>
+      <w:r>
+        <w:rPr>
+          <w:rFonts w:asciiTheme="majorHAnsi" w:hAnsiTheme="majorHAnsi"/>
+          <w:sz w:val="16"/>
+          <w:szCs w:val="16"/>
+          <w:lang w:val="en-US"/>
+        </w:rPr>
+        <w:t>CREATE TABLE IF NOT EXISTS `</w:t>
+      </w:r>
+      <w:proofErr w:type="spellStart"/>
+      <w:r>
+        <w:rPr>
+          <w:rFonts w:asciiTheme="majorHAnsi" w:hAnsiTheme="majorHAnsi"/>
+          <w:sz w:val="16"/>
+          <w:szCs w:val="16"/>
+          <w:lang w:val="en-US"/>
+        </w:rPr>
+        <w:t>clipboarderlogin</w:t>
+      </w:r>
+      <w:proofErr w:type="spellEnd"/>
+      <w:r>
+        <w:rPr>
+          <w:rFonts w:asciiTheme="majorHAnsi" w:hAnsiTheme="majorHAnsi"/>
+          <w:sz w:val="16"/>
+          <w:szCs w:val="16"/>
+          <w:lang w:val="en-US"/>
+        </w:rPr>
+        <w:t>` (</w:t>
+      </w:r>
+      <w:r>
+        <w:rPr>
+          <w:rFonts w:asciiTheme="majorHAnsi" w:hAnsiTheme="majorHAnsi"/>
+          <w:sz w:val="16"/>
+          <w:szCs w:val="16"/>
+          <w:lang w:val="en-US"/>
+        </w:rPr>
+        <w:br/>
+        <w:t xml:space="preserve">`ID` </w:t>
+      </w:r>
+      <w:proofErr w:type="gramStart"/>
+      <w:r>
+        <w:rPr>
+          <w:rFonts w:asciiTheme="majorHAnsi" w:hAnsiTheme="majorHAnsi"/>
+          <w:sz w:val="16"/>
+          <w:szCs w:val="16"/>
+          <w:lang w:val="en-US"/>
+        </w:rPr>
+        <w:t>int(</w:t>
+      </w:r>
+      <w:proofErr w:type="gramEnd"/>
+      <w:r>
+        <w:rPr>
+          <w:rFonts w:asciiTheme="majorHAnsi" w:hAnsiTheme="majorHAnsi"/>
+          <w:sz w:val="16"/>
+          <w:szCs w:val="16"/>
+          <w:lang w:val="en-US"/>
+        </w:rPr>
+        <w:t>11) NOT NULL,</w:t>
+      </w:r>
+      <w:r>
+        <w:rPr>
+          <w:rFonts w:asciiTheme="majorHAnsi" w:hAnsiTheme="majorHAnsi"/>
+          <w:sz w:val="16"/>
+          <w:szCs w:val="16"/>
+          <w:lang w:val="en-US"/>
+        </w:rPr>
+        <w:br/>
+        <w:t xml:space="preserve">  `UserID` int(11) NOT NULL,</w:t>
+      </w:r>
+      <w:r>
+        <w:rPr>
+          <w:rFonts w:asciiTheme="majorHAnsi" w:hAnsiTheme="majorHAnsi"/>
+          <w:sz w:val="16"/>
+          <w:szCs w:val="16"/>
+          <w:lang w:val="en-US"/>
+        </w:rPr>
+        <w:br/>
+        <w:t xml:space="preserve">  `Token` text NOT NULL,</w:t>
+      </w:r>
+      <w:r>
+        <w:rPr>
+          <w:rFonts w:asciiTheme="majorHAnsi" w:hAnsiTheme="majorHAnsi"/>
+          <w:sz w:val="16"/>
+          <w:szCs w:val="16"/>
+          <w:lang w:val="en-US"/>
+        </w:rPr>
+        <w:br/>
+        <w:t xml:space="preserve">  `CreateDate` int(11) NOT NULL</w:t>
+      </w:r>
+      <w:r>
+        <w:rPr>
+          <w:rFonts w:asciiTheme="majorHAnsi" w:hAnsiTheme="majorHAnsi"/>
+          <w:sz w:val="16"/>
+          <w:szCs w:val="16"/>
+          <w:lang w:val="en-US"/>
+        </w:rPr>
+        <w:br/>
+        <w:t>) ENGINE=</w:t>
+      </w:r>
+      <w:proofErr w:type="spellStart"/>
+      <w:r>
+        <w:rPr>
+          <w:rFonts w:asciiTheme="majorHAnsi" w:hAnsiTheme="majorHAnsi"/>
+          <w:sz w:val="16"/>
+          <w:szCs w:val="16"/>
+          <w:lang w:val="en-US"/>
+        </w:rPr>
+        <w:t>InnoDB</w:t>
+      </w:r>
+      <w:proofErr w:type="spellEnd"/>
+      <w:r>
+        <w:rPr>
+          <w:rFonts w:asciiTheme="majorHAnsi" w:hAnsiTheme="majorHAnsi"/>
+          <w:sz w:val="16"/>
+          <w:szCs w:val="16"/>
+          <w:lang w:val="en-US"/>
+        </w:rPr>
+        <w:t xml:space="preserve"> AUTO_INCREMENT=0 DEFAULT CHARSET=utf8;</w:t>
+      </w:r>
+    </w:p>
+    <w:p>
+      <w:pPr>
+        <w:rPr>
+          <w:rFonts w:asciiTheme="majorHAnsi" w:hAnsiTheme="majorHAnsi"/>
+          <w:sz w:val="16"/>
+          <w:szCs w:val="16"/>
+        </w:rPr>
+      </w:pPr>
+      <w:r>
+        <w:rPr>
+          <w:rFonts w:asciiTheme="majorHAnsi" w:hAnsiTheme="majorHAnsi"/>
+          <w:sz w:val="16"/>
+          <w:szCs w:val="16"/>
+        </w:rPr>
+        <w:t>--</w:t>
+      </w:r>
+      <w:r>
+        <w:rPr>
+          <w:rFonts w:asciiTheme="majorHAnsi" w:hAnsiTheme="majorHAnsi"/>
+          <w:sz w:val="16"/>
+          <w:szCs w:val="16"/>
+        </w:rPr>
+        <w:br/>
+        <w:t>-- Indizes für die Tabelle `</w:t>
+      </w:r>
+      <w:proofErr w:type="spellStart"/>
+      <w:r>
+        <w:rPr>
+          <w:rFonts w:asciiTheme="majorHAnsi" w:hAnsiTheme="majorHAnsi"/>
+          <w:sz w:val="16"/>
+          <w:szCs w:val="16"/>
+        </w:rPr>
+        <w:t>clipboarderlogin</w:t>
+      </w:r>
+      <w:proofErr w:type="spellEnd"/>
+      <w:r>
+        <w:rPr>
+          <w:rFonts w:asciiTheme="majorHAnsi" w:hAnsiTheme="majorHAnsi"/>
+          <w:sz w:val="16"/>
+          <w:szCs w:val="16"/>
+        </w:rPr>
+        <w:t>`</w:t>
+      </w:r>
+      <w:r>
+        <w:rPr>
+          <w:rFonts w:asciiTheme="majorHAnsi" w:hAnsiTheme="majorHAnsi"/>
+          <w:sz w:val="16"/>
+          <w:szCs w:val="16"/>
+        </w:rPr>
+        <w:br/>
+        <w:t>--</w:t>
+      </w:r>
+    </w:p>
+    <w:p>
+      <w:pPr>
+        <w:rPr>
+          <w:rFonts w:asciiTheme="majorHAnsi" w:hAnsiTheme="majorHAnsi"/>
+          <w:sz w:val="16"/>
+          <w:szCs w:val="16"/>
+          <w:lang w:val="en-US"/>
+        </w:rPr>
+      </w:pPr>
+      <w:r>
+        <w:rPr>
+          <w:rFonts w:asciiTheme="majorHAnsi" w:hAnsiTheme="majorHAnsi"/>
+          <w:sz w:val="16"/>
+          <w:szCs w:val="16"/>
+          <w:lang w:val="en-US"/>
+        </w:rPr>
+        <w:t>ALTER TABLE `</w:t>
+      </w:r>
+      <w:proofErr w:type="spellStart"/>
+      <w:r>
+        <w:rPr>
+          <w:rFonts w:asciiTheme="majorHAnsi" w:hAnsiTheme="majorHAnsi"/>
+          <w:sz w:val="16"/>
+          <w:szCs w:val="16"/>
+          <w:lang w:val="en-US"/>
+        </w:rPr>
+        <w:t>clipboarderlogin</w:t>
+      </w:r>
+      <w:proofErr w:type="spellEnd"/>
+      <w:r>
+        <w:rPr>
+          <w:rFonts w:asciiTheme="majorHAnsi" w:hAnsiTheme="majorHAnsi"/>
+          <w:sz w:val="16"/>
+          <w:szCs w:val="16"/>
+          <w:lang w:val="en-US"/>
+        </w:rPr>
+        <w:t>`</w:t>
+      </w:r>
+      <w:r>
+        <w:rPr>
+          <w:rFonts w:asciiTheme="majorHAnsi" w:hAnsiTheme="majorHAnsi"/>
+          <w:sz w:val="16"/>
+          <w:szCs w:val="16"/>
+          <w:lang w:val="en-US"/>
+        </w:rPr>
+        <w:br/>
+        <w:t>ADD PRIMARY KEY (`ID`);</w:t>
+      </w:r>
+    </w:p>
+    <w:p>
+      <w:pPr>
+        <w:rPr>
+          <w:rFonts w:asciiTheme="majorHAnsi" w:hAnsiTheme="majorHAnsi"/>
+          <w:sz w:val="16"/>
+          <w:szCs w:val="16"/>
+          <w:lang w:val="en-US"/>
+        </w:rPr>
+      </w:pPr>
+      <w:r>
+        <w:rPr>
+          <w:rFonts w:asciiTheme="majorHAnsi" w:hAnsiTheme="majorHAnsi"/>
+          <w:sz w:val="16"/>
+          <w:szCs w:val="16"/>
+          <w:lang w:val="en-US"/>
+        </w:rPr>
+        <w:t>ALTER TABLE `</w:t>
+      </w:r>
+      <w:proofErr w:type="spellStart"/>
+      <w:r>
+        <w:rPr>
+          <w:rFonts w:asciiTheme="majorHAnsi" w:hAnsiTheme="majorHAnsi"/>
+          <w:sz w:val="16"/>
+          <w:szCs w:val="16"/>
+          <w:lang w:val="en-US"/>
+        </w:rPr>
+        <w:t>clipboarderlogin</w:t>
+      </w:r>
+      <w:proofErr w:type="spellEnd"/>
+      <w:r>
+        <w:rPr>
+          <w:rFonts w:asciiTheme="majorHAnsi" w:hAnsiTheme="majorHAnsi"/>
+          <w:sz w:val="16"/>
+          <w:szCs w:val="16"/>
+          <w:lang w:val="en-US"/>
+        </w:rPr>
+        <w:t>`</w:t>
+      </w:r>
+      <w:r>
+        <w:rPr>
+          <w:rFonts w:asciiTheme="majorHAnsi" w:hAnsiTheme="majorHAnsi"/>
+          <w:sz w:val="16"/>
+          <w:szCs w:val="16"/>
+          <w:lang w:val="en-US"/>
+        </w:rPr>
+        <w:br/>
+      </w:r>
+      <w:r>
+        <w:rPr>
+          <w:rFonts w:asciiTheme="majorHAnsi" w:hAnsiTheme="majorHAnsi"/>
+          <w:sz w:val="16"/>
+          <w:szCs w:val="16"/>
+          <w:lang w:val="en-US"/>
+        </w:rPr>
+        <w:t>ADD FOREIGN KEY (`UserID`) REFERENCES `clipboarderuser`(`ID`);</w:t>
+      </w:r>
+    </w:p>
+    <w:p>
+      <w:pPr>
+        <w:rPr>
+          <w:rFonts w:asciiTheme="majorHAnsi" w:hAnsiTheme="majorHAnsi"/>
+          <w:sz w:val="16"/>
+          <w:szCs w:val="16"/>
+          <w:lang w:val="en-US"/>
+        </w:rPr>
+      </w:pPr>
       <w:r>
         <w:rPr>
           <w:rFonts w:asciiTheme="majorHAnsi" w:hAnsiTheme="majorHAnsi"/>
@@ -2971,703 +3970,6 @@
           <w:lang w:val="en-US"/>
         </w:rPr>
         <w:lastRenderedPageBreak/>
-        <w:t xml:space="preserve">  `UserID` int(11) NOT NULL,</w:t>
-      </w:r>
-      <w:r>
-        <w:rPr>
-          <w:rFonts w:asciiTheme="majorHAnsi" w:hAnsiTheme="majorHAnsi"/>
-          <w:sz w:val="16"/>
-          <w:szCs w:val="16"/>
-          <w:lang w:val="en-US"/>
-        </w:rPr>
-        <w:br/>
-        <w:t xml:space="preserve">  `Content` text NOT NULL,</w:t>
-      </w:r>
-      <w:r>
-        <w:rPr>
-          <w:rFonts w:asciiTheme="majorHAnsi" w:hAnsiTheme="majorHAnsi"/>
-          <w:sz w:val="16"/>
-          <w:szCs w:val="16"/>
-          <w:lang w:val="en-US"/>
-        </w:rPr>
-        <w:br/>
-        <w:t xml:space="preserve">  `CreateDate` int(11) NOT NULL</w:t>
-      </w:r>
-      <w:r>
-        <w:rPr>
-          <w:rFonts w:asciiTheme="majorHAnsi" w:hAnsiTheme="majorHAnsi"/>
-          <w:sz w:val="16"/>
-          <w:szCs w:val="16"/>
-          <w:lang w:val="en-US"/>
-        </w:rPr>
-        <w:br/>
-        <w:t>) ENGINE=</w:t>
-      </w:r>
-      <w:proofErr w:type="spellStart"/>
-      <w:r>
-        <w:rPr>
-          <w:rFonts w:asciiTheme="majorHAnsi" w:hAnsiTheme="majorHAnsi"/>
-          <w:sz w:val="16"/>
-          <w:szCs w:val="16"/>
-          <w:lang w:val="en-US"/>
-        </w:rPr>
-        <w:t>InnoDB</w:t>
-      </w:r>
-      <w:proofErr w:type="spellEnd"/>
-      <w:r>
-        <w:rPr>
-          <w:rFonts w:asciiTheme="majorHAnsi" w:hAnsiTheme="majorHAnsi"/>
-          <w:sz w:val="16"/>
-          <w:szCs w:val="16"/>
-          <w:lang w:val="en-US"/>
-        </w:rPr>
-        <w:t xml:space="preserve"> AUTO_INCREMENT=0 DEFAULT CHARSET=utf8;</w:t>
-      </w:r>
-    </w:p>
-    <w:p>
-      <w:pPr>
-        <w:rPr>
-          <w:rFonts w:asciiTheme="majorHAnsi" w:hAnsiTheme="majorHAnsi"/>
-          <w:sz w:val="16"/>
-          <w:szCs w:val="16"/>
-        </w:rPr>
-      </w:pPr>
-      <w:r>
-        <w:rPr>
-          <w:rFonts w:asciiTheme="majorHAnsi" w:hAnsiTheme="majorHAnsi"/>
-          <w:sz w:val="16"/>
-          <w:szCs w:val="16"/>
-        </w:rPr>
-        <w:t>--</w:t>
-      </w:r>
-      <w:r>
-        <w:rPr>
-          <w:rFonts w:asciiTheme="majorHAnsi" w:hAnsiTheme="majorHAnsi"/>
-          <w:sz w:val="16"/>
-          <w:szCs w:val="16"/>
-        </w:rPr>
-        <w:br/>
-        <w:t>-- Indizes für die Tabelle `clipboarderclipboards`</w:t>
-      </w:r>
-      <w:r>
-        <w:rPr>
-          <w:rFonts w:asciiTheme="majorHAnsi" w:hAnsiTheme="majorHAnsi"/>
-          <w:sz w:val="16"/>
-          <w:szCs w:val="16"/>
-        </w:rPr>
-        <w:br/>
-        <w:t>--</w:t>
-      </w:r>
-    </w:p>
-    <w:p>
-      <w:pPr>
-        <w:rPr>
-          <w:rFonts w:asciiTheme="majorHAnsi" w:hAnsiTheme="majorHAnsi"/>
-          <w:sz w:val="16"/>
-          <w:szCs w:val="16"/>
-          <w:lang w:val="en-US"/>
-        </w:rPr>
-      </w:pPr>
-      <w:r>
-        <w:rPr>
-          <w:rFonts w:asciiTheme="majorHAnsi" w:hAnsiTheme="majorHAnsi"/>
-          <w:sz w:val="16"/>
-          <w:szCs w:val="16"/>
-          <w:lang w:val="en-US"/>
-        </w:rPr>
-        <w:t>ALTER TABLE `clipboarderclipboards`</w:t>
-      </w:r>
-      <w:r>
-        <w:rPr>
-          <w:rFonts w:asciiTheme="majorHAnsi" w:hAnsiTheme="majorHAnsi"/>
-          <w:sz w:val="16"/>
-          <w:szCs w:val="16"/>
-          <w:lang w:val="en-US"/>
-        </w:rPr>
-        <w:br/>
-        <w:t xml:space="preserve"> ADD PRIMARY KEY (`ID`);</w:t>
-      </w:r>
-    </w:p>
-    <w:p>
-      <w:pPr>
-        <w:rPr>
-          <w:rFonts w:asciiTheme="majorHAnsi" w:hAnsiTheme="majorHAnsi"/>
-          <w:sz w:val="16"/>
-          <w:szCs w:val="16"/>
-          <w:lang w:val="en-US"/>
-        </w:rPr>
-      </w:pPr>
-      <w:r>
-        <w:rPr>
-          <w:rFonts w:asciiTheme="majorHAnsi" w:hAnsiTheme="majorHAnsi"/>
-          <w:sz w:val="16"/>
-          <w:szCs w:val="16"/>
-          <w:lang w:val="en-US"/>
-        </w:rPr>
-        <w:t>ALTER TABLE `clipboarderclipboards`</w:t>
-      </w:r>
-      <w:r>
-        <w:rPr>
-          <w:rFonts w:asciiTheme="majorHAnsi" w:hAnsiTheme="majorHAnsi"/>
-          <w:sz w:val="16"/>
-          <w:szCs w:val="16"/>
-          <w:lang w:val="en-US"/>
-        </w:rPr>
-        <w:br/>
-        <w:t>ADD FOREIGN KEY (`UserID`) REFERENCES `clipboarderuser`(`ID`);</w:t>
-      </w:r>
-    </w:p>
-    <w:p>
-      <w:pPr>
-        <w:rPr>
-          <w:rFonts w:asciiTheme="majorHAnsi" w:hAnsiTheme="majorHAnsi"/>
-          <w:sz w:val="16"/>
-          <w:szCs w:val="16"/>
-          <w:lang w:val="en-US"/>
-        </w:rPr>
-      </w:pPr>
-      <w:r>
-        <w:rPr>
-          <w:rFonts w:asciiTheme="majorHAnsi" w:hAnsiTheme="majorHAnsi"/>
-          <w:sz w:val="16"/>
-          <w:szCs w:val="16"/>
-          <w:lang w:val="en-US"/>
-        </w:rPr>
-        <w:t>--</w:t>
-      </w:r>
-      <w:r>
-        <w:rPr>
-          <w:rFonts w:asciiTheme="majorHAnsi" w:hAnsiTheme="majorHAnsi"/>
-          <w:sz w:val="16"/>
-          <w:szCs w:val="16"/>
-          <w:lang w:val="en-US"/>
-        </w:rPr>
-        <w:br/>
-        <w:t xml:space="preserve">-- AUTO_INCREMENT </w:t>
-      </w:r>
-      <w:proofErr w:type="spellStart"/>
-      <w:r>
-        <w:rPr>
-          <w:rFonts w:asciiTheme="majorHAnsi" w:hAnsiTheme="majorHAnsi"/>
-          <w:sz w:val="16"/>
-          <w:szCs w:val="16"/>
-          <w:lang w:val="en-US"/>
-        </w:rPr>
-        <w:t>für</w:t>
-      </w:r>
-      <w:proofErr w:type="spellEnd"/>
-      <w:r>
-        <w:rPr>
-          <w:rFonts w:asciiTheme="majorHAnsi" w:hAnsiTheme="majorHAnsi"/>
-          <w:sz w:val="16"/>
-          <w:szCs w:val="16"/>
-          <w:lang w:val="en-US"/>
-        </w:rPr>
-        <w:t xml:space="preserve"> </w:t>
-      </w:r>
-      <w:proofErr w:type="spellStart"/>
-      <w:r>
-        <w:rPr>
-          <w:rFonts w:asciiTheme="majorHAnsi" w:hAnsiTheme="majorHAnsi"/>
-          <w:sz w:val="16"/>
-          <w:szCs w:val="16"/>
-          <w:lang w:val="en-US"/>
-        </w:rPr>
-        <w:t>Tabelle</w:t>
-      </w:r>
-      <w:proofErr w:type="spellEnd"/>
-      <w:r>
-        <w:rPr>
-          <w:rFonts w:asciiTheme="majorHAnsi" w:hAnsiTheme="majorHAnsi"/>
-          <w:sz w:val="16"/>
-          <w:szCs w:val="16"/>
-          <w:lang w:val="en-US"/>
-        </w:rPr>
-        <w:t xml:space="preserve"> `clipboarderclipboards`</w:t>
-      </w:r>
-      <w:r>
-        <w:rPr>
-          <w:rFonts w:asciiTheme="majorHAnsi" w:hAnsiTheme="majorHAnsi"/>
-          <w:sz w:val="16"/>
-          <w:szCs w:val="16"/>
-          <w:lang w:val="en-US"/>
-        </w:rPr>
-        <w:br/>
-        <w:t>--</w:t>
-      </w:r>
-    </w:p>
-    <w:p>
-      <w:pPr>
-        <w:rPr>
-          <w:rFonts w:asciiTheme="majorHAnsi" w:hAnsiTheme="majorHAnsi"/>
-          <w:sz w:val="16"/>
-          <w:szCs w:val="16"/>
-          <w:lang w:val="en-US"/>
-        </w:rPr>
-      </w:pPr>
-      <w:r>
-        <w:rPr>
-          <w:rFonts w:asciiTheme="majorHAnsi" w:hAnsiTheme="majorHAnsi"/>
-          <w:sz w:val="16"/>
-          <w:szCs w:val="16"/>
-          <w:lang w:val="en-US"/>
-        </w:rPr>
-        <w:t>ALTER TABLE `clipboarderclipboards`</w:t>
-      </w:r>
-      <w:r>
-        <w:rPr>
-          <w:rFonts w:asciiTheme="majorHAnsi" w:hAnsiTheme="majorHAnsi"/>
-          <w:sz w:val="16"/>
-          <w:szCs w:val="16"/>
-          <w:lang w:val="en-US"/>
-        </w:rPr>
-        <w:br/>
-        <w:t xml:space="preserve">MODIFY `ID` </w:t>
-      </w:r>
-      <w:proofErr w:type="gramStart"/>
-      <w:r>
-        <w:rPr>
-          <w:rFonts w:asciiTheme="majorHAnsi" w:hAnsiTheme="majorHAnsi"/>
-          <w:sz w:val="16"/>
-          <w:szCs w:val="16"/>
-          <w:lang w:val="en-US"/>
-        </w:rPr>
-        <w:t>int(</w:t>
-      </w:r>
-      <w:proofErr w:type="gramEnd"/>
-      <w:r>
-        <w:rPr>
-          <w:rFonts w:asciiTheme="majorHAnsi" w:hAnsiTheme="majorHAnsi"/>
-          <w:sz w:val="16"/>
-          <w:szCs w:val="16"/>
-          <w:lang w:val="en-US"/>
-        </w:rPr>
-        <w:t>11) NOT NULL AUTO_INCREMENT,AUTO_INCREMENT=0;</w:t>
-      </w:r>
-    </w:p>
-    <w:p>
-      <w:pPr>
-        <w:rPr>
-          <w:rFonts w:asciiTheme="majorHAnsi" w:hAnsiTheme="majorHAnsi"/>
-          <w:sz w:val="16"/>
-          <w:szCs w:val="16"/>
-          <w:lang w:val="en-US"/>
-        </w:rPr>
-      </w:pPr>
-      <w:r>
-        <w:rPr>
-          <w:rFonts w:asciiTheme="majorHAnsi" w:hAnsiTheme="majorHAnsi"/>
-          <w:sz w:val="16"/>
-          <w:szCs w:val="16"/>
-          <w:lang w:val="en-US"/>
-        </w:rPr>
-        <w:t>--</w:t>
-      </w:r>
-      <w:r>
-        <w:rPr>
-          <w:rFonts w:asciiTheme="majorHAnsi" w:hAnsiTheme="majorHAnsi"/>
-          <w:sz w:val="16"/>
-          <w:szCs w:val="16"/>
-          <w:lang w:val="en-US"/>
-        </w:rPr>
-        <w:br/>
-        <w:t xml:space="preserve">-- </w:t>
-      </w:r>
-      <w:proofErr w:type="spellStart"/>
-      <w:r>
-        <w:rPr>
-          <w:rFonts w:asciiTheme="majorHAnsi" w:hAnsiTheme="majorHAnsi"/>
-          <w:sz w:val="16"/>
-          <w:szCs w:val="16"/>
-          <w:lang w:val="en-US"/>
-        </w:rPr>
-        <w:t>Tabellenstruktur</w:t>
-      </w:r>
-      <w:proofErr w:type="spellEnd"/>
-      <w:r>
-        <w:rPr>
-          <w:rFonts w:asciiTheme="majorHAnsi" w:hAnsiTheme="majorHAnsi"/>
-          <w:sz w:val="16"/>
-          <w:szCs w:val="16"/>
-          <w:lang w:val="en-US"/>
-        </w:rPr>
-        <w:t xml:space="preserve"> </w:t>
-      </w:r>
-      <w:proofErr w:type="spellStart"/>
-      <w:r>
-        <w:rPr>
-          <w:rFonts w:asciiTheme="majorHAnsi" w:hAnsiTheme="majorHAnsi"/>
-          <w:sz w:val="16"/>
-          <w:szCs w:val="16"/>
-          <w:lang w:val="en-US"/>
-        </w:rPr>
-        <w:t>für</w:t>
-      </w:r>
-      <w:proofErr w:type="spellEnd"/>
-      <w:r>
-        <w:rPr>
-          <w:rFonts w:asciiTheme="majorHAnsi" w:hAnsiTheme="majorHAnsi"/>
-          <w:sz w:val="16"/>
-          <w:szCs w:val="16"/>
-          <w:lang w:val="en-US"/>
-        </w:rPr>
-        <w:t xml:space="preserve"> </w:t>
-      </w:r>
-      <w:proofErr w:type="spellStart"/>
-      <w:r>
-        <w:rPr>
-          <w:rFonts w:asciiTheme="majorHAnsi" w:hAnsiTheme="majorHAnsi"/>
-          <w:sz w:val="16"/>
-          <w:szCs w:val="16"/>
-          <w:lang w:val="en-US"/>
-        </w:rPr>
-        <w:t>Tabelle</w:t>
-      </w:r>
-      <w:proofErr w:type="spellEnd"/>
-      <w:r>
-        <w:rPr>
-          <w:rFonts w:asciiTheme="majorHAnsi" w:hAnsiTheme="majorHAnsi"/>
-          <w:sz w:val="16"/>
-          <w:szCs w:val="16"/>
-          <w:lang w:val="en-US"/>
-        </w:rPr>
-        <w:t xml:space="preserve"> `</w:t>
-      </w:r>
-      <w:proofErr w:type="spellStart"/>
-      <w:r>
-        <w:rPr>
-          <w:rFonts w:asciiTheme="majorHAnsi" w:hAnsiTheme="majorHAnsi"/>
-          <w:sz w:val="16"/>
-          <w:szCs w:val="16"/>
-          <w:lang w:val="en-US"/>
-        </w:rPr>
-        <w:t>clipboarderlogin</w:t>
-      </w:r>
-      <w:proofErr w:type="spellEnd"/>
-      <w:r>
-        <w:rPr>
-          <w:rFonts w:asciiTheme="majorHAnsi" w:hAnsiTheme="majorHAnsi"/>
-          <w:sz w:val="16"/>
-          <w:szCs w:val="16"/>
-          <w:lang w:val="en-US"/>
-        </w:rPr>
-        <w:t>`</w:t>
-      </w:r>
-      <w:r>
-        <w:rPr>
-          <w:rFonts w:asciiTheme="majorHAnsi" w:hAnsiTheme="majorHAnsi"/>
-          <w:sz w:val="16"/>
-          <w:szCs w:val="16"/>
-          <w:lang w:val="en-US"/>
-        </w:rPr>
-        <w:br/>
-        <w:t>--</w:t>
-      </w:r>
-    </w:p>
-    <w:p>
-      <w:pPr>
-        <w:rPr>
-          <w:rFonts w:asciiTheme="majorHAnsi" w:hAnsiTheme="majorHAnsi"/>
-          <w:sz w:val="16"/>
-          <w:szCs w:val="16"/>
-          <w:lang w:val="en-US"/>
-        </w:rPr>
-      </w:pPr>
-      <w:r>
-        <w:rPr>
-          <w:rFonts w:asciiTheme="majorHAnsi" w:hAnsiTheme="majorHAnsi"/>
-          <w:sz w:val="16"/>
-          <w:szCs w:val="16"/>
-          <w:lang w:val="en-US"/>
-        </w:rPr>
-        <w:t>CREATE TABLE IF NOT EXISTS `</w:t>
-      </w:r>
-      <w:proofErr w:type="spellStart"/>
-      <w:r>
-        <w:rPr>
-          <w:rFonts w:asciiTheme="majorHAnsi" w:hAnsiTheme="majorHAnsi"/>
-          <w:sz w:val="16"/>
-          <w:szCs w:val="16"/>
-          <w:lang w:val="en-US"/>
-        </w:rPr>
-        <w:t>clipboarderlogin</w:t>
-      </w:r>
-      <w:proofErr w:type="spellEnd"/>
-      <w:r>
-        <w:rPr>
-          <w:rFonts w:asciiTheme="majorHAnsi" w:hAnsiTheme="majorHAnsi"/>
-          <w:sz w:val="16"/>
-          <w:szCs w:val="16"/>
-          <w:lang w:val="en-US"/>
-        </w:rPr>
-        <w:t>` (</w:t>
-      </w:r>
-      <w:r>
-        <w:rPr>
-          <w:rFonts w:asciiTheme="majorHAnsi" w:hAnsiTheme="majorHAnsi"/>
-          <w:sz w:val="16"/>
-          <w:szCs w:val="16"/>
-          <w:lang w:val="en-US"/>
-        </w:rPr>
-        <w:br/>
-        <w:t xml:space="preserve">`ID` </w:t>
-      </w:r>
-      <w:proofErr w:type="gramStart"/>
-      <w:r>
-        <w:rPr>
-          <w:rFonts w:asciiTheme="majorHAnsi" w:hAnsiTheme="majorHAnsi"/>
-          <w:sz w:val="16"/>
-          <w:szCs w:val="16"/>
-          <w:lang w:val="en-US"/>
-        </w:rPr>
-        <w:t>int(</w:t>
-      </w:r>
-      <w:proofErr w:type="gramEnd"/>
-      <w:r>
-        <w:rPr>
-          <w:rFonts w:asciiTheme="majorHAnsi" w:hAnsiTheme="majorHAnsi"/>
-          <w:sz w:val="16"/>
-          <w:szCs w:val="16"/>
-          <w:lang w:val="en-US"/>
-        </w:rPr>
-        <w:t>11) NOT NULL,</w:t>
-      </w:r>
-      <w:r>
-        <w:rPr>
-          <w:rFonts w:asciiTheme="majorHAnsi" w:hAnsiTheme="majorHAnsi"/>
-          <w:sz w:val="16"/>
-          <w:szCs w:val="16"/>
-          <w:lang w:val="en-US"/>
-        </w:rPr>
-        <w:br/>
-        <w:t xml:space="preserve">  `UserID` int(11) NOT NULL,</w:t>
-      </w:r>
-      <w:r>
-        <w:rPr>
-          <w:rFonts w:asciiTheme="majorHAnsi" w:hAnsiTheme="majorHAnsi"/>
-          <w:sz w:val="16"/>
-          <w:szCs w:val="16"/>
-          <w:lang w:val="en-US"/>
-        </w:rPr>
-        <w:br/>
-        <w:t xml:space="preserve">  `Token` text NOT NULL,</w:t>
-      </w:r>
-      <w:r>
-        <w:rPr>
-          <w:rFonts w:asciiTheme="majorHAnsi" w:hAnsiTheme="majorHAnsi"/>
-          <w:sz w:val="16"/>
-          <w:szCs w:val="16"/>
-          <w:lang w:val="en-US"/>
-        </w:rPr>
-        <w:br/>
-        <w:t xml:space="preserve">  `CreateDate` int(11) NOT NULL</w:t>
-      </w:r>
-      <w:r>
-        <w:rPr>
-          <w:rFonts w:asciiTheme="majorHAnsi" w:hAnsiTheme="majorHAnsi"/>
-          <w:sz w:val="16"/>
-          <w:szCs w:val="16"/>
-          <w:lang w:val="en-US"/>
-        </w:rPr>
-        <w:br/>
-        <w:t>) ENGINE=</w:t>
-      </w:r>
-      <w:proofErr w:type="spellStart"/>
-      <w:r>
-        <w:rPr>
-          <w:rFonts w:asciiTheme="majorHAnsi" w:hAnsiTheme="majorHAnsi"/>
-          <w:sz w:val="16"/>
-          <w:szCs w:val="16"/>
-          <w:lang w:val="en-US"/>
-        </w:rPr>
-        <w:t>InnoDB</w:t>
-      </w:r>
-      <w:proofErr w:type="spellEnd"/>
-      <w:r>
-        <w:rPr>
-          <w:rFonts w:asciiTheme="majorHAnsi" w:hAnsiTheme="majorHAnsi"/>
-          <w:sz w:val="16"/>
-          <w:szCs w:val="16"/>
-          <w:lang w:val="en-US"/>
-        </w:rPr>
-        <w:t xml:space="preserve"> AUTO_INCREMENT=0 DEFAULT CHARSET=utf8;</w:t>
-      </w:r>
-    </w:p>
-    <w:p>
-      <w:pPr>
-        <w:rPr>
-          <w:rFonts w:asciiTheme="majorHAnsi" w:hAnsiTheme="majorHAnsi"/>
-          <w:sz w:val="16"/>
-          <w:szCs w:val="16"/>
-        </w:rPr>
-      </w:pPr>
-      <w:r>
-        <w:rPr>
-          <w:rFonts w:asciiTheme="majorHAnsi" w:hAnsiTheme="majorHAnsi"/>
-          <w:sz w:val="16"/>
-          <w:szCs w:val="16"/>
-        </w:rPr>
-        <w:t>--</w:t>
-      </w:r>
-      <w:r>
-        <w:rPr>
-          <w:rFonts w:asciiTheme="majorHAnsi" w:hAnsiTheme="majorHAnsi"/>
-          <w:sz w:val="16"/>
-          <w:szCs w:val="16"/>
-        </w:rPr>
-        <w:br/>
-        <w:t>-- Indizes für die Tabelle `</w:t>
-      </w:r>
-      <w:proofErr w:type="spellStart"/>
-      <w:r>
-        <w:rPr>
-          <w:rFonts w:asciiTheme="majorHAnsi" w:hAnsiTheme="majorHAnsi"/>
-          <w:sz w:val="16"/>
-          <w:szCs w:val="16"/>
-        </w:rPr>
-        <w:t>clipboarderlogin</w:t>
-      </w:r>
-      <w:proofErr w:type="spellEnd"/>
-      <w:r>
-        <w:rPr>
-          <w:rFonts w:asciiTheme="majorHAnsi" w:hAnsiTheme="majorHAnsi"/>
-          <w:sz w:val="16"/>
-          <w:szCs w:val="16"/>
-        </w:rPr>
-        <w:t>`</w:t>
-      </w:r>
-      <w:r>
-        <w:rPr>
-          <w:rFonts w:asciiTheme="majorHAnsi" w:hAnsiTheme="majorHAnsi"/>
-          <w:sz w:val="16"/>
-          <w:szCs w:val="16"/>
-        </w:rPr>
-        <w:br/>
-        <w:t>--</w:t>
-      </w:r>
-    </w:p>
-    <w:p>
-      <w:pPr>
-        <w:rPr>
-          <w:rFonts w:asciiTheme="majorHAnsi" w:hAnsiTheme="majorHAnsi"/>
-          <w:sz w:val="16"/>
-          <w:szCs w:val="16"/>
-          <w:lang w:val="en-US"/>
-        </w:rPr>
-      </w:pPr>
-      <w:r>
-        <w:rPr>
-          <w:rFonts w:asciiTheme="majorHAnsi" w:hAnsiTheme="majorHAnsi"/>
-          <w:sz w:val="16"/>
-          <w:szCs w:val="16"/>
-          <w:lang w:val="en-US"/>
-        </w:rPr>
-        <w:t>ALTER TABLE `</w:t>
-      </w:r>
-      <w:proofErr w:type="spellStart"/>
-      <w:r>
-        <w:rPr>
-          <w:rFonts w:asciiTheme="majorHAnsi" w:hAnsiTheme="majorHAnsi"/>
-          <w:sz w:val="16"/>
-          <w:szCs w:val="16"/>
-          <w:lang w:val="en-US"/>
-        </w:rPr>
-        <w:t>clipboarderlogin</w:t>
-      </w:r>
-      <w:proofErr w:type="spellEnd"/>
-      <w:r>
-        <w:rPr>
-          <w:rFonts w:asciiTheme="majorHAnsi" w:hAnsiTheme="majorHAnsi"/>
-          <w:sz w:val="16"/>
-          <w:szCs w:val="16"/>
-          <w:lang w:val="en-US"/>
-        </w:rPr>
-        <w:t>`</w:t>
-      </w:r>
-      <w:r>
-        <w:rPr>
-          <w:rFonts w:asciiTheme="majorHAnsi" w:hAnsiTheme="majorHAnsi"/>
-          <w:sz w:val="16"/>
-          <w:szCs w:val="16"/>
-          <w:lang w:val="en-US"/>
-        </w:rPr>
-        <w:br/>
-        <w:t>ADD PRIMARY KEY (`ID`);</w:t>
-      </w:r>
-    </w:p>
-    <w:p>
-      <w:pPr>
-        <w:rPr>
-          <w:rFonts w:asciiTheme="majorHAnsi" w:hAnsiTheme="majorHAnsi"/>
-          <w:sz w:val="16"/>
-          <w:szCs w:val="16"/>
-          <w:lang w:val="en-US"/>
-        </w:rPr>
-      </w:pPr>
-      <w:r>
-        <w:rPr>
-          <w:rFonts w:asciiTheme="majorHAnsi" w:hAnsiTheme="majorHAnsi"/>
-          <w:sz w:val="16"/>
-          <w:szCs w:val="16"/>
-          <w:lang w:val="en-US"/>
-        </w:rPr>
-        <w:t>ALTER TABLE `</w:t>
-      </w:r>
-      <w:proofErr w:type="spellStart"/>
-      <w:r>
-        <w:rPr>
-          <w:rFonts w:asciiTheme="majorHAnsi" w:hAnsiTheme="majorHAnsi"/>
-          <w:sz w:val="16"/>
-          <w:szCs w:val="16"/>
-          <w:lang w:val="en-US"/>
-        </w:rPr>
-        <w:t>clipboarderlogin</w:t>
-      </w:r>
-      <w:proofErr w:type="spellEnd"/>
-      <w:r>
-        <w:rPr>
-          <w:rFonts w:asciiTheme="majorHAnsi" w:hAnsiTheme="majorHAnsi"/>
-          <w:sz w:val="16"/>
-          <w:szCs w:val="16"/>
-          <w:lang w:val="en-US"/>
-        </w:rPr>
-        <w:t>`</w:t>
-      </w:r>
-      <w:r>
-        <w:rPr>
-          <w:rFonts w:asciiTheme="majorHAnsi" w:hAnsiTheme="majorHAnsi"/>
-          <w:sz w:val="16"/>
-          <w:szCs w:val="16"/>
-          <w:lang w:val="en-US"/>
-        </w:rPr>
-        <w:br/>
-      </w:r>
-      <w:r>
-        <w:rPr>
-          <w:rFonts w:asciiTheme="majorHAnsi" w:hAnsiTheme="majorHAnsi"/>
-          <w:sz w:val="16"/>
-          <w:szCs w:val="16"/>
-          <w:lang w:val="en-US"/>
-        </w:rPr>
-        <w:t>ADD FOREIGN KEY (`UserID`) REFERENCES `clipboarderuser`(`ID`);</w:t>
-      </w:r>
-    </w:p>
-    <w:p>
-      <w:pPr>
-        <w:rPr>
-          <w:rFonts w:asciiTheme="majorHAnsi" w:hAnsiTheme="majorHAnsi"/>
-          <w:sz w:val="16"/>
-          <w:szCs w:val="16"/>
-          <w:lang w:val="en-US"/>
-        </w:rPr>
-      </w:pPr>
-      <w:r>
-        <w:rPr>
-          <w:rFonts w:asciiTheme="majorHAnsi" w:hAnsiTheme="majorHAnsi"/>
-          <w:sz w:val="16"/>
-          <w:szCs w:val="16"/>
-          <w:lang w:val="en-US"/>
-        </w:rPr>
         <w:t>--</w:t>
       </w:r>
       <w:r>

</xml_diff>

<commit_message>
Zwischenstand vor dem Mittag, HUNGER!
</commit_message>
<xml_diff>
--- a/documentation/DokumentationVS.docx
+++ b/documentation/DokumentationVS.docx
@@ -1410,80 +1410,6 @@
     <w:p/>
     <w:p>
       <w:pPr>
-        <w:rPr>
-          <w:rFonts w:asciiTheme="majorHAnsi" w:hAnsiTheme="majorHAnsi"/>
-          <w:color w:val="70AD47" w:themeColor="accent6"/>
-          <w:sz w:val="24"/>
-        </w:rPr>
-      </w:pPr>
-      <w:r>
-        <w:rPr>
-          <w:rFonts w:asciiTheme="majorHAnsi" w:hAnsiTheme="majorHAnsi"/>
-          <w:color w:val="70AD47" w:themeColor="accent6"/>
-          <w:sz w:val="24"/>
-        </w:rPr>
-        <w:t xml:space="preserve">Das PHP-Skript überprüft bei jeder Antragsstellung ob der Anfragende auch die entsprechende rechte hat. </w:t>
-      </w:r>
-    </w:p>
-    <w:p>
-      <w:pPr>
-        <w:rPr>
-          <w:rFonts w:asciiTheme="majorHAnsi" w:hAnsiTheme="majorHAnsi"/>
-          <w:color w:val="70AD47" w:themeColor="accent6"/>
-          <w:sz w:val="24"/>
-        </w:rPr>
-      </w:pPr>
-      <w:r>
-        <w:rPr>
-          <w:rFonts w:asciiTheme="majorHAnsi" w:hAnsiTheme="majorHAnsi"/>
-          <w:color w:val="70AD47" w:themeColor="accent6"/>
-          <w:sz w:val="24"/>
-        </w:rPr>
-        <w:t xml:space="preserve">Dieser empfängt alle HTTP-Request der Clients und ist an die MySQL Datenbank angebunden. </w:t>
-      </w:r>
-    </w:p>
-    <w:p>
-      <w:pPr>
-        <w:rPr>
-          <w:rFonts w:asciiTheme="majorHAnsi" w:hAnsiTheme="majorHAnsi"/>
-          <w:color w:val="70AD47" w:themeColor="accent6"/>
-          <w:sz w:val="24"/>
-        </w:rPr>
-      </w:pPr>
-      <w:r>
-        <w:rPr>
-          <w:rFonts w:asciiTheme="majorHAnsi" w:hAnsiTheme="majorHAnsi"/>
-          <w:color w:val="70AD47" w:themeColor="accent6"/>
-          <w:sz w:val="24"/>
-        </w:rPr>
-        <w:t>und Synchronisiert werden soll gespeichert werden soll und auch nach einem Wechsel soll an einer zentralen Stelle gespeichert werden. (Auf dem Server).</w:t>
-      </w:r>
-    </w:p>
-    <w:p>
-      <w:pPr>
-        <w:rPr>
-          <w:color w:val="70AD47" w:themeColor="accent6"/>
-        </w:rPr>
-      </w:pPr>
-      <w:r>
-        <w:rPr>
-          <w:rFonts w:asciiTheme="majorHAnsi" w:hAnsiTheme="majorHAnsi"/>
-          <w:color w:val="70AD47" w:themeColor="accent6"/>
-          <w:sz w:val="24"/>
-        </w:rPr>
-        <w:t>Die Clients liefern die</w:t>
-      </w:r>
-    </w:p>
-    <w:p>
-      <w:pPr>
-        <w:rPr>
-          <w:rFonts w:asciiTheme="majorHAnsi" w:hAnsiTheme="majorHAnsi"/>
-          <w:sz w:val="24"/>
-        </w:rPr>
-      </w:pPr>
-    </w:p>
-    <w:p>
-      <w:pPr>
         <w:pStyle w:val="berschrift2"/>
         <w:rPr>
           <w:sz w:val="28"/>
@@ -1590,7 +1516,6 @@
         <w:pStyle w:val="berschrift3"/>
       </w:pPr>
       <w:r>
-        <w:lastRenderedPageBreak/>
         <w:t>Technisch</w:t>
       </w:r>
       <w:r>
@@ -1695,7 +1620,11 @@
         <w:t>der Desktopa</w:t>
       </w:r>
       <w:r>
-        <w:t xml:space="preserve">nwendung eingetragen an das PHP-Skript zu übermitteln zu können, müssen sie vor dem Absenden des Request eingebunden werden. </w:t>
+        <w:t xml:space="preserve">nwendung eingetragen an das PHP-Skript zu übermitteln zu können, müssen sie vor dem Absenden </w:t>
+      </w:r>
+      <w:r>
+        <w:lastRenderedPageBreak/>
+        <w:t xml:space="preserve">des Request eingebunden werden. </w:t>
       </w:r>
       <w:r>
         <w:t>Anschließend</w:t>
@@ -2104,11 +2033,7 @@
         <w:t>der</w:t>
       </w:r>
       <w:r>
-        <w:t xml:space="preserve"> wir Sie </w:t>
-      </w:r>
-      <w:r>
-        <w:lastRenderedPageBreak/>
-        <w:t xml:space="preserve">herzlich bei unserem Service Begrüßen. </w:t>
+        <w:t xml:space="preserve"> wir Sie herzlich bei unserem Service Begrüßen. </w:t>
       </w:r>
       <w:r>
         <w:t xml:space="preserve">Bestätigen Sie </w:t>
@@ -2255,7 +2180,11 @@
         <w:t xml:space="preserve">“ (URL) angehangen werden. </w:t>
       </w:r>
       <w:r>
-        <w:t>Ist dies geschehen erfolgt der</w:t>
+        <w:t xml:space="preserve">Ist </w:t>
+      </w:r>
+      <w:r>
+        <w:lastRenderedPageBreak/>
+        <w:t>dies geschehen erfolgt der</w:t>
       </w:r>
       <w:r>
         <w:t xml:space="preserve"> eigentliche verbindungsaufbau.</w:t>
@@ -2272,11 +2201,9 @@
       <w:r>
         <w:t xml:space="preserve">Der Server nimmt Ihre Anfrage entgegen und überprüft zunächst ob die </w:t>
       </w:r>
-      <w:proofErr w:type="spellStart"/>
-      <w:r>
-        <w:t>Get</w:t>
-      </w:r>
-      <w:proofErr w:type="spellEnd"/>
+      <w:r>
+        <w:t>GET</w:t>
+      </w:r>
       <w:r>
         <w:t>-</w:t>
       </w:r>
@@ -2330,236 +2257,314 @@
         <w:t xml:space="preserve">, da der Token nun verwendet wurde. </w:t>
       </w:r>
       <w:r>
+        <w:br/>
+      </w:r>
+    </w:p>
+    <w:p>
+      <w:pPr>
+        <w:pStyle w:val="berschrift2"/>
+        <w:rPr>
+          <w:sz w:val="28"/>
+        </w:rPr>
+      </w:pPr>
+      <w:r>
+        <w:rPr>
+          <w:sz w:val="28"/>
+        </w:rPr>
+        <w:t>Login</w:t>
+      </w:r>
+    </w:p>
+    <w:p>
+      <w:pPr>
+        <w:rPr>
+          <w:rFonts w:asciiTheme="majorHAnsi" w:hAnsiTheme="majorHAnsi"/>
+          <w:sz w:val="24"/>
+        </w:rPr>
+      </w:pPr>
+    </w:p>
+    <w:p>
+      <w:r>
+        <w:t xml:space="preserve">Direkt beim Starten der Java-Anwendung öffnet sich das „Account“-Menü, sofern Sie sich nicht bereits zu einem früheren Zeitpunkt in der Anwendung angemeldet </w:t>
+      </w:r>
+      <w:r>
+        <w:t xml:space="preserve">und die Option </w:t>
+      </w:r>
+      <w:r>
+        <w:t>„</w:t>
+      </w:r>
+      <w:proofErr w:type="spellStart"/>
+      <w:r>
+        <w:t>Remember</w:t>
+      </w:r>
+      <w:proofErr w:type="spellEnd"/>
+      <w:r>
+        <w:t xml:space="preserve"> Me“ angehakt haben.</w:t>
+      </w:r>
+    </w:p>
+    <w:p>
+      <w:r>
+        <w:t xml:space="preserve">Tragen Sie ihre </w:t>
+      </w:r>
+      <w:r>
+        <w:t xml:space="preserve">E-Mail </w:t>
+      </w:r>
+      <w:r>
+        <w:t>-Adresse und ihr Passwort, was Sie bei der Registrierung vergeben haben ein.</w:t>
+      </w:r>
+      <w:r>
+        <w:t xml:space="preserve"> </w:t>
+      </w:r>
+      <w:r>
+        <w:t>Wenn Sie sich nicht bei jeder Sitzung neu einloggen möchten, empfehlen wir Ihnen die Option „</w:t>
+      </w:r>
+      <w:proofErr w:type="spellStart"/>
+      <w:r>
+        <w:t>Remember</w:t>
+      </w:r>
+      <w:proofErr w:type="spellEnd"/>
+      <w:r>
+        <w:t xml:space="preserve"> Me“</w:t>
+      </w:r>
+      <w:r>
+        <w:t xml:space="preserve"> anzuhaken.</w:t>
+      </w:r>
+    </w:p>
+    <w:p>
+      <w:r>
+        <w:t>Mit dem Klick auf „Login“ senden Sie eine Anfrage ihr Passwort Abzugleichen. Stimmt es mit dem von Ihnen hinterlegten überein werden Si</w:t>
+      </w:r>
+      <w:r>
+        <w:t xml:space="preserve">e in die Anwendung eingeloggt. </w:t>
+      </w:r>
+      <w:r>
+        <w:t>Sie werden</w:t>
+      </w:r>
+      <w:r>
+        <w:t xml:space="preserve"> im Anschluss</w:t>
+      </w:r>
+      <w:r>
+        <w:t xml:space="preserve"> in das „Clip“</w:t>
+      </w:r>
+      <w:r>
+        <w:t>-</w:t>
+      </w:r>
+      <w:r>
+        <w:t xml:space="preserve">Menü geleitet. Dort sehen Sie eine Liste mit letzten fünfzig Einträgen. Sollten Sie sich zum </w:t>
+      </w:r>
+      <w:r>
+        <w:t>e</w:t>
+      </w:r>
+      <w:r>
+        <w:t xml:space="preserve">rsten </w:t>
+      </w:r>
+      <w:r>
+        <w:t>Mal</w:t>
+      </w:r>
+      <w:r>
+        <w:t xml:space="preserve"> in Ihren Accou</w:t>
+      </w:r>
+      <w:r>
+        <w:t>n</w:t>
+      </w:r>
+      <w:r>
+        <w:t>t einloggen und/oder noch keinen Eintrag hochgeladen haben sehen Sie zu</w:t>
+      </w:r>
+      <w:r>
+        <w:t>nächst einen Initial-Eintrag.</w:t>
+      </w:r>
+    </w:p>
+    <w:p>
+      <w:r>
+        <w:t>Sollte Ihr Pas</w:t>
+      </w:r>
+      <w:r>
+        <w:t>swort nicht übereinstimmen, ersch</w:t>
+      </w:r>
+      <w:r>
+        <w:t>eint</w:t>
+      </w:r>
+      <w:r>
+        <w:t xml:space="preserve"> die Information „</w:t>
+      </w:r>
+      <w:proofErr w:type="spellStart"/>
+      <w:r>
+        <w:t>Wrong</w:t>
+      </w:r>
+      <w:proofErr w:type="spellEnd"/>
+      <w:r>
+        <w:t xml:space="preserve"> </w:t>
+      </w:r>
+      <w:proofErr w:type="spellStart"/>
+      <w:r>
+        <w:t>password</w:t>
+      </w:r>
+      <w:proofErr w:type="spellEnd"/>
+      <w:r>
+        <w:t>“ welche Sie mit „Okay“ bestätigen können. Sie erden im Anschluss wieder zu dem Authentifizierungs-Bildschirm weitergeleitet.</w:t>
+      </w:r>
+    </w:p>
+    <w:p>
+      <w:pPr>
+        <w:rPr>
+          <w:rFonts w:asciiTheme="majorHAnsi" w:hAnsiTheme="majorHAnsi"/>
+          <w:sz w:val="24"/>
+        </w:rPr>
+      </w:pPr>
+      <w:r>
+        <w:t>Sollten Sie sich für die Option „</w:t>
+      </w:r>
+      <w:proofErr w:type="spellStart"/>
+      <w:r>
+        <w:t>Remember</w:t>
+      </w:r>
+      <w:proofErr w:type="spellEnd"/>
+      <w:r>
+        <w:t xml:space="preserve"> Me“ entschieden haben wird währende des Login-Prozesses für Sie </w:t>
+      </w:r>
+      <w:r>
+        <w:t>ein Token generiert.</w:t>
+      </w:r>
+      <w:r>
+        <w:t xml:space="preserve"> Dieser Token wird in der </w:t>
+      </w:r>
+      <w:r>
+        <w:t>„</w:t>
+      </w:r>
+      <w:proofErr w:type="spellStart"/>
+      <w:proofErr w:type="gramStart"/>
+      <w:r>
+        <w:t>config.properties</w:t>
+      </w:r>
+      <w:proofErr w:type="spellEnd"/>
+      <w:proofErr w:type="gramEnd"/>
+      <w:r>
+        <w:t>“</w:t>
+      </w:r>
+      <w:r>
+        <w:t xml:space="preserve"> </w:t>
+      </w:r>
+      <w:r>
+        <w:t>unter dem Parameter „</w:t>
+      </w:r>
+      <w:proofErr w:type="spellStart"/>
+      <w:r>
+        <w:t>token</w:t>
+      </w:r>
+      <w:proofErr w:type="spellEnd"/>
+      <w:r>
+        <w:t>“ gespeichert und sorgt dafür, dass sie beim erneuten Starten der</w:t>
+      </w:r>
+      <w:r>
+        <w:t xml:space="preserve"> Desktopanwendung</w:t>
+      </w:r>
+      <w:r>
+        <w:t xml:space="preserve"> </w:t>
+      </w:r>
+      <w:r>
+        <w:t>direkt in Ihren Account eingeloggt werden</w:t>
+      </w:r>
+      <w:r>
+        <w:t>.</w:t>
+      </w:r>
+      <w:r>
+        <w:t xml:space="preserve"> Der Token bleibt nach dem letzten Benutzungszeitpunkt der </w:t>
+      </w:r>
+      <w:r>
+        <w:t>Desktopa</w:t>
+      </w:r>
+      <w:r>
+        <w:t xml:space="preserve">nwendung </w:t>
+      </w:r>
+      <w:r>
+        <w:t>noch drei Tage gültig</w:t>
+      </w:r>
+      <w:r>
+        <w:t xml:space="preserve">. Nach dem Ablauf der Frist wird der Token vom Server entfernt und Sie müssen sich über Ihre E-Mail und Passwort </w:t>
+      </w:r>
+      <w:r>
+        <w:t>authentifizieren</w:t>
+      </w:r>
+      <w:r>
+        <w:t>.</w:t>
+      </w:r>
+    </w:p>
+    <w:p>
+      <w:pPr>
+        <w:pStyle w:val="berschrift2"/>
+      </w:pPr>
+      <w:r>
+        <w:t>Eintrag hinzufügen</w:t>
+      </w:r>
+    </w:p>
+    <w:p/>
+    <w:p>
+      <w:r>
+        <w:t xml:space="preserve">Einen Eintrag hinzufügen können sie nur </w:t>
+      </w:r>
+      <w:r>
+        <w:t xml:space="preserve">Mit dem </w:t>
+      </w:r>
+      <w:r>
+        <w:t xml:space="preserve">Shortcut „STRG + C“ </w:t>
+      </w:r>
+    </w:p>
+    <w:p>
+      <w:pPr>
+        <w:pStyle w:val="berschrift2"/>
+      </w:pPr>
+      <w:r>
+        <w:t xml:space="preserve">Eintrag </w:t>
+      </w:r>
+      <w:r>
+        <w:t>Entfernen</w:t>
+      </w:r>
+    </w:p>
+    <w:p/>
+    <w:p>
+      <w:pPr>
+        <w:pStyle w:val="berschrift2"/>
+        <w:rPr>
+          <w:rStyle w:val="berschrift2Zchn"/>
+          <w:sz w:val="28"/>
+        </w:rPr>
+      </w:pPr>
+      <w:r>
+        <w:rPr>
+          <w:rStyle w:val="berschrift2Zchn"/>
+          <w:sz w:val="28"/>
+        </w:rPr>
+        <w:lastRenderedPageBreak/>
+        <w:t>Sitzung beenden / Ausloggen</w:t>
+      </w:r>
+    </w:p>
+    <w:p>
+      <w:pPr>
+        <w:pStyle w:val="berschrift2"/>
+        <w:rPr>
+          <w:sz w:val="24"/>
+        </w:rPr>
+      </w:pPr>
+      <w:r>
+        <w:rPr>
+          <w:sz w:val="24"/>
+        </w:rPr>
+        <w:br/>
+      </w:r>
+      <w:r>
+        <w:rPr>
+          <w:rStyle w:val="berschrift2Zchn"/>
+          <w:sz w:val="28"/>
+        </w:rPr>
+        <w:t>Passwort Vergessen</w:t>
+      </w:r>
+      <w:r>
+        <w:rPr>
+          <w:sz w:val="24"/>
+        </w:rPr>
         <w:br/>
       </w:r>
       <w:bookmarkStart w:id="0" w:name="_GoBack"/>
       <w:bookmarkEnd w:id="0"/>
-    </w:p>
-    <w:p>
-      <w:pPr>
-        <w:pStyle w:val="berschrift2"/>
-        <w:rPr>
-          <w:sz w:val="28"/>
-        </w:rPr>
-      </w:pPr>
-      <w:r>
-        <w:rPr>
-          <w:sz w:val="28"/>
-        </w:rPr>
-        <w:t>Login</w:t>
-      </w:r>
-    </w:p>
-    <w:p>
-      <w:pPr>
-        <w:rPr>
-          <w:rFonts w:asciiTheme="majorHAnsi" w:hAnsiTheme="majorHAnsi"/>
-          <w:sz w:val="24"/>
-        </w:rPr>
-      </w:pPr>
-    </w:p>
-    <w:p>
-      <w:r>
-        <w:t xml:space="preserve">Direkt beim Starten der Java-Anwendung öffnet sich das „Account“-Menü, sofern Sie sich nicht bereits zu einem früheren Zeitpunkt in der Anwendung angemeldet </w:t>
-      </w:r>
-      <w:r>
-        <w:t xml:space="preserve">und die Option </w:t>
-      </w:r>
-      <w:r>
-        <w:t>„</w:t>
-      </w:r>
-      <w:proofErr w:type="spellStart"/>
-      <w:r>
-        <w:t>Remember</w:t>
-      </w:r>
-      <w:proofErr w:type="spellEnd"/>
-      <w:r>
-        <w:t xml:space="preserve"> Me“ angehakt haben.</w:t>
-      </w:r>
-    </w:p>
-    <w:p>
-      <w:r>
-        <w:t xml:space="preserve">Tragen Sie ihre </w:t>
-      </w:r>
-      <w:r>
-        <w:t xml:space="preserve">E-Mail </w:t>
-      </w:r>
-      <w:r>
-        <w:t>-Adresse und ihr Passwort, was Sie bei der Registrierung vergeben haben ein.</w:t>
-      </w:r>
-      <w:r>
-        <w:br/>
-        <w:t>Wenn Sie sich nicht bei jeder Sitzung neu einloggen möchten, empfehlen wir Ihnen die Option „</w:t>
-      </w:r>
-      <w:proofErr w:type="spellStart"/>
-      <w:r>
-        <w:t>Remember</w:t>
-      </w:r>
-      <w:proofErr w:type="spellEnd"/>
-      <w:r>
-        <w:t xml:space="preserve"> Me“</w:t>
-      </w:r>
-      <w:r>
-        <w:t xml:space="preserve"> anzuhaken.</w:t>
-      </w:r>
-    </w:p>
-    <w:p>
-      <w:r>
-        <w:t>Mit dem Klick auf „Login“ senden Sie eine Anfrage ihr Passwort Abzugleichen. Stimmt es mit dem von Ihnen hinterlegten überein werden Sie in die Anwendung eingeloggt.  Sie werden in das „Clip“</w:t>
-      </w:r>
-      <w:r>
-        <w:t>-</w:t>
-      </w:r>
-      <w:r>
-        <w:t xml:space="preserve">Menü geleitet. Dort sehen Sie eine Liste mit letzten fünfzig Einträgen. Sollten Sie sich zum </w:t>
-      </w:r>
-      <w:r>
-        <w:t>e</w:t>
-      </w:r>
-      <w:r>
-        <w:t xml:space="preserve">rsten </w:t>
-      </w:r>
-      <w:r>
-        <w:t>Mal</w:t>
-      </w:r>
-      <w:r>
-        <w:t xml:space="preserve"> in Ihren Accou</w:t>
-      </w:r>
-      <w:r>
-        <w:t>n</w:t>
-      </w:r>
-      <w:r>
-        <w:t>t einloggen und/oder noch keinen Eintrag hochgeladen haben sehen Sie zu</w:t>
-      </w:r>
-      <w:r>
-        <w:t>nächst einen Initial-Eintrag.</w:t>
-      </w:r>
-    </w:p>
-    <w:p>
-      <w:r>
-        <w:t>Sollte Ihr Pas</w:t>
-      </w:r>
-      <w:r>
-        <w:t>swort nicht übereinstimmen, ersch</w:t>
-      </w:r>
-      <w:r>
-        <w:t>eint</w:t>
-      </w:r>
-      <w:r>
-        <w:t xml:space="preserve"> die Information „</w:t>
-      </w:r>
-      <w:proofErr w:type="spellStart"/>
-      <w:r>
-        <w:t>Wrong</w:t>
-      </w:r>
-      <w:proofErr w:type="spellEnd"/>
-      <w:r>
-        <w:t xml:space="preserve"> </w:t>
-      </w:r>
-      <w:proofErr w:type="spellStart"/>
-      <w:r>
-        <w:t>password</w:t>
-      </w:r>
-      <w:proofErr w:type="spellEnd"/>
-      <w:r>
-        <w:t>“ welche Sie mit „Okay“ bestätigen können. Sie erden im Anschluss wieder zu dem Authentifizierungs-Bildschirm weitergeleitet.</w:t>
-      </w:r>
-    </w:p>
-    <w:p>
-      <w:r>
-        <w:t>Sollten Sie sich für die Option „</w:t>
-      </w:r>
-      <w:proofErr w:type="spellStart"/>
-      <w:r>
-        <w:t>Remember</w:t>
-      </w:r>
-      <w:proofErr w:type="spellEnd"/>
-      <w:r>
-        <w:t xml:space="preserve"> Me“ entschieden haben wird währende des Login-Prozesses für Sie </w:t>
-      </w:r>
-      <w:r>
-        <w:t xml:space="preserve">ein Token generiert. </w:t>
-      </w:r>
-    </w:p>
-    <w:p>
-      <w:pPr>
-        <w:rPr>
-          <w:rFonts w:asciiTheme="majorHAnsi" w:hAnsiTheme="majorHAnsi"/>
-          <w:sz w:val="24"/>
-        </w:rPr>
-      </w:pPr>
-    </w:p>
-    <w:p>
-      <w:pPr>
-        <w:pStyle w:val="berschrift2"/>
-      </w:pPr>
-      <w:r>
-        <w:lastRenderedPageBreak/>
-        <w:t>Eintrag hinzufügen</w:t>
-      </w:r>
-    </w:p>
-    <w:p/>
-    <w:p>
-      <w:r>
-        <w:t xml:space="preserve">Mit dem </w:t>
-      </w:r>
-      <w:r>
-        <w:t xml:space="preserve">Shortcut „STRG + C“ </w:t>
-      </w:r>
-    </w:p>
-    <w:p>
-      <w:pPr>
-        <w:pStyle w:val="berschrift2"/>
-      </w:pPr>
-      <w:r>
-        <w:t xml:space="preserve">Eintrag </w:t>
-      </w:r>
-      <w:r>
-        <w:t>Entfernen</w:t>
-      </w:r>
-    </w:p>
-    <w:p/>
-    <w:p>
-      <w:pPr>
-        <w:pStyle w:val="berschrift2"/>
-        <w:rPr>
-          <w:rStyle w:val="berschrift2Zchn"/>
-          <w:sz w:val="28"/>
-        </w:rPr>
-      </w:pPr>
-      <w:r>
-        <w:rPr>
-          <w:rStyle w:val="berschrift2Zchn"/>
-          <w:sz w:val="28"/>
-        </w:rPr>
-        <w:t>Sitzung beenden / Ausloggen</w:t>
-      </w:r>
-    </w:p>
-    <w:p>
-      <w:pPr>
-        <w:pStyle w:val="berschrift2"/>
-        <w:rPr>
-          <w:sz w:val="24"/>
-        </w:rPr>
-      </w:pPr>
-      <w:r>
-        <w:rPr>
-          <w:sz w:val="24"/>
-        </w:rPr>
-        <w:br/>
-      </w:r>
-      <w:r>
-        <w:rPr>
-          <w:rStyle w:val="berschrift2Zchn"/>
-          <w:sz w:val="28"/>
-        </w:rPr>
-        <w:t>Passwort Vergessen</w:t>
-      </w:r>
-      <w:r>
-        <w:rPr>
-          <w:sz w:val="24"/>
-        </w:rPr>
-        <w:br/>
-      </w:r>
     </w:p>
     <w:p>
       <w:pPr>
@@ -2763,7 +2768,163 @@
           <w:lang w:val="en-US"/>
         </w:rPr>
         <w:br/>
-      </w:r>
+        <w:t xml:space="preserve">  `Password` text NOT NULL,</w:t>
+      </w:r>
+      <w:r>
+        <w:rPr>
+          <w:rFonts w:asciiTheme="majorHAnsi" w:hAnsiTheme="majorHAnsi"/>
+          <w:sz w:val="16"/>
+          <w:szCs w:val="16"/>
+          <w:lang w:val="en-US"/>
+        </w:rPr>
+        <w:br/>
+        <w:t xml:space="preserve">  `</w:t>
+      </w:r>
+      <w:proofErr w:type="spellStart"/>
+      <w:r>
+        <w:rPr>
+          <w:rFonts w:asciiTheme="majorHAnsi" w:hAnsiTheme="majorHAnsi"/>
+          <w:sz w:val="16"/>
+          <w:szCs w:val="16"/>
+          <w:lang w:val="en-US"/>
+        </w:rPr>
+        <w:t>Registerdate</w:t>
+      </w:r>
+      <w:proofErr w:type="spellEnd"/>
+      <w:r>
+        <w:rPr>
+          <w:rFonts w:asciiTheme="majorHAnsi" w:hAnsiTheme="majorHAnsi"/>
+          <w:sz w:val="16"/>
+          <w:szCs w:val="16"/>
+          <w:lang w:val="en-US"/>
+        </w:rPr>
+        <w:t>` int(11) NOT NULL,</w:t>
+      </w:r>
+      <w:r>
+        <w:rPr>
+          <w:rFonts w:asciiTheme="majorHAnsi" w:hAnsiTheme="majorHAnsi"/>
+          <w:sz w:val="16"/>
+          <w:szCs w:val="16"/>
+          <w:lang w:val="en-US"/>
+        </w:rPr>
+        <w:br/>
+        <w:t xml:space="preserve">  `</w:t>
+      </w:r>
+      <w:proofErr w:type="spellStart"/>
+      <w:r>
+        <w:rPr>
+          <w:rFonts w:asciiTheme="majorHAnsi" w:hAnsiTheme="majorHAnsi"/>
+          <w:sz w:val="16"/>
+          <w:szCs w:val="16"/>
+          <w:lang w:val="en-US"/>
+        </w:rPr>
+        <w:t>Activatedate</w:t>
+      </w:r>
+      <w:proofErr w:type="spellEnd"/>
+      <w:r>
+        <w:rPr>
+          <w:rFonts w:asciiTheme="majorHAnsi" w:hAnsiTheme="majorHAnsi"/>
+          <w:sz w:val="16"/>
+          <w:szCs w:val="16"/>
+          <w:lang w:val="en-US"/>
+        </w:rPr>
+        <w:t>` int(11),</w:t>
+      </w:r>
+      <w:r>
+        <w:rPr>
+          <w:rFonts w:asciiTheme="majorHAnsi" w:hAnsiTheme="majorHAnsi"/>
+          <w:sz w:val="16"/>
+          <w:szCs w:val="16"/>
+          <w:lang w:val="en-US"/>
+        </w:rPr>
+        <w:br/>
+        <w:t xml:space="preserve">  `Activatetoken` int(6) NOT NULL,</w:t>
+      </w:r>
+      <w:r>
+        <w:rPr>
+          <w:rFonts w:asciiTheme="majorHAnsi" w:hAnsiTheme="majorHAnsi"/>
+          <w:sz w:val="16"/>
+          <w:szCs w:val="16"/>
+          <w:lang w:val="en-US"/>
+        </w:rPr>
+        <w:br/>
+        <w:t xml:space="preserve">  `PasswordReset` int(6)</w:t>
+      </w:r>
+      <w:r>
+        <w:rPr>
+          <w:rFonts w:asciiTheme="majorHAnsi" w:hAnsiTheme="majorHAnsi"/>
+          <w:sz w:val="16"/>
+          <w:szCs w:val="16"/>
+          <w:lang w:val="en-US"/>
+        </w:rPr>
+        <w:br/>
+        <w:t>) ENGINE=</w:t>
+      </w:r>
+      <w:proofErr w:type="spellStart"/>
+      <w:r>
+        <w:rPr>
+          <w:rFonts w:asciiTheme="majorHAnsi" w:hAnsiTheme="majorHAnsi"/>
+          <w:sz w:val="16"/>
+          <w:szCs w:val="16"/>
+          <w:lang w:val="en-US"/>
+        </w:rPr>
+        <w:t>InnoDB</w:t>
+      </w:r>
+      <w:proofErr w:type="spellEnd"/>
+      <w:r>
+        <w:rPr>
+          <w:rFonts w:asciiTheme="majorHAnsi" w:hAnsiTheme="majorHAnsi"/>
+          <w:sz w:val="16"/>
+          <w:szCs w:val="16"/>
+          <w:lang w:val="en-US"/>
+        </w:rPr>
+        <w:t xml:space="preserve"> AUTO_INCREMENT=0 DEFAULT CHARSET=utf8;</w:t>
+      </w:r>
+    </w:p>
+    <w:p>
+      <w:pPr>
+        <w:rPr>
+          <w:rFonts w:asciiTheme="majorHAnsi" w:hAnsiTheme="majorHAnsi"/>
+          <w:sz w:val="16"/>
+          <w:szCs w:val="16"/>
+        </w:rPr>
+      </w:pPr>
+      <w:r>
+        <w:rPr>
+          <w:rFonts w:asciiTheme="majorHAnsi" w:hAnsiTheme="majorHAnsi"/>
+          <w:sz w:val="16"/>
+          <w:szCs w:val="16"/>
+        </w:rPr>
+        <w:t>--</w:t>
+      </w:r>
+      <w:r>
+        <w:rPr>
+          <w:rFonts w:asciiTheme="majorHAnsi" w:hAnsiTheme="majorHAnsi"/>
+          <w:sz w:val="16"/>
+          <w:szCs w:val="16"/>
+        </w:rPr>
+        <w:br/>
+        <w:t>-- Indizes für die Tabelle `clipboarderuser`</w:t>
+      </w:r>
+      <w:r>
+        <w:rPr>
+          <w:rFonts w:asciiTheme="majorHAnsi" w:hAnsiTheme="majorHAnsi"/>
+          <w:sz w:val="16"/>
+          <w:szCs w:val="16"/>
+        </w:rPr>
+        <w:br/>
+        <w:t>--</w:t>
+      </w:r>
+    </w:p>
+    <w:p>
+      <w:pPr>
+        <w:rPr>
+          <w:rFonts w:asciiTheme="majorHAnsi" w:hAnsiTheme="majorHAnsi"/>
+          <w:sz w:val="16"/>
+          <w:szCs w:val="16"/>
+          <w:lang w:val="en-US"/>
+        </w:rPr>
+      </w:pPr>
       <w:r>
         <w:rPr>
           <w:rFonts w:asciiTheme="majorHAnsi" w:hAnsiTheme="majorHAnsi"/>
@@ -2772,87 +2933,363 @@
           <w:lang w:val="en-US"/>
         </w:rPr>
         <w:lastRenderedPageBreak/>
-        <w:t xml:space="preserve">  `Password` text NOT NULL,</w:t>
-      </w:r>
-      <w:r>
-        <w:rPr>
-          <w:rFonts w:asciiTheme="majorHAnsi" w:hAnsiTheme="majorHAnsi"/>
-          <w:sz w:val="16"/>
-          <w:szCs w:val="16"/>
-          <w:lang w:val="en-US"/>
-        </w:rPr>
-        <w:br/>
-        <w:t xml:space="preserve">  `</w:t>
-      </w:r>
-      <w:proofErr w:type="spellStart"/>
-      <w:r>
-        <w:rPr>
-          <w:rFonts w:asciiTheme="majorHAnsi" w:hAnsiTheme="majorHAnsi"/>
-          <w:sz w:val="16"/>
-          <w:szCs w:val="16"/>
-          <w:lang w:val="en-US"/>
-        </w:rPr>
-        <w:t>Registerdate</w:t>
-      </w:r>
-      <w:proofErr w:type="spellEnd"/>
-      <w:r>
-        <w:rPr>
-          <w:rFonts w:asciiTheme="majorHAnsi" w:hAnsiTheme="majorHAnsi"/>
-          <w:sz w:val="16"/>
-          <w:szCs w:val="16"/>
-          <w:lang w:val="en-US"/>
-        </w:rPr>
-        <w:t>` int(11) NOT NULL,</w:t>
-      </w:r>
-      <w:r>
-        <w:rPr>
-          <w:rFonts w:asciiTheme="majorHAnsi" w:hAnsiTheme="majorHAnsi"/>
-          <w:sz w:val="16"/>
-          <w:szCs w:val="16"/>
-          <w:lang w:val="en-US"/>
-        </w:rPr>
-        <w:br/>
-        <w:t xml:space="preserve">  `</w:t>
-      </w:r>
-      <w:proofErr w:type="spellStart"/>
-      <w:r>
-        <w:rPr>
-          <w:rFonts w:asciiTheme="majorHAnsi" w:hAnsiTheme="majorHAnsi"/>
-          <w:sz w:val="16"/>
-          <w:szCs w:val="16"/>
-          <w:lang w:val="en-US"/>
-        </w:rPr>
-        <w:t>Activatedate</w:t>
-      </w:r>
-      <w:proofErr w:type="spellEnd"/>
-      <w:r>
-        <w:rPr>
-          <w:rFonts w:asciiTheme="majorHAnsi" w:hAnsiTheme="majorHAnsi"/>
-          <w:sz w:val="16"/>
-          <w:szCs w:val="16"/>
-          <w:lang w:val="en-US"/>
-        </w:rPr>
-        <w:t>` int(11),</w:t>
-      </w:r>
-      <w:r>
-        <w:rPr>
-          <w:rFonts w:asciiTheme="majorHAnsi" w:hAnsiTheme="majorHAnsi"/>
-          <w:sz w:val="16"/>
-          <w:szCs w:val="16"/>
-          <w:lang w:val="en-US"/>
-        </w:rPr>
-        <w:br/>
-        <w:t xml:space="preserve">  `Activatetoken` int(6) NOT NULL,</w:t>
-      </w:r>
-      <w:r>
-        <w:rPr>
-          <w:rFonts w:asciiTheme="majorHAnsi" w:hAnsiTheme="majorHAnsi"/>
-          <w:sz w:val="16"/>
-          <w:szCs w:val="16"/>
-          <w:lang w:val="en-US"/>
-        </w:rPr>
-        <w:br/>
-        <w:t xml:space="preserve">  `PasswordReset` int(6)</w:t>
+        <w:t>ALTER TABLE `clipboarderuser`</w:t>
+      </w:r>
+      <w:r>
+        <w:rPr>
+          <w:rFonts w:asciiTheme="majorHAnsi" w:hAnsiTheme="majorHAnsi"/>
+          <w:sz w:val="16"/>
+          <w:szCs w:val="16"/>
+          <w:lang w:val="en-US"/>
+        </w:rPr>
+        <w:br/>
+        <w:t>ADD PRIMARY KEY (`ID`), ADD UNIQUE KEY `</w:t>
+      </w:r>
+      <w:proofErr w:type="spellStart"/>
+      <w:r>
+        <w:rPr>
+          <w:rFonts w:asciiTheme="majorHAnsi" w:hAnsiTheme="majorHAnsi"/>
+          <w:sz w:val="16"/>
+          <w:szCs w:val="16"/>
+          <w:lang w:val="en-US"/>
+        </w:rPr>
+        <w:t>EMail</w:t>
+      </w:r>
+      <w:proofErr w:type="spellEnd"/>
+      <w:r>
+        <w:rPr>
+          <w:rFonts w:asciiTheme="majorHAnsi" w:hAnsiTheme="majorHAnsi"/>
+          <w:sz w:val="16"/>
+          <w:szCs w:val="16"/>
+          <w:lang w:val="en-US"/>
+        </w:rPr>
+        <w:t>` (`</w:t>
+      </w:r>
+      <w:proofErr w:type="spellStart"/>
+      <w:r>
+        <w:rPr>
+          <w:rFonts w:asciiTheme="majorHAnsi" w:hAnsiTheme="majorHAnsi"/>
+          <w:sz w:val="16"/>
+          <w:szCs w:val="16"/>
+          <w:lang w:val="en-US"/>
+        </w:rPr>
+        <w:t>EMail</w:t>
+      </w:r>
+      <w:proofErr w:type="spellEnd"/>
+      <w:r>
+        <w:rPr>
+          <w:rFonts w:asciiTheme="majorHAnsi" w:hAnsiTheme="majorHAnsi"/>
+          <w:sz w:val="16"/>
+          <w:szCs w:val="16"/>
+          <w:lang w:val="en-US"/>
+        </w:rPr>
+        <w:t>`);</w:t>
+      </w:r>
+    </w:p>
+    <w:p>
+      <w:pPr>
+        <w:rPr>
+          <w:rFonts w:asciiTheme="majorHAnsi" w:hAnsiTheme="majorHAnsi"/>
+          <w:sz w:val="16"/>
+          <w:szCs w:val="16"/>
+          <w:lang w:val="en-US"/>
+        </w:rPr>
+      </w:pPr>
+      <w:r>
+        <w:rPr>
+          <w:rFonts w:asciiTheme="majorHAnsi" w:hAnsiTheme="majorHAnsi"/>
+          <w:sz w:val="16"/>
+          <w:szCs w:val="16"/>
+          <w:lang w:val="en-US"/>
+        </w:rPr>
+        <w:t>--</w:t>
+      </w:r>
+      <w:r>
+        <w:rPr>
+          <w:rFonts w:asciiTheme="majorHAnsi" w:hAnsiTheme="majorHAnsi"/>
+          <w:sz w:val="16"/>
+          <w:szCs w:val="16"/>
+          <w:lang w:val="en-US"/>
+        </w:rPr>
+        <w:br/>
+        <w:t xml:space="preserve">-- AUTO_INCREMENT </w:t>
+      </w:r>
+      <w:proofErr w:type="spellStart"/>
+      <w:r>
+        <w:rPr>
+          <w:rFonts w:asciiTheme="majorHAnsi" w:hAnsiTheme="majorHAnsi"/>
+          <w:sz w:val="16"/>
+          <w:szCs w:val="16"/>
+          <w:lang w:val="en-US"/>
+        </w:rPr>
+        <w:t>für</w:t>
+      </w:r>
+      <w:proofErr w:type="spellEnd"/>
+      <w:r>
+        <w:rPr>
+          <w:rFonts w:asciiTheme="majorHAnsi" w:hAnsiTheme="majorHAnsi"/>
+          <w:sz w:val="16"/>
+          <w:szCs w:val="16"/>
+          <w:lang w:val="en-US"/>
+        </w:rPr>
+        <w:t xml:space="preserve"> </w:t>
+      </w:r>
+      <w:proofErr w:type="spellStart"/>
+      <w:r>
+        <w:rPr>
+          <w:rFonts w:asciiTheme="majorHAnsi" w:hAnsiTheme="majorHAnsi"/>
+          <w:sz w:val="16"/>
+          <w:szCs w:val="16"/>
+          <w:lang w:val="en-US"/>
+        </w:rPr>
+        <w:t>Tabelle</w:t>
+      </w:r>
+      <w:proofErr w:type="spellEnd"/>
+      <w:r>
+        <w:rPr>
+          <w:rFonts w:asciiTheme="majorHAnsi" w:hAnsiTheme="majorHAnsi"/>
+          <w:sz w:val="16"/>
+          <w:szCs w:val="16"/>
+          <w:lang w:val="en-US"/>
+        </w:rPr>
+        <w:t xml:space="preserve"> `clipboarderuser`</w:t>
+      </w:r>
+      <w:r>
+        <w:rPr>
+          <w:rFonts w:asciiTheme="majorHAnsi" w:hAnsiTheme="majorHAnsi"/>
+          <w:sz w:val="16"/>
+          <w:szCs w:val="16"/>
+          <w:lang w:val="en-US"/>
+        </w:rPr>
+        <w:br/>
+        <w:t>--</w:t>
+      </w:r>
+    </w:p>
+    <w:p>
+      <w:pPr>
+        <w:rPr>
+          <w:rFonts w:asciiTheme="majorHAnsi" w:hAnsiTheme="majorHAnsi"/>
+          <w:sz w:val="16"/>
+          <w:szCs w:val="16"/>
+          <w:lang w:val="en-US"/>
+        </w:rPr>
+      </w:pPr>
+      <w:r>
+        <w:rPr>
+          <w:rFonts w:asciiTheme="majorHAnsi" w:hAnsiTheme="majorHAnsi"/>
+          <w:sz w:val="16"/>
+          <w:szCs w:val="16"/>
+          <w:lang w:val="en-US"/>
+        </w:rPr>
+        <w:t>ALTER TABLE `clipboarderuser`</w:t>
+      </w:r>
+      <w:r>
+        <w:rPr>
+          <w:rFonts w:asciiTheme="majorHAnsi" w:hAnsiTheme="majorHAnsi"/>
+          <w:sz w:val="16"/>
+          <w:szCs w:val="16"/>
+          <w:lang w:val="en-US"/>
+        </w:rPr>
+        <w:br/>
+        <w:t xml:space="preserve">MODIFY `ID` </w:t>
+      </w:r>
+      <w:proofErr w:type="gramStart"/>
+      <w:r>
+        <w:rPr>
+          <w:rFonts w:asciiTheme="majorHAnsi" w:hAnsiTheme="majorHAnsi"/>
+          <w:sz w:val="16"/>
+          <w:szCs w:val="16"/>
+          <w:lang w:val="en-US"/>
+        </w:rPr>
+        <w:t>int(</w:t>
+      </w:r>
+      <w:proofErr w:type="gramEnd"/>
+      <w:r>
+        <w:rPr>
+          <w:rFonts w:asciiTheme="majorHAnsi" w:hAnsiTheme="majorHAnsi"/>
+          <w:sz w:val="16"/>
+          <w:szCs w:val="16"/>
+          <w:lang w:val="en-US"/>
+        </w:rPr>
+        <w:t>11) NOT NULL AUTO_INCREMENT,AUTO_INCREMENT=0;</w:t>
+      </w:r>
+      <w:r>
+        <w:rPr>
+          <w:rFonts w:asciiTheme="majorHAnsi" w:hAnsiTheme="majorHAnsi"/>
+          <w:sz w:val="16"/>
+          <w:szCs w:val="16"/>
+          <w:lang w:val="en-US"/>
+        </w:rPr>
+        <w:br/>
+      </w:r>
+      <w:r>
+        <w:rPr>
+          <w:rFonts w:asciiTheme="majorHAnsi" w:hAnsiTheme="majorHAnsi"/>
+          <w:sz w:val="16"/>
+          <w:szCs w:val="16"/>
+          <w:lang w:val="en-US"/>
+        </w:rPr>
+        <w:br/>
+        <w:t>--</w:t>
+      </w:r>
+      <w:r>
+        <w:rPr>
+          <w:rFonts w:asciiTheme="majorHAnsi" w:hAnsiTheme="majorHAnsi"/>
+          <w:sz w:val="16"/>
+          <w:szCs w:val="16"/>
+          <w:lang w:val="en-US"/>
+        </w:rPr>
+        <w:br/>
+        <w:t xml:space="preserve">-- </w:t>
+      </w:r>
+      <w:proofErr w:type="spellStart"/>
+      <w:r>
+        <w:rPr>
+          <w:rFonts w:asciiTheme="majorHAnsi" w:hAnsiTheme="majorHAnsi"/>
+          <w:sz w:val="16"/>
+          <w:szCs w:val="16"/>
+          <w:lang w:val="en-US"/>
+        </w:rPr>
+        <w:t>Tabellenstruktur</w:t>
+      </w:r>
+      <w:proofErr w:type="spellEnd"/>
+      <w:r>
+        <w:rPr>
+          <w:rFonts w:asciiTheme="majorHAnsi" w:hAnsiTheme="majorHAnsi"/>
+          <w:sz w:val="16"/>
+          <w:szCs w:val="16"/>
+          <w:lang w:val="en-US"/>
+        </w:rPr>
+        <w:t xml:space="preserve"> </w:t>
+      </w:r>
+      <w:proofErr w:type="spellStart"/>
+      <w:r>
+        <w:rPr>
+          <w:rFonts w:asciiTheme="majorHAnsi" w:hAnsiTheme="majorHAnsi"/>
+          <w:sz w:val="16"/>
+          <w:szCs w:val="16"/>
+          <w:lang w:val="en-US"/>
+        </w:rPr>
+        <w:t>für</w:t>
+      </w:r>
+      <w:proofErr w:type="spellEnd"/>
+      <w:r>
+        <w:rPr>
+          <w:rFonts w:asciiTheme="majorHAnsi" w:hAnsiTheme="majorHAnsi"/>
+          <w:sz w:val="16"/>
+          <w:szCs w:val="16"/>
+          <w:lang w:val="en-US"/>
+        </w:rPr>
+        <w:t xml:space="preserve"> </w:t>
+      </w:r>
+      <w:proofErr w:type="spellStart"/>
+      <w:r>
+        <w:rPr>
+          <w:rFonts w:asciiTheme="majorHAnsi" w:hAnsiTheme="majorHAnsi"/>
+          <w:sz w:val="16"/>
+          <w:szCs w:val="16"/>
+          <w:lang w:val="en-US"/>
+        </w:rPr>
+        <w:t>Tabelle</w:t>
+      </w:r>
+      <w:proofErr w:type="spellEnd"/>
+      <w:r>
+        <w:rPr>
+          <w:rFonts w:asciiTheme="majorHAnsi" w:hAnsiTheme="majorHAnsi"/>
+          <w:sz w:val="16"/>
+          <w:szCs w:val="16"/>
+          <w:lang w:val="en-US"/>
+        </w:rPr>
+        <w:t xml:space="preserve"> `clipboarderclipboards`</w:t>
+      </w:r>
+      <w:r>
+        <w:rPr>
+          <w:rFonts w:asciiTheme="majorHAnsi" w:hAnsiTheme="majorHAnsi"/>
+          <w:sz w:val="16"/>
+          <w:szCs w:val="16"/>
+          <w:lang w:val="en-US"/>
+        </w:rPr>
+        <w:br/>
+        <w:t>--</w:t>
+      </w:r>
+    </w:p>
+    <w:p>
+      <w:pPr>
+        <w:rPr>
+          <w:rFonts w:asciiTheme="majorHAnsi" w:hAnsiTheme="majorHAnsi"/>
+          <w:sz w:val="16"/>
+          <w:szCs w:val="16"/>
+          <w:lang w:val="en-US"/>
+        </w:rPr>
+      </w:pPr>
+      <w:r>
+        <w:rPr>
+          <w:rFonts w:asciiTheme="majorHAnsi" w:hAnsiTheme="majorHAnsi"/>
+          <w:sz w:val="16"/>
+          <w:szCs w:val="16"/>
+          <w:lang w:val="en-US"/>
+        </w:rPr>
+        <w:t>CREATE TABLE IF NOT EXISTS `clipboarderclipboards` (</w:t>
+      </w:r>
+      <w:r>
+        <w:rPr>
+          <w:rFonts w:asciiTheme="majorHAnsi" w:hAnsiTheme="majorHAnsi"/>
+          <w:sz w:val="16"/>
+          <w:szCs w:val="16"/>
+          <w:lang w:val="en-US"/>
+        </w:rPr>
+        <w:br/>
+        <w:t xml:space="preserve">`ID` </w:t>
+      </w:r>
+      <w:proofErr w:type="gramStart"/>
+      <w:r>
+        <w:rPr>
+          <w:rFonts w:asciiTheme="majorHAnsi" w:hAnsiTheme="majorHAnsi"/>
+          <w:sz w:val="16"/>
+          <w:szCs w:val="16"/>
+          <w:lang w:val="en-US"/>
+        </w:rPr>
+        <w:t>int(</w:t>
+      </w:r>
+      <w:proofErr w:type="gramEnd"/>
+      <w:r>
+        <w:rPr>
+          <w:rFonts w:asciiTheme="majorHAnsi" w:hAnsiTheme="majorHAnsi"/>
+          <w:sz w:val="16"/>
+          <w:szCs w:val="16"/>
+          <w:lang w:val="en-US"/>
+        </w:rPr>
+        <w:t>11) NOT NULL,</w:t>
+      </w:r>
+      <w:r>
+        <w:rPr>
+          <w:rFonts w:asciiTheme="majorHAnsi" w:hAnsiTheme="majorHAnsi"/>
+          <w:sz w:val="16"/>
+          <w:szCs w:val="16"/>
+          <w:lang w:val="en-US"/>
+        </w:rPr>
+        <w:br/>
+        <w:t xml:space="preserve">  `UserID` int(11) NOT NULL,</w:t>
+      </w:r>
+      <w:r>
+        <w:rPr>
+          <w:rFonts w:asciiTheme="majorHAnsi" w:hAnsiTheme="majorHAnsi"/>
+          <w:sz w:val="16"/>
+          <w:szCs w:val="16"/>
+          <w:lang w:val="en-US"/>
+        </w:rPr>
+        <w:br/>
+        <w:t xml:space="preserve">  `Content` text NOT NULL,</w:t>
+      </w:r>
+      <w:r>
+        <w:rPr>
+          <w:rFonts w:asciiTheme="majorHAnsi" w:hAnsiTheme="majorHAnsi"/>
+          <w:sz w:val="16"/>
+          <w:szCs w:val="16"/>
+          <w:lang w:val="en-US"/>
+        </w:rPr>
+        <w:br/>
+        <w:t xml:space="preserve">  `CreateDate` int(11) NOT NULL</w:t>
       </w:r>
       <w:r>
         <w:rPr>
@@ -2908,7 +3345,7 @@
           <w:szCs w:val="16"/>
         </w:rPr>
         <w:br/>
-        <w:t>-- Indizes für die Tabelle `clipboarderuser`</w:t>
+        <w:t>-- Indizes für die Tabelle `clipboarderclipboards`</w:t>
       </w:r>
       <w:r>
         <w:rPr>
@@ -2936,57 +3373,46 @@
           <w:szCs w:val="16"/>
           <w:lang w:val="en-US"/>
         </w:rPr>
-        <w:t>ALTER TABLE `clipboarderuser`</w:t>
-      </w:r>
-      <w:r>
-        <w:rPr>
-          <w:rFonts w:asciiTheme="majorHAnsi" w:hAnsiTheme="majorHAnsi"/>
-          <w:sz w:val="16"/>
-          <w:szCs w:val="16"/>
-          <w:lang w:val="en-US"/>
-        </w:rPr>
-        <w:br/>
-        <w:t>ADD PRIMARY KEY (`ID`), ADD UNIQUE KEY `</w:t>
-      </w:r>
-      <w:proofErr w:type="spellStart"/>
-      <w:r>
-        <w:rPr>
-          <w:rFonts w:asciiTheme="majorHAnsi" w:hAnsiTheme="majorHAnsi"/>
-          <w:sz w:val="16"/>
-          <w:szCs w:val="16"/>
-          <w:lang w:val="en-US"/>
-        </w:rPr>
-        <w:t>EMail</w:t>
-      </w:r>
-      <w:proofErr w:type="spellEnd"/>
-      <w:r>
-        <w:rPr>
-          <w:rFonts w:asciiTheme="majorHAnsi" w:hAnsiTheme="majorHAnsi"/>
-          <w:sz w:val="16"/>
-          <w:szCs w:val="16"/>
-          <w:lang w:val="en-US"/>
-        </w:rPr>
-        <w:t>` (`</w:t>
-      </w:r>
-      <w:proofErr w:type="spellStart"/>
-      <w:r>
-        <w:rPr>
-          <w:rFonts w:asciiTheme="majorHAnsi" w:hAnsiTheme="majorHAnsi"/>
-          <w:sz w:val="16"/>
-          <w:szCs w:val="16"/>
-          <w:lang w:val="en-US"/>
-        </w:rPr>
-        <w:t>EMail</w:t>
-      </w:r>
-      <w:proofErr w:type="spellEnd"/>
-      <w:r>
-        <w:rPr>
-          <w:rFonts w:asciiTheme="majorHAnsi" w:hAnsiTheme="majorHAnsi"/>
-          <w:sz w:val="16"/>
-          <w:szCs w:val="16"/>
-          <w:lang w:val="en-US"/>
-        </w:rPr>
-        <w:t>`);</w:t>
+        <w:t>ALTER TABLE `clipboarderclipboards`</w:t>
+      </w:r>
+      <w:r>
+        <w:rPr>
+          <w:rFonts w:asciiTheme="majorHAnsi" w:hAnsiTheme="majorHAnsi"/>
+          <w:sz w:val="16"/>
+          <w:szCs w:val="16"/>
+          <w:lang w:val="en-US"/>
+        </w:rPr>
+        <w:br/>
+        <w:t xml:space="preserve"> ADD PRIMARY KEY (`ID`);</w:t>
+      </w:r>
+    </w:p>
+    <w:p>
+      <w:pPr>
+        <w:rPr>
+          <w:rFonts w:asciiTheme="majorHAnsi" w:hAnsiTheme="majorHAnsi"/>
+          <w:sz w:val="16"/>
+          <w:szCs w:val="16"/>
+          <w:lang w:val="en-US"/>
+        </w:rPr>
+      </w:pPr>
+      <w:r>
+        <w:rPr>
+          <w:rFonts w:asciiTheme="majorHAnsi" w:hAnsiTheme="majorHAnsi"/>
+          <w:sz w:val="16"/>
+          <w:szCs w:val="16"/>
+          <w:lang w:val="en-US"/>
+        </w:rPr>
+        <w:t>ALTER TABLE `clipboarderclipboards`</w:t>
+      </w:r>
+      <w:r>
+        <w:rPr>
+          <w:rFonts w:asciiTheme="majorHAnsi" w:hAnsiTheme="majorHAnsi"/>
+          <w:sz w:val="16"/>
+          <w:szCs w:val="16"/>
+          <w:lang w:val="en-US"/>
+        </w:rPr>
+        <w:br/>
+        <w:t>ADD FOREIGN KEY (`UserID`) REFERENCES `clipboarderuser`(`ID`);</w:t>
       </w:r>
     </w:p>
     <w:p>
@@ -3055,7 +3481,7 @@
           <w:szCs w:val="16"/>
           <w:lang w:val="en-US"/>
         </w:rPr>
-        <w:t xml:space="preserve"> `clipboarderuser`</w:t>
+        <w:t xml:space="preserve"> `clipboarderclipboards`</w:t>
       </w:r>
       <w:r>
         <w:rPr>
@@ -3084,7 +3510,7 @@
           <w:szCs w:val="16"/>
           <w:lang w:val="en-US"/>
         </w:rPr>
-        <w:t>ALTER TABLE `clipboarderuser`</w:t>
+        <w:t>ALTER TABLE `clipboarderclipboards`</w:t>
       </w:r>
       <w:r>
         <w:rPr>
@@ -3116,23 +3542,23 @@
         </w:rPr>
         <w:t>11) NOT NULL AUTO_INCREMENT,AUTO_INCREMENT=0;</w:t>
       </w:r>
-      <w:r>
-        <w:rPr>
-          <w:rFonts w:asciiTheme="majorHAnsi" w:hAnsiTheme="majorHAnsi"/>
-          <w:sz w:val="16"/>
-          <w:szCs w:val="16"/>
-          <w:lang w:val="en-US"/>
-        </w:rPr>
-        <w:br/>
-      </w:r>
-      <w:r>
-        <w:rPr>
-          <w:rFonts w:asciiTheme="majorHAnsi" w:hAnsiTheme="majorHAnsi"/>
-          <w:sz w:val="16"/>
-          <w:szCs w:val="16"/>
-          <w:lang w:val="en-US"/>
-        </w:rPr>
-        <w:br/>
+    </w:p>
+    <w:p>
+      <w:pPr>
+        <w:rPr>
+          <w:rFonts w:asciiTheme="majorHAnsi" w:hAnsiTheme="majorHAnsi"/>
+          <w:sz w:val="16"/>
+          <w:szCs w:val="16"/>
+          <w:lang w:val="en-US"/>
+        </w:rPr>
+      </w:pPr>
+      <w:r>
+        <w:rPr>
+          <w:rFonts w:asciiTheme="majorHAnsi" w:hAnsiTheme="majorHAnsi"/>
+          <w:sz w:val="16"/>
+          <w:szCs w:val="16"/>
+          <w:lang w:val="en-US"/>
+        </w:rPr>
         <w:t>--</w:t>
       </w:r>
       <w:r>
@@ -3203,7 +3629,27 @@
           <w:szCs w:val="16"/>
           <w:lang w:val="en-US"/>
         </w:rPr>
-        <w:t xml:space="preserve"> `clipboarderclipboards`</w:t>
+        <w:t xml:space="preserve"> `</w:t>
+      </w:r>
+      <w:proofErr w:type="spellStart"/>
+      <w:r>
+        <w:rPr>
+          <w:rFonts w:asciiTheme="majorHAnsi" w:hAnsiTheme="majorHAnsi"/>
+          <w:sz w:val="16"/>
+          <w:szCs w:val="16"/>
+          <w:lang w:val="en-US"/>
+        </w:rPr>
+        <w:t>clipboarderlogin</w:t>
+      </w:r>
+      <w:proofErr w:type="spellEnd"/>
+      <w:r>
+        <w:rPr>
+          <w:rFonts w:asciiTheme="majorHAnsi" w:hAnsiTheme="majorHAnsi"/>
+          <w:sz w:val="16"/>
+          <w:szCs w:val="16"/>
+          <w:lang w:val="en-US"/>
+        </w:rPr>
+        <w:t>`</w:t>
       </w:r>
       <w:r>
         <w:rPr>
@@ -3232,7 +3678,27 @@
           <w:szCs w:val="16"/>
           <w:lang w:val="en-US"/>
         </w:rPr>
-        <w:t>CREATE TABLE IF NOT EXISTS `clipboarderclipboards` (</w:t>
+        <w:t>CREATE TABLE IF NOT EXISTS `</w:t>
+      </w:r>
+      <w:proofErr w:type="spellStart"/>
+      <w:r>
+        <w:rPr>
+          <w:rFonts w:asciiTheme="majorHAnsi" w:hAnsiTheme="majorHAnsi"/>
+          <w:sz w:val="16"/>
+          <w:szCs w:val="16"/>
+          <w:lang w:val="en-US"/>
+        </w:rPr>
+        <w:t>clipboarderlogin</w:t>
+      </w:r>
+      <w:proofErr w:type="spellEnd"/>
+      <w:r>
+        <w:rPr>
+          <w:rFonts w:asciiTheme="majorHAnsi" w:hAnsiTheme="majorHAnsi"/>
+          <w:sz w:val="16"/>
+          <w:szCs w:val="16"/>
+          <w:lang w:val="en-US"/>
+        </w:rPr>
+        <w:t>` (</w:t>
       </w:r>
       <w:r>
         <w:rPr>
@@ -3282,7 +3748,7 @@
           <w:lang w:val="en-US"/>
         </w:rPr>
         <w:br/>
-        <w:t xml:space="preserve">  `Content` text NOT NULL,</w:t>
+        <w:t xml:space="preserve">  `Token` text NOT NULL,</w:t>
       </w:r>
       <w:r>
         <w:rPr>
@@ -3348,7 +3814,25 @@
           <w:szCs w:val="16"/>
         </w:rPr>
         <w:br/>
-        <w:t>-- Indizes für die Tabelle `clipboarderclipboards`</w:t>
+        <w:t>-- Indizes für die Tabelle `</w:t>
+      </w:r>
+      <w:proofErr w:type="spellStart"/>
+      <w:r>
+        <w:rPr>
+          <w:rFonts w:asciiTheme="majorHAnsi" w:hAnsiTheme="majorHAnsi"/>
+          <w:sz w:val="16"/>
+          <w:szCs w:val="16"/>
+        </w:rPr>
+        <w:t>clipboarderlogin</w:t>
+      </w:r>
+      <w:proofErr w:type="spellEnd"/>
+      <w:r>
+        <w:rPr>
+          <w:rFonts w:asciiTheme="majorHAnsi" w:hAnsiTheme="majorHAnsi"/>
+          <w:sz w:val="16"/>
+          <w:szCs w:val="16"/>
+        </w:rPr>
+        <w:t>`</w:t>
       </w:r>
       <w:r>
         <w:rPr>
@@ -3376,45 +3860,93 @@
           <w:szCs w:val="16"/>
           <w:lang w:val="en-US"/>
         </w:rPr>
-        <w:t>ALTER TABLE `clipboarderclipboards`</w:t>
-      </w:r>
-      <w:r>
-        <w:rPr>
-          <w:rFonts w:asciiTheme="majorHAnsi" w:hAnsiTheme="majorHAnsi"/>
-          <w:sz w:val="16"/>
-          <w:szCs w:val="16"/>
-          <w:lang w:val="en-US"/>
-        </w:rPr>
-        <w:br/>
-        <w:t xml:space="preserve"> ADD PRIMARY KEY (`ID`);</w:t>
-      </w:r>
-    </w:p>
-    <w:p>
-      <w:pPr>
-        <w:rPr>
-          <w:rFonts w:asciiTheme="majorHAnsi" w:hAnsiTheme="majorHAnsi"/>
-          <w:sz w:val="16"/>
-          <w:szCs w:val="16"/>
-          <w:lang w:val="en-US"/>
-        </w:rPr>
-      </w:pPr>
-      <w:r>
-        <w:rPr>
-          <w:rFonts w:asciiTheme="majorHAnsi" w:hAnsiTheme="majorHAnsi"/>
-          <w:sz w:val="16"/>
-          <w:szCs w:val="16"/>
-          <w:lang w:val="en-US"/>
-        </w:rPr>
-        <w:t>ALTER TABLE `clipboarderclipboards`</w:t>
-      </w:r>
-      <w:r>
-        <w:rPr>
-          <w:rFonts w:asciiTheme="majorHAnsi" w:hAnsiTheme="majorHAnsi"/>
-          <w:sz w:val="16"/>
-          <w:szCs w:val="16"/>
-          <w:lang w:val="en-US"/>
-        </w:rPr>
-        <w:br/>
+        <w:t>ALTER TABLE `</w:t>
+      </w:r>
+      <w:proofErr w:type="spellStart"/>
+      <w:r>
+        <w:rPr>
+          <w:rFonts w:asciiTheme="majorHAnsi" w:hAnsiTheme="majorHAnsi"/>
+          <w:sz w:val="16"/>
+          <w:szCs w:val="16"/>
+          <w:lang w:val="en-US"/>
+        </w:rPr>
+        <w:t>clipboarderlogin</w:t>
+      </w:r>
+      <w:proofErr w:type="spellEnd"/>
+      <w:r>
+        <w:rPr>
+          <w:rFonts w:asciiTheme="majorHAnsi" w:hAnsiTheme="majorHAnsi"/>
+          <w:sz w:val="16"/>
+          <w:szCs w:val="16"/>
+          <w:lang w:val="en-US"/>
+        </w:rPr>
+        <w:t>`</w:t>
+      </w:r>
+      <w:r>
+        <w:rPr>
+          <w:rFonts w:asciiTheme="majorHAnsi" w:hAnsiTheme="majorHAnsi"/>
+          <w:sz w:val="16"/>
+          <w:szCs w:val="16"/>
+          <w:lang w:val="en-US"/>
+        </w:rPr>
+        <w:br/>
+        <w:t>ADD PRIMARY KEY (`ID`);</w:t>
+      </w:r>
+    </w:p>
+    <w:p>
+      <w:pPr>
+        <w:rPr>
+          <w:rFonts w:asciiTheme="majorHAnsi" w:hAnsiTheme="majorHAnsi"/>
+          <w:sz w:val="16"/>
+          <w:szCs w:val="16"/>
+          <w:lang w:val="en-US"/>
+        </w:rPr>
+      </w:pPr>
+      <w:r>
+        <w:rPr>
+          <w:rFonts w:asciiTheme="majorHAnsi" w:hAnsiTheme="majorHAnsi"/>
+          <w:sz w:val="16"/>
+          <w:szCs w:val="16"/>
+          <w:lang w:val="en-US"/>
+        </w:rPr>
+        <w:t>ALTER TABLE `</w:t>
+      </w:r>
+      <w:proofErr w:type="spellStart"/>
+      <w:r>
+        <w:rPr>
+          <w:rFonts w:asciiTheme="majorHAnsi" w:hAnsiTheme="majorHAnsi"/>
+          <w:sz w:val="16"/>
+          <w:szCs w:val="16"/>
+          <w:lang w:val="en-US"/>
+        </w:rPr>
+        <w:t>clipboarderlogin</w:t>
+      </w:r>
+      <w:proofErr w:type="spellEnd"/>
+      <w:r>
+        <w:rPr>
+          <w:rFonts w:asciiTheme="majorHAnsi" w:hAnsiTheme="majorHAnsi"/>
+          <w:sz w:val="16"/>
+          <w:szCs w:val="16"/>
+          <w:lang w:val="en-US"/>
+        </w:rPr>
+        <w:t>`</w:t>
+      </w:r>
+      <w:r>
+        <w:rPr>
+          <w:rFonts w:asciiTheme="majorHAnsi" w:hAnsiTheme="majorHAnsi"/>
+          <w:sz w:val="16"/>
+          <w:szCs w:val="16"/>
+          <w:lang w:val="en-US"/>
+        </w:rPr>
+        <w:br/>
+      </w:r>
+      <w:r>
+        <w:rPr>
+          <w:rFonts w:asciiTheme="majorHAnsi" w:hAnsiTheme="majorHAnsi"/>
+          <w:sz w:val="16"/>
+          <w:szCs w:val="16"/>
+          <w:lang w:val="en-US"/>
+        </w:rPr>
         <w:t>ADD FOREIGN KEY (`UserID`) REFERENCES `clipboarderuser`(`ID`);</w:t>
       </w:r>
     </w:p>
@@ -3434,542 +3966,6 @@
           <w:szCs w:val="16"/>
           <w:lang w:val="en-US"/>
         </w:rPr>
-        <w:t>--</w:t>
-      </w:r>
-      <w:r>
-        <w:rPr>
-          <w:rFonts w:asciiTheme="majorHAnsi" w:hAnsiTheme="majorHAnsi"/>
-          <w:sz w:val="16"/>
-          <w:szCs w:val="16"/>
-          <w:lang w:val="en-US"/>
-        </w:rPr>
-        <w:br/>
-        <w:t xml:space="preserve">-- AUTO_INCREMENT </w:t>
-      </w:r>
-      <w:proofErr w:type="spellStart"/>
-      <w:r>
-        <w:rPr>
-          <w:rFonts w:asciiTheme="majorHAnsi" w:hAnsiTheme="majorHAnsi"/>
-          <w:sz w:val="16"/>
-          <w:szCs w:val="16"/>
-          <w:lang w:val="en-US"/>
-        </w:rPr>
-        <w:t>für</w:t>
-      </w:r>
-      <w:proofErr w:type="spellEnd"/>
-      <w:r>
-        <w:rPr>
-          <w:rFonts w:asciiTheme="majorHAnsi" w:hAnsiTheme="majorHAnsi"/>
-          <w:sz w:val="16"/>
-          <w:szCs w:val="16"/>
-          <w:lang w:val="en-US"/>
-        </w:rPr>
-        <w:t xml:space="preserve"> </w:t>
-      </w:r>
-      <w:proofErr w:type="spellStart"/>
-      <w:r>
-        <w:rPr>
-          <w:rFonts w:asciiTheme="majorHAnsi" w:hAnsiTheme="majorHAnsi"/>
-          <w:sz w:val="16"/>
-          <w:szCs w:val="16"/>
-          <w:lang w:val="en-US"/>
-        </w:rPr>
-        <w:t>Tabelle</w:t>
-      </w:r>
-      <w:proofErr w:type="spellEnd"/>
-      <w:r>
-        <w:rPr>
-          <w:rFonts w:asciiTheme="majorHAnsi" w:hAnsiTheme="majorHAnsi"/>
-          <w:sz w:val="16"/>
-          <w:szCs w:val="16"/>
-          <w:lang w:val="en-US"/>
-        </w:rPr>
-        <w:t xml:space="preserve"> `clipboarderclipboards`</w:t>
-      </w:r>
-      <w:r>
-        <w:rPr>
-          <w:rFonts w:asciiTheme="majorHAnsi" w:hAnsiTheme="majorHAnsi"/>
-          <w:sz w:val="16"/>
-          <w:szCs w:val="16"/>
-          <w:lang w:val="en-US"/>
-        </w:rPr>
-        <w:br/>
-        <w:t>--</w:t>
-      </w:r>
-    </w:p>
-    <w:p>
-      <w:pPr>
-        <w:rPr>
-          <w:rFonts w:asciiTheme="majorHAnsi" w:hAnsiTheme="majorHAnsi"/>
-          <w:sz w:val="16"/>
-          <w:szCs w:val="16"/>
-          <w:lang w:val="en-US"/>
-        </w:rPr>
-      </w:pPr>
-      <w:r>
-        <w:rPr>
-          <w:rFonts w:asciiTheme="majorHAnsi" w:hAnsiTheme="majorHAnsi"/>
-          <w:sz w:val="16"/>
-          <w:szCs w:val="16"/>
-          <w:lang w:val="en-US"/>
-        </w:rPr>
-        <w:t>ALTER TABLE `clipboarderclipboards`</w:t>
-      </w:r>
-      <w:r>
-        <w:rPr>
-          <w:rFonts w:asciiTheme="majorHAnsi" w:hAnsiTheme="majorHAnsi"/>
-          <w:sz w:val="16"/>
-          <w:szCs w:val="16"/>
-          <w:lang w:val="en-US"/>
-        </w:rPr>
-        <w:br/>
-        <w:t xml:space="preserve">MODIFY `ID` </w:t>
-      </w:r>
-      <w:proofErr w:type="gramStart"/>
-      <w:r>
-        <w:rPr>
-          <w:rFonts w:asciiTheme="majorHAnsi" w:hAnsiTheme="majorHAnsi"/>
-          <w:sz w:val="16"/>
-          <w:szCs w:val="16"/>
-          <w:lang w:val="en-US"/>
-        </w:rPr>
-        <w:t>int(</w:t>
-      </w:r>
-      <w:proofErr w:type="gramEnd"/>
-      <w:r>
-        <w:rPr>
-          <w:rFonts w:asciiTheme="majorHAnsi" w:hAnsiTheme="majorHAnsi"/>
-          <w:sz w:val="16"/>
-          <w:szCs w:val="16"/>
-          <w:lang w:val="en-US"/>
-        </w:rPr>
-        <w:t>11) NOT NULL AUTO_INCREMENT,AUTO_INCREMENT=0;</w:t>
-      </w:r>
-    </w:p>
-    <w:p>
-      <w:pPr>
-        <w:rPr>
-          <w:rFonts w:asciiTheme="majorHAnsi" w:hAnsiTheme="majorHAnsi"/>
-          <w:sz w:val="16"/>
-          <w:szCs w:val="16"/>
-          <w:lang w:val="en-US"/>
-        </w:rPr>
-      </w:pPr>
-      <w:r>
-        <w:rPr>
-          <w:rFonts w:asciiTheme="majorHAnsi" w:hAnsiTheme="majorHAnsi"/>
-          <w:sz w:val="16"/>
-          <w:szCs w:val="16"/>
-          <w:lang w:val="en-US"/>
-        </w:rPr>
-        <w:t>--</w:t>
-      </w:r>
-      <w:r>
-        <w:rPr>
-          <w:rFonts w:asciiTheme="majorHAnsi" w:hAnsiTheme="majorHAnsi"/>
-          <w:sz w:val="16"/>
-          <w:szCs w:val="16"/>
-          <w:lang w:val="en-US"/>
-        </w:rPr>
-        <w:br/>
-        <w:t xml:space="preserve">-- </w:t>
-      </w:r>
-      <w:proofErr w:type="spellStart"/>
-      <w:r>
-        <w:rPr>
-          <w:rFonts w:asciiTheme="majorHAnsi" w:hAnsiTheme="majorHAnsi"/>
-          <w:sz w:val="16"/>
-          <w:szCs w:val="16"/>
-          <w:lang w:val="en-US"/>
-        </w:rPr>
-        <w:t>Tabellenstruktur</w:t>
-      </w:r>
-      <w:proofErr w:type="spellEnd"/>
-      <w:r>
-        <w:rPr>
-          <w:rFonts w:asciiTheme="majorHAnsi" w:hAnsiTheme="majorHAnsi"/>
-          <w:sz w:val="16"/>
-          <w:szCs w:val="16"/>
-          <w:lang w:val="en-US"/>
-        </w:rPr>
-        <w:t xml:space="preserve"> </w:t>
-      </w:r>
-      <w:proofErr w:type="spellStart"/>
-      <w:r>
-        <w:rPr>
-          <w:rFonts w:asciiTheme="majorHAnsi" w:hAnsiTheme="majorHAnsi"/>
-          <w:sz w:val="16"/>
-          <w:szCs w:val="16"/>
-          <w:lang w:val="en-US"/>
-        </w:rPr>
-        <w:t>für</w:t>
-      </w:r>
-      <w:proofErr w:type="spellEnd"/>
-      <w:r>
-        <w:rPr>
-          <w:rFonts w:asciiTheme="majorHAnsi" w:hAnsiTheme="majorHAnsi"/>
-          <w:sz w:val="16"/>
-          <w:szCs w:val="16"/>
-          <w:lang w:val="en-US"/>
-        </w:rPr>
-        <w:t xml:space="preserve"> </w:t>
-      </w:r>
-      <w:proofErr w:type="spellStart"/>
-      <w:r>
-        <w:rPr>
-          <w:rFonts w:asciiTheme="majorHAnsi" w:hAnsiTheme="majorHAnsi"/>
-          <w:sz w:val="16"/>
-          <w:szCs w:val="16"/>
-          <w:lang w:val="en-US"/>
-        </w:rPr>
-        <w:t>Tabelle</w:t>
-      </w:r>
-      <w:proofErr w:type="spellEnd"/>
-      <w:r>
-        <w:rPr>
-          <w:rFonts w:asciiTheme="majorHAnsi" w:hAnsiTheme="majorHAnsi"/>
-          <w:sz w:val="16"/>
-          <w:szCs w:val="16"/>
-          <w:lang w:val="en-US"/>
-        </w:rPr>
-        <w:t xml:space="preserve"> `</w:t>
-      </w:r>
-      <w:proofErr w:type="spellStart"/>
-      <w:r>
-        <w:rPr>
-          <w:rFonts w:asciiTheme="majorHAnsi" w:hAnsiTheme="majorHAnsi"/>
-          <w:sz w:val="16"/>
-          <w:szCs w:val="16"/>
-          <w:lang w:val="en-US"/>
-        </w:rPr>
-        <w:t>clipboarderlogin</w:t>
-      </w:r>
-      <w:proofErr w:type="spellEnd"/>
-      <w:r>
-        <w:rPr>
-          <w:rFonts w:asciiTheme="majorHAnsi" w:hAnsiTheme="majorHAnsi"/>
-          <w:sz w:val="16"/>
-          <w:szCs w:val="16"/>
-          <w:lang w:val="en-US"/>
-        </w:rPr>
-        <w:t>`</w:t>
-      </w:r>
-      <w:r>
-        <w:rPr>
-          <w:rFonts w:asciiTheme="majorHAnsi" w:hAnsiTheme="majorHAnsi"/>
-          <w:sz w:val="16"/>
-          <w:szCs w:val="16"/>
-          <w:lang w:val="en-US"/>
-        </w:rPr>
-        <w:br/>
-        <w:t>--</w:t>
-      </w:r>
-    </w:p>
-    <w:p>
-      <w:pPr>
-        <w:rPr>
-          <w:rFonts w:asciiTheme="majorHAnsi" w:hAnsiTheme="majorHAnsi"/>
-          <w:sz w:val="16"/>
-          <w:szCs w:val="16"/>
-          <w:lang w:val="en-US"/>
-        </w:rPr>
-      </w:pPr>
-      <w:r>
-        <w:rPr>
-          <w:rFonts w:asciiTheme="majorHAnsi" w:hAnsiTheme="majorHAnsi"/>
-          <w:sz w:val="16"/>
-          <w:szCs w:val="16"/>
-          <w:lang w:val="en-US"/>
-        </w:rPr>
-        <w:t>CREATE TABLE IF NOT EXISTS `</w:t>
-      </w:r>
-      <w:proofErr w:type="spellStart"/>
-      <w:r>
-        <w:rPr>
-          <w:rFonts w:asciiTheme="majorHAnsi" w:hAnsiTheme="majorHAnsi"/>
-          <w:sz w:val="16"/>
-          <w:szCs w:val="16"/>
-          <w:lang w:val="en-US"/>
-        </w:rPr>
-        <w:t>clipboarderlogin</w:t>
-      </w:r>
-      <w:proofErr w:type="spellEnd"/>
-      <w:r>
-        <w:rPr>
-          <w:rFonts w:asciiTheme="majorHAnsi" w:hAnsiTheme="majorHAnsi"/>
-          <w:sz w:val="16"/>
-          <w:szCs w:val="16"/>
-          <w:lang w:val="en-US"/>
-        </w:rPr>
-        <w:t>` (</w:t>
-      </w:r>
-      <w:r>
-        <w:rPr>
-          <w:rFonts w:asciiTheme="majorHAnsi" w:hAnsiTheme="majorHAnsi"/>
-          <w:sz w:val="16"/>
-          <w:szCs w:val="16"/>
-          <w:lang w:val="en-US"/>
-        </w:rPr>
-        <w:br/>
-        <w:t xml:space="preserve">`ID` </w:t>
-      </w:r>
-      <w:proofErr w:type="gramStart"/>
-      <w:r>
-        <w:rPr>
-          <w:rFonts w:asciiTheme="majorHAnsi" w:hAnsiTheme="majorHAnsi"/>
-          <w:sz w:val="16"/>
-          <w:szCs w:val="16"/>
-          <w:lang w:val="en-US"/>
-        </w:rPr>
-        <w:t>int(</w:t>
-      </w:r>
-      <w:proofErr w:type="gramEnd"/>
-      <w:r>
-        <w:rPr>
-          <w:rFonts w:asciiTheme="majorHAnsi" w:hAnsiTheme="majorHAnsi"/>
-          <w:sz w:val="16"/>
-          <w:szCs w:val="16"/>
-          <w:lang w:val="en-US"/>
-        </w:rPr>
-        <w:t>11) NOT NULL,</w:t>
-      </w:r>
-      <w:r>
-        <w:rPr>
-          <w:rFonts w:asciiTheme="majorHAnsi" w:hAnsiTheme="majorHAnsi"/>
-          <w:sz w:val="16"/>
-          <w:szCs w:val="16"/>
-          <w:lang w:val="en-US"/>
-        </w:rPr>
-        <w:br/>
-        <w:t xml:space="preserve">  `UserID` int(11) NOT NULL,</w:t>
-      </w:r>
-      <w:r>
-        <w:rPr>
-          <w:rFonts w:asciiTheme="majorHAnsi" w:hAnsiTheme="majorHAnsi"/>
-          <w:sz w:val="16"/>
-          <w:szCs w:val="16"/>
-          <w:lang w:val="en-US"/>
-        </w:rPr>
-        <w:br/>
-        <w:t xml:space="preserve">  `Token` text NOT NULL,</w:t>
-      </w:r>
-      <w:r>
-        <w:rPr>
-          <w:rFonts w:asciiTheme="majorHAnsi" w:hAnsiTheme="majorHAnsi"/>
-          <w:sz w:val="16"/>
-          <w:szCs w:val="16"/>
-          <w:lang w:val="en-US"/>
-        </w:rPr>
-        <w:br/>
-        <w:t xml:space="preserve">  `CreateDate` int(11) NOT NULL</w:t>
-      </w:r>
-      <w:r>
-        <w:rPr>
-          <w:rFonts w:asciiTheme="majorHAnsi" w:hAnsiTheme="majorHAnsi"/>
-          <w:sz w:val="16"/>
-          <w:szCs w:val="16"/>
-          <w:lang w:val="en-US"/>
-        </w:rPr>
-        <w:br/>
-        <w:t>) ENGINE=</w:t>
-      </w:r>
-      <w:proofErr w:type="spellStart"/>
-      <w:r>
-        <w:rPr>
-          <w:rFonts w:asciiTheme="majorHAnsi" w:hAnsiTheme="majorHAnsi"/>
-          <w:sz w:val="16"/>
-          <w:szCs w:val="16"/>
-          <w:lang w:val="en-US"/>
-        </w:rPr>
-        <w:t>InnoDB</w:t>
-      </w:r>
-      <w:proofErr w:type="spellEnd"/>
-      <w:r>
-        <w:rPr>
-          <w:rFonts w:asciiTheme="majorHAnsi" w:hAnsiTheme="majorHAnsi"/>
-          <w:sz w:val="16"/>
-          <w:szCs w:val="16"/>
-          <w:lang w:val="en-US"/>
-        </w:rPr>
-        <w:t xml:space="preserve"> AUTO_INCREMENT=0 DEFAULT CHARSET=utf8;</w:t>
-      </w:r>
-    </w:p>
-    <w:p>
-      <w:pPr>
-        <w:rPr>
-          <w:rFonts w:asciiTheme="majorHAnsi" w:hAnsiTheme="majorHAnsi"/>
-          <w:sz w:val="16"/>
-          <w:szCs w:val="16"/>
-        </w:rPr>
-      </w:pPr>
-      <w:r>
-        <w:rPr>
-          <w:rFonts w:asciiTheme="majorHAnsi" w:hAnsiTheme="majorHAnsi"/>
-          <w:sz w:val="16"/>
-          <w:szCs w:val="16"/>
-        </w:rPr>
-        <w:t>--</w:t>
-      </w:r>
-      <w:r>
-        <w:rPr>
-          <w:rFonts w:asciiTheme="majorHAnsi" w:hAnsiTheme="majorHAnsi"/>
-          <w:sz w:val="16"/>
-          <w:szCs w:val="16"/>
-        </w:rPr>
-        <w:br/>
-        <w:t>-- Indizes für die Tabelle `</w:t>
-      </w:r>
-      <w:proofErr w:type="spellStart"/>
-      <w:r>
-        <w:rPr>
-          <w:rFonts w:asciiTheme="majorHAnsi" w:hAnsiTheme="majorHAnsi"/>
-          <w:sz w:val="16"/>
-          <w:szCs w:val="16"/>
-        </w:rPr>
-        <w:t>clipboarderlogin</w:t>
-      </w:r>
-      <w:proofErr w:type="spellEnd"/>
-      <w:r>
-        <w:rPr>
-          <w:rFonts w:asciiTheme="majorHAnsi" w:hAnsiTheme="majorHAnsi"/>
-          <w:sz w:val="16"/>
-          <w:szCs w:val="16"/>
-        </w:rPr>
-        <w:t>`</w:t>
-      </w:r>
-      <w:r>
-        <w:rPr>
-          <w:rFonts w:asciiTheme="majorHAnsi" w:hAnsiTheme="majorHAnsi"/>
-          <w:sz w:val="16"/>
-          <w:szCs w:val="16"/>
-        </w:rPr>
-        <w:br/>
-        <w:t>--</w:t>
-      </w:r>
-    </w:p>
-    <w:p>
-      <w:pPr>
-        <w:rPr>
-          <w:rFonts w:asciiTheme="majorHAnsi" w:hAnsiTheme="majorHAnsi"/>
-          <w:sz w:val="16"/>
-          <w:szCs w:val="16"/>
-          <w:lang w:val="en-US"/>
-        </w:rPr>
-      </w:pPr>
-      <w:r>
-        <w:rPr>
-          <w:rFonts w:asciiTheme="majorHAnsi" w:hAnsiTheme="majorHAnsi"/>
-          <w:sz w:val="16"/>
-          <w:szCs w:val="16"/>
-          <w:lang w:val="en-US"/>
-        </w:rPr>
-        <w:t>ALTER TABLE `</w:t>
-      </w:r>
-      <w:proofErr w:type="spellStart"/>
-      <w:r>
-        <w:rPr>
-          <w:rFonts w:asciiTheme="majorHAnsi" w:hAnsiTheme="majorHAnsi"/>
-          <w:sz w:val="16"/>
-          <w:szCs w:val="16"/>
-          <w:lang w:val="en-US"/>
-        </w:rPr>
-        <w:t>clipboarderlogin</w:t>
-      </w:r>
-      <w:proofErr w:type="spellEnd"/>
-      <w:r>
-        <w:rPr>
-          <w:rFonts w:asciiTheme="majorHAnsi" w:hAnsiTheme="majorHAnsi"/>
-          <w:sz w:val="16"/>
-          <w:szCs w:val="16"/>
-          <w:lang w:val="en-US"/>
-        </w:rPr>
-        <w:t>`</w:t>
-      </w:r>
-      <w:r>
-        <w:rPr>
-          <w:rFonts w:asciiTheme="majorHAnsi" w:hAnsiTheme="majorHAnsi"/>
-          <w:sz w:val="16"/>
-          <w:szCs w:val="16"/>
-          <w:lang w:val="en-US"/>
-        </w:rPr>
-        <w:br/>
-        <w:t>ADD PRIMARY KEY (`ID`);</w:t>
-      </w:r>
-    </w:p>
-    <w:p>
-      <w:pPr>
-        <w:rPr>
-          <w:rFonts w:asciiTheme="majorHAnsi" w:hAnsiTheme="majorHAnsi"/>
-          <w:sz w:val="16"/>
-          <w:szCs w:val="16"/>
-          <w:lang w:val="en-US"/>
-        </w:rPr>
-      </w:pPr>
-      <w:r>
-        <w:rPr>
-          <w:rFonts w:asciiTheme="majorHAnsi" w:hAnsiTheme="majorHAnsi"/>
-          <w:sz w:val="16"/>
-          <w:szCs w:val="16"/>
-          <w:lang w:val="en-US"/>
-        </w:rPr>
-        <w:t>ALTER TABLE `</w:t>
-      </w:r>
-      <w:proofErr w:type="spellStart"/>
-      <w:r>
-        <w:rPr>
-          <w:rFonts w:asciiTheme="majorHAnsi" w:hAnsiTheme="majorHAnsi"/>
-          <w:sz w:val="16"/>
-          <w:szCs w:val="16"/>
-          <w:lang w:val="en-US"/>
-        </w:rPr>
-        <w:t>clipboarderlogin</w:t>
-      </w:r>
-      <w:proofErr w:type="spellEnd"/>
-      <w:r>
-        <w:rPr>
-          <w:rFonts w:asciiTheme="majorHAnsi" w:hAnsiTheme="majorHAnsi"/>
-          <w:sz w:val="16"/>
-          <w:szCs w:val="16"/>
-          <w:lang w:val="en-US"/>
-        </w:rPr>
-        <w:t>`</w:t>
-      </w:r>
-      <w:r>
-        <w:rPr>
-          <w:rFonts w:asciiTheme="majorHAnsi" w:hAnsiTheme="majorHAnsi"/>
-          <w:sz w:val="16"/>
-          <w:szCs w:val="16"/>
-          <w:lang w:val="en-US"/>
-        </w:rPr>
-        <w:br/>
-      </w:r>
-      <w:r>
-        <w:rPr>
-          <w:rFonts w:asciiTheme="majorHAnsi" w:hAnsiTheme="majorHAnsi"/>
-          <w:sz w:val="16"/>
-          <w:szCs w:val="16"/>
-          <w:lang w:val="en-US"/>
-        </w:rPr>
-        <w:t>ADD FOREIGN KEY (`UserID`) REFERENCES `clipboarderuser`(`ID`);</w:t>
-      </w:r>
-    </w:p>
-    <w:p>
-      <w:pPr>
-        <w:rPr>
-          <w:rFonts w:asciiTheme="majorHAnsi" w:hAnsiTheme="majorHAnsi"/>
-          <w:sz w:val="16"/>
-          <w:szCs w:val="16"/>
-          <w:lang w:val="en-US"/>
-        </w:rPr>
-      </w:pPr>
-      <w:r>
-        <w:rPr>
-          <w:rFonts w:asciiTheme="majorHAnsi" w:hAnsiTheme="majorHAnsi"/>
-          <w:sz w:val="16"/>
-          <w:szCs w:val="16"/>
-          <w:lang w:val="en-US"/>
-        </w:rPr>
-        <w:lastRenderedPageBreak/>
         <w:t>--</w:t>
       </w:r>
       <w:r>

</xml_diff>

<commit_message>
Zwischenstand Eintrag hinzufügen und entfernen
</commit_message>
<xml_diff>
--- a/documentation/DokumentationVS.docx
+++ b/documentation/DokumentationVS.docx
@@ -1575,10 +1575,7 @@
         <w:t>ändern</w:t>
       </w:r>
       <w:r>
-        <w:t xml:space="preserve"> sie den Wert der </w:t>
-      </w:r>
-      <w:r>
-        <w:t>„</w:t>
+        <w:t xml:space="preserve"> sie den Wert der „</w:t>
       </w:r>
       <w:proofErr w:type="spellStart"/>
       <w:r>
@@ -1586,10 +1583,7 @@
       </w:r>
       <w:proofErr w:type="spellEnd"/>
       <w:r>
-        <w:t>“</w:t>
-      </w:r>
-      <w:r>
-        <w:t xml:space="preserve"> zum Beispiel auf </w:t>
+        <w:t xml:space="preserve">“ zum Beispiel auf </w:t>
       </w:r>
       <w:hyperlink r:id="rId8" w:history="1">
         <w:r>
@@ -2197,8 +2191,6 @@
       </w:r>
       <w:r>
         <w:br/>
-      </w:r>
-      <w:r>
         <w:t xml:space="preserve">Der Server nimmt Ihre Anfrage entgegen und überprüft zunächst ob die </w:t>
       </w:r>
       <w:r>
@@ -2467,10 +2459,7 @@
         <w:t>.</w:t>
       </w:r>
       <w:r>
-        <w:t xml:space="preserve"> Der Token bleibt nach dem letzten Benutzungszeitpunkt der </w:t>
-      </w:r>
-      <w:r>
-        <w:t>Desktopa</w:t>
+        <w:t xml:space="preserve"> Der Token bleibt nach dem letzten Benutzungszeitpunkt der Desktopa</w:t>
       </w:r>
       <w:r>
         <w:t xml:space="preserve">nwendung </w:t>
@@ -2499,13 +2488,58 @@
     <w:p/>
     <w:p>
       <w:r>
-        <w:t xml:space="preserve">Einen Eintrag hinzufügen können sie nur </w:t>
-      </w:r>
-      <w:r>
         <w:t xml:space="preserve">Mit dem </w:t>
       </w:r>
       <w:r>
-        <w:t xml:space="preserve">Shortcut „STRG + C“ </w:t>
+        <w:t>Shortcut „STRG + C“</w:t>
+      </w:r>
+      <w:r>
+        <w:t xml:space="preserve"> wird unter Windows standardmäßig maskierter Text in die lokale Zwischenablage gespeichert.  Diese Funktion machen wir uns zu nutze. Wir </w:t>
+      </w:r>
+      <w:r>
+        <w:t>triggern</w:t>
+      </w:r>
+      <w:r>
+        <w:t xml:space="preserve"> </w:t>
+      </w:r>
+      <w:r>
+        <w:t>den selben Shortcut.</w:t>
+      </w:r>
+      <w:r>
+        <w:br/>
+      </w:r>
+      <w:r>
+        <w:t>Um einen Eintrag hinzufügen zu können, müssen die beiden Bedingungen erfüllt sein:</w:t>
+      </w:r>
+      <w:r>
+        <w:br/>
+      </w:r>
+      <w:r>
+        <w:lastRenderedPageBreak/>
+        <w:t xml:space="preserve">- erfolgreiche </w:t>
+      </w:r>
+      <w:r>
+        <w:t>Authentisierung</w:t>
+      </w:r>
+      <w:r>
+        <w:t xml:space="preserve"> (entweder mit Passwort oder gültigen Token)</w:t>
+      </w:r>
+      <w:r>
+        <w:br/>
+        <w:t>- Im Einstellungsmenü „</w:t>
+      </w:r>
+      <w:proofErr w:type="spellStart"/>
+      <w:r>
+        <w:t>Enable</w:t>
+      </w:r>
+      <w:proofErr w:type="spellEnd"/>
+      <w:r>
+        <w:t xml:space="preserve"> Recording“ muss eingeschaltet sein</w:t>
+      </w:r>
+    </w:p>
+    <w:p>
+      <w:r>
+        <w:t xml:space="preserve">Ist dies der Fall, so wird eine Verbindung zum Server aufgebaut und ihr Eintrag wird in der Datenbank als neuer Rekord abgespeichert. </w:t>
       </w:r>
     </w:p>
     <w:p>
@@ -2513,6 +2547,49 @@
         <w:pStyle w:val="berschrift2"/>
       </w:pPr>
       <w:r>
+        <w:t>Eintrag benutzen</w:t>
+      </w:r>
+    </w:p>
+    <w:p/>
+    <w:p>
+      <w:r>
+        <w:t xml:space="preserve">Durch das klicken auf einen Eintrag wird ihrer Lokale Zwischenablage von Windows mit dem Wert, der sich in </w:t>
+      </w:r>
+      <w:r>
+        <w:t>hinter dem Liste</w:t>
+      </w:r>
+      <w:r>
+        <w:t xml:space="preserve">intrag verbirgt </w:t>
+      </w:r>
+      <w:r>
+        <w:t>überschrieben</w:t>
+      </w:r>
+      <w:r>
+        <w:t xml:space="preserve">. </w:t>
+      </w:r>
+      <w:r>
+        <w:t xml:space="preserve">Es werden immer nur die ersten 12 Zeichen eines Jeden Eintrag angezeigt. Zeilenumbrüche werden auf den Listeinträgen ebenfalls entfernt. In der </w:t>
+      </w:r>
+      <w:r>
+        <w:t xml:space="preserve">Zwischenablage </w:t>
+      </w:r>
+      <w:r>
+        <w:t xml:space="preserve">befindet sich nun der Plain-Text so wie sie ihn kopiert haben, in voller Länge und mit Zeilenumbrüchen. Mit dem Shortcut „STRG + V“ können Sie nun diesen in der </w:t>
+      </w:r>
+      <w:r>
+        <w:t xml:space="preserve">Zwischenablage </w:t>
+      </w:r>
+      <w:r>
+        <w:t xml:space="preserve">befindlichen Text wieder einfügen. </w:t>
+      </w:r>
+      <w:bookmarkStart w:id="0" w:name="_GoBack"/>
+      <w:bookmarkEnd w:id="0"/>
+    </w:p>
+    <w:p>
+      <w:pPr>
+        <w:pStyle w:val="berschrift2"/>
+      </w:pPr>
+      <w:r>
         <w:t xml:space="preserve">Eintrag </w:t>
       </w:r>
       <w:r>
@@ -2520,6 +2597,43 @@
       </w:r>
     </w:p>
     <w:p/>
+    <w:p>
+      <w:r>
+        <w:t xml:space="preserve">Im „Clip“-Menü werden die letzten 50 Einträge, auf </w:t>
+      </w:r>
+      <w:r>
+        <w:t>m</w:t>
+      </w:r>
+      <w:r>
+        <w:t xml:space="preserve">ehreren Seiten dargestellt. Möchten Sie einen Eintrag dauerhaft entfernen, so klicken Sie auf das </w:t>
+      </w:r>
+      <w:r>
+        <w:t>neben dem Eintrag stehende</w:t>
+      </w:r>
+      <w:r>
+        <w:t xml:space="preserve"> rote Kästchen. Es starten ein Verbindungsaufbau zum Server und ihr Eintrag wird gelöscht. Im Anschluss daran, werden die Zwischenablagen neu geladen und die Darstellung in der </w:t>
+      </w:r>
+      <w:proofErr w:type="spellStart"/>
+      <w:r>
+        <w:t>Desktopanwenung</w:t>
+      </w:r>
+      <w:proofErr w:type="spellEnd"/>
+      <w:r>
+        <w:t xml:space="preserve"> aktualisiert. Sollten vor dem Löschvorgang mehr als 50 Einträge in Ihrem Benutzerkonto existieren, so rutscht der nächst jüngste Eintrag hinterher und sie sehen wieder 50 Einträge. </w:t>
+      </w:r>
+      <w:r>
+        <w:br/>
+      </w:r>
+      <w:r>
+        <w:br/>
+      </w:r>
+      <w:r>
+        <w:rPr>
+          <w:rStyle w:val="berschrift2Zchn"/>
+        </w:rPr>
+        <w:t>Einstellungen</w:t>
+      </w:r>
+    </w:p>
     <w:p>
       <w:pPr>
         <w:pStyle w:val="berschrift2"/>
@@ -2533,7 +2647,6 @@
           <w:rStyle w:val="berschrift2Zchn"/>
           <w:sz w:val="28"/>
         </w:rPr>
-        <w:lastRenderedPageBreak/>
         <w:t>Sitzung beenden / Ausloggen</w:t>
       </w:r>
     </w:p>
@@ -2562,16 +2675,6 @@
           <w:sz w:val="24"/>
         </w:rPr>
         <w:br/>
-      </w:r>
-      <w:bookmarkStart w:id="0" w:name="_GoBack"/>
-      <w:bookmarkEnd w:id="0"/>
-    </w:p>
-    <w:p>
-      <w:pPr>
-        <w:pStyle w:val="berschrift2"/>
-      </w:pPr>
-      <w:r>
-        <w:t>Setting</w:t>
       </w:r>
     </w:p>
     <w:p/>
@@ -2932,505 +3035,505 @@
           <w:szCs w:val="16"/>
           <w:lang w:val="en-US"/>
         </w:rPr>
+        <w:t>ALTER TABLE `clipboarderuser`</w:t>
+      </w:r>
+      <w:r>
+        <w:rPr>
+          <w:rFonts w:asciiTheme="majorHAnsi" w:hAnsiTheme="majorHAnsi"/>
+          <w:sz w:val="16"/>
+          <w:szCs w:val="16"/>
+          <w:lang w:val="en-US"/>
+        </w:rPr>
+        <w:br/>
+        <w:t>ADD PRIMARY KEY (`ID`), ADD UNIQUE KEY `</w:t>
+      </w:r>
+      <w:proofErr w:type="spellStart"/>
+      <w:r>
+        <w:rPr>
+          <w:rFonts w:asciiTheme="majorHAnsi" w:hAnsiTheme="majorHAnsi"/>
+          <w:sz w:val="16"/>
+          <w:szCs w:val="16"/>
+          <w:lang w:val="en-US"/>
+        </w:rPr>
+        <w:t>EMail</w:t>
+      </w:r>
+      <w:proofErr w:type="spellEnd"/>
+      <w:r>
+        <w:rPr>
+          <w:rFonts w:asciiTheme="majorHAnsi" w:hAnsiTheme="majorHAnsi"/>
+          <w:sz w:val="16"/>
+          <w:szCs w:val="16"/>
+          <w:lang w:val="en-US"/>
+        </w:rPr>
+        <w:t>` (`</w:t>
+      </w:r>
+      <w:proofErr w:type="spellStart"/>
+      <w:r>
+        <w:rPr>
+          <w:rFonts w:asciiTheme="majorHAnsi" w:hAnsiTheme="majorHAnsi"/>
+          <w:sz w:val="16"/>
+          <w:szCs w:val="16"/>
+          <w:lang w:val="en-US"/>
+        </w:rPr>
+        <w:t>EMail</w:t>
+      </w:r>
+      <w:proofErr w:type="spellEnd"/>
+      <w:r>
+        <w:rPr>
+          <w:rFonts w:asciiTheme="majorHAnsi" w:hAnsiTheme="majorHAnsi"/>
+          <w:sz w:val="16"/>
+          <w:szCs w:val="16"/>
+          <w:lang w:val="en-US"/>
+        </w:rPr>
+        <w:t>`);</w:t>
+      </w:r>
+    </w:p>
+    <w:p>
+      <w:pPr>
+        <w:rPr>
+          <w:rFonts w:asciiTheme="majorHAnsi" w:hAnsiTheme="majorHAnsi"/>
+          <w:sz w:val="16"/>
+          <w:szCs w:val="16"/>
+          <w:lang w:val="en-US"/>
+        </w:rPr>
+      </w:pPr>
+      <w:r>
+        <w:rPr>
+          <w:rFonts w:asciiTheme="majorHAnsi" w:hAnsiTheme="majorHAnsi"/>
+          <w:sz w:val="16"/>
+          <w:szCs w:val="16"/>
+          <w:lang w:val="en-US"/>
+        </w:rPr>
+        <w:t>--</w:t>
+      </w:r>
+      <w:r>
+        <w:rPr>
+          <w:rFonts w:asciiTheme="majorHAnsi" w:hAnsiTheme="majorHAnsi"/>
+          <w:sz w:val="16"/>
+          <w:szCs w:val="16"/>
+          <w:lang w:val="en-US"/>
+        </w:rPr>
+        <w:br/>
+        <w:t xml:space="preserve">-- AUTO_INCREMENT </w:t>
+      </w:r>
+      <w:proofErr w:type="spellStart"/>
+      <w:r>
+        <w:rPr>
+          <w:rFonts w:asciiTheme="majorHAnsi" w:hAnsiTheme="majorHAnsi"/>
+          <w:sz w:val="16"/>
+          <w:szCs w:val="16"/>
+          <w:lang w:val="en-US"/>
+        </w:rPr>
+        <w:t>für</w:t>
+      </w:r>
+      <w:proofErr w:type="spellEnd"/>
+      <w:r>
+        <w:rPr>
+          <w:rFonts w:asciiTheme="majorHAnsi" w:hAnsiTheme="majorHAnsi"/>
+          <w:sz w:val="16"/>
+          <w:szCs w:val="16"/>
+          <w:lang w:val="en-US"/>
+        </w:rPr>
+        <w:t xml:space="preserve"> </w:t>
+      </w:r>
+      <w:proofErr w:type="spellStart"/>
+      <w:r>
+        <w:rPr>
+          <w:rFonts w:asciiTheme="majorHAnsi" w:hAnsiTheme="majorHAnsi"/>
+          <w:sz w:val="16"/>
+          <w:szCs w:val="16"/>
+          <w:lang w:val="en-US"/>
+        </w:rPr>
+        <w:t>Tabelle</w:t>
+      </w:r>
+      <w:proofErr w:type="spellEnd"/>
+      <w:r>
+        <w:rPr>
+          <w:rFonts w:asciiTheme="majorHAnsi" w:hAnsiTheme="majorHAnsi"/>
+          <w:sz w:val="16"/>
+          <w:szCs w:val="16"/>
+          <w:lang w:val="en-US"/>
+        </w:rPr>
+        <w:t xml:space="preserve"> `clipboarderuser`</w:t>
+      </w:r>
+      <w:r>
+        <w:rPr>
+          <w:rFonts w:asciiTheme="majorHAnsi" w:hAnsiTheme="majorHAnsi"/>
+          <w:sz w:val="16"/>
+          <w:szCs w:val="16"/>
+          <w:lang w:val="en-US"/>
+        </w:rPr>
+        <w:br/>
+        <w:t>--</w:t>
+      </w:r>
+    </w:p>
+    <w:p>
+      <w:pPr>
+        <w:rPr>
+          <w:rFonts w:asciiTheme="majorHAnsi" w:hAnsiTheme="majorHAnsi"/>
+          <w:sz w:val="16"/>
+          <w:szCs w:val="16"/>
+          <w:lang w:val="en-US"/>
+        </w:rPr>
+      </w:pPr>
+      <w:r>
+        <w:rPr>
+          <w:rFonts w:asciiTheme="majorHAnsi" w:hAnsiTheme="majorHAnsi"/>
+          <w:sz w:val="16"/>
+          <w:szCs w:val="16"/>
+          <w:lang w:val="en-US"/>
+        </w:rPr>
+        <w:t>ALTER TABLE `clipboarderuser`</w:t>
+      </w:r>
+      <w:r>
+        <w:rPr>
+          <w:rFonts w:asciiTheme="majorHAnsi" w:hAnsiTheme="majorHAnsi"/>
+          <w:sz w:val="16"/>
+          <w:szCs w:val="16"/>
+          <w:lang w:val="en-US"/>
+        </w:rPr>
+        <w:br/>
+        <w:t xml:space="preserve">MODIFY `ID` </w:t>
+      </w:r>
+      <w:proofErr w:type="gramStart"/>
+      <w:r>
+        <w:rPr>
+          <w:rFonts w:asciiTheme="majorHAnsi" w:hAnsiTheme="majorHAnsi"/>
+          <w:sz w:val="16"/>
+          <w:szCs w:val="16"/>
+          <w:lang w:val="en-US"/>
+        </w:rPr>
+        <w:t>int(</w:t>
+      </w:r>
+      <w:proofErr w:type="gramEnd"/>
+      <w:r>
+        <w:rPr>
+          <w:rFonts w:asciiTheme="majorHAnsi" w:hAnsiTheme="majorHAnsi"/>
+          <w:sz w:val="16"/>
+          <w:szCs w:val="16"/>
+          <w:lang w:val="en-US"/>
+        </w:rPr>
+        <w:t>11) NOT NULL AUTO_INCREMENT,AUTO_INCREMENT=0;</w:t>
+      </w:r>
+      <w:r>
+        <w:rPr>
+          <w:rFonts w:asciiTheme="majorHAnsi" w:hAnsiTheme="majorHAnsi"/>
+          <w:sz w:val="16"/>
+          <w:szCs w:val="16"/>
+          <w:lang w:val="en-US"/>
+        </w:rPr>
+        <w:br/>
+      </w:r>
+      <w:r>
+        <w:rPr>
+          <w:rFonts w:asciiTheme="majorHAnsi" w:hAnsiTheme="majorHAnsi"/>
+          <w:sz w:val="16"/>
+          <w:szCs w:val="16"/>
+          <w:lang w:val="en-US"/>
+        </w:rPr>
+        <w:br/>
+        <w:t>--</w:t>
+      </w:r>
+      <w:r>
+        <w:rPr>
+          <w:rFonts w:asciiTheme="majorHAnsi" w:hAnsiTheme="majorHAnsi"/>
+          <w:sz w:val="16"/>
+          <w:szCs w:val="16"/>
+          <w:lang w:val="en-US"/>
+        </w:rPr>
+        <w:br/>
+        <w:t xml:space="preserve">-- </w:t>
+      </w:r>
+      <w:proofErr w:type="spellStart"/>
+      <w:r>
+        <w:rPr>
+          <w:rFonts w:asciiTheme="majorHAnsi" w:hAnsiTheme="majorHAnsi"/>
+          <w:sz w:val="16"/>
+          <w:szCs w:val="16"/>
+          <w:lang w:val="en-US"/>
+        </w:rPr>
+        <w:t>Tabellenstruktur</w:t>
+      </w:r>
+      <w:proofErr w:type="spellEnd"/>
+      <w:r>
+        <w:rPr>
+          <w:rFonts w:asciiTheme="majorHAnsi" w:hAnsiTheme="majorHAnsi"/>
+          <w:sz w:val="16"/>
+          <w:szCs w:val="16"/>
+          <w:lang w:val="en-US"/>
+        </w:rPr>
+        <w:t xml:space="preserve"> </w:t>
+      </w:r>
+      <w:proofErr w:type="spellStart"/>
+      <w:r>
+        <w:rPr>
+          <w:rFonts w:asciiTheme="majorHAnsi" w:hAnsiTheme="majorHAnsi"/>
+          <w:sz w:val="16"/>
+          <w:szCs w:val="16"/>
+          <w:lang w:val="en-US"/>
+        </w:rPr>
+        <w:t>für</w:t>
+      </w:r>
+      <w:proofErr w:type="spellEnd"/>
+      <w:r>
+        <w:rPr>
+          <w:rFonts w:asciiTheme="majorHAnsi" w:hAnsiTheme="majorHAnsi"/>
+          <w:sz w:val="16"/>
+          <w:szCs w:val="16"/>
+          <w:lang w:val="en-US"/>
+        </w:rPr>
+        <w:t xml:space="preserve"> </w:t>
+      </w:r>
+      <w:proofErr w:type="spellStart"/>
+      <w:r>
+        <w:rPr>
+          <w:rFonts w:asciiTheme="majorHAnsi" w:hAnsiTheme="majorHAnsi"/>
+          <w:sz w:val="16"/>
+          <w:szCs w:val="16"/>
+          <w:lang w:val="en-US"/>
+        </w:rPr>
+        <w:t>Tabelle</w:t>
+      </w:r>
+      <w:proofErr w:type="spellEnd"/>
+      <w:r>
+        <w:rPr>
+          <w:rFonts w:asciiTheme="majorHAnsi" w:hAnsiTheme="majorHAnsi"/>
+          <w:sz w:val="16"/>
+          <w:szCs w:val="16"/>
+          <w:lang w:val="en-US"/>
+        </w:rPr>
+        <w:t xml:space="preserve"> `clipboarderclipboards`</w:t>
+      </w:r>
+      <w:r>
+        <w:rPr>
+          <w:rFonts w:asciiTheme="majorHAnsi" w:hAnsiTheme="majorHAnsi"/>
+          <w:sz w:val="16"/>
+          <w:szCs w:val="16"/>
+          <w:lang w:val="en-US"/>
+        </w:rPr>
+        <w:br/>
+        <w:t>--</w:t>
+      </w:r>
+    </w:p>
+    <w:p>
+      <w:pPr>
+        <w:rPr>
+          <w:rFonts w:asciiTheme="majorHAnsi" w:hAnsiTheme="majorHAnsi"/>
+          <w:sz w:val="16"/>
+          <w:szCs w:val="16"/>
+          <w:lang w:val="en-US"/>
+        </w:rPr>
+      </w:pPr>
+      <w:r>
+        <w:rPr>
+          <w:rFonts w:asciiTheme="majorHAnsi" w:hAnsiTheme="majorHAnsi"/>
+          <w:sz w:val="16"/>
+          <w:szCs w:val="16"/>
+          <w:lang w:val="en-US"/>
+        </w:rPr>
+        <w:t>CREATE TABLE IF NOT EXISTS `clipboarderclipboards` (</w:t>
+      </w:r>
+      <w:r>
+        <w:rPr>
+          <w:rFonts w:asciiTheme="majorHAnsi" w:hAnsiTheme="majorHAnsi"/>
+          <w:sz w:val="16"/>
+          <w:szCs w:val="16"/>
+          <w:lang w:val="en-US"/>
+        </w:rPr>
+        <w:br/>
+        <w:t xml:space="preserve">`ID` </w:t>
+      </w:r>
+      <w:proofErr w:type="gramStart"/>
+      <w:r>
+        <w:rPr>
+          <w:rFonts w:asciiTheme="majorHAnsi" w:hAnsiTheme="majorHAnsi"/>
+          <w:sz w:val="16"/>
+          <w:szCs w:val="16"/>
+          <w:lang w:val="en-US"/>
+        </w:rPr>
+        <w:t>int(</w:t>
+      </w:r>
+      <w:proofErr w:type="gramEnd"/>
+      <w:r>
+        <w:rPr>
+          <w:rFonts w:asciiTheme="majorHAnsi" w:hAnsiTheme="majorHAnsi"/>
+          <w:sz w:val="16"/>
+          <w:szCs w:val="16"/>
+          <w:lang w:val="en-US"/>
+        </w:rPr>
+        <w:t>11) NOT NULL,</w:t>
+      </w:r>
+      <w:r>
+        <w:rPr>
+          <w:rFonts w:asciiTheme="majorHAnsi" w:hAnsiTheme="majorHAnsi"/>
+          <w:sz w:val="16"/>
+          <w:szCs w:val="16"/>
+          <w:lang w:val="en-US"/>
+        </w:rPr>
+        <w:br/>
+        <w:t xml:space="preserve">  `UserID` int(11) NOT NULL,</w:t>
+      </w:r>
+      <w:r>
+        <w:rPr>
+          <w:rFonts w:asciiTheme="majorHAnsi" w:hAnsiTheme="majorHAnsi"/>
+          <w:sz w:val="16"/>
+          <w:szCs w:val="16"/>
+          <w:lang w:val="en-US"/>
+        </w:rPr>
+        <w:br/>
+        <w:t xml:space="preserve">  `Content` text NOT NULL,</w:t>
+      </w:r>
+      <w:r>
+        <w:rPr>
+          <w:rFonts w:asciiTheme="majorHAnsi" w:hAnsiTheme="majorHAnsi"/>
+          <w:sz w:val="16"/>
+          <w:szCs w:val="16"/>
+          <w:lang w:val="en-US"/>
+        </w:rPr>
+        <w:br/>
+        <w:t xml:space="preserve">  `CreateDate` int(11) NOT NULL</w:t>
+      </w:r>
+      <w:r>
+        <w:rPr>
+          <w:rFonts w:asciiTheme="majorHAnsi" w:hAnsiTheme="majorHAnsi"/>
+          <w:sz w:val="16"/>
+          <w:szCs w:val="16"/>
+          <w:lang w:val="en-US"/>
+        </w:rPr>
+        <w:br/>
+        <w:t>) ENGINE=</w:t>
+      </w:r>
+      <w:proofErr w:type="spellStart"/>
+      <w:r>
+        <w:rPr>
+          <w:rFonts w:asciiTheme="majorHAnsi" w:hAnsiTheme="majorHAnsi"/>
+          <w:sz w:val="16"/>
+          <w:szCs w:val="16"/>
+          <w:lang w:val="en-US"/>
+        </w:rPr>
+        <w:t>InnoDB</w:t>
+      </w:r>
+      <w:proofErr w:type="spellEnd"/>
+      <w:r>
+        <w:rPr>
+          <w:rFonts w:asciiTheme="majorHAnsi" w:hAnsiTheme="majorHAnsi"/>
+          <w:sz w:val="16"/>
+          <w:szCs w:val="16"/>
+          <w:lang w:val="en-US"/>
+        </w:rPr>
+        <w:t xml:space="preserve"> AUTO_INCREMENT=0 DEFAULT CHARSET=utf8;</w:t>
+      </w:r>
+    </w:p>
+    <w:p>
+      <w:pPr>
+        <w:rPr>
+          <w:rFonts w:asciiTheme="majorHAnsi" w:hAnsiTheme="majorHAnsi"/>
+          <w:sz w:val="16"/>
+          <w:szCs w:val="16"/>
+        </w:rPr>
+      </w:pPr>
+      <w:r>
+        <w:rPr>
+          <w:rFonts w:asciiTheme="majorHAnsi" w:hAnsiTheme="majorHAnsi"/>
+          <w:sz w:val="16"/>
+          <w:szCs w:val="16"/>
+        </w:rPr>
+        <w:t>--</w:t>
+      </w:r>
+      <w:r>
+        <w:rPr>
+          <w:rFonts w:asciiTheme="majorHAnsi" w:hAnsiTheme="majorHAnsi"/>
+          <w:sz w:val="16"/>
+          <w:szCs w:val="16"/>
+        </w:rPr>
+        <w:br/>
+        <w:t>-- Indizes für die Tabelle `clipboarderclipboards`</w:t>
+      </w:r>
+      <w:r>
+        <w:rPr>
+          <w:rFonts w:asciiTheme="majorHAnsi" w:hAnsiTheme="majorHAnsi"/>
+          <w:sz w:val="16"/>
+          <w:szCs w:val="16"/>
+        </w:rPr>
+        <w:br/>
+        <w:t>--</w:t>
+      </w:r>
+    </w:p>
+    <w:p>
+      <w:pPr>
+        <w:rPr>
+          <w:rFonts w:asciiTheme="majorHAnsi" w:hAnsiTheme="majorHAnsi"/>
+          <w:sz w:val="16"/>
+          <w:szCs w:val="16"/>
+          <w:lang w:val="en-US"/>
+        </w:rPr>
+      </w:pPr>
+      <w:r>
+        <w:rPr>
+          <w:rFonts w:asciiTheme="majorHAnsi" w:hAnsiTheme="majorHAnsi"/>
+          <w:sz w:val="16"/>
+          <w:szCs w:val="16"/>
+          <w:lang w:val="en-US"/>
+        </w:rPr>
+        <w:t>ALTER TABLE `clipboarderclipboards`</w:t>
+      </w:r>
+      <w:r>
+        <w:rPr>
+          <w:rFonts w:asciiTheme="majorHAnsi" w:hAnsiTheme="majorHAnsi"/>
+          <w:sz w:val="16"/>
+          <w:szCs w:val="16"/>
+          <w:lang w:val="en-US"/>
+        </w:rPr>
+        <w:br/>
+        <w:t xml:space="preserve"> ADD PRIMARY KEY (`ID`);</w:t>
+      </w:r>
+    </w:p>
+    <w:p>
+      <w:pPr>
+        <w:rPr>
+          <w:rFonts w:asciiTheme="majorHAnsi" w:hAnsiTheme="majorHAnsi"/>
+          <w:sz w:val="16"/>
+          <w:szCs w:val="16"/>
+          <w:lang w:val="en-US"/>
+        </w:rPr>
+      </w:pPr>
+      <w:r>
+        <w:rPr>
+          <w:rFonts w:asciiTheme="majorHAnsi" w:hAnsiTheme="majorHAnsi"/>
+          <w:sz w:val="16"/>
+          <w:szCs w:val="16"/>
+          <w:lang w:val="en-US"/>
+        </w:rPr>
+        <w:t>ALTER TABLE `clipboarderclipboards`</w:t>
+      </w:r>
+      <w:r>
+        <w:rPr>
+          <w:rFonts w:asciiTheme="majorHAnsi" w:hAnsiTheme="majorHAnsi"/>
+          <w:sz w:val="16"/>
+          <w:szCs w:val="16"/>
+          <w:lang w:val="en-US"/>
+        </w:rPr>
+        <w:br/>
+        <w:t>ADD FOREIGN KEY (`UserID`) REFERENCES `clipboarderuser`(`ID`);</w:t>
+      </w:r>
+    </w:p>
+    <w:p>
+      <w:pPr>
+        <w:rPr>
+          <w:rFonts w:asciiTheme="majorHAnsi" w:hAnsiTheme="majorHAnsi"/>
+          <w:sz w:val="16"/>
+          <w:szCs w:val="16"/>
+          <w:lang w:val="en-US"/>
+        </w:rPr>
+      </w:pPr>
+      <w:r>
+        <w:rPr>
+          <w:rFonts w:asciiTheme="majorHAnsi" w:hAnsiTheme="majorHAnsi"/>
+          <w:sz w:val="16"/>
+          <w:szCs w:val="16"/>
+          <w:lang w:val="en-US"/>
+        </w:rPr>
         <w:lastRenderedPageBreak/>
-        <w:t>ALTER TABLE `clipboarderuser`</w:t>
-      </w:r>
-      <w:r>
-        <w:rPr>
-          <w:rFonts w:asciiTheme="majorHAnsi" w:hAnsiTheme="majorHAnsi"/>
-          <w:sz w:val="16"/>
-          <w:szCs w:val="16"/>
-          <w:lang w:val="en-US"/>
-        </w:rPr>
-        <w:br/>
-        <w:t>ADD PRIMARY KEY (`ID`), ADD UNIQUE KEY `</w:t>
-      </w:r>
-      <w:proofErr w:type="spellStart"/>
-      <w:r>
-        <w:rPr>
-          <w:rFonts w:asciiTheme="majorHAnsi" w:hAnsiTheme="majorHAnsi"/>
-          <w:sz w:val="16"/>
-          <w:szCs w:val="16"/>
-          <w:lang w:val="en-US"/>
-        </w:rPr>
-        <w:t>EMail</w:t>
-      </w:r>
-      <w:proofErr w:type="spellEnd"/>
-      <w:r>
-        <w:rPr>
-          <w:rFonts w:asciiTheme="majorHAnsi" w:hAnsiTheme="majorHAnsi"/>
-          <w:sz w:val="16"/>
-          <w:szCs w:val="16"/>
-          <w:lang w:val="en-US"/>
-        </w:rPr>
-        <w:t>` (`</w:t>
-      </w:r>
-      <w:proofErr w:type="spellStart"/>
-      <w:r>
-        <w:rPr>
-          <w:rFonts w:asciiTheme="majorHAnsi" w:hAnsiTheme="majorHAnsi"/>
-          <w:sz w:val="16"/>
-          <w:szCs w:val="16"/>
-          <w:lang w:val="en-US"/>
-        </w:rPr>
-        <w:t>EMail</w:t>
-      </w:r>
-      <w:proofErr w:type="spellEnd"/>
-      <w:r>
-        <w:rPr>
-          <w:rFonts w:asciiTheme="majorHAnsi" w:hAnsiTheme="majorHAnsi"/>
-          <w:sz w:val="16"/>
-          <w:szCs w:val="16"/>
-          <w:lang w:val="en-US"/>
-        </w:rPr>
-        <w:t>`);</w:t>
-      </w:r>
-    </w:p>
-    <w:p>
-      <w:pPr>
-        <w:rPr>
-          <w:rFonts w:asciiTheme="majorHAnsi" w:hAnsiTheme="majorHAnsi"/>
-          <w:sz w:val="16"/>
-          <w:szCs w:val="16"/>
-          <w:lang w:val="en-US"/>
-        </w:rPr>
-      </w:pPr>
-      <w:r>
-        <w:rPr>
-          <w:rFonts w:asciiTheme="majorHAnsi" w:hAnsiTheme="majorHAnsi"/>
-          <w:sz w:val="16"/>
-          <w:szCs w:val="16"/>
-          <w:lang w:val="en-US"/>
-        </w:rPr>
-        <w:t>--</w:t>
-      </w:r>
-      <w:r>
-        <w:rPr>
-          <w:rFonts w:asciiTheme="majorHAnsi" w:hAnsiTheme="majorHAnsi"/>
-          <w:sz w:val="16"/>
-          <w:szCs w:val="16"/>
-          <w:lang w:val="en-US"/>
-        </w:rPr>
-        <w:br/>
-        <w:t xml:space="preserve">-- AUTO_INCREMENT </w:t>
-      </w:r>
-      <w:proofErr w:type="spellStart"/>
-      <w:r>
-        <w:rPr>
-          <w:rFonts w:asciiTheme="majorHAnsi" w:hAnsiTheme="majorHAnsi"/>
-          <w:sz w:val="16"/>
-          <w:szCs w:val="16"/>
-          <w:lang w:val="en-US"/>
-        </w:rPr>
-        <w:t>für</w:t>
-      </w:r>
-      <w:proofErr w:type="spellEnd"/>
-      <w:r>
-        <w:rPr>
-          <w:rFonts w:asciiTheme="majorHAnsi" w:hAnsiTheme="majorHAnsi"/>
-          <w:sz w:val="16"/>
-          <w:szCs w:val="16"/>
-          <w:lang w:val="en-US"/>
-        </w:rPr>
-        <w:t xml:space="preserve"> </w:t>
-      </w:r>
-      <w:proofErr w:type="spellStart"/>
-      <w:r>
-        <w:rPr>
-          <w:rFonts w:asciiTheme="majorHAnsi" w:hAnsiTheme="majorHAnsi"/>
-          <w:sz w:val="16"/>
-          <w:szCs w:val="16"/>
-          <w:lang w:val="en-US"/>
-        </w:rPr>
-        <w:t>Tabelle</w:t>
-      </w:r>
-      <w:proofErr w:type="spellEnd"/>
-      <w:r>
-        <w:rPr>
-          <w:rFonts w:asciiTheme="majorHAnsi" w:hAnsiTheme="majorHAnsi"/>
-          <w:sz w:val="16"/>
-          <w:szCs w:val="16"/>
-          <w:lang w:val="en-US"/>
-        </w:rPr>
-        <w:t xml:space="preserve"> `clipboarderuser`</w:t>
-      </w:r>
-      <w:r>
-        <w:rPr>
-          <w:rFonts w:asciiTheme="majorHAnsi" w:hAnsiTheme="majorHAnsi"/>
-          <w:sz w:val="16"/>
-          <w:szCs w:val="16"/>
-          <w:lang w:val="en-US"/>
-        </w:rPr>
-        <w:br/>
-        <w:t>--</w:t>
-      </w:r>
-    </w:p>
-    <w:p>
-      <w:pPr>
-        <w:rPr>
-          <w:rFonts w:asciiTheme="majorHAnsi" w:hAnsiTheme="majorHAnsi"/>
-          <w:sz w:val="16"/>
-          <w:szCs w:val="16"/>
-          <w:lang w:val="en-US"/>
-        </w:rPr>
-      </w:pPr>
-      <w:r>
-        <w:rPr>
-          <w:rFonts w:asciiTheme="majorHAnsi" w:hAnsiTheme="majorHAnsi"/>
-          <w:sz w:val="16"/>
-          <w:szCs w:val="16"/>
-          <w:lang w:val="en-US"/>
-        </w:rPr>
-        <w:t>ALTER TABLE `clipboarderuser`</w:t>
-      </w:r>
-      <w:r>
-        <w:rPr>
-          <w:rFonts w:asciiTheme="majorHAnsi" w:hAnsiTheme="majorHAnsi"/>
-          <w:sz w:val="16"/>
-          <w:szCs w:val="16"/>
-          <w:lang w:val="en-US"/>
-        </w:rPr>
-        <w:br/>
-        <w:t xml:space="preserve">MODIFY `ID` </w:t>
-      </w:r>
-      <w:proofErr w:type="gramStart"/>
-      <w:r>
-        <w:rPr>
-          <w:rFonts w:asciiTheme="majorHAnsi" w:hAnsiTheme="majorHAnsi"/>
-          <w:sz w:val="16"/>
-          <w:szCs w:val="16"/>
-          <w:lang w:val="en-US"/>
-        </w:rPr>
-        <w:t>int(</w:t>
-      </w:r>
-      <w:proofErr w:type="gramEnd"/>
-      <w:r>
-        <w:rPr>
-          <w:rFonts w:asciiTheme="majorHAnsi" w:hAnsiTheme="majorHAnsi"/>
-          <w:sz w:val="16"/>
-          <w:szCs w:val="16"/>
-          <w:lang w:val="en-US"/>
-        </w:rPr>
-        <w:t>11) NOT NULL AUTO_INCREMENT,AUTO_INCREMENT=0;</w:t>
-      </w:r>
-      <w:r>
-        <w:rPr>
-          <w:rFonts w:asciiTheme="majorHAnsi" w:hAnsiTheme="majorHAnsi"/>
-          <w:sz w:val="16"/>
-          <w:szCs w:val="16"/>
-          <w:lang w:val="en-US"/>
-        </w:rPr>
-        <w:br/>
-      </w:r>
-      <w:r>
-        <w:rPr>
-          <w:rFonts w:asciiTheme="majorHAnsi" w:hAnsiTheme="majorHAnsi"/>
-          <w:sz w:val="16"/>
-          <w:szCs w:val="16"/>
-          <w:lang w:val="en-US"/>
-        </w:rPr>
-        <w:br/>
-        <w:t>--</w:t>
-      </w:r>
-      <w:r>
-        <w:rPr>
-          <w:rFonts w:asciiTheme="majorHAnsi" w:hAnsiTheme="majorHAnsi"/>
-          <w:sz w:val="16"/>
-          <w:szCs w:val="16"/>
-          <w:lang w:val="en-US"/>
-        </w:rPr>
-        <w:br/>
-        <w:t xml:space="preserve">-- </w:t>
-      </w:r>
-      <w:proofErr w:type="spellStart"/>
-      <w:r>
-        <w:rPr>
-          <w:rFonts w:asciiTheme="majorHAnsi" w:hAnsiTheme="majorHAnsi"/>
-          <w:sz w:val="16"/>
-          <w:szCs w:val="16"/>
-          <w:lang w:val="en-US"/>
-        </w:rPr>
-        <w:t>Tabellenstruktur</w:t>
-      </w:r>
-      <w:proofErr w:type="spellEnd"/>
-      <w:r>
-        <w:rPr>
-          <w:rFonts w:asciiTheme="majorHAnsi" w:hAnsiTheme="majorHAnsi"/>
-          <w:sz w:val="16"/>
-          <w:szCs w:val="16"/>
-          <w:lang w:val="en-US"/>
-        </w:rPr>
-        <w:t xml:space="preserve"> </w:t>
-      </w:r>
-      <w:proofErr w:type="spellStart"/>
-      <w:r>
-        <w:rPr>
-          <w:rFonts w:asciiTheme="majorHAnsi" w:hAnsiTheme="majorHAnsi"/>
-          <w:sz w:val="16"/>
-          <w:szCs w:val="16"/>
-          <w:lang w:val="en-US"/>
-        </w:rPr>
-        <w:t>für</w:t>
-      </w:r>
-      <w:proofErr w:type="spellEnd"/>
-      <w:r>
-        <w:rPr>
-          <w:rFonts w:asciiTheme="majorHAnsi" w:hAnsiTheme="majorHAnsi"/>
-          <w:sz w:val="16"/>
-          <w:szCs w:val="16"/>
-          <w:lang w:val="en-US"/>
-        </w:rPr>
-        <w:t xml:space="preserve"> </w:t>
-      </w:r>
-      <w:proofErr w:type="spellStart"/>
-      <w:r>
-        <w:rPr>
-          <w:rFonts w:asciiTheme="majorHAnsi" w:hAnsiTheme="majorHAnsi"/>
-          <w:sz w:val="16"/>
-          <w:szCs w:val="16"/>
-          <w:lang w:val="en-US"/>
-        </w:rPr>
-        <w:t>Tabelle</w:t>
-      </w:r>
-      <w:proofErr w:type="spellEnd"/>
-      <w:r>
-        <w:rPr>
-          <w:rFonts w:asciiTheme="majorHAnsi" w:hAnsiTheme="majorHAnsi"/>
-          <w:sz w:val="16"/>
-          <w:szCs w:val="16"/>
-          <w:lang w:val="en-US"/>
-        </w:rPr>
-        <w:t xml:space="preserve"> `clipboarderclipboards`</w:t>
-      </w:r>
-      <w:r>
-        <w:rPr>
-          <w:rFonts w:asciiTheme="majorHAnsi" w:hAnsiTheme="majorHAnsi"/>
-          <w:sz w:val="16"/>
-          <w:szCs w:val="16"/>
-          <w:lang w:val="en-US"/>
-        </w:rPr>
-        <w:br/>
-        <w:t>--</w:t>
-      </w:r>
-    </w:p>
-    <w:p>
-      <w:pPr>
-        <w:rPr>
-          <w:rFonts w:asciiTheme="majorHAnsi" w:hAnsiTheme="majorHAnsi"/>
-          <w:sz w:val="16"/>
-          <w:szCs w:val="16"/>
-          <w:lang w:val="en-US"/>
-        </w:rPr>
-      </w:pPr>
-      <w:r>
-        <w:rPr>
-          <w:rFonts w:asciiTheme="majorHAnsi" w:hAnsiTheme="majorHAnsi"/>
-          <w:sz w:val="16"/>
-          <w:szCs w:val="16"/>
-          <w:lang w:val="en-US"/>
-        </w:rPr>
-        <w:t>CREATE TABLE IF NOT EXISTS `clipboarderclipboards` (</w:t>
-      </w:r>
-      <w:r>
-        <w:rPr>
-          <w:rFonts w:asciiTheme="majorHAnsi" w:hAnsiTheme="majorHAnsi"/>
-          <w:sz w:val="16"/>
-          <w:szCs w:val="16"/>
-          <w:lang w:val="en-US"/>
-        </w:rPr>
-        <w:br/>
-        <w:t xml:space="preserve">`ID` </w:t>
-      </w:r>
-      <w:proofErr w:type="gramStart"/>
-      <w:r>
-        <w:rPr>
-          <w:rFonts w:asciiTheme="majorHAnsi" w:hAnsiTheme="majorHAnsi"/>
-          <w:sz w:val="16"/>
-          <w:szCs w:val="16"/>
-          <w:lang w:val="en-US"/>
-        </w:rPr>
-        <w:t>int(</w:t>
-      </w:r>
-      <w:proofErr w:type="gramEnd"/>
-      <w:r>
-        <w:rPr>
-          <w:rFonts w:asciiTheme="majorHAnsi" w:hAnsiTheme="majorHAnsi"/>
-          <w:sz w:val="16"/>
-          <w:szCs w:val="16"/>
-          <w:lang w:val="en-US"/>
-        </w:rPr>
-        <w:t>11) NOT NULL,</w:t>
-      </w:r>
-      <w:r>
-        <w:rPr>
-          <w:rFonts w:asciiTheme="majorHAnsi" w:hAnsiTheme="majorHAnsi"/>
-          <w:sz w:val="16"/>
-          <w:szCs w:val="16"/>
-          <w:lang w:val="en-US"/>
-        </w:rPr>
-        <w:br/>
-        <w:t xml:space="preserve">  `UserID` int(11) NOT NULL,</w:t>
-      </w:r>
-      <w:r>
-        <w:rPr>
-          <w:rFonts w:asciiTheme="majorHAnsi" w:hAnsiTheme="majorHAnsi"/>
-          <w:sz w:val="16"/>
-          <w:szCs w:val="16"/>
-          <w:lang w:val="en-US"/>
-        </w:rPr>
-        <w:br/>
-        <w:t xml:space="preserve">  `Content` text NOT NULL,</w:t>
-      </w:r>
-      <w:r>
-        <w:rPr>
-          <w:rFonts w:asciiTheme="majorHAnsi" w:hAnsiTheme="majorHAnsi"/>
-          <w:sz w:val="16"/>
-          <w:szCs w:val="16"/>
-          <w:lang w:val="en-US"/>
-        </w:rPr>
-        <w:br/>
-        <w:t xml:space="preserve">  `CreateDate` int(11) NOT NULL</w:t>
-      </w:r>
-      <w:r>
-        <w:rPr>
-          <w:rFonts w:asciiTheme="majorHAnsi" w:hAnsiTheme="majorHAnsi"/>
-          <w:sz w:val="16"/>
-          <w:szCs w:val="16"/>
-          <w:lang w:val="en-US"/>
-        </w:rPr>
-        <w:br/>
-        <w:t>) ENGINE=</w:t>
-      </w:r>
-      <w:proofErr w:type="spellStart"/>
-      <w:r>
-        <w:rPr>
-          <w:rFonts w:asciiTheme="majorHAnsi" w:hAnsiTheme="majorHAnsi"/>
-          <w:sz w:val="16"/>
-          <w:szCs w:val="16"/>
-          <w:lang w:val="en-US"/>
-        </w:rPr>
-        <w:t>InnoDB</w:t>
-      </w:r>
-      <w:proofErr w:type="spellEnd"/>
-      <w:r>
-        <w:rPr>
-          <w:rFonts w:asciiTheme="majorHAnsi" w:hAnsiTheme="majorHAnsi"/>
-          <w:sz w:val="16"/>
-          <w:szCs w:val="16"/>
-          <w:lang w:val="en-US"/>
-        </w:rPr>
-        <w:t xml:space="preserve"> AUTO_INCREMENT=0 DEFAULT CHARSET=utf8;</w:t>
-      </w:r>
-    </w:p>
-    <w:p>
-      <w:pPr>
-        <w:rPr>
-          <w:rFonts w:asciiTheme="majorHAnsi" w:hAnsiTheme="majorHAnsi"/>
-          <w:sz w:val="16"/>
-          <w:szCs w:val="16"/>
-        </w:rPr>
-      </w:pPr>
-      <w:r>
-        <w:rPr>
-          <w:rFonts w:asciiTheme="majorHAnsi" w:hAnsiTheme="majorHAnsi"/>
-          <w:sz w:val="16"/>
-          <w:szCs w:val="16"/>
-        </w:rPr>
-        <w:t>--</w:t>
-      </w:r>
-      <w:r>
-        <w:rPr>
-          <w:rFonts w:asciiTheme="majorHAnsi" w:hAnsiTheme="majorHAnsi"/>
-          <w:sz w:val="16"/>
-          <w:szCs w:val="16"/>
-        </w:rPr>
-        <w:br/>
-        <w:t>-- Indizes für die Tabelle `clipboarderclipboards`</w:t>
-      </w:r>
-      <w:r>
-        <w:rPr>
-          <w:rFonts w:asciiTheme="majorHAnsi" w:hAnsiTheme="majorHAnsi"/>
-          <w:sz w:val="16"/>
-          <w:szCs w:val="16"/>
-        </w:rPr>
-        <w:br/>
-        <w:t>--</w:t>
-      </w:r>
-    </w:p>
-    <w:p>
-      <w:pPr>
-        <w:rPr>
-          <w:rFonts w:asciiTheme="majorHAnsi" w:hAnsiTheme="majorHAnsi"/>
-          <w:sz w:val="16"/>
-          <w:szCs w:val="16"/>
-          <w:lang w:val="en-US"/>
-        </w:rPr>
-      </w:pPr>
-      <w:r>
-        <w:rPr>
-          <w:rFonts w:asciiTheme="majorHAnsi" w:hAnsiTheme="majorHAnsi"/>
-          <w:sz w:val="16"/>
-          <w:szCs w:val="16"/>
-          <w:lang w:val="en-US"/>
-        </w:rPr>
-        <w:t>ALTER TABLE `clipboarderclipboards`</w:t>
-      </w:r>
-      <w:r>
-        <w:rPr>
-          <w:rFonts w:asciiTheme="majorHAnsi" w:hAnsiTheme="majorHAnsi"/>
-          <w:sz w:val="16"/>
-          <w:szCs w:val="16"/>
-          <w:lang w:val="en-US"/>
-        </w:rPr>
-        <w:br/>
-        <w:t xml:space="preserve"> ADD PRIMARY KEY (`ID`);</w:t>
-      </w:r>
-    </w:p>
-    <w:p>
-      <w:pPr>
-        <w:rPr>
-          <w:rFonts w:asciiTheme="majorHAnsi" w:hAnsiTheme="majorHAnsi"/>
-          <w:sz w:val="16"/>
-          <w:szCs w:val="16"/>
-          <w:lang w:val="en-US"/>
-        </w:rPr>
-      </w:pPr>
-      <w:r>
-        <w:rPr>
-          <w:rFonts w:asciiTheme="majorHAnsi" w:hAnsiTheme="majorHAnsi"/>
-          <w:sz w:val="16"/>
-          <w:szCs w:val="16"/>
-          <w:lang w:val="en-US"/>
-        </w:rPr>
-        <w:t>ALTER TABLE `clipboarderclipboards`</w:t>
-      </w:r>
-      <w:r>
-        <w:rPr>
-          <w:rFonts w:asciiTheme="majorHAnsi" w:hAnsiTheme="majorHAnsi"/>
-          <w:sz w:val="16"/>
-          <w:szCs w:val="16"/>
-          <w:lang w:val="en-US"/>
-        </w:rPr>
-        <w:br/>
-        <w:t>ADD FOREIGN KEY (`UserID`) REFERENCES `clipboarderuser`(`ID`);</w:t>
-      </w:r>
-    </w:p>
-    <w:p>
-      <w:pPr>
-        <w:rPr>
-          <w:rFonts w:asciiTheme="majorHAnsi" w:hAnsiTheme="majorHAnsi"/>
-          <w:sz w:val="16"/>
-          <w:szCs w:val="16"/>
-          <w:lang w:val="en-US"/>
-        </w:rPr>
-      </w:pPr>
-      <w:r>
-        <w:rPr>
-          <w:rFonts w:asciiTheme="majorHAnsi" w:hAnsiTheme="majorHAnsi"/>
-          <w:sz w:val="16"/>
-          <w:szCs w:val="16"/>
-          <w:lang w:val="en-US"/>
-        </w:rPr>
         <w:t>--</w:t>
       </w:r>
       <w:r>
@@ -4632,6 +4735,7 @@
   <w:style w:type="character" w:default="1" w:styleId="Absatz-Standardschriftart">
     <w:name w:val="Default Paragraph Font"/>
     <w:uiPriority w:val="1"/>
+    <w:semiHidden/>
     <w:unhideWhenUsed/>
   </w:style>
   <w:style w:type="table" w:default="1" w:styleId="NormaleTabelle">

</xml_diff>

<commit_message>
Satz mit Bestätigungsemail hinzu
</commit_message>
<xml_diff>
--- a/documentation/DokumentationVS.docx
+++ b/documentation/DokumentationVS.docx
@@ -3164,38 +3164,41 @@
         <w:t>“. Öffnen Sie die E-Mail und füllen Sie das Formular aus.</w:t>
       </w:r>
       <w:r>
-        <w:t xml:space="preserve"> Tragen Sie wieder Ihre E-M</w:t>
+        <w:t xml:space="preserve"> Tragen Sie wieder Ihre E-Mail-</w:t>
+      </w:r>
+      <w:proofErr w:type="gramStart"/>
+      <w:r>
+        <w:t>Adresse ,</w:t>
+      </w:r>
+      <w:proofErr w:type="gramEnd"/>
+      <w:r>
+        <w:t xml:space="preserve"> den Token aus der E-Mail und ihr neues Passwort ein. </w:t>
+      </w:r>
+      <w:r>
+        <w:t xml:space="preserve"> </w:t>
+      </w:r>
+      <w:r>
+        <w:t xml:space="preserve">War der Token gültig, so erscheint nun die Meldung „Password </w:t>
+      </w:r>
+      <w:proofErr w:type="spellStart"/>
+      <w:r>
+        <w:t>changed</w:t>
+      </w:r>
+      <w:proofErr w:type="spellEnd"/>
+      <w:r>
+        <w:t xml:space="preserve">“. Ihr Passwort wurde erfolgreich </w:t>
+      </w:r>
+      <w:r>
+        <w:lastRenderedPageBreak/>
+        <w:t xml:space="preserve">geändert. </w:t>
+      </w:r>
+      <w:r>
+        <w:t xml:space="preserve">Sie erhalten eine E-Mail mit einer Bestätigung über den Passwortwechsel. </w:t>
       </w:r>
       <w:bookmarkStart w:id="0" w:name="_GoBack"/>
       <w:bookmarkEnd w:id="0"/>
       <w:r>
-        <w:t>ail-</w:t>
-      </w:r>
-      <w:proofErr w:type="gramStart"/>
-      <w:r>
-        <w:t>Adresse ,</w:t>
-      </w:r>
-      <w:proofErr w:type="gramEnd"/>
-      <w:r>
-        <w:t xml:space="preserve"> den Token aus der E-Mail und ihr neues Passwort ein. </w:t>
-      </w:r>
-      <w:r>
-        <w:t xml:space="preserve"> </w:t>
-      </w:r>
-      <w:r>
-        <w:t xml:space="preserve">War der Token gültig, so erscheint nun die Meldung „Password </w:t>
-      </w:r>
-      <w:proofErr w:type="spellStart"/>
-      <w:r>
-        <w:t>changed</w:t>
-      </w:r>
-      <w:proofErr w:type="spellEnd"/>
-      <w:r>
-        <w:t xml:space="preserve">“. Ihr Passwort wurde erfolgreich </w:t>
-      </w:r>
-      <w:r>
-        <w:lastRenderedPageBreak/>
-        <w:t>geändert. Sie können sich nun mit Ihrem neu vergebene Passwort im „Account“-Menü einloggen.</w:t>
+        <w:t>Sie können sich nun mit Ihrem neu vergebene Passwort im „Account“-Menü einloggen.</w:t>
       </w:r>
     </w:p>
     <w:p>

</xml_diff>

<commit_message>
updated index of document
</commit_message>
<xml_diff>
--- a/documentation/DokumentationVS.docx
+++ b/documentation/DokumentationVS.docx
@@ -665,6 +665,8 @@
       <w:r>
         <w:fldChar w:fldCharType="separate"/>
       </w:r>
+      <w:bookmarkStart w:id="3" w:name="_GoBack"/>
+      <w:bookmarkEnd w:id="3"/>
       <w:r>
         <w:t>1</w:t>
       </w:r>
@@ -688,7 +690,7 @@
         <w:fldChar w:fldCharType="begin"/>
       </w:r>
       <w:r>
-        <w:instrText xml:space="preserve"> PAGEREF _Toc495417357 \h </w:instrText>
+        <w:instrText xml:space="preserve"> PAGEREF _Toc495433229 \h </w:instrText>
       </w:r>
       <w:r>
         <w:fldChar w:fldCharType="separate"/>
@@ -734,7 +736,7 @@
         <w:fldChar w:fldCharType="begin"/>
       </w:r>
       <w:r>
-        <w:instrText xml:space="preserve"> PAGEREF _Toc495417358 \h </w:instrText>
+        <w:instrText xml:space="preserve"> PAGEREF _Toc495433230 \h </w:instrText>
       </w:r>
       <w:r>
         <w:fldChar w:fldCharType="separate"/>
@@ -780,7 +782,7 @@
         <w:fldChar w:fldCharType="begin"/>
       </w:r>
       <w:r>
-        <w:instrText xml:space="preserve"> PAGEREF _Toc495417359 \h </w:instrText>
+        <w:instrText xml:space="preserve"> PAGEREF _Toc495433231 \h </w:instrText>
       </w:r>
       <w:r>
         <w:fldChar w:fldCharType="separate"/>
@@ -826,7 +828,7 @@
         <w:fldChar w:fldCharType="begin"/>
       </w:r>
       <w:r>
-        <w:instrText xml:space="preserve"> PAGEREF _Toc495417360 \h </w:instrText>
+        <w:instrText xml:space="preserve"> PAGEREF _Toc495433232 \h </w:instrText>
       </w:r>
       <w:r>
         <w:fldChar w:fldCharType="separate"/>
@@ -872,7 +874,7 @@
         <w:fldChar w:fldCharType="begin"/>
       </w:r>
       <w:r>
-        <w:instrText xml:space="preserve"> PAGEREF _Toc495417361 \h </w:instrText>
+        <w:instrText xml:space="preserve"> PAGEREF _Toc495433233 \h </w:instrText>
       </w:r>
       <w:r>
         <w:fldChar w:fldCharType="separate"/>
@@ -918,7 +920,7 @@
         <w:fldChar w:fldCharType="begin"/>
       </w:r>
       <w:r>
-        <w:instrText xml:space="preserve"> PAGEREF _Toc495417362 \h </w:instrText>
+        <w:instrText xml:space="preserve"> PAGEREF _Toc495433234 \h </w:instrText>
       </w:r>
       <w:r>
         <w:fldChar w:fldCharType="separate"/>
@@ -964,7 +966,7 @@
         <w:fldChar w:fldCharType="begin"/>
       </w:r>
       <w:r>
-        <w:instrText xml:space="preserve"> PAGEREF _Toc495417363 \h </w:instrText>
+        <w:instrText xml:space="preserve"> PAGEREF _Toc495433235 \h </w:instrText>
       </w:r>
       <w:r>
         <w:fldChar w:fldCharType="separate"/>
@@ -1013,7 +1015,7 @@
         <w:fldChar w:fldCharType="begin"/>
       </w:r>
       <w:r>
-        <w:instrText xml:space="preserve"> PAGEREF _Toc495417364 \h </w:instrText>
+        <w:instrText xml:space="preserve"> PAGEREF _Toc495433236 \h </w:instrText>
       </w:r>
       <w:r>
         <w:fldChar w:fldCharType="separate"/>
@@ -1059,7 +1061,7 @@
         <w:fldChar w:fldCharType="begin"/>
       </w:r>
       <w:r>
-        <w:instrText xml:space="preserve"> PAGEREF _Toc495417365 \h </w:instrText>
+        <w:instrText xml:space="preserve"> PAGEREF _Toc495433237 \h </w:instrText>
       </w:r>
       <w:r>
         <w:fldChar w:fldCharType="separate"/>
@@ -1105,7 +1107,7 @@
         <w:fldChar w:fldCharType="begin"/>
       </w:r>
       <w:r>
-        <w:instrText xml:space="preserve"> PAGEREF _Toc495417366 \h </w:instrText>
+        <w:instrText xml:space="preserve"> PAGEREF _Toc495433238 \h </w:instrText>
       </w:r>
       <w:r>
         <w:fldChar w:fldCharType="separate"/>
@@ -1140,7 +1142,7 @@
         <w:tab/>
       </w:r>
       <w:r>
-        <w:t>Anwendersicht</w:t>
+        <w:t>Registrierung aus Anwendersicht</w:t>
       </w:r>
       <w:r>
         <w:tab/>
@@ -1149,7 +1151,7 @@
         <w:fldChar w:fldCharType="begin"/>
       </w:r>
       <w:r>
-        <w:instrText xml:space="preserve"> PAGEREF _Toc495417367 \h </w:instrText>
+        <w:instrText xml:space="preserve"> PAGEREF _Toc495433239 \h </w:instrText>
       </w:r>
       <w:r>
         <w:fldChar w:fldCharType="separate"/>
@@ -1184,7 +1186,7 @@
         <w:tab/>
       </w:r>
       <w:r>
-        <w:t>Technisch</w:t>
+        <w:t>Registrierung aus technischer Sicht</w:t>
       </w:r>
       <w:r>
         <w:tab/>
@@ -1193,7 +1195,7 @@
         <w:fldChar w:fldCharType="begin"/>
       </w:r>
       <w:r>
-        <w:instrText xml:space="preserve"> PAGEREF _Toc495417368 \h </w:instrText>
+        <w:instrText xml:space="preserve"> PAGEREF _Toc495433240 \h </w:instrText>
       </w:r>
       <w:r>
         <w:fldChar w:fldCharType="separate"/>
@@ -1239,13 +1241,13 @@
         <w:fldChar w:fldCharType="begin"/>
       </w:r>
       <w:r>
-        <w:instrText xml:space="preserve"> PAGEREF _Toc495417369 \h </w:instrText>
+        <w:instrText xml:space="preserve"> PAGEREF _Toc495433241 \h </w:instrText>
       </w:r>
       <w:r>
         <w:fldChar w:fldCharType="separate"/>
       </w:r>
       <w:r>
-        <w:t>6</w:t>
+        <w:t>7</w:t>
       </w:r>
       <w:r>
         <w:fldChar w:fldCharType="end"/>
@@ -1274,7 +1276,7 @@
         <w:tab/>
       </w:r>
       <w:r>
-        <w:t>Anwendersicht</w:t>
+        <w:t>Aktivierung aus Anwendersicht</w:t>
       </w:r>
       <w:r>
         <w:tab/>
@@ -1283,13 +1285,13 @@
         <w:fldChar w:fldCharType="begin"/>
       </w:r>
       <w:r>
-        <w:instrText xml:space="preserve"> PAGEREF _Toc495417370 \h </w:instrText>
+        <w:instrText xml:space="preserve"> PAGEREF _Toc495433242 \h </w:instrText>
       </w:r>
       <w:r>
         <w:fldChar w:fldCharType="separate"/>
       </w:r>
       <w:r>
-        <w:t>6</w:t>
+        <w:t>7</w:t>
       </w:r>
       <w:r>
         <w:fldChar w:fldCharType="end"/>
@@ -1318,7 +1320,7 @@
         <w:tab/>
       </w:r>
       <w:r>
-        <w:t>Technisch</w:t>
+        <w:t>Aktivierung aus technischer Sicht</w:t>
       </w:r>
       <w:r>
         <w:tab/>
@@ -1327,7 +1329,7 @@
         <w:fldChar w:fldCharType="begin"/>
       </w:r>
       <w:r>
-        <w:instrText xml:space="preserve"> PAGEREF _Toc495417371 \h </w:instrText>
+        <w:instrText xml:space="preserve"> PAGEREF _Toc495433243 \h </w:instrText>
       </w:r>
       <w:r>
         <w:fldChar w:fldCharType="separate"/>
@@ -1373,13 +1375,13 @@
         <w:fldChar w:fldCharType="begin"/>
       </w:r>
       <w:r>
-        <w:instrText xml:space="preserve"> PAGEREF _Toc495417372 \h </w:instrText>
+        <w:instrText xml:space="preserve"> PAGEREF _Toc495433244 \h </w:instrText>
       </w:r>
       <w:r>
         <w:fldChar w:fldCharType="separate"/>
       </w:r>
       <w:r>
-        <w:t>7</w:t>
+        <w:t>8</w:t>
       </w:r>
       <w:r>
         <w:fldChar w:fldCharType="end"/>
@@ -1419,7 +1421,7 @@
         <w:fldChar w:fldCharType="begin"/>
       </w:r>
       <w:r>
-        <w:instrText xml:space="preserve"> PAGEREF _Toc495417373 \h </w:instrText>
+        <w:instrText xml:space="preserve"> PAGEREF _Toc495433245 \h </w:instrText>
       </w:r>
       <w:r>
         <w:fldChar w:fldCharType="separate"/>
@@ -1465,13 +1467,13 @@
         <w:fldChar w:fldCharType="begin"/>
       </w:r>
       <w:r>
-        <w:instrText xml:space="preserve"> PAGEREF _Toc495417374 \h </w:instrText>
+        <w:instrText xml:space="preserve"> PAGEREF _Toc495433246 \h </w:instrText>
       </w:r>
       <w:r>
         <w:fldChar w:fldCharType="separate"/>
       </w:r>
       <w:r>
-        <w:t>8</w:t>
+        <w:t>9</w:t>
       </w:r>
       <w:r>
         <w:fldChar w:fldCharType="end"/>
@@ -1511,13 +1513,13 @@
         <w:fldChar w:fldCharType="begin"/>
       </w:r>
       <w:r>
-        <w:instrText xml:space="preserve"> PAGEREF _Toc495417375 \h </w:instrText>
+        <w:instrText xml:space="preserve"> PAGEREF _Toc495433247 \h </w:instrText>
       </w:r>
       <w:r>
         <w:fldChar w:fldCharType="separate"/>
       </w:r>
       <w:r>
-        <w:t>8</w:t>
+        <w:t>9</w:t>
       </w:r>
       <w:r>
         <w:fldChar w:fldCharType="end"/>
@@ -1557,13 +1559,13 @@
         <w:fldChar w:fldCharType="begin"/>
       </w:r>
       <w:r>
-        <w:instrText xml:space="preserve"> PAGEREF _Toc495417376 \h </w:instrText>
+        <w:instrText xml:space="preserve"> PAGEREF _Toc495433248 \h </w:instrText>
       </w:r>
       <w:r>
         <w:fldChar w:fldCharType="separate"/>
       </w:r>
       <w:r>
-        <w:t>9</w:t>
+        <w:t>10</w:t>
       </w:r>
       <w:r>
         <w:fldChar w:fldCharType="end"/>
@@ -1601,13 +1603,13 @@
         <w:fldChar w:fldCharType="begin"/>
       </w:r>
       <w:r>
-        <w:instrText xml:space="preserve"> PAGEREF _Toc495417377 \h </w:instrText>
+        <w:instrText xml:space="preserve"> PAGEREF _Toc495433249 \h </w:instrText>
       </w:r>
       <w:r>
         <w:fldChar w:fldCharType="separate"/>
       </w:r>
       <w:r>
-        <w:t>9</w:t>
+        <w:t>10</w:t>
       </w:r>
       <w:r>
         <w:fldChar w:fldCharType="end"/>
@@ -1645,13 +1647,13 @@
         <w:fldChar w:fldCharType="begin"/>
       </w:r>
       <w:r>
-        <w:instrText xml:space="preserve"> PAGEREF _Toc495417378 \h </w:instrText>
+        <w:instrText xml:space="preserve"> PAGEREF _Toc495433250 \h </w:instrText>
       </w:r>
       <w:r>
         <w:fldChar w:fldCharType="separate"/>
       </w:r>
       <w:r>
-        <w:t>10</w:t>
+        <w:t>12</w:t>
       </w:r>
       <w:r>
         <w:fldChar w:fldCharType="end"/>
@@ -1691,13 +1693,13 @@
         <w:fldChar w:fldCharType="begin"/>
       </w:r>
       <w:r>
-        <w:instrText xml:space="preserve"> PAGEREF _Toc495417379 \h </w:instrText>
+        <w:instrText xml:space="preserve"> PAGEREF _Toc495433251 \h </w:instrText>
       </w:r>
       <w:r>
         <w:fldChar w:fldCharType="separate"/>
       </w:r>
       <w:r>
-        <w:t>10</w:t>
+        <w:t>12</w:t>
       </w:r>
       <w:r>
         <w:fldChar w:fldCharType="end"/>
@@ -1737,13 +1739,13 @@
         <w:fldChar w:fldCharType="begin"/>
       </w:r>
       <w:r>
-        <w:instrText xml:space="preserve"> PAGEREF _Toc495417380 \h </w:instrText>
+        <w:instrText xml:space="preserve"> PAGEREF _Toc495433252 \h </w:instrText>
       </w:r>
       <w:r>
         <w:fldChar w:fldCharType="separate"/>
       </w:r>
       <w:r>
-        <w:t>10</w:t>
+        <w:t>13</w:t>
       </w:r>
       <w:r>
         <w:fldChar w:fldCharType="end"/>
@@ -1783,13 +1785,13 @@
         <w:fldChar w:fldCharType="begin"/>
       </w:r>
       <w:r>
-        <w:instrText xml:space="preserve"> PAGEREF _Toc495417381 \h </w:instrText>
+        <w:instrText xml:space="preserve"> PAGEREF _Toc495433253 \h </w:instrText>
       </w:r>
       <w:r>
         <w:fldChar w:fldCharType="separate"/>
       </w:r>
       <w:r>
-        <w:t>10</w:t>
+        <w:t>13</w:t>
       </w:r>
       <w:r>
         <w:fldChar w:fldCharType="end"/>
@@ -1829,13 +1831,13 @@
         <w:fldChar w:fldCharType="begin"/>
       </w:r>
       <w:r>
-        <w:instrText xml:space="preserve"> PAGEREF _Toc495417382 \h </w:instrText>
+        <w:instrText xml:space="preserve"> PAGEREF _Toc495433254 \h </w:instrText>
       </w:r>
       <w:r>
         <w:fldChar w:fldCharType="separate"/>
       </w:r>
       <w:r>
-        <w:t>11</w:t>
+        <w:t>13</w:t>
       </w:r>
       <w:r>
         <w:fldChar w:fldCharType="end"/>
@@ -1875,13 +1877,13 @@
         <w:fldChar w:fldCharType="begin"/>
       </w:r>
       <w:r>
-        <w:instrText xml:space="preserve"> PAGEREF _Toc495417383 \h </w:instrText>
+        <w:instrText xml:space="preserve"> PAGEREF _Toc495433255 \h </w:instrText>
       </w:r>
       <w:r>
         <w:fldChar w:fldCharType="separate"/>
       </w:r>
       <w:r>
-        <w:t>11</w:t>
+        <w:t>14</w:t>
       </w:r>
       <w:r>
         <w:fldChar w:fldCharType="end"/>
@@ -1921,7 +1923,7 @@
         <w:fldChar w:fldCharType="begin"/>
       </w:r>
       <w:r>
-        <w:instrText xml:space="preserve"> PAGEREF _Toc495417384 \h </w:instrText>
+        <w:instrText xml:space="preserve"> PAGEREF _Toc495433256 \h </w:instrText>
       </w:r>
       <w:r>
         <w:fldChar w:fldCharType="separate"/>
@@ -1967,7 +1969,7 @@
         <w:fldChar w:fldCharType="begin"/>
       </w:r>
       <w:r>
-        <w:instrText xml:space="preserve"> PAGEREF _Toc495417385 \h </w:instrText>
+        <w:instrText xml:space="preserve"> PAGEREF _Toc495433257 \h </w:instrText>
       </w:r>
       <w:r>
         <w:fldChar w:fldCharType="separate"/>
@@ -2013,7 +2015,7 @@
         <w:fldChar w:fldCharType="begin"/>
       </w:r>
       <w:r>
-        <w:instrText xml:space="preserve"> PAGEREF _Toc495417386 \h </w:instrText>
+        <w:instrText xml:space="preserve"> PAGEREF _Toc495433258 \h </w:instrText>
       </w:r>
       <w:r>
         <w:fldChar w:fldCharType="separate"/>
@@ -2047,12 +2049,12 @@
       <w:pPr>
         <w:pStyle w:val="berschrift1"/>
       </w:pPr>
-      <w:bookmarkStart w:id="3" w:name="_Toc495417357"/>
+      <w:bookmarkStart w:id="4" w:name="_Toc495433229"/>
       <w:r>
         <w:lastRenderedPageBreak/>
         <w:t>Motivation</w:t>
       </w:r>
-      <w:bookmarkEnd w:id="3"/>
+      <w:bookmarkEnd w:id="4"/>
     </w:p>
     <w:p/>
     <w:p>
@@ -2146,11 +2148,11 @@
       <w:pPr>
         <w:pStyle w:val="berschrift1"/>
       </w:pPr>
-      <w:bookmarkStart w:id="4" w:name="_Toc495417358"/>
+      <w:bookmarkStart w:id="5" w:name="_Toc495433230"/>
       <w:r>
         <w:t>Zielstellung</w:t>
       </w:r>
-      <w:bookmarkEnd w:id="4"/>
+      <w:bookmarkEnd w:id="5"/>
     </w:p>
     <w:p/>
     <w:p>
@@ -2396,22 +2398,22 @@
       <w:r>
         <w:br w:type="page"/>
       </w:r>
-      <w:bookmarkStart w:id="5" w:name="_Toc495417359"/>
+      <w:bookmarkStart w:id="6" w:name="_Toc495433231"/>
       <w:r>
         <w:lastRenderedPageBreak/>
         <w:t>Vorüberlegungen</w:t>
       </w:r>
-      <w:bookmarkEnd w:id="5"/>
+      <w:bookmarkEnd w:id="6"/>
     </w:p>
     <w:p>
       <w:pPr>
         <w:pStyle w:val="berschrift2"/>
       </w:pPr>
-      <w:bookmarkStart w:id="6" w:name="_Toc495417360"/>
+      <w:bookmarkStart w:id="7" w:name="_Toc495433232"/>
       <w:r>
         <w:t>Zusammenwirken von Server und Client</w:t>
       </w:r>
-      <w:bookmarkEnd w:id="6"/>
+      <w:bookmarkEnd w:id="7"/>
     </w:p>
     <w:p/>
     <w:p>
@@ -2934,7 +2936,7 @@
           <w:bCs/>
         </w:rPr>
       </w:pPr>
-      <w:bookmarkStart w:id="7" w:name="_Toc495417361"/>
+      <w:bookmarkStart w:id="8" w:name="_Toc495433233"/>
       <w:r>
         <w:rPr>
           <w:rStyle w:val="berschrift2Zchn"/>
@@ -2942,7 +2944,7 @@
         </w:rPr>
         <w:t>Datenbankstruktur</w:t>
       </w:r>
-      <w:bookmarkEnd w:id="7"/>
+      <w:bookmarkEnd w:id="8"/>
     </w:p>
     <w:p/>
     <w:p>
@@ -3749,21 +3751,21 @@
       <w:pPr>
         <w:pStyle w:val="berschrift1"/>
       </w:pPr>
-      <w:bookmarkStart w:id="8" w:name="_Toc495417362"/>
+      <w:bookmarkStart w:id="9" w:name="_Toc495433234"/>
       <w:r>
         <w:t>Einrichtung</w:t>
       </w:r>
-      <w:bookmarkEnd w:id="8"/>
+      <w:bookmarkEnd w:id="9"/>
     </w:p>
     <w:p>
       <w:pPr>
         <w:pStyle w:val="berschrift2"/>
       </w:pPr>
-      <w:bookmarkStart w:id="9" w:name="_Toc495417363"/>
+      <w:bookmarkStart w:id="10" w:name="_Toc495433235"/>
       <w:r>
         <w:t>Server</w:t>
       </w:r>
-      <w:bookmarkEnd w:id="9"/>
+      <w:bookmarkEnd w:id="10"/>
     </w:p>
     <w:p/>
     <w:p>
@@ -4168,14 +4170,14 @@
       <w:pPr>
         <w:pStyle w:val="berschrift2"/>
       </w:pPr>
-      <w:bookmarkStart w:id="10" w:name="_Toc495417364"/>
+      <w:bookmarkStart w:id="11" w:name="_Toc495433236"/>
       <w:r>
         <w:rPr>
           <w:rFonts w:cs="Times New Roman"/>
         </w:rPr>
         <w:t>Client</w:t>
       </w:r>
-      <w:bookmarkEnd w:id="10"/>
+      <w:bookmarkEnd w:id="11"/>
     </w:p>
     <w:p>
       <w:pPr>
@@ -4496,28 +4498,28 @@
       <w:pPr>
         <w:pStyle w:val="berschrift1"/>
       </w:pPr>
-      <w:bookmarkStart w:id="11" w:name="_Toc495417365"/>
+      <w:bookmarkStart w:id="12" w:name="_Toc495433237"/>
       <w:r>
         <w:t>Funktionen</w:t>
       </w:r>
-      <w:bookmarkEnd w:id="11"/>
+      <w:bookmarkEnd w:id="12"/>
     </w:p>
     <w:p>
       <w:pPr>
         <w:pStyle w:val="berschrift2"/>
       </w:pPr>
-      <w:bookmarkStart w:id="12" w:name="_Toc495417366"/>
       <w:bookmarkStart w:id="13" w:name="_Hlk474826650"/>
+      <w:bookmarkStart w:id="14" w:name="_Toc495433238"/>
       <w:r>
         <w:t>Registrierung</w:t>
       </w:r>
-      <w:bookmarkEnd w:id="12"/>
+      <w:bookmarkEnd w:id="14"/>
     </w:p>
     <w:p>
       <w:pPr>
         <w:pStyle w:val="berschrift3"/>
       </w:pPr>
-      <w:bookmarkStart w:id="14" w:name="_Toc495417367"/>
+      <w:bookmarkStart w:id="15" w:name="_Toc495433239"/>
       <w:bookmarkEnd w:id="13"/>
       <w:r>
         <w:t xml:space="preserve">Registrierung aus </w:t>
@@ -4525,7 +4527,7 @@
       <w:r>
         <w:t>Anwendersicht</w:t>
       </w:r>
-      <w:bookmarkEnd w:id="14"/>
+      <w:bookmarkEnd w:id="15"/>
     </w:p>
     <w:p/>
     <w:p>
@@ -4643,17 +4645,17 @@
       <w:pPr>
         <w:pStyle w:val="berschrift3"/>
       </w:pPr>
-      <w:bookmarkStart w:id="15" w:name="_Toc495417368"/>
+      <w:bookmarkStart w:id="16" w:name="_Toc495433240"/>
       <w:r>
         <w:t>Registrierung aus t</w:t>
       </w:r>
       <w:r>
         <w:t>echnisch</w:t>
       </w:r>
-      <w:bookmarkEnd w:id="15"/>
       <w:r>
         <w:t>er Sicht</w:t>
       </w:r>
+      <w:bookmarkEnd w:id="16"/>
     </w:p>
     <w:p>
       <w:pPr>
@@ -5116,25 +5118,25 @@
       <w:pPr>
         <w:pStyle w:val="berschrift2"/>
       </w:pPr>
-      <w:bookmarkStart w:id="16" w:name="_Toc495417369"/>
+      <w:bookmarkStart w:id="17" w:name="_Toc495433241"/>
       <w:r>
         <w:lastRenderedPageBreak/>
         <w:t>Aktivierung</w:t>
       </w:r>
-      <w:bookmarkEnd w:id="16"/>
+      <w:bookmarkEnd w:id="17"/>
     </w:p>
     <w:p>
       <w:pPr>
         <w:pStyle w:val="berschrift3"/>
       </w:pPr>
-      <w:bookmarkStart w:id="17" w:name="_Toc495417370"/>
+      <w:bookmarkStart w:id="18" w:name="_Toc495433242"/>
       <w:r>
         <w:t xml:space="preserve">Aktivierung aus </w:t>
       </w:r>
       <w:r>
         <w:t>Anwendersicht</w:t>
       </w:r>
-      <w:bookmarkEnd w:id="17"/>
+      <w:bookmarkEnd w:id="18"/>
     </w:p>
     <w:p>
       <w:pPr>
@@ -5268,17 +5270,17 @@
       <w:pPr>
         <w:pStyle w:val="berschrift3"/>
       </w:pPr>
-      <w:bookmarkStart w:id="18" w:name="_Toc495417371"/>
+      <w:bookmarkStart w:id="19" w:name="_Toc495433243"/>
       <w:r>
         <w:t>Aktivierung aus t</w:t>
       </w:r>
       <w:r>
         <w:t>echnisch</w:t>
       </w:r>
-      <w:bookmarkEnd w:id="18"/>
       <w:r>
         <w:t>er Sicht</w:t>
       </w:r>
+      <w:bookmarkEnd w:id="19"/>
     </w:p>
     <w:p>
       <w:pPr>
@@ -5429,7 +5431,7 @@
         </w:rPr>
         <w:t xml:space="preserve">-Skript zu übertragen, müssen bei dieser Request-Methode die Parameter an </w:t>
       </w:r>
-      <w:bookmarkStart w:id="19" w:name="_Hlk494796532"/>
+      <w:bookmarkStart w:id="20" w:name="_Hlk494796532"/>
       <w:r>
         <w:rPr>
           <w:color w:val="000000"/>
@@ -5449,7 +5451,7 @@
         </w:rPr>
         <w:t xml:space="preserve"> </w:t>
       </w:r>
-      <w:bookmarkEnd w:id="19"/>
+      <w:bookmarkEnd w:id="20"/>
       <w:r>
         <w:rPr>
           <w:color w:val="000000"/>
@@ -5564,12 +5566,12 @@
       <w:pPr>
         <w:pStyle w:val="berschrift2"/>
       </w:pPr>
-      <w:bookmarkStart w:id="20" w:name="_Toc495417372"/>
+      <w:bookmarkStart w:id="21" w:name="_Toc495433244"/>
       <w:r>
         <w:lastRenderedPageBreak/>
         <w:t>Login</w:t>
       </w:r>
-      <w:bookmarkEnd w:id="20"/>
+      <w:bookmarkEnd w:id="21"/>
     </w:p>
     <w:p>
       <w:pPr>
@@ -6094,11 +6096,11 @@
       <w:pPr>
         <w:pStyle w:val="berschrift2"/>
       </w:pPr>
-      <w:bookmarkStart w:id="21" w:name="_Toc495417373"/>
+      <w:bookmarkStart w:id="22" w:name="_Toc495433245"/>
       <w:r>
         <w:t>Eintrag hinzufügen</w:t>
       </w:r>
-      <w:bookmarkEnd w:id="21"/>
+      <w:bookmarkEnd w:id="22"/>
     </w:p>
     <w:p>
       <w:pPr>
@@ -6564,11 +6566,11 @@
       <w:pPr>
         <w:pStyle w:val="berschrift2"/>
       </w:pPr>
-      <w:bookmarkStart w:id="22" w:name="_Toc495417374"/>
+      <w:bookmarkStart w:id="23" w:name="_Toc495433246"/>
       <w:r>
         <w:t>Eintrag benutzen</w:t>
       </w:r>
-      <w:bookmarkEnd w:id="22"/>
+      <w:bookmarkEnd w:id="23"/>
     </w:p>
     <w:p>
       <w:pPr>
@@ -6774,7 +6776,7 @@
       <w:pPr>
         <w:pStyle w:val="berschrift2"/>
       </w:pPr>
-      <w:bookmarkStart w:id="23" w:name="_Toc495417375"/>
+      <w:bookmarkStart w:id="24" w:name="_Toc495433247"/>
       <w:r>
         <w:t xml:space="preserve">Eintrag </w:t>
       </w:r>
@@ -6784,7 +6786,7 @@
       <w:r>
         <w:t>ntfernen</w:t>
       </w:r>
-      <w:bookmarkEnd w:id="23"/>
+      <w:bookmarkEnd w:id="24"/>
     </w:p>
     <w:p>
       <w:pPr>
@@ -7036,21 +7038,21 @@
       <w:pPr>
         <w:pStyle w:val="berschrift2"/>
       </w:pPr>
-      <w:bookmarkStart w:id="24" w:name="_Toc495417376"/>
+      <w:bookmarkStart w:id="25" w:name="_Toc495433248"/>
       <w:r>
         <w:t>Einstellungen</w:t>
       </w:r>
-      <w:bookmarkEnd w:id="24"/>
+      <w:bookmarkEnd w:id="25"/>
     </w:p>
     <w:p>
       <w:pPr>
         <w:pStyle w:val="berschrift3"/>
       </w:pPr>
-      <w:bookmarkStart w:id="25" w:name="_Toc495417377"/>
+      <w:bookmarkStart w:id="26" w:name="_Toc495433249"/>
       <w:r>
         <w:t>Systemkonfiguration</w:t>
       </w:r>
-      <w:bookmarkEnd w:id="25"/>
+      <w:bookmarkEnd w:id="26"/>
     </w:p>
     <w:p>
       <w:pPr>
@@ -7763,7 +7765,7 @@
       <w:pPr>
         <w:pStyle w:val="berschrift3"/>
       </w:pPr>
-      <w:bookmarkStart w:id="26" w:name="_Toc495417378"/>
+      <w:bookmarkStart w:id="27" w:name="_Toc495433250"/>
       <w:r>
         <w:lastRenderedPageBreak/>
         <w:t xml:space="preserve">Sitzung beenden </w:t>
@@ -7777,7 +7779,7 @@
       <w:r>
         <w:t>)</w:t>
       </w:r>
-      <w:bookmarkEnd w:id="26"/>
+      <w:bookmarkEnd w:id="27"/>
     </w:p>
     <w:p>
       <w:pPr>
@@ -8031,14 +8033,14 @@
       <w:pPr>
         <w:pStyle w:val="berschrift2"/>
       </w:pPr>
-      <w:bookmarkStart w:id="27" w:name="_Toc495417379"/>
+      <w:bookmarkStart w:id="28" w:name="_Toc495433251"/>
       <w:r>
         <w:t>Passwort v</w:t>
       </w:r>
       <w:r>
         <w:t>ergessen</w:t>
       </w:r>
-      <w:bookmarkEnd w:id="27"/>
+      <w:bookmarkEnd w:id="28"/>
     </w:p>
     <w:p>
       <w:pPr>
@@ -8422,25 +8424,25 @@
       <w:pPr>
         <w:pStyle w:val="berschrift1"/>
       </w:pPr>
-      <w:bookmarkStart w:id="28" w:name="_Toc495417380"/>
+      <w:bookmarkStart w:id="29" w:name="_Toc495433252"/>
       <w:r>
         <w:lastRenderedPageBreak/>
         <w:t>Erweiterung und geplante Erweiterung</w:t>
       </w:r>
-      <w:bookmarkEnd w:id="28"/>
+      <w:bookmarkEnd w:id="29"/>
     </w:p>
     <w:p>
       <w:pPr>
         <w:pStyle w:val="berschrift2"/>
       </w:pPr>
-      <w:bookmarkStart w:id="29" w:name="_Toc495417381"/>
+      <w:bookmarkStart w:id="30" w:name="_Toc495433253"/>
       <w:r>
         <w:t>Einführung</w:t>
       </w:r>
       <w:r>
         <w:t xml:space="preserve"> einer Blacklist</w:t>
       </w:r>
-      <w:bookmarkEnd w:id="29"/>
+      <w:bookmarkEnd w:id="30"/>
     </w:p>
     <w:p>
       <w:pPr>
@@ -8580,11 +8582,11 @@
       <w:pPr>
         <w:pStyle w:val="berschrift2"/>
       </w:pPr>
-      <w:bookmarkStart w:id="30" w:name="_Toc495417382"/>
+      <w:bookmarkStart w:id="31" w:name="_Toc495433254"/>
       <w:r>
         <w:t>Änderung des Verschlüsselungs-Schlüssels</w:t>
       </w:r>
-      <w:bookmarkEnd w:id="30"/>
+      <w:bookmarkEnd w:id="31"/>
     </w:p>
     <w:p>
       <w:pPr>
@@ -8908,12 +8910,12 @@
       <w:pPr>
         <w:pStyle w:val="berschrift2"/>
       </w:pPr>
-      <w:bookmarkStart w:id="31" w:name="_Toc495417383"/>
+      <w:bookmarkStart w:id="32" w:name="_Toc495433255"/>
       <w:r>
         <w:lastRenderedPageBreak/>
         <w:t>Löschen des Benutzerkontos</w:t>
       </w:r>
-      <w:bookmarkEnd w:id="31"/>
+      <w:bookmarkEnd w:id="32"/>
     </w:p>
     <w:p>
       <w:pPr>
@@ -8997,10 +8999,7 @@
         <w:t xml:space="preserve">Geplant ist, </w:t>
       </w:r>
       <w:r>
-        <w:t xml:space="preserve">dafür eine Meldung mit </w:t>
-      </w:r>
-      <w:r>
-        <w:t>der Frage: „</w:t>
+        <w:t>dafür eine Meldung mit der Frage: „</w:t>
       </w:r>
       <w:r>
         <w:rPr>
@@ -9065,8 +9064,6 @@
       <w:r>
         <w:t>er eine E-Mail mit der Bestätigung der Kontolöschung</w:t>
       </w:r>
-      <w:bookmarkStart w:id="32" w:name="_GoBack"/>
-      <w:bookmarkEnd w:id="32"/>
       <w:r>
         <w:t>.</w:t>
       </w:r>
@@ -9088,7 +9085,7 @@
         <w:pStyle w:val="berschrift1"/>
       </w:pPr>
       <w:bookmarkStart w:id="33" w:name="_Toc494808803"/>
-      <w:bookmarkStart w:id="34" w:name="_Toc495417384"/>
+      <w:bookmarkStart w:id="34" w:name="_Toc495433256"/>
       <w:r>
         <w:lastRenderedPageBreak/>
         <w:t>Anhang</w:t>
@@ -9101,7 +9098,7 @@
         <w:pStyle w:val="berschrift2"/>
       </w:pPr>
       <w:bookmarkStart w:id="35" w:name="_Toc494808804"/>
-      <w:bookmarkStart w:id="36" w:name="_Toc495417385"/>
+      <w:bookmarkStart w:id="36" w:name="_Toc495433257"/>
       <w:r>
         <w:t>Datenbankstruktur (SQL)</w:t>
       </w:r>
@@ -9902,7 +9899,7 @@
       <w:pPr>
         <w:pStyle w:val="berschrift2"/>
       </w:pPr>
-      <w:bookmarkStart w:id="38" w:name="_Toc495417386"/>
+      <w:bookmarkStart w:id="38" w:name="_Toc495433258"/>
       <w:r>
         <w:lastRenderedPageBreak/>
         <w:t>Screenshots</w:t>
@@ -10710,6 +10707,7 @@
         <w:docPartUnique/>
       </w:docPartObj>
     </w:sdtPr>
+    <w:sdtEndPr/>
     <w:sdtContent>
       <w:p>
         <w:pPr>
@@ -10735,6 +10733,7 @@
         <w:docPartUnique/>
       </w:docPartObj>
     </w:sdtPr>
+    <w:sdtEndPr/>
     <w:sdtContent>
       <w:p>
         <w:pPr>
@@ -10778,6 +10777,7 @@
         <w:docPartUnique/>
       </w:docPartObj>
     </w:sdtPr>
+    <w:sdtEndPr/>
     <w:sdtContent>
       <w:p>
         <w:pPr>
@@ -10821,6 +10821,7 @@
         <w:docPartUnique/>
       </w:docPartObj>
     </w:sdtPr>
+    <w:sdtEndPr/>
     <w:sdtContent>
       <w:p>
         <w:pPr>
@@ -14521,7 +14522,7 @@
 </file>
 
 <file path=customXml/itemProps1.xml><?xml version="1.0" encoding="utf-8"?>
-<ds:datastoreItem xmlns:ds="http://schemas.openxmlformats.org/officeDocument/2006/customXml" ds:itemID="{713BB52E-D744-4A3C-B8AA-0B8DBF6F5E08}">
+<ds:datastoreItem xmlns:ds="http://schemas.openxmlformats.org/officeDocument/2006/customXml" ds:itemID="{40D13A25-4B30-47C7-87F1-BF1B0514DBA0}">
   <ds:schemaRefs>
     <ds:schemaRef ds:uri="http://schemas.openxmlformats.org/officeDocument/2006/bibliography"/>
   </ds:schemaRefs>

</xml_diff>